<commit_message>
Modifications TFE ( Ajoute dans l'annexe -> Dynamic Params) + Ajout d'image
</commit_message>
<xml_diff>
--- a/TFE.docx
+++ b/TFE.docx
@@ -9617,7 +9617,6 @@
           <w:id w:val="-437906347"/>
           <w:citation/>
         </w:sdtPr>
-        <w:sdtEndPr/>
         <w:sdtContent>
           <w:r>
             <w:fldChar w:fldCharType="begin"/>
@@ -9811,7 +9810,6 @@
           <w:id w:val="-1427265015"/>
           <w:citation/>
         </w:sdtPr>
-        <w:sdtEndPr/>
         <w:sdtContent>
           <w:r>
             <w:fldChar w:fldCharType="begin"/>
@@ -10004,7 +10002,6 @@
           <w:id w:val="-1790573746"/>
           <w:citation/>
         </w:sdtPr>
-        <w:sdtEndPr/>
         <w:sdtContent>
           <w:r>
             <w:rPr>
@@ -10832,7 +10829,6 @@
           <w:id w:val="581576079"/>
           <w:citation/>
         </w:sdtPr>
-        <w:sdtEndPr/>
         <w:sdtContent>
           <w:r>
             <w:fldChar w:fldCharType="begin"/>
@@ -11264,7 +11260,6 @@
           <w:id w:val="602615988"/>
           <w:citation/>
         </w:sdtPr>
-        <w:sdtEndPr/>
         <w:sdtContent>
           <w:r>
             <w:fldChar w:fldCharType="begin"/>
@@ -11555,7 +11550,6 @@
           <w:id w:val="1706288853"/>
           <w:citation/>
         </w:sdtPr>
-        <w:sdtEndPr/>
         <w:sdtContent>
           <w:r>
             <w:fldChar w:fldCharType="begin"/>
@@ -12316,7 +12310,6 @@
           <w:id w:val="1965616459"/>
           <w:citation/>
         </w:sdtPr>
-        <w:sdtEndPr/>
         <w:sdtContent>
           <w:r>
             <w:fldChar w:fldCharType="begin"/>
@@ -13803,7 +13796,6 @@
           <w:id w:val="790402916"/>
           <w:citation/>
         </w:sdtPr>
-        <w:sdtEndPr/>
         <w:sdtContent>
           <w:r>
             <w:fldChar w:fldCharType="begin"/>
@@ -13926,7 +13918,6 @@
           <w:id w:val="-380474253"/>
           <w:citation/>
         </w:sdtPr>
-        <w:sdtEndPr/>
         <w:sdtContent>
           <w:r>
             <w:fldChar w:fldCharType="begin"/>
@@ -14039,7 +14030,6 @@
           <w:id w:val="-570348560"/>
           <w:citation/>
         </w:sdtPr>
-        <w:sdtEndPr/>
         <w:sdtContent>
           <w:r>
             <w:fldChar w:fldCharType="begin"/>
@@ -14215,7 +14205,6 @@
           <w:id w:val="-697389859"/>
           <w:citation/>
         </w:sdtPr>
-        <w:sdtEndPr/>
         <w:sdtContent>
           <w:r>
             <w:fldChar w:fldCharType="begin"/>
@@ -14330,7 +14319,6 @@
           <w:id w:val="667298434"/>
           <w:citation/>
         </w:sdtPr>
-        <w:sdtEndPr/>
         <w:sdtContent>
           <w:r>
             <w:fldChar w:fldCharType="begin"/>
@@ -15327,7 +15315,6 @@
           <w:id w:val="1743516301"/>
           <w:citation/>
         </w:sdtPr>
-        <w:sdtEndPr/>
         <w:sdtContent>
           <w:r>
             <w:fldChar w:fldCharType="begin"/>
@@ -17743,7 +17730,6 @@
           <w:id w:val="-1611662686"/>
           <w:citation/>
         </w:sdtPr>
-        <w:sdtEndPr/>
         <w:sdtContent>
           <w:r>
             <w:fldChar w:fldCharType="begin"/>
@@ -18539,8 +18525,6 @@
       <w:r>
         <w:t xml:space="preserve">milaire </w:t>
       </w:r>
-      <w:bookmarkStart w:id="218" w:name="_GoBack"/>
-      <w:bookmarkEnd w:id="218"/>
       <w:r>
         <w:t>sur un switch Cisco.</w:t>
       </w:r>
@@ -18558,7 +18542,7 @@
       <w:pPr>
         <w:pStyle w:val="Titre1"/>
       </w:pPr>
-      <w:bookmarkStart w:id="219" w:name="_Toc480378453"/>
+      <w:bookmarkStart w:id="218" w:name="_Toc480378453"/>
       <w:r>
         <w:lastRenderedPageBreak/>
         <w:t xml:space="preserve">Fortinet </w:t>
@@ -18569,7 +18553,7 @@
       <w:r>
         <w:t>.</w:t>
       </w:r>
-      <w:bookmarkEnd w:id="219"/>
+      <w:bookmarkEnd w:id="218"/>
     </w:p>
     <w:p>
       <w:pPr>
@@ -18584,24 +18568,236 @@
       <w:pPr>
         <w:pStyle w:val="Titre1"/>
       </w:pPr>
-      <w:bookmarkStart w:id="220" w:name="_Toc480378454"/>
+      <w:bookmarkStart w:id="219" w:name="_Toc480378454"/>
       <w:r>
         <w:lastRenderedPageBreak/>
         <w:t>Annexe</w:t>
       </w:r>
+      <w:bookmarkEnd w:id="219"/>
+    </w:p>
+    <w:p>
+      <w:pPr>
+        <w:pStyle w:val="Titre2"/>
+      </w:pPr>
+      <w:bookmarkStart w:id="220" w:name="_Ref480378133"/>
+      <w:bookmarkStart w:id="221" w:name="_Toc480378455"/>
+      <w:r>
+        <w:t>Les paramètres dynamiques</w:t>
+      </w:r>
       <w:bookmarkEnd w:id="220"/>
-    </w:p>
-    <w:p>
-      <w:pPr>
-        <w:pStyle w:val="Titre2"/>
-      </w:pPr>
-      <w:bookmarkStart w:id="221" w:name="_Ref480378133"/>
-      <w:bookmarkStart w:id="222" w:name="_Toc480378455"/>
-      <w:r>
-        <w:t>Les paramètres dynamiques</w:t>
-      </w:r>
       <w:bookmarkEnd w:id="221"/>
-      <w:bookmarkEnd w:id="222"/>
+    </w:p>
+    <w:p>
+      <w:r>
+        <w:t xml:space="preserve">En PowerShell, un paramètre dynamique est un paramètre qui est créé au moment de l’exécution (Runtime). Ces paramètres dynamiques peuvent « voir » les paramètres statiques. Cela signifie que l’on peut configurer leurs valeurs ainsi que bien </w:t>
+      </w:r>
+      <w:r>
+        <w:t>d’autres attributs</w:t>
+      </w:r>
+      <w:r>
+        <w:t xml:space="preserve"> en fonction des valeurs d’un paramètre statique. Cependant les paramètres </w:t>
+      </w:r>
+      <w:r>
+        <w:t>dynamiques</w:t>
+      </w:r>
+      <w:r>
+        <w:t xml:space="preserve"> ne sont pas </w:t>
+      </w:r>
+      <w:r>
+        <w:t>visibles</w:t>
+      </w:r>
+      <w:r>
+        <w:t xml:space="preserve"> dans l’aide de la cmdlet (Get-Help).</w:t>
+      </w:r>
+    </w:p>
+    <w:p>
+      <w:pPr>
+        <w:pStyle w:val="Titre3"/>
+      </w:pPr>
+      <w:r>
+        <w:t>Structure d’une cmdlet à paramètres dynamiques</w:t>
+      </w:r>
+    </w:p>
+    <w:p>
+      <w:r>
+        <w:t>Généralement lorsque l’on crée une cmdlet classique</w:t>
+      </w:r>
+      <w:r>
+        <w:t>, avec des paramètres statiques</w:t>
+      </w:r>
+      <w:r>
+        <w:t xml:space="preserve">, sa structure se compose du mot-clé « function », permettant de déclarer une fonction </w:t>
+      </w:r>
+      <w:r>
+        <w:t>au sein</w:t>
+      </w:r>
+      <w:r>
+        <w:t xml:space="preserve"> de la cmdlet, et du mot-clé  « param » qui permet de déclare</w:t>
+      </w:r>
+      <w:r>
+        <w:t>r les paramètres de la fonction :</w:t>
+      </w:r>
+    </w:p>
+    <w:p>
+      <w:pPr>
+        <w:keepNext/>
+        <w:ind w:firstLine="0"/>
+        <w:jc w:val="center"/>
+      </w:pPr>
+      <w:r>
+        <w:rPr>
+          <w:noProof/>
+          <w:lang w:val="fr-FR" w:eastAsia="fr-FR"/>
+        </w:rPr>
+        <w:drawing>
+          <wp:inline distT="0" distB="0" distL="0" distR="0">
+            <wp:extent cx="4277322" cy="1057423"/>
+            <wp:effectExtent l="0" t="0" r="0" b="9525"/>
+            <wp:docPr id="40" name="Image 40"/>
+            <wp:cNvGraphicFramePr>
+              <a:graphicFrameLocks xmlns:a="http://schemas.openxmlformats.org/drawingml/2006/main" noChangeAspect="1"/>
+            </wp:cNvGraphicFramePr>
+            <a:graphic xmlns:a="http://schemas.openxmlformats.org/drawingml/2006/main">
+              <a:graphicData uri="http://schemas.openxmlformats.org/drawingml/2006/picture">
+                <pic:pic xmlns:pic="http://schemas.openxmlformats.org/drawingml/2006/picture">
+                  <pic:nvPicPr>
+                    <pic:cNvPr id="40" name="ClassicCmdlet.png"/>
+                    <pic:cNvPicPr/>
+                  </pic:nvPicPr>
+                  <pic:blipFill>
+                    <a:blip r:embed="rId54">
+                      <a:extLst>
+                        <a:ext uri="{28A0092B-C50C-407E-A947-70E740481C1C}">
+                          <a14:useLocalDpi xmlns:a14="http://schemas.microsoft.com/office/drawing/2010/main" val="0"/>
+                        </a:ext>
+                      </a:extLst>
+                    </a:blip>
+                    <a:stretch>
+                      <a:fillRect/>
+                    </a:stretch>
+                  </pic:blipFill>
+                  <pic:spPr>
+                    <a:xfrm>
+                      <a:off x="0" y="0"/>
+                      <a:ext cx="4277322" cy="1057423"/>
+                    </a:xfrm>
+                    <a:prstGeom prst="rect">
+                      <a:avLst/>
+                    </a:prstGeom>
+                  </pic:spPr>
+                </pic:pic>
+              </a:graphicData>
+            </a:graphic>
+          </wp:inline>
+        </w:drawing>
+      </w:r>
+    </w:p>
+    <w:p>
+      <w:pPr>
+        <w:pStyle w:val="Lgende"/>
+        <w:jc w:val="center"/>
+      </w:pPr>
+      <w:r>
+        <w:t xml:space="preserve">Exemple </w:t>
+      </w:r>
+      <w:fldSimple w:instr=" SEQ Exemple \* ARABIC ">
+        <w:r>
+          <w:rPr>
+            <w:noProof/>
+          </w:rPr>
+          <w:t>33</w:t>
+        </w:r>
+      </w:fldSimple>
+      <w:r>
+        <w:t xml:space="preserve"> Structure d'une cmdlet à une fonction.</w:t>
+      </w:r>
+    </w:p>
+    <w:p>
+      <w:r>
+        <w:t>Une cmdlet peut être composé de différentes fonctions. Cependant il est de bonne pratique de créer un fichier script par fonction pour faciliter le débogage.</w:t>
+      </w:r>
+    </w:p>
+    <w:p>
+      <w:r>
+        <w:t xml:space="preserve">Pour créer une cmdlet utilisant des paramètres dynamiques il faut rajouter deux composants. En premier lieu il faut utiliser le mot-clé « DynamicParam ». Ce mot-clé réservé du langage PowerShell permet de créer une portée dans laquelle seront créés les paramètres dynamiques au moment du « Runtime ». Le second composant est le mot-clé « Process » qui contiendra le corps de la fonction en </w:t>
+      </w:r>
+      <w:r>
+        <w:t>elle-même :</w:t>
+      </w:r>
+    </w:p>
+    <w:p>
+      <w:pPr>
+        <w:keepNext/>
+        <w:ind w:firstLine="0"/>
+        <w:jc w:val="center"/>
+      </w:pPr>
+      <w:r>
+        <w:rPr>
+          <w:noProof/>
+          <w:lang w:val="fr-FR" w:eastAsia="fr-FR"/>
+        </w:rPr>
+        <w:drawing>
+          <wp:inline distT="0" distB="0" distL="0" distR="0">
+            <wp:extent cx="3933825" cy="1566490"/>
+            <wp:effectExtent l="0" t="0" r="0" b="0"/>
+            <wp:docPr id="45" name="Image 45"/>
+            <wp:cNvGraphicFramePr>
+              <a:graphicFrameLocks xmlns:a="http://schemas.openxmlformats.org/drawingml/2006/main" noChangeAspect="1"/>
+            </wp:cNvGraphicFramePr>
+            <a:graphic xmlns:a="http://schemas.openxmlformats.org/drawingml/2006/main">
+              <a:graphicData uri="http://schemas.openxmlformats.org/drawingml/2006/picture">
+                <pic:pic xmlns:pic="http://schemas.openxmlformats.org/drawingml/2006/picture">
+                  <pic:nvPicPr>
+                    <pic:cNvPr id="45" name="DynamicParamCmdlet.png"/>
+                    <pic:cNvPicPr/>
+                  </pic:nvPicPr>
+                  <pic:blipFill>
+                    <a:blip r:embed="rId55">
+                      <a:extLst>
+                        <a:ext uri="{28A0092B-C50C-407E-A947-70E740481C1C}">
+                          <a14:useLocalDpi xmlns:a14="http://schemas.microsoft.com/office/drawing/2010/main" val="0"/>
+                        </a:ext>
+                      </a:extLst>
+                    </a:blip>
+                    <a:stretch>
+                      <a:fillRect/>
+                    </a:stretch>
+                  </pic:blipFill>
+                  <pic:spPr>
+                    <a:xfrm>
+                      <a:off x="0" y="0"/>
+                      <a:ext cx="3961142" cy="1577368"/>
+                    </a:xfrm>
+                    <a:prstGeom prst="rect">
+                      <a:avLst/>
+                    </a:prstGeom>
+                  </pic:spPr>
+                </pic:pic>
+              </a:graphicData>
+            </a:graphic>
+          </wp:inline>
+        </w:drawing>
+      </w:r>
+    </w:p>
+    <w:p>
+      <w:pPr>
+        <w:pStyle w:val="Lgende"/>
+        <w:jc w:val="center"/>
+      </w:pPr>
+      <w:r>
+        <w:t xml:space="preserve">Exemple </w:t>
+      </w:r>
+      <w:fldSimple w:instr=" SEQ Exemple \* ARABIC ">
+        <w:r>
+          <w:rPr>
+            <w:noProof/>
+          </w:rPr>
+          <w:t>34</w:t>
+        </w:r>
+      </w:fldSimple>
+      <w:r>
+        <w:t xml:space="preserve"> Cmdlet utilisant des paramètres dynamiques.</w:t>
+      </w:r>
     </w:p>
     <w:p>
       <w:pPr>
@@ -18610,6 +18806,252 @@
       </w:pPr>
       <w:r>
         <w:br w:type="page"/>
+      </w:r>
+    </w:p>
+    <w:p>
+      <w:pPr>
+        <w:pStyle w:val="Titre3"/>
+      </w:pPr>
+      <w:r>
+        <w:lastRenderedPageBreak/>
+        <w:t>Création de paramètres dynamiques</w:t>
+      </w:r>
+    </w:p>
+    <w:p>
+      <w:pPr>
+        <w:keepNext/>
+      </w:pPr>
+      <w:r>
+        <w:t xml:space="preserve">La création et la configuration des paramètres dynamiques d’une cmdlet se situent dans la portée « DynamicParam ». Il y a plusieurs façons de procéder mais globalement on utilise toujours les mêmes objets. Il est possible de modifier plusieurs attributs d’un paramètre comme son nom, son « HelpMessage », ses « ValidateSet », etc. Chaque paramètre est ensuite ajouter au dictionnaire de paramètre de la cmdlet. </w:t>
+      </w:r>
+    </w:p>
+    <w:p>
+      <w:pPr>
+        <w:keepNext/>
+        <w:ind w:firstLine="0"/>
+      </w:pPr>
+      <w:r>
+        <w:rPr>
+          <w:noProof/>
+          <w:lang w:val="fr-FR" w:eastAsia="fr-FR"/>
+        </w:rPr>
+        <w:drawing>
+          <wp:inline distT="0" distB="0" distL="0" distR="0">
+            <wp:extent cx="6267450" cy="3761023"/>
+            <wp:effectExtent l="0" t="0" r="0" b="0"/>
+            <wp:docPr id="47" name="Image 47"/>
+            <wp:cNvGraphicFramePr>
+              <a:graphicFrameLocks xmlns:a="http://schemas.openxmlformats.org/drawingml/2006/main" noChangeAspect="1"/>
+            </wp:cNvGraphicFramePr>
+            <a:graphic xmlns:a="http://schemas.openxmlformats.org/drawingml/2006/main">
+              <a:graphicData uri="http://schemas.openxmlformats.org/drawingml/2006/picture">
+                <pic:pic xmlns:pic="http://schemas.openxmlformats.org/drawingml/2006/picture">
+                  <pic:nvPicPr>
+                    <pic:cNvPr id="47" name="DynamicParamBuild.png"/>
+                    <pic:cNvPicPr/>
+                  </pic:nvPicPr>
+                  <pic:blipFill>
+                    <a:blip r:embed="rId56">
+                      <a:extLst>
+                        <a:ext uri="{28A0092B-C50C-407E-A947-70E740481C1C}">
+                          <a14:useLocalDpi xmlns:a14="http://schemas.microsoft.com/office/drawing/2010/main" val="0"/>
+                        </a:ext>
+                      </a:extLst>
+                    </a:blip>
+                    <a:stretch>
+                      <a:fillRect/>
+                    </a:stretch>
+                  </pic:blipFill>
+                  <pic:spPr>
+                    <a:xfrm>
+                      <a:off x="0" y="0"/>
+                      <a:ext cx="6325795" cy="3796035"/>
+                    </a:xfrm>
+                    <a:prstGeom prst="rect">
+                      <a:avLst/>
+                    </a:prstGeom>
+                  </pic:spPr>
+                </pic:pic>
+              </a:graphicData>
+            </a:graphic>
+          </wp:inline>
+        </w:drawing>
+      </w:r>
+    </w:p>
+    <w:p>
+      <w:pPr>
+        <w:pStyle w:val="Lgende"/>
+      </w:pPr>
+      <w:r>
+        <w:t xml:space="preserve">Exemple </w:t>
+      </w:r>
+      <w:fldSimple w:instr=" SEQ Exemple \* ARABIC ">
+        <w:r>
+          <w:rPr>
+            <w:noProof/>
+          </w:rPr>
+          <w:t>35</w:t>
+        </w:r>
+      </w:fldSimple>
+      <w:r>
+        <w:t xml:space="preserve"> Création d'un paramètre dynamique.</w:t>
+      </w:r>
+    </w:p>
+    <w:p>
+      <w:pPr>
+        <w:keepNext/>
+      </w:pPr>
+      <w:r>
+        <w:t xml:space="preserve">Ensuite pour accéder aux paramètres ajoutés dans la portée « Process » il </w:t>
+      </w:r>
+      <w:r>
+        <w:t xml:space="preserve">faut passer par le dictionnaire de paramètres: </w:t>
+      </w:r>
+      <w:r>
+        <w:rPr>
+          <w:noProof/>
+          <w:lang w:val="fr-FR" w:eastAsia="fr-FR"/>
+        </w:rPr>
+        <w:drawing>
+          <wp:inline distT="0" distB="0" distL="0" distR="0">
+            <wp:extent cx="4171950" cy="464010"/>
+            <wp:effectExtent l="0" t="0" r="0" b="0"/>
+            <wp:docPr id="48" name="Image 48"/>
+            <wp:cNvGraphicFramePr>
+              <a:graphicFrameLocks xmlns:a="http://schemas.openxmlformats.org/drawingml/2006/main" noChangeAspect="1"/>
+            </wp:cNvGraphicFramePr>
+            <a:graphic xmlns:a="http://schemas.openxmlformats.org/drawingml/2006/main">
+              <a:graphicData uri="http://schemas.openxmlformats.org/drawingml/2006/picture">
+                <pic:pic xmlns:pic="http://schemas.openxmlformats.org/drawingml/2006/picture">
+                  <pic:nvPicPr>
+                    <pic:cNvPr id="48" name="ProcessDynamicParam.png"/>
+                    <pic:cNvPicPr/>
+                  </pic:nvPicPr>
+                  <pic:blipFill>
+                    <a:blip r:embed="rId57">
+                      <a:extLst>
+                        <a:ext uri="{28A0092B-C50C-407E-A947-70E740481C1C}">
+                          <a14:useLocalDpi xmlns:a14="http://schemas.microsoft.com/office/drawing/2010/main" val="0"/>
+                        </a:ext>
+                      </a:extLst>
+                    </a:blip>
+                    <a:stretch>
+                      <a:fillRect/>
+                    </a:stretch>
+                  </pic:blipFill>
+                  <pic:spPr>
+                    <a:xfrm>
+                      <a:off x="0" y="0"/>
+                      <a:ext cx="4223790" cy="469776"/>
+                    </a:xfrm>
+                    <a:prstGeom prst="rect">
+                      <a:avLst/>
+                    </a:prstGeom>
+                  </pic:spPr>
+                </pic:pic>
+              </a:graphicData>
+            </a:graphic>
+          </wp:inline>
+        </w:drawing>
+      </w:r>
+      <w:bookmarkStart w:id="222" w:name="_GoBack"/>
+      <w:bookmarkEnd w:id="222"/>
+    </w:p>
+    <w:p>
+      <w:pPr>
+        <w:pStyle w:val="Lgende"/>
+      </w:pPr>
+      <w:r>
+        <w:t xml:space="preserve">Exemple </w:t>
+      </w:r>
+      <w:fldSimple w:instr=" SEQ Exemple \* ARABIC ">
+        <w:r>
+          <w:rPr>
+            <w:noProof/>
+          </w:rPr>
+          <w:t>36</w:t>
+        </w:r>
+      </w:fldSimple>
+      <w:r>
+        <w:t xml:space="preserve"> Utilisation du paramètre dynamique dans la portée "Process".</w:t>
+      </w:r>
+    </w:p>
+    <w:p>
+      <w:r>
+        <w:t>Lors de l’appel de la cmdlet si le premier paramètre prend la bonne valeur on peut voir apparaitre le paramètre dynamique et ses « ValidateSet » :</w:t>
+      </w:r>
+    </w:p>
+    <w:p>
+      <w:pPr>
+        <w:keepNext/>
+        <w:jc w:val="center"/>
+      </w:pPr>
+      <w:r>
+        <w:rPr>
+          <w:noProof/>
+          <w:lang w:val="fr-FR" w:eastAsia="fr-FR"/>
+        </w:rPr>
+        <w:drawing>
+          <wp:inline distT="0" distB="0" distL="0" distR="0">
+            <wp:extent cx="3780885" cy="609600"/>
+            <wp:effectExtent l="0" t="0" r="0" b="0"/>
+            <wp:docPr id="49" name="Image 49"/>
+            <wp:cNvGraphicFramePr>
+              <a:graphicFrameLocks xmlns:a="http://schemas.openxmlformats.org/drawingml/2006/main" noChangeAspect="1"/>
+            </wp:cNvGraphicFramePr>
+            <a:graphic xmlns:a="http://schemas.openxmlformats.org/drawingml/2006/main">
+              <a:graphicData uri="http://schemas.openxmlformats.org/drawingml/2006/picture">
+                <pic:pic xmlns:pic="http://schemas.openxmlformats.org/drawingml/2006/picture">
+                  <pic:nvPicPr>
+                    <pic:cNvPr id="49" name="DynamicParamResult.png"/>
+                    <pic:cNvPicPr/>
+                  </pic:nvPicPr>
+                  <pic:blipFill>
+                    <a:blip r:embed="rId58">
+                      <a:extLst>
+                        <a:ext uri="{28A0092B-C50C-407E-A947-70E740481C1C}">
+                          <a14:useLocalDpi xmlns:a14="http://schemas.microsoft.com/office/drawing/2010/main" val="0"/>
+                        </a:ext>
+                      </a:extLst>
+                    </a:blip>
+                    <a:stretch>
+                      <a:fillRect/>
+                    </a:stretch>
+                  </pic:blipFill>
+                  <pic:spPr>
+                    <a:xfrm>
+                      <a:off x="0" y="0"/>
+                      <a:ext cx="4118545" cy="664042"/>
+                    </a:xfrm>
+                    <a:prstGeom prst="rect">
+                      <a:avLst/>
+                    </a:prstGeom>
+                  </pic:spPr>
+                </pic:pic>
+              </a:graphicData>
+            </a:graphic>
+          </wp:inline>
+        </w:drawing>
+      </w:r>
+    </w:p>
+    <w:p>
+      <w:pPr>
+        <w:pStyle w:val="Lgende"/>
+        <w:jc w:val="center"/>
+      </w:pPr>
+      <w:r>
+        <w:t xml:space="preserve">Exemple </w:t>
+      </w:r>
+      <w:fldSimple w:instr=" SEQ Exemple \* ARABIC ">
+        <w:r>
+          <w:rPr>
+            <w:noProof/>
+          </w:rPr>
+          <w:t>37</w:t>
+        </w:r>
+      </w:fldSimple>
+      <w:r>
+        <w:t xml:space="preserve"> Appel d'une cmdlet à paramètres dynamiques.</w:t>
       </w:r>
     </w:p>
     <w:p>
@@ -18699,7 +19141,6 @@
             <w:id w:val="111145805"/>
             <w:bibliography/>
           </w:sdtPr>
-          <w:sdtEndPr/>
           <w:sdtContent>
             <w:p>
               <w:pPr>
@@ -19276,8 +19717,8 @@
       </w:sdtContent>
     </w:sdt>
     <w:sectPr>
-      <w:headerReference w:type="default" r:id="rId54"/>
-      <w:footerReference w:type="default" r:id="rId55"/>
+      <w:headerReference w:type="default" r:id="rId59"/>
+      <w:footerReference w:type="default" r:id="rId60"/>
       <w:pgSz w:w="11906" w:h="16838"/>
       <w:pgMar w:top="1417" w:right="1417" w:bottom="1417" w:left="1417" w:header="708" w:footer="708" w:gutter="0"/>
       <w:cols w:space="708"/>
@@ -19398,7 +19839,6 @@
           <w:dataBinding w:prefixMappings="xmlns:ns0='http://purl.org/dc/elements/1.1/' xmlns:ns1='http://schemas.openxmlformats.org/package/2006/metadata/core-properties' " w:xpath="/ns1:coreProperties[1]/ns0:creator[1]" w:storeItemID="{6C3C8BC8-F283-45AE-878A-BAB7291924A1}"/>
           <w:text/>
         </w:sdtPr>
-        <w:sdtEndPr/>
         <w:sdtContent>
           <w:tc>
             <w:tcPr>
@@ -19567,7 +20007,6 @@
           <w:id w:val="2032075456"/>
           <w:citation/>
         </w:sdtPr>
-        <w:sdtEndPr/>
         <w:sdtContent>
           <w:r>
             <w:fldChar w:fldCharType="begin"/>
@@ -19679,7 +20118,6 @@
           <w:id w:val="-1475980759"/>
           <w:citation/>
         </w:sdtPr>
-        <w:sdtEndPr/>
         <w:sdtContent>
           <w:r>
             <w:fldChar w:fldCharType="begin"/>
@@ -19742,7 +20180,6 @@
         <w:dataBinding w:prefixMappings="xmlns:ns0='http://purl.org/dc/elements/1.1/' xmlns:ns1='http://schemas.openxmlformats.org/package/2006/metadata/core-properties' " w:xpath="/ns1:coreProperties[1]/ns0:title[1]" w:storeItemID="{6C3C8BC8-F283-45AE-878A-BAB7291924A1}"/>
         <w:text/>
       </w:sdtPr>
-      <w:sdtEndPr/>
       <w:sdtContent>
         <w:r>
           <w:rPr>
@@ -22543,6 +22980,7 @@
     <w:rsid w:val="00337D0A"/>
     <w:rsid w:val="00362E2D"/>
     <w:rsid w:val="00372F1F"/>
+    <w:rsid w:val="00444B8D"/>
     <w:rsid w:val="004C6AFF"/>
     <w:rsid w:val="00542C6A"/>
     <w:rsid w:val="0063427C"/>
@@ -22559,6 +22997,7 @@
     <w:rsid w:val="009428C7"/>
     <w:rsid w:val="0096759D"/>
     <w:rsid w:val="00992E09"/>
+    <w:rsid w:val="00993F35"/>
     <w:rsid w:val="0099550A"/>
     <w:rsid w:val="009F456D"/>
     <w:rsid w:val="00A333E7"/>
@@ -23690,7 +24129,7 @@
 </file>
 
 <file path=customXml/itemProps1.xml><?xml version="1.0" encoding="utf-8"?>
-<ds:datastoreItem xmlns:ds="http://schemas.openxmlformats.org/officeDocument/2006/customXml" ds:itemID="{BDB24747-C106-4DA2-ADF3-1FC38D2670B6}">
+<ds:datastoreItem xmlns:ds="http://schemas.openxmlformats.org/officeDocument/2006/customXml" ds:itemID="{1C270D51-EDED-4924-8C98-C290E125BA32}">
   <ds:schemaRefs>
     <ds:schemaRef ds:uri="http://schemas.openxmlformats.org/officeDocument/2006/bibliography"/>
   </ds:schemaRefs>

</xml_diff>

<commit_message>
Ajout du chapitre GIT + Ajout d'images.
</commit_message>
<xml_diff>
--- a/TFE.docx
+++ b/TFE.docx
@@ -8,6 +8,8 @@
       </w:pPr>
       <w:bookmarkStart w:id="0" w:name="_Toc475438070"/>
       <w:bookmarkStart w:id="1" w:name="_Toc481157654"/>
+      <w:bookmarkStart w:id="2" w:name="_Hlk481485944"/>
+      <w:bookmarkEnd w:id="2"/>
       <w:r>
         <w:t>Introduction.</w:t>
       </w:r>
@@ -18,13 +20,13 @@
       <w:pPr>
         <w:pStyle w:val="Titre2"/>
       </w:pPr>
-      <w:bookmarkStart w:id="2" w:name="_Toc475438071"/>
-      <w:bookmarkStart w:id="3" w:name="_Toc481157655"/>
+      <w:bookmarkStart w:id="3" w:name="_Toc475438071"/>
+      <w:bookmarkStart w:id="4" w:name="_Toc481157655"/>
       <w:r>
         <w:t>L’entreprise.</w:t>
       </w:r>
-      <w:bookmarkEnd w:id="2"/>
       <w:bookmarkEnd w:id="3"/>
+      <w:bookmarkEnd w:id="4"/>
     </w:p>
     <w:p>
       <w:pPr>
@@ -108,23 +110,23 @@
       <w:pPr>
         <w:pStyle w:val="Titre2"/>
       </w:pPr>
-      <w:bookmarkStart w:id="4" w:name="_Toc475438073"/>
-      <w:bookmarkStart w:id="5" w:name="_Toc481157656"/>
+      <w:bookmarkStart w:id="5" w:name="_Toc475438073"/>
+      <w:bookmarkStart w:id="6" w:name="_Toc481157656"/>
       <w:r>
         <w:t>Le cahier des charges.</w:t>
       </w:r>
-      <w:bookmarkEnd w:id="4"/>
       <w:bookmarkEnd w:id="5"/>
+      <w:bookmarkEnd w:id="6"/>
     </w:p>
     <w:p>
       <w:pPr>
         <w:pStyle w:val="Titre3"/>
       </w:pPr>
-      <w:bookmarkStart w:id="6" w:name="_Toc481157657"/>
+      <w:bookmarkStart w:id="7" w:name="_Toc481157657"/>
       <w:r>
         <w:t>Le contexte</w:t>
       </w:r>
-      <w:bookmarkEnd w:id="6"/>
+      <w:bookmarkEnd w:id="7"/>
     </w:p>
     <w:p>
       <w:r>
@@ -338,11 +340,11 @@
       <w:pPr>
         <w:pStyle w:val="Titre3"/>
       </w:pPr>
-      <w:bookmarkStart w:id="7" w:name="_Toc481157658"/>
+      <w:bookmarkStart w:id="8" w:name="_Toc481157658"/>
       <w:r>
         <w:t>Les objectifs</w:t>
       </w:r>
-      <w:bookmarkEnd w:id="7"/>
+      <w:bookmarkEnd w:id="8"/>
     </w:p>
     <w:p>
       <w:r>
@@ -385,7 +387,6 @@
         <w:t> : participer à la réflexion sur des améliorations possibles de « l’engine » en lui-même.</w:t>
       </w:r>
     </w:p>
-    <w:p/>
     <w:p>
       <w:pPr>
         <w:rPr>
@@ -403,29 +404,29 @@
       <w:pPr>
         <w:pStyle w:val="Titre1"/>
       </w:pPr>
-      <w:bookmarkStart w:id="8" w:name="_Toc475438068"/>
-      <w:bookmarkStart w:id="9" w:name="_Toc481157659"/>
+      <w:bookmarkStart w:id="9" w:name="_Toc475438068"/>
+      <w:bookmarkStart w:id="10" w:name="_Toc481157659"/>
       <w:r>
         <w:lastRenderedPageBreak/>
         <w:t>Remerciements.</w:t>
       </w:r>
-      <w:bookmarkEnd w:id="8"/>
       <w:bookmarkEnd w:id="9"/>
+      <w:bookmarkEnd w:id="10"/>
     </w:p>
     <w:p>
       <w:pPr>
         <w:pStyle w:val="Titre1"/>
       </w:pPr>
-      <w:bookmarkStart w:id="10" w:name="_Toc475438069"/>
-      <w:bookmarkStart w:id="11" w:name="_Toc481157660"/>
+      <w:bookmarkStart w:id="11" w:name="_Toc475438069"/>
+      <w:bookmarkStart w:id="12" w:name="_Toc481157660"/>
       <w:r>
         <w:t>Table des matières</w:t>
       </w:r>
       <w:r>
         <w:t>.</w:t>
       </w:r>
-      <w:bookmarkEnd w:id="10"/>
       <w:bookmarkEnd w:id="11"/>
+      <w:bookmarkEnd w:id="12"/>
     </w:p>
     <w:sdt>
       <w:sdtPr>
@@ -7095,12 +7096,12 @@
       <w:pPr>
         <w:pStyle w:val="Titre1"/>
       </w:pPr>
-      <w:bookmarkStart w:id="12" w:name="_Toc481157661"/>
+      <w:bookmarkStart w:id="13" w:name="_Toc481157661"/>
       <w:r>
         <w:lastRenderedPageBreak/>
         <w:t>Table des figures.</w:t>
       </w:r>
-      <w:bookmarkEnd w:id="12"/>
+      <w:bookmarkEnd w:id="13"/>
       <w:r>
         <w:t xml:space="preserve"> </w:t>
       </w:r>
@@ -11616,12 +11617,12 @@
       <w:pPr>
         <w:pStyle w:val="Titre1"/>
       </w:pPr>
-      <w:bookmarkStart w:id="13" w:name="_Toc481157662"/>
+      <w:bookmarkStart w:id="14" w:name="_Toc481157662"/>
       <w:r>
         <w:lastRenderedPageBreak/>
         <w:t>Description des outils.</w:t>
       </w:r>
-      <w:bookmarkEnd w:id="13"/>
+      <w:bookmarkEnd w:id="14"/>
     </w:p>
     <w:p>
       <w:pPr>
@@ -11755,11 +11756,11 @@
       <w:pPr>
         <w:pStyle w:val="Titre2"/>
       </w:pPr>
-      <w:bookmarkStart w:id="14" w:name="_Toc481157663"/>
+      <w:bookmarkStart w:id="15" w:name="_Toc481157663"/>
       <w:r>
         <w:t>GIT : outil de gestion de versions</w:t>
       </w:r>
-      <w:bookmarkEnd w:id="14"/>
+      <w:bookmarkEnd w:id="15"/>
     </w:p>
     <w:p>
       <w:r>
@@ -11880,24 +11881,14 @@
       <w:r>
         <w:t xml:space="preserve">Figure </w:t>
       </w:r>
-      <w:r>
-        <w:fldChar w:fldCharType="begin"/>
-      </w:r>
-      <w:r>
-        <w:instrText xml:space="preserve"> SEQ Figure \* ARABIC </w:instrText>
-      </w:r>
-      <w:r>
-        <w:fldChar w:fldCharType="separate"/>
-      </w:r>
-      <w:r>
-        <w:rPr>
-          <w:noProof/>
-        </w:rPr>
-        <w:t>1</w:t>
-      </w:r>
-      <w:r>
-        <w:fldChar w:fldCharType="end"/>
-      </w:r>
+      <w:fldSimple w:instr=" SEQ Figure \* ARABIC ">
+        <w:r>
+          <w:rPr>
+            <w:noProof/>
+          </w:rPr>
+          <w:t>1</w:t>
+        </w:r>
+      </w:fldSimple>
       <w:r>
         <w:t xml:space="preserve"> Schéma de fonctionnement décentralisé </w:t>
       </w:r>
@@ -11956,7 +11947,7 @@
         <w:t xml:space="preserve">Lorsque l’on commence à travailler avec GIT il est possible de </w:t>
       </w:r>
       <w:r>
-        <w:t>créeer</w:t>
+        <w:t>créer</w:t>
       </w:r>
       <w:r>
         <w:t xml:space="preserve"> un projet ou de reprendre un projet en cours (par exemple lorsque l’on souhaite travailler sur une nouvelle machine). Dans les deux cas il faudra travailler avec ce que l’on appelle un « repository » ou un dépôt en français. </w:t>
@@ -11980,7 +11971,25 @@
     </w:p>
     <w:p>
       <w:r>
-        <w:t xml:space="preserve">Voici les différentes commandes sous une invite de commande GIT à taper pour créer un dépôt ou pour le cloner : </w:t>
+        <w:t>Voici les commandes</w:t>
+      </w:r>
+      <w:r>
+        <w:t>,</w:t>
+      </w:r>
+      <w:r>
+        <w:t xml:space="preserve"> sous </w:t>
+      </w:r>
+      <w:r>
+        <w:t>un bash</w:t>
+      </w:r>
+      <w:r>
+        <w:t xml:space="preserve"> GIT</w:t>
+      </w:r>
+      <w:r>
+        <w:t>,</w:t>
+      </w:r>
+      <w:r>
+        <w:t xml:space="preserve"> à taper pour créer un dépôt ou pour le cloner : </w:t>
       </w:r>
     </w:p>
     <w:tbl>
@@ -12124,13 +12133,22 @@
         <w:ind w:firstLine="576"/>
       </w:pPr>
       <w:r>
-        <w:t>Pour créer un dépôt c’est très simple il suffit de créer un dossier et de taper la commande « git init ». Cependant cloner un dépôt nécessite d’avoir… un dépôt ! Pour cela il faut l’adresse</w:t>
+        <w:t>Pour créer un dépôt c’est très simple il suffit de créer un dossier</w:t>
+      </w:r>
+      <w:r>
+        <w:t>, de ce placer à l’intérieur,</w:t>
+      </w:r>
+      <w:r>
+        <w:t xml:space="preserve"> et de taper la commande « git init ». Cependant cloner un dépôt nécessite d’avoir… un dépôt ! Pour cela il faut l’adresse</w:t>
       </w:r>
       <w:r>
         <w:t xml:space="preserve"> de celui-ci. Plusieurs plateformes permettent de créer des dépôts pour des projets, comme GitHub ou GitLab. Depuis ces interfaces web il est possible de récupérer l’adresse web du dépôt</w:t>
       </w:r>
       <w:r>
-        <w:t xml:space="preserve">, elles sont généralement affichées sur la page d’accueil du projet. Il suffit alors de taper la commande « git clone » suivit de l’adresse du dépôt. </w:t>
+        <w:t>, elles sont généralement affichées sur la page d’accueil du projet. Il suffit alors de taper la commande « git clone » suivit de</w:t>
+      </w:r>
+      <w:r>
+        <w:t xml:space="preserve"> l’adresse http.</w:t>
       </w:r>
     </w:p>
     <w:p>
@@ -12138,7 +12156,13 @@
         <w:ind w:firstLine="576"/>
       </w:pPr>
       <w:r>
-        <w:t>Pour les curieux, il est bon de savoir qu’il est possible de récupérer l’adresse de dépôt git de programme connu et libre pour analyser le code source</w:t>
+        <w:t xml:space="preserve">Pour les curieux, il est bon de savoir qu’il est possible de récupérer l’adresse de dépôt git de </w:t>
+      </w:r>
+      <w:r>
+        <w:t xml:space="preserve">certains </w:t>
+      </w:r>
+      <w:r>
+        <w:t>programme connu et libre pour analyser le code source</w:t>
       </w:r>
       <w:r>
         <w:t>.</w:t>
@@ -12146,83 +12170,436 @@
     </w:p>
     <w:p>
       <w:pPr>
-        <w:pStyle w:val="Titre3"/>
-      </w:pPr>
-      <w:r>
-        <w:t>Travailler avec GIT</w:t>
-      </w:r>
-    </w:p>
-    <w:p>
-      <w:r>
-        <w:t xml:space="preserve">Maintenant que l’on a cloner ou créer un nouveau dépôt dans un dossier donné, celui-ci contient un fichier « .git ». Grossièrement, c’est ce fichier qui va gérer le tracking de votre </w:t>
-      </w:r>
+        <w:ind w:firstLine="576"/>
+      </w:pPr>
+      <w:r>
+        <w:t>Pour illustrer les manipulations faites avec GIT prenons un exemple : nous allons créer sur GitHub un dépôt qui sera censé suivre un ensemble de mémo écrit sous forme de fichier texte. Rien d’exceptionnelle mais ce sera suffisant pour comprendre les concepts de GIT.</w:t>
+      </w:r>
+    </w:p>
+    <w:p>
+      <w:pPr>
+        <w:ind w:firstLine="576"/>
+      </w:pPr>
       <w:r>
         <w:lastRenderedPageBreak/>
-        <w:t>projet et les modifications que vous lui avez apporté. Il ne faut donc surtout pas le supprimer. Sinon il faudra cloner à nouveau le dépôt dans le fichier.</w:t>
-      </w:r>
-      <w:r>
-        <w:t xml:space="preserve"> </w:t>
-      </w:r>
-    </w:p>
-    <w:p>
-      <w:r>
-        <w:t>Globalement, pour débuter il est important de comprendre le principe de « commit »</w:t>
-      </w:r>
-      <w:r>
-        <w:t xml:space="preserve">, « pull », « push », </w:t>
-      </w:r>
-      <w:r>
-        <w:t>« branche »</w:t>
-      </w:r>
-      <w:r>
-        <w:t xml:space="preserve"> et « merge ». Prenons donc un exemple simple pour illustrer ces concepts. Dans notre dossier presque vide, à l’exception du fichier « .git », nous voulons rajouter un mémo sous forme de fichier texte. Dans un premier temps ce fichier texte ne sera pas tout de suite synchroniser avec le dépôt GitHub/GitLab. Il faudra d’abord réaliser ce que l’on appelle un « commit ». Réaliser un « commit » consiste à signaler que les modifications sur un fichier donné, ou un dossier complet, son terminé. Un commit s’accompagne toujours d’un commentaire pour désigner ce qui a été réalisé sur ce fichier. </w:t>
-      </w:r>
-    </w:p>
-    <w:p>
-      <w:r>
-        <w:t>Cependant, réalisé ce commit ne suffit pour l’envoyer dans le dépôt. C’est là qu’intervient le concept de « push ». « </w:t>
-      </w:r>
-      <w:r>
-        <w:t>P</w:t>
-      </w:r>
-      <w:r>
-        <w:t xml:space="preserve">usher » un fichier revient à dire que l’on synchronise ce fichier avec le dépôt. Si ce fichier n’existait pas dans le dépôt il est créé sinon les modifications sont appliquées à sa version définitive. </w:t>
-      </w:r>
-    </w:p>
-    <w:p>
-      <w:r>
-        <w:t>Imaginons maintenant que nous supprimions notre fichier par inadvertance. On pourra alors réaliser ce que l’on appelle un « pull ». « Pull » permet de récupérer un dossier ou un fichier dans la dernière version que possède le dépôt.</w:t>
-      </w:r>
-    </w:p>
-    <w:p>
-      <w:r>
-        <w:t xml:space="preserve">Dans le cas où l’on réalise </w:t>
-      </w:r>
-      <w:r>
-        <w:t>un manœuvre risqué</w:t>
-      </w:r>
-      <w:r>
-        <w:t xml:space="preserve"> dans un projet, comme réalisé un patch d’un bug ou que l’on crée </w:t>
-      </w:r>
-      <w:r>
-        <w:t>une nouvelle fonctionnalité</w:t>
-      </w:r>
-      <w:r>
-        <w:t xml:space="preserve"> il est toujours conseiller de créer ce que l’on appelle une branche. Une branche dans GIT est une sorte de copie parallèle du dépôt permettant à un développeur de réaliser sa nouvelle fonctionnalité ou son patch sans que cela impacte </w:t>
-      </w:r>
-      <w:r>
-        <w:t>le dépôt principal</w:t>
-      </w:r>
-      <w:r>
-        <w:t xml:space="preserve">. </w:t>
-      </w:r>
-      <w:r>
-        <w:t>Cela permet de ne pas impacter le travail des autres développeurs sur ce projet dans le cas où la nouvelle fonctionnalité nécessiterait des modifications majeures et moins localisées.</w:t>
-      </w:r>
-    </w:p>
-    <w:p>
-      <w:r>
-        <w:t>Une fois les modifications faites, le développeur à l’occasion alors de faire un « merge » de la branche principale avec le dépôt. Cela permet d’ajouter les nouvelles fonctionnalités et de les rendre disponibles aux autres développeurs.</w:t>
+        <w:t>Premièrement, il faut se créer un compte sur GitHub. Une fois cela fait on peut trouver sur la page d’accueil directement de quoi créer un dépôt :</w:t>
+      </w:r>
+    </w:p>
+    <w:p>
+      <w:pPr>
+        <w:keepNext/>
+        <w:ind w:firstLine="576"/>
+      </w:pPr>
+      <w:r>
+        <w:rPr>
+          <w:noProof/>
+          <w:lang w:eastAsia="fr-BE"/>
+        </w:rPr>
+        <w:drawing>
+          <wp:inline distT="0" distB="0" distL="0" distR="0">
+            <wp:extent cx="5876925" cy="1690782"/>
+            <wp:effectExtent l="0" t="0" r="0" b="5080"/>
+            <wp:docPr id="13" name="Image 13"/>
+            <wp:cNvGraphicFramePr>
+              <a:graphicFrameLocks xmlns:a="http://schemas.openxmlformats.org/drawingml/2006/main" noChangeAspect="1"/>
+            </wp:cNvGraphicFramePr>
+            <a:graphic xmlns:a="http://schemas.openxmlformats.org/drawingml/2006/main">
+              <a:graphicData uri="http://schemas.openxmlformats.org/drawingml/2006/picture">
+                <pic:pic xmlns:pic="http://schemas.openxmlformats.org/drawingml/2006/picture">
+                  <pic:nvPicPr>
+                    <pic:cNvPr id="13" name=""/>
+                    <pic:cNvPicPr/>
+                  </pic:nvPicPr>
+                  <pic:blipFill>
+                    <a:blip r:embed="rId9">
+                      <a:extLst>
+                        <a:ext uri="{28A0092B-C50C-407E-A947-70E740481C1C}">
+                          <a14:useLocalDpi xmlns:a14="http://schemas.microsoft.com/office/drawing/2010/main" val="0"/>
+                        </a:ext>
+                      </a:extLst>
+                    </a:blip>
+                    <a:stretch>
+                      <a:fillRect/>
+                    </a:stretch>
+                  </pic:blipFill>
+                  <pic:spPr>
+                    <a:xfrm>
+                      <a:off x="0" y="0"/>
+                      <a:ext cx="5890933" cy="1694812"/>
+                    </a:xfrm>
+                    <a:prstGeom prst="rect">
+                      <a:avLst/>
+                    </a:prstGeom>
+                  </pic:spPr>
+                </pic:pic>
+              </a:graphicData>
+            </a:graphic>
+          </wp:inline>
+        </w:drawing>
+      </w:r>
+    </w:p>
+    <w:p>
+      <w:pPr>
+        <w:pStyle w:val="Lgende"/>
+      </w:pPr>
+      <w:r>
+        <w:t xml:space="preserve">Figure </w:t>
+      </w:r>
+      <w:fldSimple w:instr=" SEQ Figure \* ARABIC ">
+        <w:r>
+          <w:rPr>
+            <w:noProof/>
+          </w:rPr>
+          <w:t>2</w:t>
+        </w:r>
+      </w:fldSimple>
+      <w:r>
+        <w:t xml:space="preserve"> Page d'acceuil de GitHub </w:t>
+      </w:r>
+      <w:sdt>
+        <w:sdtPr>
+          <w:id w:val="-661312951"/>
+          <w:citation/>
+        </w:sdtPr>
+        <w:sdtContent>
+          <w:r>
+            <w:fldChar w:fldCharType="begin"/>
+          </w:r>
+          <w:r>
+            <w:instrText xml:space="preserve"> CITATION Git \l 2060 </w:instrText>
+          </w:r>
+          <w:r>
+            <w:fldChar w:fldCharType="separate"/>
+          </w:r>
+          <w:r>
+            <w:rPr>
+              <w:noProof/>
+            </w:rPr>
+            <w:t>(GitHub, s.d.)</w:t>
+          </w:r>
+          <w:r>
+            <w:fldChar w:fldCharType="end"/>
+          </w:r>
+        </w:sdtContent>
+      </w:sdt>
+      <w:r>
+        <w:t>.</w:t>
+      </w:r>
+    </w:p>
+    <w:p>
+      <w:pPr>
+        <w:ind w:firstLine="576"/>
+      </w:pPr>
+      <w:r>
+        <w:t>Il suffit alors de cliquer sur « Star a project » et de lui donner un nom, par exemple, « MemoGIT ».</w:t>
+      </w:r>
+    </w:p>
+    <w:p>
+      <w:pPr>
+        <w:keepNext/>
+        <w:ind w:firstLine="576"/>
+      </w:pPr>
+      <w:r>
+        <w:rPr>
+          <w:noProof/>
+          <w:lang w:eastAsia="fr-BE"/>
+        </w:rPr>
+        <w:drawing>
+          <wp:inline distT="0" distB="0" distL="0" distR="0">
+            <wp:extent cx="5760720" cy="4164965"/>
+            <wp:effectExtent l="0" t="0" r="0" b="6985"/>
+            <wp:docPr id="16" name="Image 16"/>
+            <wp:cNvGraphicFramePr>
+              <a:graphicFrameLocks xmlns:a="http://schemas.openxmlformats.org/drawingml/2006/main" noChangeAspect="1"/>
+            </wp:cNvGraphicFramePr>
+            <a:graphic xmlns:a="http://schemas.openxmlformats.org/drawingml/2006/main">
+              <a:graphicData uri="http://schemas.openxmlformats.org/drawingml/2006/picture">
+                <pic:pic xmlns:pic="http://schemas.openxmlformats.org/drawingml/2006/picture">
+                  <pic:nvPicPr>
+                    <pic:cNvPr id="16" name="CreateARepoOnGitHub.png"/>
+                    <pic:cNvPicPr/>
+                  </pic:nvPicPr>
+                  <pic:blipFill>
+                    <a:blip r:embed="rId10">
+                      <a:extLst>
+                        <a:ext uri="{28A0092B-C50C-407E-A947-70E740481C1C}">
+                          <a14:useLocalDpi xmlns:a14="http://schemas.microsoft.com/office/drawing/2010/main" val="0"/>
+                        </a:ext>
+                      </a:extLst>
+                    </a:blip>
+                    <a:stretch>
+                      <a:fillRect/>
+                    </a:stretch>
+                  </pic:blipFill>
+                  <pic:spPr>
+                    <a:xfrm>
+                      <a:off x="0" y="0"/>
+                      <a:ext cx="5760720" cy="4164965"/>
+                    </a:xfrm>
+                    <a:prstGeom prst="rect">
+                      <a:avLst/>
+                    </a:prstGeom>
+                  </pic:spPr>
+                </pic:pic>
+              </a:graphicData>
+            </a:graphic>
+          </wp:inline>
+        </w:drawing>
+      </w:r>
+    </w:p>
+    <w:p>
+      <w:pPr>
+        <w:pStyle w:val="Lgende"/>
+      </w:pPr>
+      <w:r>
+        <w:t xml:space="preserve">Figure </w:t>
+      </w:r>
+      <w:fldSimple w:instr=" SEQ Figure \* ARABIC ">
+        <w:r>
+          <w:rPr>
+            <w:noProof/>
+          </w:rPr>
+          <w:t>3</w:t>
+        </w:r>
+      </w:fldSimple>
+      <w:r>
+        <w:t xml:space="preserve"> Création du dépôt "MemoGIT".</w:t>
+      </w:r>
+    </w:p>
+    <w:p>
+      <w:r>
+        <w:t>Une fois le dépôt créer on est redirigé vers la page d’acceuil de celui-ci. C’est là que l’on trouve l’adresse du dépôt à utiliser pour le cloner.</w:t>
+      </w:r>
+    </w:p>
+    <w:p>
+      <w:pPr>
+        <w:keepNext/>
+      </w:pPr>
+      <w:r>
+        <w:rPr>
+          <w:noProof/>
+          <w:lang w:eastAsia="fr-BE"/>
+        </w:rPr>
+        <w:lastRenderedPageBreak/>
+        <w:drawing>
+          <wp:inline distT="0" distB="0" distL="0" distR="0">
+            <wp:extent cx="5760720" cy="791210"/>
+            <wp:effectExtent l="0" t="0" r="0" b="8890"/>
+            <wp:docPr id="18" name="Image 18"/>
+            <wp:cNvGraphicFramePr>
+              <a:graphicFrameLocks xmlns:a="http://schemas.openxmlformats.org/drawingml/2006/main" noChangeAspect="1"/>
+            </wp:cNvGraphicFramePr>
+            <a:graphic xmlns:a="http://schemas.openxmlformats.org/drawingml/2006/main">
+              <a:graphicData uri="http://schemas.openxmlformats.org/drawingml/2006/picture">
+                <pic:pic xmlns:pic="http://schemas.openxmlformats.org/drawingml/2006/picture">
+                  <pic:nvPicPr>
+                    <pic:cNvPr id="18" name="HTTPAddressOfTheGitRepo.png"/>
+                    <pic:cNvPicPr/>
+                  </pic:nvPicPr>
+                  <pic:blipFill>
+                    <a:blip r:embed="rId11">
+                      <a:extLst>
+                        <a:ext uri="{28A0092B-C50C-407E-A947-70E740481C1C}">
+                          <a14:useLocalDpi xmlns:a14="http://schemas.microsoft.com/office/drawing/2010/main" val="0"/>
+                        </a:ext>
+                      </a:extLst>
+                    </a:blip>
+                    <a:stretch>
+                      <a:fillRect/>
+                    </a:stretch>
+                  </pic:blipFill>
+                  <pic:spPr>
+                    <a:xfrm>
+                      <a:off x="0" y="0"/>
+                      <a:ext cx="5760720" cy="791210"/>
+                    </a:xfrm>
+                    <a:prstGeom prst="rect">
+                      <a:avLst/>
+                    </a:prstGeom>
+                  </pic:spPr>
+                </pic:pic>
+              </a:graphicData>
+            </a:graphic>
+          </wp:inline>
+        </w:drawing>
+      </w:r>
+    </w:p>
+    <w:p>
+      <w:pPr>
+        <w:pStyle w:val="Lgende"/>
+      </w:pPr>
+      <w:r>
+        <w:t xml:space="preserve">Figure </w:t>
+      </w:r>
+      <w:fldSimple w:instr=" SEQ Figure \* ARABIC ">
+        <w:r>
+          <w:rPr>
+            <w:noProof/>
+          </w:rPr>
+          <w:t>4</w:t>
+        </w:r>
+      </w:fldSimple>
+      <w:r>
+        <w:t xml:space="preserve"> Adresse HTTP du dépôt GIT.</w:t>
+      </w:r>
+    </w:p>
+    <w:p>
+      <w:r>
+        <w:t>Il suffit alors de copier-coller l’adresse et de créer un dossier quelconque sur l’ordinateur. Prenons par exemple le dossier « MemoGIT » que nous placerons à la racine de la partition Windows « C:\ »</w:t>
+      </w:r>
+      <w:r>
+        <w:t>. Si GIT est installer, lorsque l’on réalise un clic droit au seins d’un dossier l’on a la possibilité d’ouvrir un bash GIT.</w:t>
+      </w:r>
+      <w:r>
+        <w:t xml:space="preserve"> Cela va nous permettre de taper les commandes pour cloner notre dépôt </w:t>
+      </w:r>
+      <w:r>
+        <w:t>(il</w:t>
+      </w:r>
+      <w:r>
+        <w:t xml:space="preserve"> aussi possible d’utiliser le GUI mais il est conseiller de réaliser au moins une fois les opérations via les commandes ).</w:t>
+      </w:r>
+    </w:p>
+    <w:p>
+      <w:pPr>
+        <w:keepNext/>
+      </w:pPr>
+      <w:r>
+        <w:rPr>
+          <w:noProof/>
+          <w:lang w:eastAsia="fr-BE"/>
+        </w:rPr>
+        <w:drawing>
+          <wp:inline distT="0" distB="0" distL="0" distR="0">
+            <wp:extent cx="4352925" cy="2152472"/>
+            <wp:effectExtent l="0" t="0" r="0" b="635"/>
+            <wp:docPr id="62" name="Image 62"/>
+            <wp:cNvGraphicFramePr>
+              <a:graphicFrameLocks xmlns:a="http://schemas.openxmlformats.org/drawingml/2006/main" noChangeAspect="1"/>
+            </wp:cNvGraphicFramePr>
+            <a:graphic xmlns:a="http://schemas.openxmlformats.org/drawingml/2006/main">
+              <a:graphicData uri="http://schemas.openxmlformats.org/drawingml/2006/picture">
+                <pic:pic xmlns:pic="http://schemas.openxmlformats.org/drawingml/2006/picture">
+                  <pic:nvPicPr>
+                    <pic:cNvPr id="62" name="HowToCloneARepo.png"/>
+                    <pic:cNvPicPr/>
+                  </pic:nvPicPr>
+                  <pic:blipFill>
+                    <a:blip r:embed="rId12">
+                      <a:extLst>
+                        <a:ext uri="{28A0092B-C50C-407E-A947-70E740481C1C}">
+                          <a14:useLocalDpi xmlns:a14="http://schemas.microsoft.com/office/drawing/2010/main" val="0"/>
+                        </a:ext>
+                      </a:extLst>
+                    </a:blip>
+                    <a:stretch>
+                      <a:fillRect/>
+                    </a:stretch>
+                  </pic:blipFill>
+                  <pic:spPr>
+                    <a:xfrm>
+                      <a:off x="0" y="0"/>
+                      <a:ext cx="4379936" cy="2165829"/>
+                    </a:xfrm>
+                    <a:prstGeom prst="rect">
+                      <a:avLst/>
+                    </a:prstGeom>
+                  </pic:spPr>
+                </pic:pic>
+              </a:graphicData>
+            </a:graphic>
+          </wp:inline>
+        </w:drawing>
+      </w:r>
+    </w:p>
+    <w:p>
+      <w:pPr>
+        <w:pStyle w:val="Lgende"/>
+      </w:pPr>
+      <w:r>
+        <w:t xml:space="preserve">Figure </w:t>
+      </w:r>
+      <w:fldSimple w:instr=" SEQ Figure \* ARABIC ">
+        <w:r>
+          <w:rPr>
+            <w:noProof/>
+          </w:rPr>
+          <w:t>5</w:t>
+        </w:r>
+      </w:fldSimple>
+      <w:r>
+        <w:t xml:space="preserve"> Ouverture du bash GIT directement dans le dossier cible.</w:t>
+      </w:r>
+    </w:p>
+    <w:p>
+      <w:pPr>
+        <w:keepNext/>
+      </w:pPr>
+      <w:r>
+        <w:rPr>
+          <w:noProof/>
+          <w:lang w:eastAsia="fr-BE"/>
+        </w:rPr>
+        <w:drawing>
+          <wp:inline distT="0" distB="0" distL="0" distR="0">
+            <wp:extent cx="3638550" cy="714716"/>
+            <wp:effectExtent l="0" t="0" r="0" b="9525"/>
+            <wp:docPr id="65" name="Image 65"/>
+            <wp:cNvGraphicFramePr>
+              <a:graphicFrameLocks xmlns:a="http://schemas.openxmlformats.org/drawingml/2006/main" noChangeAspect="1"/>
+            </wp:cNvGraphicFramePr>
+            <a:graphic xmlns:a="http://schemas.openxmlformats.org/drawingml/2006/main">
+              <a:graphicData uri="http://schemas.openxmlformats.org/drawingml/2006/picture">
+                <pic:pic xmlns:pic="http://schemas.openxmlformats.org/drawingml/2006/picture">
+                  <pic:nvPicPr>
+                    <pic:cNvPr id="65" name="CloneARepoViaCmd.png"/>
+                    <pic:cNvPicPr/>
+                  </pic:nvPicPr>
+                  <pic:blipFill>
+                    <a:blip r:embed="rId13">
+                      <a:extLst>
+                        <a:ext uri="{28A0092B-C50C-407E-A947-70E740481C1C}">
+                          <a14:useLocalDpi xmlns:a14="http://schemas.microsoft.com/office/drawing/2010/main" val="0"/>
+                        </a:ext>
+                      </a:extLst>
+                    </a:blip>
+                    <a:stretch>
+                      <a:fillRect/>
+                    </a:stretch>
+                  </pic:blipFill>
+                  <pic:spPr>
+                    <a:xfrm>
+                      <a:off x="0" y="0"/>
+                      <a:ext cx="3656372" cy="718217"/>
+                    </a:xfrm>
+                    <a:prstGeom prst="rect">
+                      <a:avLst/>
+                    </a:prstGeom>
+                  </pic:spPr>
+                </pic:pic>
+              </a:graphicData>
+            </a:graphic>
+          </wp:inline>
+        </w:drawing>
+      </w:r>
+    </w:p>
+    <w:p>
+      <w:pPr>
+        <w:pStyle w:val="Lgende"/>
+      </w:pPr>
+      <w:r>
+        <w:t xml:space="preserve">Figure </w:t>
+      </w:r>
+      <w:fldSimple w:instr=" SEQ Figure \* ARABIC ">
+        <w:r>
+          <w:rPr>
+            <w:noProof/>
+          </w:rPr>
+          <w:t>6</w:t>
+        </w:r>
+      </w:fldSimple>
+      <w:r>
+        <w:t xml:space="preserve"> Cloner le dépôt grâce à l'adresse HTTP GitHub.</w:t>
       </w:r>
     </w:p>
     <w:p>
@@ -12233,19 +12610,698 @@
       <w:r>
         <w:br w:type="page"/>
       </w:r>
-      <w:bookmarkStart w:id="15" w:name="_GoBack"/>
-      <w:bookmarkEnd w:id="15"/>
+    </w:p>
+    <w:p>
+      <w:pPr>
+        <w:pStyle w:val="Titre3"/>
+      </w:pPr>
+      <w:r>
+        <w:lastRenderedPageBreak/>
+        <w:t>Travailler avec GIT</w:t>
+      </w:r>
+    </w:p>
+    <w:p>
+      <w:r>
+        <w:t>Maintenant que l’on a cloner ou créer un nouveau dépôt dans un dossier donné, celui-ci contient un fichier « .git ». Grossièrement, c’est ce fichier qui va gérer le tracking de votre projet et les modifications que vous lui avez apporté. Il ne faut donc surtout pas le supprimer. Sinon il faudra cloner à nouveau le dépôt dans le fichier.</w:t>
+      </w:r>
+      <w:r>
+        <w:t xml:space="preserve"> </w:t>
+      </w:r>
+    </w:p>
+    <w:p>
+      <w:pPr>
+        <w:keepNext/>
+      </w:pPr>
+      <w:r>
+        <w:rPr>
+          <w:noProof/>
+          <w:lang w:eastAsia="fr-BE"/>
+        </w:rPr>
+        <w:drawing>
+          <wp:inline distT="0" distB="0" distL="0" distR="0">
+            <wp:extent cx="4637711" cy="828675"/>
+            <wp:effectExtent l="0" t="0" r="0" b="0"/>
+            <wp:docPr id="72" name="Image 72"/>
+            <wp:cNvGraphicFramePr>
+              <a:graphicFrameLocks xmlns:a="http://schemas.openxmlformats.org/drawingml/2006/main" noChangeAspect="1"/>
+            </wp:cNvGraphicFramePr>
+            <a:graphic xmlns:a="http://schemas.openxmlformats.org/drawingml/2006/main">
+              <a:graphicData uri="http://schemas.openxmlformats.org/drawingml/2006/picture">
+                <pic:pic xmlns:pic="http://schemas.openxmlformats.org/drawingml/2006/picture">
+                  <pic:nvPicPr>
+                    <pic:cNvPr id="72" name="FileGit.png"/>
+                    <pic:cNvPicPr/>
+                  </pic:nvPicPr>
+                  <pic:blipFill>
+                    <a:blip r:embed="rId14">
+                      <a:extLst>
+                        <a:ext uri="{28A0092B-C50C-407E-A947-70E740481C1C}">
+                          <a14:useLocalDpi xmlns:a14="http://schemas.microsoft.com/office/drawing/2010/main" val="0"/>
+                        </a:ext>
+                      </a:extLst>
+                    </a:blip>
+                    <a:stretch>
+                      <a:fillRect/>
+                    </a:stretch>
+                  </pic:blipFill>
+                  <pic:spPr>
+                    <a:xfrm>
+                      <a:off x="0" y="0"/>
+                      <a:ext cx="4686796" cy="837446"/>
+                    </a:xfrm>
+                    <a:prstGeom prst="rect">
+                      <a:avLst/>
+                    </a:prstGeom>
+                  </pic:spPr>
+                </pic:pic>
+              </a:graphicData>
+            </a:graphic>
+          </wp:inline>
+        </w:drawing>
+      </w:r>
+    </w:p>
+    <w:p>
+      <w:pPr>
+        <w:pStyle w:val="Lgende"/>
+      </w:pPr>
+      <w:r>
+        <w:t xml:space="preserve">Figure </w:t>
+      </w:r>
+      <w:fldSimple w:instr=" SEQ Figure \* ARABIC ">
+        <w:r>
+          <w:rPr>
+            <w:noProof/>
+          </w:rPr>
+          <w:t>7</w:t>
+        </w:r>
+      </w:fldSimple>
+      <w:r>
+        <w:t xml:space="preserve"> Fichier ".git" dans le dossier "MemoGIT".</w:t>
+      </w:r>
+    </w:p>
+    <w:p>
+      <w:r>
+        <w:t>Globalement, pour débuter il est important de comprendre le principe de « commit »</w:t>
+      </w:r>
+      <w:r>
+        <w:t xml:space="preserve">, « pull », « push », </w:t>
+      </w:r>
+      <w:r>
+        <w:t>« branche »</w:t>
+      </w:r>
+      <w:r>
+        <w:t xml:space="preserve"> et « merge »</w:t>
+      </w:r>
+      <w:r>
+        <w:t xml:space="preserve">. Dans notre dossier presque vide, à l’exception du fichier « .git », nous voulons rajouter un mémo sous forme de fichier texte. Dans un premier temps ce fichier texte ne sera pas tout de suite synchroniser avec le dépôt GitHub/GitLab. Il faudra d’abord réaliser ce que l’on appelle un « commit ». Réaliser un « commit » consiste à signaler que les modifications sur un fichier donné, ou un dossier complet, son terminé. Un commit s’accompagne toujours d’un commentaire pour désigner ce qui a été réalisé sur ce fichier. </w:t>
+      </w:r>
+      <w:r>
+        <w:t xml:space="preserve">Attention, pour « commit » un fichier qui n’a encore jamais été ajouté au dépôt il faut d’abord le signaler comment étant un fichier à suivre et à intégrer à l’historique. La </w:t>
+      </w:r>
+      <w:r>
+        <w:t>plupart</w:t>
+      </w:r>
+      <w:r>
+        <w:t xml:space="preserve"> des GUI utilisé pour GIT réalise cette étape automatiquement avant un commit, comme TurtoiseGit par exemple. </w:t>
+      </w:r>
+    </w:p>
+    <w:p>
+      <w:pPr>
+        <w:keepNext/>
+        <w:jc w:val="center"/>
+      </w:pPr>
+      <w:r>
+        <w:rPr>
+          <w:noProof/>
+          <w:lang w:eastAsia="fr-BE"/>
+        </w:rPr>
+        <w:drawing>
+          <wp:inline distT="0" distB="0" distL="0" distR="0">
+            <wp:extent cx="3190875" cy="1392784"/>
+            <wp:effectExtent l="0" t="0" r="0" b="0"/>
+            <wp:docPr id="19" name="Image 19"/>
+            <wp:cNvGraphicFramePr>
+              <a:graphicFrameLocks xmlns:a="http://schemas.openxmlformats.org/drawingml/2006/main" noChangeAspect="1"/>
+            </wp:cNvGraphicFramePr>
+            <a:graphic xmlns:a="http://schemas.openxmlformats.org/drawingml/2006/main">
+              <a:graphicData uri="http://schemas.openxmlformats.org/drawingml/2006/picture">
+                <pic:pic xmlns:pic="http://schemas.openxmlformats.org/drawingml/2006/picture">
+                  <pic:nvPicPr>
+                    <pic:cNvPr id="19" name="MemoGIT02-05-2017.png"/>
+                    <pic:cNvPicPr/>
+                  </pic:nvPicPr>
+                  <pic:blipFill>
+                    <a:blip r:embed="rId15">
+                      <a:extLst>
+                        <a:ext uri="{28A0092B-C50C-407E-A947-70E740481C1C}">
+                          <a14:useLocalDpi xmlns:a14="http://schemas.microsoft.com/office/drawing/2010/main" val="0"/>
+                        </a:ext>
+                      </a:extLst>
+                    </a:blip>
+                    <a:stretch>
+                      <a:fillRect/>
+                    </a:stretch>
+                  </pic:blipFill>
+                  <pic:spPr>
+                    <a:xfrm>
+                      <a:off x="0" y="0"/>
+                      <a:ext cx="3209907" cy="1401091"/>
+                    </a:xfrm>
+                    <a:prstGeom prst="rect">
+                      <a:avLst/>
+                    </a:prstGeom>
+                  </pic:spPr>
+                </pic:pic>
+              </a:graphicData>
+            </a:graphic>
+          </wp:inline>
+        </w:drawing>
+      </w:r>
+    </w:p>
+    <w:p>
+      <w:pPr>
+        <w:pStyle w:val="Lgende"/>
+        <w:jc w:val="center"/>
+      </w:pPr>
+      <w:r>
+        <w:t xml:space="preserve">Figure </w:t>
+      </w:r>
+      <w:fldSimple w:instr=" SEQ Figure \* ARABIC ">
+        <w:r>
+          <w:rPr>
+            <w:noProof/>
+          </w:rPr>
+          <w:t>8</w:t>
+        </w:r>
+      </w:fldSimple>
+      <w:r>
+        <w:t xml:space="preserve"> </w:t>
+      </w:r>
+      <w:r>
+        <w:t>Ajouter le "tracking" d'un fichier ou d'un dossier par GIT.</w:t>
+      </w:r>
+    </w:p>
+    <w:p>
+      <w:r>
+        <w:t>Lorsque l’</w:t>
+      </w:r>
+      <w:r>
+        <w:t xml:space="preserve">on ajoute le fichier </w:t>
+      </w:r>
+      <w:r>
+        <w:t>au suivi</w:t>
+      </w:r>
+      <w:r>
+        <w:t xml:space="preserve"> de fichier de GIT, sous TurtoiseGIT une petite croix bleue apparait. Une fois le fichier commit, un symbole vert incrusté d’un « V » de confirmation nous montre que toutes les modifications apportées au fichier sont enregistrées. Dans ce cas-ci le fichier est encore vide, il ne s’agissait que d’un premier commit d’ajout.</w:t>
+      </w:r>
+    </w:p>
+    <w:p>
+      <w:pPr>
+        <w:keepNext/>
+        <w:jc w:val="center"/>
+      </w:pPr>
+      <w:r>
+        <w:rPr>
+          <w:noProof/>
+          <w:lang w:eastAsia="fr-BE"/>
+        </w:rPr>
+        <w:lastRenderedPageBreak/>
+        <w:drawing>
+          <wp:inline distT="0" distB="0" distL="0" distR="0">
+            <wp:extent cx="2971800" cy="1468581"/>
+            <wp:effectExtent l="0" t="0" r="0" b="0"/>
+            <wp:docPr id="63" name="Image 63"/>
+            <wp:cNvGraphicFramePr>
+              <a:graphicFrameLocks xmlns:a="http://schemas.openxmlformats.org/drawingml/2006/main" noChangeAspect="1"/>
+            </wp:cNvGraphicFramePr>
+            <a:graphic xmlns:a="http://schemas.openxmlformats.org/drawingml/2006/main">
+              <a:graphicData uri="http://schemas.openxmlformats.org/drawingml/2006/picture">
+                <pic:pic xmlns:pic="http://schemas.openxmlformats.org/drawingml/2006/picture">
+                  <pic:nvPicPr>
+                    <pic:cNvPr id="63" name="CommitGIT.png"/>
+                    <pic:cNvPicPr/>
+                  </pic:nvPicPr>
+                  <pic:blipFill>
+                    <a:blip r:embed="rId16">
+                      <a:extLst>
+                        <a:ext uri="{28A0092B-C50C-407E-A947-70E740481C1C}">
+                          <a14:useLocalDpi xmlns:a14="http://schemas.microsoft.com/office/drawing/2010/main" val="0"/>
+                        </a:ext>
+                      </a:extLst>
+                    </a:blip>
+                    <a:stretch>
+                      <a:fillRect/>
+                    </a:stretch>
+                  </pic:blipFill>
+                  <pic:spPr>
+                    <a:xfrm>
+                      <a:off x="0" y="0"/>
+                      <a:ext cx="3000070" cy="1482551"/>
+                    </a:xfrm>
+                    <a:prstGeom prst="rect">
+                      <a:avLst/>
+                    </a:prstGeom>
+                  </pic:spPr>
+                </pic:pic>
+              </a:graphicData>
+            </a:graphic>
+          </wp:inline>
+        </w:drawing>
+      </w:r>
+    </w:p>
+    <w:p>
+      <w:pPr>
+        <w:pStyle w:val="Lgende"/>
+        <w:jc w:val="center"/>
+      </w:pPr>
+      <w:r>
+        <w:t xml:space="preserve">Figure </w:t>
+      </w:r>
+      <w:fldSimple w:instr=" SEQ Figure \* ARABIC ">
+        <w:r>
+          <w:rPr>
+            <w:noProof/>
+          </w:rPr>
+          <w:t>9</w:t>
+        </w:r>
+      </w:fldSimple>
+      <w:r>
+        <w:t xml:space="preserve"> </w:t>
+      </w:r>
+      <w:r>
+        <w:t>Commit du fichier Memo02-05-2017.txt</w:t>
+      </w:r>
+    </w:p>
+    <w:p>
+      <w:r>
+        <w:t>Cependant, réalisé ce commit ne suffit pour l’envoyer dans le dépôt. C’est là qu’intervient le concept de « push ». « </w:t>
+      </w:r>
+      <w:r>
+        <w:t>P</w:t>
+      </w:r>
+      <w:r>
+        <w:t xml:space="preserve">usher » un fichier revient à dire que l’on synchronise ce fichier avec le dépôt. Si ce fichier n’existait pas dans le dépôt il est créé sinon les modifications sont appliquées à sa version définitive. </w:t>
+      </w:r>
+    </w:p>
+    <w:p>
+      <w:pPr>
+        <w:keepNext/>
+        <w:jc w:val="center"/>
+      </w:pPr>
+      <w:r>
+        <w:rPr>
+          <w:noProof/>
+          <w:lang w:eastAsia="fr-BE"/>
+        </w:rPr>
+        <w:drawing>
+          <wp:inline distT="0" distB="0" distL="0" distR="0">
+            <wp:extent cx="3333750" cy="731993"/>
+            <wp:effectExtent l="0" t="0" r="0" b="0"/>
+            <wp:docPr id="73" name="Image 73"/>
+            <wp:cNvGraphicFramePr>
+              <a:graphicFrameLocks xmlns:a="http://schemas.openxmlformats.org/drawingml/2006/main" noChangeAspect="1"/>
+            </wp:cNvGraphicFramePr>
+            <a:graphic xmlns:a="http://schemas.openxmlformats.org/drawingml/2006/main">
+              <a:graphicData uri="http://schemas.openxmlformats.org/drawingml/2006/picture">
+                <pic:pic xmlns:pic="http://schemas.openxmlformats.org/drawingml/2006/picture">
+                  <pic:nvPicPr>
+                    <pic:cNvPr id="73" name="PushGIT.png"/>
+                    <pic:cNvPicPr/>
+                  </pic:nvPicPr>
+                  <pic:blipFill>
+                    <a:blip r:embed="rId17">
+                      <a:extLst>
+                        <a:ext uri="{28A0092B-C50C-407E-A947-70E740481C1C}">
+                          <a14:useLocalDpi xmlns:a14="http://schemas.microsoft.com/office/drawing/2010/main" val="0"/>
+                        </a:ext>
+                      </a:extLst>
+                    </a:blip>
+                    <a:stretch>
+                      <a:fillRect/>
+                    </a:stretch>
+                  </pic:blipFill>
+                  <pic:spPr>
+                    <a:xfrm>
+                      <a:off x="0" y="0"/>
+                      <a:ext cx="3352959" cy="736211"/>
+                    </a:xfrm>
+                    <a:prstGeom prst="rect">
+                      <a:avLst/>
+                    </a:prstGeom>
+                  </pic:spPr>
+                </pic:pic>
+              </a:graphicData>
+            </a:graphic>
+          </wp:inline>
+        </w:drawing>
+      </w:r>
+    </w:p>
+    <w:p>
+      <w:pPr>
+        <w:pStyle w:val="Lgende"/>
+        <w:jc w:val="center"/>
+      </w:pPr>
+      <w:r>
+        <w:t xml:space="preserve">Figure </w:t>
+      </w:r>
+      <w:fldSimple w:instr=" SEQ Figure \* ARABIC ">
+        <w:r>
+          <w:rPr>
+            <w:noProof/>
+          </w:rPr>
+          <w:t>10</w:t>
+        </w:r>
+      </w:fldSimple>
+      <w:r>
+        <w:t xml:space="preserve"> "Push" les modifications vers le "repository" GIT.</w:t>
+      </w:r>
+    </w:p>
+    <w:p>
+      <w:r>
+        <w:t xml:space="preserve">Imaginons maintenant </w:t>
+      </w:r>
+      <w:r>
+        <w:t>qu’autre</w:t>
+      </w:r>
+      <w:r>
+        <w:t xml:space="preserve"> développeur modifie </w:t>
+      </w:r>
+      <w:r>
+        <w:t>le fichier Memo.txt</w:t>
+      </w:r>
+      <w:r>
+        <w:t>.</w:t>
+      </w:r>
+      <w:r>
+        <w:t xml:space="preserve"> </w:t>
+      </w:r>
+      <w:r>
+        <w:t>Si l’on souhaite récupérer</w:t>
+      </w:r>
+      <w:r>
+        <w:t xml:space="preserve"> la nouvelle</w:t>
+      </w:r>
+      <w:r>
+        <w:t xml:space="preserve"> version on réalise alors </w:t>
+      </w:r>
+      <w:r>
+        <w:t>ce que l’on appelle un « pull ». « Pull » permet de récupérer un dossier ou un fichier dans la dernière version que possède le dépôt.</w:t>
+      </w:r>
+      <w:r>
+        <w:t xml:space="preserve"> </w:t>
+      </w:r>
+    </w:p>
+    <w:p>
+      <w:r>
+        <w:t xml:space="preserve">Dans le cas où l’on réalise </w:t>
+      </w:r>
+      <w:r>
+        <w:t>un manœuvre risqué</w:t>
+      </w:r>
+      <w:r>
+        <w:t xml:space="preserve"> dans un projet, comme réalisé un patch d’un bug ou que l’on crée </w:t>
+      </w:r>
+      <w:r>
+        <w:t>une nouvelle fonctionnalité</w:t>
+      </w:r>
+      <w:r>
+        <w:t xml:space="preserve"> il est toujours conseiller de créer ce que l’on appelle une branche. Une branche dans GIT est une sorte de copie parallèle du dépôt permettant à un développeur de réaliser sa nouvelle fonctionnalité ou son patch sans que cela impacte </w:t>
+      </w:r>
+      <w:r>
+        <w:t>le dépôt principal</w:t>
+      </w:r>
+      <w:r>
+        <w:t xml:space="preserve">. </w:t>
+      </w:r>
+      <w:r>
+        <w:t>Cela permet de ne pas impacter le travail des autres développeurs sur ce projet dans le cas où la nouvelle fonctionnalité nécessiterait des modifications majeures et moins localisées.</w:t>
+      </w:r>
+      <w:r>
+        <w:t xml:space="preserve"> </w:t>
+      </w:r>
+      <w:r>
+        <w:t>Créons donc une branche « 1stTest » dans laquelle nous mettrons un nouveau fichier texte.</w:t>
+      </w:r>
+    </w:p>
+    <w:p>
+      <w:pPr>
+        <w:keepNext/>
+        <w:jc w:val="center"/>
+      </w:pPr>
+      <w:r>
+        <w:rPr>
+          <w:noProof/>
+          <w:lang w:eastAsia="fr-BE"/>
+        </w:rPr>
+        <w:drawing>
+          <wp:inline distT="0" distB="0" distL="0" distR="0" wp14:anchorId="44D95E12" wp14:editId="61FA9F92">
+            <wp:extent cx="3539203" cy="733425"/>
+            <wp:effectExtent l="0" t="0" r="4445" b="0"/>
+            <wp:docPr id="75" name="Image 75"/>
+            <wp:cNvGraphicFramePr>
+              <a:graphicFrameLocks xmlns:a="http://schemas.openxmlformats.org/drawingml/2006/main" noChangeAspect="1"/>
+            </wp:cNvGraphicFramePr>
+            <a:graphic xmlns:a="http://schemas.openxmlformats.org/drawingml/2006/main">
+              <a:graphicData uri="http://schemas.openxmlformats.org/drawingml/2006/picture">
+                <pic:pic xmlns:pic="http://schemas.openxmlformats.org/drawingml/2006/picture">
+                  <pic:nvPicPr>
+                    <pic:cNvPr id="75" name="BranchGIT.png"/>
+                    <pic:cNvPicPr/>
+                  </pic:nvPicPr>
+                  <pic:blipFill>
+                    <a:blip r:embed="rId18">
+                      <a:extLst>
+                        <a:ext uri="{28A0092B-C50C-407E-A947-70E740481C1C}">
+                          <a14:useLocalDpi xmlns:a14="http://schemas.microsoft.com/office/drawing/2010/main" val="0"/>
+                        </a:ext>
+                      </a:extLst>
+                    </a:blip>
+                    <a:stretch>
+                      <a:fillRect/>
+                    </a:stretch>
+                  </pic:blipFill>
+                  <pic:spPr>
+                    <a:xfrm>
+                      <a:off x="0" y="0"/>
+                      <a:ext cx="3566453" cy="739072"/>
+                    </a:xfrm>
+                    <a:prstGeom prst="rect">
+                      <a:avLst/>
+                    </a:prstGeom>
+                  </pic:spPr>
+                </pic:pic>
+              </a:graphicData>
+            </a:graphic>
+          </wp:inline>
+        </w:drawing>
+      </w:r>
+    </w:p>
+    <w:p>
+      <w:pPr>
+        <w:pStyle w:val="Lgende"/>
+        <w:jc w:val="center"/>
+      </w:pPr>
+      <w:r>
+        <w:t xml:space="preserve">Figure </w:t>
+      </w:r>
+      <w:fldSimple w:instr=" SEQ Figure \* ARABIC ">
+        <w:r>
+          <w:rPr>
+            <w:noProof/>
+          </w:rPr>
+          <w:t>11</w:t>
+        </w:r>
+      </w:fldSimple>
+      <w:r>
+        <w:t xml:space="preserve"> Création de la branche "1stTest".</w:t>
+      </w:r>
+    </w:p>
+    <w:p>
+      <w:r>
+        <w:t>Nous constatons que nous sommes dans la branche « Master », qui est la branche principale du dépôt. Déplaçons-nous dans la nouvelle branche créer pour y ajouter un fichier.</w:t>
+      </w:r>
+    </w:p>
+    <w:p>
+      <w:pPr>
+        <w:keepNext/>
+        <w:jc w:val="center"/>
+      </w:pPr>
+      <w:r>
+        <w:rPr>
+          <w:noProof/>
+          <w:lang w:eastAsia="fr-BE"/>
+        </w:rPr>
+        <w:lastRenderedPageBreak/>
+        <w:drawing>
+          <wp:inline distT="0" distB="0" distL="0" distR="0">
+            <wp:extent cx="3638550" cy="655284"/>
+            <wp:effectExtent l="0" t="0" r="0" b="0"/>
+            <wp:docPr id="78" name="Image 78"/>
+            <wp:cNvGraphicFramePr>
+              <a:graphicFrameLocks xmlns:a="http://schemas.openxmlformats.org/drawingml/2006/main" noChangeAspect="1"/>
+            </wp:cNvGraphicFramePr>
+            <a:graphic xmlns:a="http://schemas.openxmlformats.org/drawingml/2006/main">
+              <a:graphicData uri="http://schemas.openxmlformats.org/drawingml/2006/picture">
+                <pic:pic xmlns:pic="http://schemas.openxmlformats.org/drawingml/2006/picture">
+                  <pic:nvPicPr>
+                    <pic:cNvPr id="78" name="ChangeBranch.png"/>
+                    <pic:cNvPicPr/>
+                  </pic:nvPicPr>
+                  <pic:blipFill>
+                    <a:blip r:embed="rId19">
+                      <a:extLst>
+                        <a:ext uri="{28A0092B-C50C-407E-A947-70E740481C1C}">
+                          <a14:useLocalDpi xmlns:a14="http://schemas.microsoft.com/office/drawing/2010/main" val="0"/>
+                        </a:ext>
+                      </a:extLst>
+                    </a:blip>
+                    <a:stretch>
+                      <a:fillRect/>
+                    </a:stretch>
+                  </pic:blipFill>
+                  <pic:spPr>
+                    <a:xfrm>
+                      <a:off x="0" y="0"/>
+                      <a:ext cx="3660375" cy="659215"/>
+                    </a:xfrm>
+                    <a:prstGeom prst="rect">
+                      <a:avLst/>
+                    </a:prstGeom>
+                  </pic:spPr>
+                </pic:pic>
+              </a:graphicData>
+            </a:graphic>
+          </wp:inline>
+        </w:drawing>
+      </w:r>
+    </w:p>
+    <w:p>
+      <w:pPr>
+        <w:pStyle w:val="Lgende"/>
+        <w:jc w:val="center"/>
+      </w:pPr>
+      <w:r>
+        <w:t xml:space="preserve">Figure </w:t>
+      </w:r>
+      <w:fldSimple w:instr=" SEQ Figure \* ARABIC ">
+        <w:r>
+          <w:rPr>
+            <w:noProof/>
+          </w:rPr>
+          <w:t>12</w:t>
+        </w:r>
+      </w:fldSimple>
+      <w:r>
+        <w:t xml:space="preserve"> Changer de branche dans GIT.</w:t>
+      </w:r>
+    </w:p>
+    <w:p>
+      <w:pPr>
+        <w:keepNext/>
+        <w:jc w:val="center"/>
+      </w:pPr>
+      <w:r>
+        <w:rPr>
+          <w:noProof/>
+          <w:lang w:eastAsia="fr-BE"/>
+        </w:rPr>
+        <w:drawing>
+          <wp:inline distT="0" distB="0" distL="0" distR="0">
+            <wp:extent cx="4410075" cy="507419"/>
+            <wp:effectExtent l="0" t="0" r="0" b="6985"/>
+            <wp:docPr id="79" name="Image 79"/>
+            <wp:cNvGraphicFramePr>
+              <a:graphicFrameLocks xmlns:a="http://schemas.openxmlformats.org/drawingml/2006/main" noChangeAspect="1"/>
+            </wp:cNvGraphicFramePr>
+            <a:graphic xmlns:a="http://schemas.openxmlformats.org/drawingml/2006/main">
+              <a:graphicData uri="http://schemas.openxmlformats.org/drawingml/2006/picture">
+                <pic:pic xmlns:pic="http://schemas.openxmlformats.org/drawingml/2006/picture">
+                  <pic:nvPicPr>
+                    <pic:cNvPr id="79" name="NouveauTextGIT.png"/>
+                    <pic:cNvPicPr/>
+                  </pic:nvPicPr>
+                  <pic:blipFill>
+                    <a:blip r:embed="rId20">
+                      <a:extLst>
+                        <a:ext uri="{28A0092B-C50C-407E-A947-70E740481C1C}">
+                          <a14:useLocalDpi xmlns:a14="http://schemas.microsoft.com/office/drawing/2010/main" val="0"/>
+                        </a:ext>
+                      </a:extLst>
+                    </a:blip>
+                    <a:stretch>
+                      <a:fillRect/>
+                    </a:stretch>
+                  </pic:blipFill>
+                  <pic:spPr>
+                    <a:xfrm>
+                      <a:off x="0" y="0"/>
+                      <a:ext cx="4492181" cy="516866"/>
+                    </a:xfrm>
+                    <a:prstGeom prst="rect">
+                      <a:avLst/>
+                    </a:prstGeom>
+                  </pic:spPr>
+                </pic:pic>
+              </a:graphicData>
+            </a:graphic>
+          </wp:inline>
+        </w:drawing>
+      </w:r>
+    </w:p>
+    <w:p>
+      <w:pPr>
+        <w:pStyle w:val="Lgende"/>
+        <w:jc w:val="center"/>
+      </w:pPr>
+      <w:r>
+        <w:t xml:space="preserve">Figure </w:t>
+      </w:r>
+      <w:fldSimple w:instr=" SEQ Figure \* ARABIC ">
+        <w:r>
+          <w:rPr>
+            <w:noProof/>
+          </w:rPr>
+          <w:t>13</w:t>
+        </w:r>
+      </w:fldSimple>
+      <w:r>
+        <w:t xml:space="preserve"> Ajout d'un fichier texte dans la nouvelle branche.</w:t>
+      </w:r>
+    </w:p>
+    <w:p>
+      <w:r>
+        <w:t>Si l’on retourne maintenant dans la branche « master » on peut constater la disparition du fichier texte « MonNouveauMemo » ( il faut évidemment au préalable ajouter ce fichier au suivis GIT).</w:t>
+      </w:r>
+      <w:bookmarkStart w:id="16" w:name="_GoBack"/>
+      <w:bookmarkEnd w:id="16"/>
+    </w:p>
+    <w:p>
+      <w:r>
+        <w:t>Une fois les modifications faites, le développeur à l’occasion alors de faire un « merge » de la branche principale avec le dépôt. Cela permet d’ajouter les nouvelles fonctionnalités et de les rendre disponibles aux autres développeurs.</w:t>
+      </w:r>
+      <w:r>
+        <w:t xml:space="preserve"> </w:t>
+      </w:r>
+    </w:p>
+    <w:p>
+      <w:pPr>
+        <w:spacing w:after="160" w:line="259" w:lineRule="auto"/>
+        <w:ind w:firstLine="0"/>
+      </w:pPr>
+      <w:r>
+        <w:br w:type="page"/>
+      </w:r>
     </w:p>
     <w:p>
       <w:pPr>
         <w:pStyle w:val="Titre2"/>
       </w:pPr>
-      <w:bookmarkStart w:id="16" w:name="_Toc481157664"/>
+      <w:bookmarkStart w:id="17" w:name="_Toc481157664"/>
       <w:r>
         <w:lastRenderedPageBreak/>
         <w:t>Un langage de script.</w:t>
       </w:r>
-      <w:bookmarkEnd w:id="16"/>
+      <w:bookmarkEnd w:id="17"/>
     </w:p>
     <w:p>
       <w:pPr>
@@ -12640,7 +13696,7 @@
       <w:pPr>
         <w:pStyle w:val="Titre2"/>
       </w:pPr>
-      <w:bookmarkStart w:id="17" w:name="_Toc481157665"/>
+      <w:bookmarkStart w:id="18" w:name="_Toc481157665"/>
       <w:r>
         <w:t>Window</w:t>
       </w:r>
@@ -12653,7 +13709,7 @@
       <w:r>
         <w:t>PowerShell</w:t>
       </w:r>
-      <w:bookmarkEnd w:id="17"/>
+      <w:bookmarkEnd w:id="18"/>
       <w:r>
         <w:t xml:space="preserve"> </w:t>
       </w:r>
@@ -13120,7 +14176,7 @@
                     <pic:cNvPicPr/>
                   </pic:nvPicPr>
                   <pic:blipFill>
-                    <a:blip r:embed="rId9">
+                    <a:blip r:embed="rId21">
                       <a:extLst>
                         <a:ext uri="{28A0092B-C50C-407E-A947-70E740481C1C}">
                           <a14:useLocalDpi xmlns:a14="http://schemas.microsoft.com/office/drawing/2010/main" val="0"/>
@@ -13154,14 +14210,14 @@
           <w:rFonts w:cs="Times New Roman"/>
         </w:rPr>
       </w:pPr>
-      <w:bookmarkStart w:id="18" w:name="_Toc477603718"/>
-      <w:bookmarkStart w:id="19" w:name="_Toc477799029"/>
-      <w:bookmarkStart w:id="20" w:name="_Toc478930903"/>
-      <w:bookmarkStart w:id="21" w:name="_Toc479589457"/>
-      <w:bookmarkStart w:id="22" w:name="_Toc480205432"/>
-      <w:bookmarkStart w:id="23" w:name="_Toc480313683"/>
-      <w:bookmarkStart w:id="24" w:name="_Toc480893647"/>
-      <w:bookmarkStart w:id="25" w:name="_Toc477600894"/>
+      <w:bookmarkStart w:id="19" w:name="_Toc477603718"/>
+      <w:bookmarkStart w:id="20" w:name="_Toc477799029"/>
+      <w:bookmarkStart w:id="21" w:name="_Toc478930903"/>
+      <w:bookmarkStart w:id="22" w:name="_Toc479589457"/>
+      <w:bookmarkStart w:id="23" w:name="_Toc480205432"/>
+      <w:bookmarkStart w:id="24" w:name="_Toc480313683"/>
+      <w:bookmarkStart w:id="25" w:name="_Toc480893647"/>
+      <w:bookmarkStart w:id="26" w:name="_Toc477600894"/>
       <w:r>
         <w:rPr>
           <w:rFonts w:cs="Times New Roman"/>
@@ -13212,20 +14268,20 @@
         </w:rPr>
         <w:t>hell</w:t>
       </w:r>
-      <w:bookmarkEnd w:id="18"/>
       <w:bookmarkEnd w:id="19"/>
       <w:bookmarkEnd w:id="20"/>
       <w:bookmarkEnd w:id="21"/>
       <w:bookmarkEnd w:id="22"/>
       <w:bookmarkEnd w:id="23"/>
       <w:bookmarkEnd w:id="24"/>
+      <w:bookmarkEnd w:id="25"/>
       <w:r>
         <w:rPr>
           <w:rFonts w:cs="Times New Roman"/>
         </w:rPr>
         <w:t xml:space="preserve"> </w:t>
       </w:r>
-      <w:bookmarkEnd w:id="25"/>
+      <w:bookmarkEnd w:id="26"/>
     </w:p>
     <w:p>
       <w:pPr>
@@ -13256,7 +14312,7 @@
                     <pic:cNvPicPr/>
                   </pic:nvPicPr>
                   <pic:blipFill>
-                    <a:blip r:embed="rId10">
+                    <a:blip r:embed="rId22">
                       <a:extLst>
                         <a:ext uri="{28A0092B-C50C-407E-A947-70E740481C1C}">
                           <a14:useLocalDpi xmlns:a14="http://schemas.microsoft.com/office/drawing/2010/main" val="0"/>
@@ -13290,13 +14346,13 @@
           <w:rFonts w:cs="Times New Roman"/>
         </w:rPr>
       </w:pPr>
-      <w:bookmarkStart w:id="26" w:name="_Toc477603719"/>
-      <w:bookmarkStart w:id="27" w:name="_Toc477799030"/>
-      <w:bookmarkStart w:id="28" w:name="_Toc478930904"/>
-      <w:bookmarkStart w:id="29" w:name="_Toc479589458"/>
-      <w:bookmarkStart w:id="30" w:name="_Toc480205433"/>
-      <w:bookmarkStart w:id="31" w:name="_Toc480313684"/>
-      <w:bookmarkStart w:id="32" w:name="_Toc480893648"/>
+      <w:bookmarkStart w:id="27" w:name="_Toc477603719"/>
+      <w:bookmarkStart w:id="28" w:name="_Toc477799030"/>
+      <w:bookmarkStart w:id="29" w:name="_Toc478930904"/>
+      <w:bookmarkStart w:id="30" w:name="_Toc479589458"/>
+      <w:bookmarkStart w:id="31" w:name="_Toc480205433"/>
+      <w:bookmarkStart w:id="32" w:name="_Toc480313684"/>
+      <w:bookmarkStart w:id="33" w:name="_Toc480893648"/>
       <w:r>
         <w:rPr>
           <w:rFonts w:cs="Times New Roman"/>
@@ -13341,13 +14397,13 @@
         </w:rPr>
         <w:t xml:space="preserve"> Création d'une fonction permettant de changer la valeur d'une variable de l'objet créer précédemment</w:t>
       </w:r>
-      <w:bookmarkEnd w:id="26"/>
       <w:bookmarkEnd w:id="27"/>
       <w:bookmarkEnd w:id="28"/>
       <w:bookmarkEnd w:id="29"/>
       <w:bookmarkEnd w:id="30"/>
       <w:bookmarkEnd w:id="31"/>
       <w:bookmarkEnd w:id="32"/>
+      <w:bookmarkEnd w:id="33"/>
     </w:p>
     <w:p>
       <w:pPr>
@@ -13378,7 +14434,7 @@
                     <pic:cNvPicPr/>
                   </pic:nvPicPr>
                   <pic:blipFill>
-                    <a:blip r:embed="rId11">
+                    <a:blip r:embed="rId23">
                       <a:extLst>
                         <a:ext uri="{28A0092B-C50C-407E-A947-70E740481C1C}">
                           <a14:useLocalDpi xmlns:a14="http://schemas.microsoft.com/office/drawing/2010/main" val="0"/>
@@ -13412,13 +14468,13 @@
           <w:rFonts w:cs="Times New Roman"/>
         </w:rPr>
       </w:pPr>
-      <w:bookmarkStart w:id="33" w:name="_Toc477603720"/>
-      <w:bookmarkStart w:id="34" w:name="_Toc477799031"/>
-      <w:bookmarkStart w:id="35" w:name="_Toc478930905"/>
-      <w:bookmarkStart w:id="36" w:name="_Toc479589459"/>
-      <w:bookmarkStart w:id="37" w:name="_Toc480205434"/>
-      <w:bookmarkStart w:id="38" w:name="_Toc480313685"/>
-      <w:bookmarkStart w:id="39" w:name="_Toc480893649"/>
+      <w:bookmarkStart w:id="34" w:name="_Toc477603720"/>
+      <w:bookmarkStart w:id="35" w:name="_Toc477799031"/>
+      <w:bookmarkStart w:id="36" w:name="_Toc478930905"/>
+      <w:bookmarkStart w:id="37" w:name="_Toc479589459"/>
+      <w:bookmarkStart w:id="38" w:name="_Toc480205434"/>
+      <w:bookmarkStart w:id="39" w:name="_Toc480313685"/>
+      <w:bookmarkStart w:id="40" w:name="_Toc480893649"/>
       <w:r>
         <w:rPr>
           <w:rFonts w:cs="Times New Roman"/>
@@ -13463,13 +14519,13 @@
         </w:rPr>
         <w:t xml:space="preserve"> Instanciation du type et pipe vers la fonction</w:t>
       </w:r>
-      <w:bookmarkEnd w:id="33"/>
       <w:bookmarkEnd w:id="34"/>
       <w:bookmarkEnd w:id="35"/>
       <w:bookmarkEnd w:id="36"/>
       <w:bookmarkEnd w:id="37"/>
       <w:bookmarkEnd w:id="38"/>
       <w:bookmarkEnd w:id="39"/>
+      <w:bookmarkEnd w:id="40"/>
     </w:p>
     <w:p>
       <w:pPr>
@@ -13672,7 +14728,7 @@
               </w:rPr>
               <w:t xml:space="preserve">PowerShell ne peut pas afficher les caractères Unicode lorsqu'il est utilisé au travers de </w:t>
             </w:r>
-            <w:hyperlink r:id="rId12" w:tooltip="Windows console subsystem (page inexistante)" w:history="1">
+            <w:hyperlink r:id="rId24" w:tooltip="Windows console subsystem (page inexistante)" w:history="1">
               <w:r>
                 <w:rPr>
                   <w:rStyle w:val="Lienhypertexte"/>
@@ -13879,14 +14935,14 @@
       <w:pPr>
         <w:pStyle w:val="Titre2"/>
       </w:pPr>
-      <w:bookmarkStart w:id="40" w:name="_Toc481157666"/>
+      <w:bookmarkStart w:id="41" w:name="_Toc481157666"/>
       <w:r>
         <w:t xml:space="preserve">La syntaxe d’une cmdlet </w:t>
       </w:r>
       <w:r>
         <w:t>PowerShell</w:t>
       </w:r>
-      <w:bookmarkEnd w:id="40"/>
+      <w:bookmarkEnd w:id="41"/>
     </w:p>
     <w:p>
       <w:pPr>
@@ -14173,7 +15229,7 @@
           <w:szCs w:val="26"/>
         </w:rPr>
       </w:pPr>
-      <w:bookmarkStart w:id="41" w:name="_Toc481157667"/>
+      <w:bookmarkStart w:id="42" w:name="_Toc481157667"/>
       <w:r>
         <w:rPr>
           <w:rStyle w:val="CodeHTML"/>
@@ -14228,17 +15284,17 @@
         </w:rPr>
         <w:t>Bash</w:t>
       </w:r>
-      <w:bookmarkEnd w:id="41"/>
+      <w:bookmarkEnd w:id="42"/>
     </w:p>
     <w:p>
       <w:pPr>
         <w:pStyle w:val="Titre3"/>
       </w:pPr>
-      <w:bookmarkStart w:id="42" w:name="_Toc481157668"/>
+      <w:bookmarkStart w:id="43" w:name="_Toc481157668"/>
       <w:r>
         <w:t>Perl</w:t>
       </w:r>
-      <w:bookmarkEnd w:id="42"/>
+      <w:bookmarkEnd w:id="43"/>
     </w:p>
     <w:p>
       <w:pPr>
@@ -14414,7 +15470,7 @@
                     <pic:cNvPicPr/>
                   </pic:nvPicPr>
                   <pic:blipFill>
-                    <a:blip r:embed="rId13">
+                    <a:blip r:embed="rId25">
                       <a:extLst>
                         <a:ext uri="{28A0092B-C50C-407E-A947-70E740481C1C}">
                           <a14:useLocalDpi xmlns:a14="http://schemas.microsoft.com/office/drawing/2010/main" val="0"/>
@@ -14449,12 +15505,12 @@
           <w:rFonts w:cs="Times New Roman"/>
         </w:rPr>
       </w:pPr>
-      <w:bookmarkStart w:id="43" w:name="_Toc477799032"/>
-      <w:bookmarkStart w:id="44" w:name="_Toc478930906"/>
-      <w:bookmarkStart w:id="45" w:name="_Toc479589460"/>
-      <w:bookmarkStart w:id="46" w:name="_Toc480205435"/>
-      <w:bookmarkStart w:id="47" w:name="_Toc480313686"/>
-      <w:bookmarkStart w:id="48" w:name="_Toc480893650"/>
+      <w:bookmarkStart w:id="44" w:name="_Toc477799032"/>
+      <w:bookmarkStart w:id="45" w:name="_Toc478930906"/>
+      <w:bookmarkStart w:id="46" w:name="_Toc479589460"/>
+      <w:bookmarkStart w:id="47" w:name="_Toc480205435"/>
+      <w:bookmarkStart w:id="48" w:name="_Toc480313686"/>
+      <w:bookmarkStart w:id="49" w:name="_Toc480893650"/>
       <w:r>
         <w:rPr>
           <w:rFonts w:cs="Times New Roman"/>
@@ -14541,22 +15597,22 @@
           </w:r>
         </w:sdtContent>
       </w:sdt>
-      <w:bookmarkEnd w:id="43"/>
       <w:bookmarkEnd w:id="44"/>
       <w:bookmarkEnd w:id="45"/>
       <w:bookmarkEnd w:id="46"/>
       <w:bookmarkEnd w:id="47"/>
       <w:bookmarkEnd w:id="48"/>
+      <w:bookmarkEnd w:id="49"/>
     </w:p>
     <w:p>
       <w:pPr>
         <w:pStyle w:val="Titre3"/>
       </w:pPr>
-      <w:bookmarkStart w:id="49" w:name="_Toc481157669"/>
+      <w:bookmarkStart w:id="50" w:name="_Toc481157669"/>
       <w:r>
         <w:t>Python</w:t>
       </w:r>
-      <w:bookmarkEnd w:id="49"/>
+      <w:bookmarkEnd w:id="50"/>
     </w:p>
     <w:p>
       <w:pPr>
@@ -14749,7 +15805,7 @@
                     <pic:cNvPicPr/>
                   </pic:nvPicPr>
                   <pic:blipFill>
-                    <a:blip r:embed="rId14">
+                    <a:blip r:embed="rId26">
                       <a:extLst>
                         <a:ext uri="{28A0092B-C50C-407E-A947-70E740481C1C}">
                           <a14:useLocalDpi xmlns:a14="http://schemas.microsoft.com/office/drawing/2010/main" val="0"/>
@@ -14784,11 +15840,11 @@
           <w:rFonts w:cs="Times New Roman"/>
         </w:rPr>
       </w:pPr>
-      <w:bookmarkStart w:id="50" w:name="_Toc478930907"/>
-      <w:bookmarkStart w:id="51" w:name="_Toc479589461"/>
-      <w:bookmarkStart w:id="52" w:name="_Toc480205436"/>
-      <w:bookmarkStart w:id="53" w:name="_Toc480313687"/>
-      <w:bookmarkStart w:id="54" w:name="_Toc480893651"/>
+      <w:bookmarkStart w:id="51" w:name="_Toc478930907"/>
+      <w:bookmarkStart w:id="52" w:name="_Toc479589461"/>
+      <w:bookmarkStart w:id="53" w:name="_Toc480205436"/>
+      <w:bookmarkStart w:id="54" w:name="_Toc480313687"/>
+      <w:bookmarkStart w:id="55" w:name="_Toc480893651"/>
       <w:r>
         <w:rPr>
           <w:rFonts w:cs="Times New Roman"/>
@@ -14875,22 +15931,22 @@
           </w:r>
         </w:sdtContent>
       </w:sdt>
-      <w:bookmarkEnd w:id="50"/>
       <w:bookmarkEnd w:id="51"/>
       <w:bookmarkEnd w:id="52"/>
       <w:bookmarkEnd w:id="53"/>
       <w:bookmarkEnd w:id="54"/>
+      <w:bookmarkEnd w:id="55"/>
     </w:p>
     <w:p>
       <w:pPr>
         <w:pStyle w:val="Titre3"/>
       </w:pPr>
-      <w:bookmarkStart w:id="55" w:name="_Toc481157670"/>
+      <w:bookmarkStart w:id="56" w:name="_Toc481157670"/>
       <w:r>
         <w:lastRenderedPageBreak/>
         <w:t>Bash</w:t>
       </w:r>
-      <w:bookmarkEnd w:id="55"/>
+      <w:bookmarkEnd w:id="56"/>
     </w:p>
     <w:p>
       <w:pPr>
@@ -15164,7 +16220,7 @@
       <w:pPr>
         <w:pStyle w:val="Titre3"/>
       </w:pPr>
-      <w:bookmarkStart w:id="56" w:name="_Toc481157671"/>
+      <w:bookmarkStart w:id="57" w:name="_Toc481157671"/>
       <w:r>
         <w:t xml:space="preserve">Les </w:t>
       </w:r>
@@ -15183,7 +16239,7 @@
       <w:r>
         <w:t>PowerShell</w:t>
       </w:r>
-      <w:bookmarkEnd w:id="56"/>
+      <w:bookmarkEnd w:id="57"/>
     </w:p>
     <w:p>
       <w:pPr>
@@ -15605,7 +16661,7 @@
         </w:rPr>
         <w:t> Eclipse », « Netbeans » ou encore des jeux vidéo comme « Civilization IV », « </w:t>
       </w:r>
-      <w:hyperlink r:id="rId15" w:tooltip="EVE Online" w:history="1">
+      <w:hyperlink r:id="rId27" w:tooltip="EVE Online" w:history="1">
         <w:r>
           <w:rPr>
             <w:rStyle w:val="Lienhypertexte"/>
@@ -15812,22 +16868,22 @@
       <w:pPr>
         <w:pStyle w:val="Titre1"/>
       </w:pPr>
-      <w:bookmarkStart w:id="57" w:name="_Toc481157672"/>
+      <w:bookmarkStart w:id="58" w:name="_Toc481157672"/>
       <w:r>
         <w:lastRenderedPageBreak/>
         <w:t>Etude de l’existant.</w:t>
       </w:r>
-      <w:bookmarkEnd w:id="57"/>
+      <w:bookmarkEnd w:id="58"/>
     </w:p>
     <w:p>
       <w:pPr>
         <w:pStyle w:val="Titre2"/>
       </w:pPr>
-      <w:bookmarkStart w:id="58" w:name="_Toc481157673"/>
+      <w:bookmarkStart w:id="59" w:name="_Toc481157673"/>
       <w:r>
         <w:t>La problématique</w:t>
       </w:r>
-      <w:bookmarkEnd w:id="58"/>
+      <w:bookmarkEnd w:id="59"/>
     </w:p>
     <w:p>
       <w:pPr>
@@ -16165,11 +17221,11 @@
       <w:pPr>
         <w:pStyle w:val="Titre2"/>
       </w:pPr>
-      <w:bookmarkStart w:id="59" w:name="_Toc481157674"/>
+      <w:bookmarkStart w:id="60" w:name="_Toc481157674"/>
       <w:r>
         <w:t>Chef</w:t>
       </w:r>
-      <w:bookmarkEnd w:id="59"/>
+      <w:bookmarkEnd w:id="60"/>
     </w:p>
     <w:p>
       <w:pPr>
@@ -16434,13 +17490,13 @@
                     <pic:cNvPicPr/>
                   </pic:nvPicPr>
                   <pic:blipFill>
-                    <a:blip r:embed="rId16" cstate="print">
+                    <a:blip r:embed="rId28" cstate="print">
                       <a:extLst>
                         <a:ext uri="{28A0092B-C50C-407E-A947-70E740481C1C}">
                           <a14:useLocalDpi xmlns:a14="http://schemas.microsoft.com/office/drawing/2010/main" val="0"/>
                         </a:ext>
                         <a:ext uri="{96DAC541-7B7A-43D3-8B79-37D633B846F1}">
-                          <asvg:svgBlip xmlns:asvg="http://schemas.microsoft.com/office/drawing/2016/SVG/main" r:embed="rId17"/>
+                          <asvg:svgBlip xmlns:asvg="http://schemas.microsoft.com/office/drawing/2016/SVG/main" r:embed="rId29"/>
                         </a:ext>
                       </a:extLst>
                     </a:blip>
@@ -16473,13 +17529,13 @@
           <w:lang w:val="en-US"/>
         </w:rPr>
       </w:pPr>
-      <w:bookmarkStart w:id="60" w:name="_Toc478480735"/>
-      <w:bookmarkStart w:id="61" w:name="_Toc478930899"/>
-      <w:bookmarkStart w:id="62" w:name="_Toc478930912"/>
-      <w:bookmarkStart w:id="63" w:name="_Toc479589453"/>
-      <w:bookmarkStart w:id="64" w:name="_Toc480205455"/>
-      <w:bookmarkStart w:id="65" w:name="_Toc480313676"/>
-      <w:bookmarkStart w:id="66" w:name="_Toc480893636"/>
+      <w:bookmarkStart w:id="61" w:name="_Toc478480735"/>
+      <w:bookmarkStart w:id="62" w:name="_Toc478930899"/>
+      <w:bookmarkStart w:id="63" w:name="_Toc478930912"/>
+      <w:bookmarkStart w:id="64" w:name="_Toc479589453"/>
+      <w:bookmarkStart w:id="65" w:name="_Toc480205455"/>
+      <w:bookmarkStart w:id="66" w:name="_Toc480313676"/>
+      <w:bookmarkStart w:id="67" w:name="_Toc480893636"/>
       <w:r>
         <w:rPr>
           <w:rFonts w:cs="Times New Roman"/>
@@ -16512,7 +17568,7 @@
           <w:noProof/>
           <w:lang w:val="en-US"/>
         </w:rPr>
-        <w:t>2</w:t>
+        <w:t>14</w:t>
       </w:r>
       <w:r>
         <w:rPr>
@@ -16585,13 +17641,13 @@
           </w:r>
         </w:sdtContent>
       </w:sdt>
-      <w:bookmarkEnd w:id="60"/>
       <w:bookmarkEnd w:id="61"/>
       <w:bookmarkEnd w:id="62"/>
       <w:bookmarkEnd w:id="63"/>
       <w:bookmarkEnd w:id="64"/>
       <w:bookmarkEnd w:id="65"/>
       <w:bookmarkEnd w:id="66"/>
+      <w:bookmarkEnd w:id="67"/>
     </w:p>
     <w:p>
       <w:pPr>
@@ -16622,11 +17678,11 @@
       <w:pPr>
         <w:pStyle w:val="Titre2"/>
       </w:pPr>
-      <w:bookmarkStart w:id="67" w:name="_Toc481157675"/>
+      <w:bookmarkStart w:id="68" w:name="_Toc481157675"/>
       <w:r>
         <w:t>Puppet</w:t>
       </w:r>
-      <w:bookmarkEnd w:id="67"/>
+      <w:bookmarkEnd w:id="68"/>
       <w:r>
         <w:t xml:space="preserve"> </w:t>
       </w:r>
@@ -16784,11 +17840,11 @@
       <w:pPr>
         <w:pStyle w:val="Titre3"/>
       </w:pPr>
-      <w:bookmarkStart w:id="68" w:name="_Toc481157676"/>
+      <w:bookmarkStart w:id="69" w:name="_Toc481157676"/>
       <w:r>
         <w:t>Architecture</w:t>
       </w:r>
-      <w:bookmarkEnd w:id="68"/>
+      <w:bookmarkEnd w:id="69"/>
     </w:p>
     <w:p>
       <w:pPr>
@@ -17159,7 +18215,7 @@
                     <pic:cNvPicPr/>
                   </pic:nvPicPr>
                   <pic:blipFill>
-                    <a:blip r:embed="rId18" cstate="print">
+                    <a:blip r:embed="rId30" cstate="print">
                       <a:extLst>
                         <a:ext uri="{28A0092B-C50C-407E-A947-70E740481C1C}">
                           <a14:useLocalDpi xmlns:a14="http://schemas.microsoft.com/office/drawing/2010/main" val="0"/>
@@ -17194,13 +18250,13 @@
           <w:lang w:val="en-US"/>
         </w:rPr>
       </w:pPr>
-      <w:bookmarkStart w:id="69" w:name="_Toc478480736"/>
-      <w:bookmarkStart w:id="70" w:name="_Toc478930900"/>
-      <w:bookmarkStart w:id="71" w:name="_Toc478930913"/>
-      <w:bookmarkStart w:id="72" w:name="_Toc479589454"/>
-      <w:bookmarkStart w:id="73" w:name="_Toc480205456"/>
-      <w:bookmarkStart w:id="74" w:name="_Toc480313677"/>
-      <w:bookmarkStart w:id="75" w:name="_Toc480893637"/>
+      <w:bookmarkStart w:id="70" w:name="_Toc478480736"/>
+      <w:bookmarkStart w:id="71" w:name="_Toc478930900"/>
+      <w:bookmarkStart w:id="72" w:name="_Toc478930913"/>
+      <w:bookmarkStart w:id="73" w:name="_Toc479589454"/>
+      <w:bookmarkStart w:id="74" w:name="_Toc480205456"/>
+      <w:bookmarkStart w:id="75" w:name="_Toc480313677"/>
+      <w:bookmarkStart w:id="76" w:name="_Toc480893637"/>
       <w:r>
         <w:rPr>
           <w:rFonts w:cs="Times New Roman"/>
@@ -17233,7 +18289,7 @@
           <w:noProof/>
           <w:lang w:val="en-US"/>
         </w:rPr>
-        <w:t>3</w:t>
+        <w:t>15</w:t>
       </w:r>
       <w:r>
         <w:rPr>
@@ -17293,13 +18349,13 @@
           </w:r>
         </w:sdtContent>
       </w:sdt>
-      <w:bookmarkEnd w:id="69"/>
       <w:bookmarkEnd w:id="70"/>
       <w:bookmarkEnd w:id="71"/>
       <w:bookmarkEnd w:id="72"/>
       <w:bookmarkEnd w:id="73"/>
       <w:bookmarkEnd w:id="74"/>
       <w:bookmarkEnd w:id="75"/>
+      <w:bookmarkEnd w:id="76"/>
     </w:p>
     <w:p>
       <w:pPr>
@@ -17323,12 +18379,12 @@
       <w:pPr>
         <w:pStyle w:val="Titre2"/>
       </w:pPr>
-      <w:bookmarkStart w:id="76" w:name="_Toc481157677"/>
+      <w:bookmarkStart w:id="77" w:name="_Toc481157677"/>
       <w:r>
         <w:lastRenderedPageBreak/>
         <w:t>Rudder</w:t>
       </w:r>
-      <w:bookmarkEnd w:id="76"/>
+      <w:bookmarkEnd w:id="77"/>
     </w:p>
     <w:p>
       <w:pPr>
@@ -17594,7 +18650,7 @@
                     <pic:cNvPicPr/>
                   </pic:nvPicPr>
                   <pic:blipFill>
-                    <a:blip r:embed="rId19">
+                    <a:blip r:embed="rId31">
                       <a:extLst>
                         <a:ext uri="{28A0092B-C50C-407E-A947-70E740481C1C}">
                           <a14:useLocalDpi xmlns:a14="http://schemas.microsoft.com/office/drawing/2010/main" val="0"/>
@@ -17630,13 +18686,13 @@
           <w:lang w:val="en-US"/>
         </w:rPr>
       </w:pPr>
-      <w:bookmarkStart w:id="77" w:name="_Toc478480737"/>
-      <w:bookmarkStart w:id="78" w:name="_Toc478930901"/>
-      <w:bookmarkStart w:id="79" w:name="_Toc478930914"/>
-      <w:bookmarkStart w:id="80" w:name="_Toc479589455"/>
-      <w:bookmarkStart w:id="81" w:name="_Toc480205457"/>
-      <w:bookmarkStart w:id="82" w:name="_Toc480313678"/>
-      <w:bookmarkStart w:id="83" w:name="_Toc480893638"/>
+      <w:bookmarkStart w:id="78" w:name="_Toc478480737"/>
+      <w:bookmarkStart w:id="79" w:name="_Toc478930901"/>
+      <w:bookmarkStart w:id="80" w:name="_Toc478930914"/>
+      <w:bookmarkStart w:id="81" w:name="_Toc479589455"/>
+      <w:bookmarkStart w:id="82" w:name="_Toc480205457"/>
+      <w:bookmarkStart w:id="83" w:name="_Toc480313678"/>
+      <w:bookmarkStart w:id="84" w:name="_Toc480893638"/>
       <w:r>
         <w:rPr>
           <w:rFonts w:cs="Times New Roman"/>
@@ -17669,7 +18725,7 @@
           <w:noProof/>
           <w:lang w:val="en-US"/>
         </w:rPr>
-        <w:t>4</w:t>
+        <w:t>16</w:t>
       </w:r>
       <w:r>
         <w:rPr>
@@ -17729,13 +18785,13 @@
           </w:r>
         </w:sdtContent>
       </w:sdt>
-      <w:bookmarkEnd w:id="77"/>
       <w:bookmarkEnd w:id="78"/>
       <w:bookmarkEnd w:id="79"/>
       <w:bookmarkEnd w:id="80"/>
       <w:bookmarkEnd w:id="81"/>
       <w:bookmarkEnd w:id="82"/>
       <w:bookmarkEnd w:id="83"/>
+      <w:bookmarkEnd w:id="84"/>
     </w:p>
     <w:p>
       <w:pPr>
@@ -17779,11 +18835,11 @@
       <w:pPr>
         <w:pStyle w:val="Titre2"/>
       </w:pPr>
-      <w:bookmarkStart w:id="84" w:name="_Toc481157678"/>
+      <w:bookmarkStart w:id="85" w:name="_Toc481157678"/>
       <w:r>
         <w:t>Pourquoi utiliser YASC ?</w:t>
       </w:r>
-      <w:bookmarkEnd w:id="84"/>
+      <w:bookmarkEnd w:id="85"/>
     </w:p>
     <w:p>
       <w:pPr>
@@ -18493,12 +19549,12 @@
       <w:pPr>
         <w:pStyle w:val="Titre1"/>
       </w:pPr>
-      <w:bookmarkStart w:id="85" w:name="_Toc481157679"/>
+      <w:bookmarkStart w:id="86" w:name="_Toc481157679"/>
       <w:r>
         <w:lastRenderedPageBreak/>
         <w:t>YASC</w:t>
       </w:r>
-      <w:bookmarkEnd w:id="85"/>
+      <w:bookmarkEnd w:id="86"/>
     </w:p>
     <w:p>
       <w:pPr>
@@ -18909,14 +19965,14 @@
       <w:pPr>
         <w:pStyle w:val="Titre2"/>
       </w:pPr>
-      <w:bookmarkStart w:id="86" w:name="_Ref479847871"/>
-      <w:bookmarkStart w:id="87" w:name="_Toc481157680"/>
+      <w:bookmarkStart w:id="87" w:name="_Ref479847871"/>
+      <w:bookmarkStart w:id="88" w:name="_Toc481157680"/>
       <w:r>
         <w:lastRenderedPageBreak/>
         <w:t>Diagramme de fonctionnement</w:t>
       </w:r>
-      <w:bookmarkEnd w:id="86"/>
       <w:bookmarkEnd w:id="87"/>
+      <w:bookmarkEnd w:id="88"/>
     </w:p>
     <w:p>
       <w:pPr>
@@ -18949,7 +20005,7 @@
                     <pic:cNvPicPr/>
                   </pic:nvPicPr>
                   <pic:blipFill>
-                    <a:blip r:embed="rId20">
+                    <a:blip r:embed="rId32">
                       <a:extLst>
                         <a:ext uri="{28A0092B-C50C-407E-A947-70E740481C1C}">
                           <a14:useLocalDpi xmlns:a14="http://schemas.microsoft.com/office/drawing/2010/main" val="0"/>
@@ -18984,12 +20040,12 @@
           <w:lang w:val="en-US"/>
         </w:rPr>
       </w:pPr>
-      <w:bookmarkStart w:id="88" w:name="_Toc478930902"/>
-      <w:bookmarkStart w:id="89" w:name="_Toc478930915"/>
-      <w:bookmarkStart w:id="90" w:name="_Toc479589456"/>
-      <w:bookmarkStart w:id="91" w:name="_Toc480205458"/>
-      <w:bookmarkStart w:id="92" w:name="_Toc480313679"/>
-      <w:bookmarkStart w:id="93" w:name="_Toc480893639"/>
+      <w:bookmarkStart w:id="89" w:name="_Toc478930902"/>
+      <w:bookmarkStart w:id="90" w:name="_Toc478930915"/>
+      <w:bookmarkStart w:id="91" w:name="_Toc479589456"/>
+      <w:bookmarkStart w:id="92" w:name="_Toc480205458"/>
+      <w:bookmarkStart w:id="93" w:name="_Toc480313679"/>
+      <w:bookmarkStart w:id="94" w:name="_Toc480893639"/>
       <w:r>
         <w:rPr>
           <w:rFonts w:cs="Times New Roman"/>
@@ -19022,7 +20078,7 @@
           <w:noProof/>
           <w:lang w:val="en-US"/>
         </w:rPr>
-        <w:t>5</w:t>
+        <w:t>17</w:t>
       </w:r>
       <w:r>
         <w:rPr>
@@ -19082,23 +20138,23 @@
           </w:r>
         </w:sdtContent>
       </w:sdt>
-      <w:bookmarkEnd w:id="88"/>
       <w:bookmarkEnd w:id="89"/>
       <w:bookmarkEnd w:id="90"/>
       <w:bookmarkEnd w:id="91"/>
       <w:bookmarkEnd w:id="92"/>
       <w:bookmarkEnd w:id="93"/>
+      <w:bookmarkEnd w:id="94"/>
     </w:p>
     <w:p>
       <w:pPr>
         <w:pStyle w:val="Titre2"/>
       </w:pPr>
-      <w:bookmarkStart w:id="94" w:name="_Toc481157681"/>
+      <w:bookmarkStart w:id="95" w:name="_Toc481157681"/>
       <w:r>
         <w:lastRenderedPageBreak/>
         <w:t>Les fichiers XML de configuration</w:t>
       </w:r>
-      <w:bookmarkEnd w:id="94"/>
+      <w:bookmarkEnd w:id="95"/>
     </w:p>
     <w:p>
       <w:pPr>
@@ -19141,11 +20197,11 @@
       <w:pPr>
         <w:pStyle w:val="Titre3"/>
       </w:pPr>
-      <w:bookmarkStart w:id="95" w:name="_Toc481157682"/>
+      <w:bookmarkStart w:id="96" w:name="_Toc481157682"/>
       <w:r>
         <w:t>Le fichier de configuration de YASC : YascConfig.xml</w:t>
       </w:r>
-      <w:bookmarkEnd w:id="95"/>
+      <w:bookmarkEnd w:id="96"/>
     </w:p>
     <w:p>
       <w:pPr>
@@ -19388,11 +20444,11 @@
       <w:pPr>
         <w:pStyle w:val="Titre3"/>
       </w:pPr>
-      <w:bookmarkStart w:id="96" w:name="_Toc481157683"/>
+      <w:bookmarkStart w:id="97" w:name="_Toc481157683"/>
       <w:r>
         <w:t>Le fichier des métadonnées : YascMeta.XML</w:t>
       </w:r>
-      <w:bookmarkEnd w:id="96"/>
+      <w:bookmarkEnd w:id="97"/>
     </w:p>
     <w:p>
       <w:pPr>
@@ -19663,11 +20719,11 @@
       <w:pPr>
         <w:pStyle w:val="Titre3"/>
       </w:pPr>
-      <w:bookmarkStart w:id="97" w:name="_Toc481157684"/>
+      <w:bookmarkStart w:id="98" w:name="_Toc481157684"/>
       <w:r>
         <w:t>Le fichier de définition des modules PowerShell : YascEngine.xml</w:t>
       </w:r>
-      <w:bookmarkEnd w:id="97"/>
+      <w:bookmarkEnd w:id="98"/>
     </w:p>
     <w:p>
       <w:pPr>
@@ -19915,7 +20971,7 @@
                     <pic:cNvPicPr/>
                   </pic:nvPicPr>
                   <pic:blipFill>
-                    <a:blip r:embed="rId21">
+                    <a:blip r:embed="rId33">
                       <a:extLst>
                         <a:ext uri="{28A0092B-C50C-407E-A947-70E740481C1C}">
                           <a14:useLocalDpi xmlns:a14="http://schemas.microsoft.com/office/drawing/2010/main" val="0"/>
@@ -19950,11 +21006,11 @@
           <w:rFonts w:cs="Times New Roman"/>
         </w:rPr>
       </w:pPr>
-      <w:bookmarkStart w:id="98" w:name="_Toc478930908"/>
-      <w:bookmarkStart w:id="99" w:name="_Toc479589462"/>
-      <w:bookmarkStart w:id="100" w:name="_Toc480205437"/>
-      <w:bookmarkStart w:id="101" w:name="_Toc480313688"/>
-      <w:bookmarkStart w:id="102" w:name="_Toc480893652"/>
+      <w:bookmarkStart w:id="99" w:name="_Toc478930908"/>
+      <w:bookmarkStart w:id="100" w:name="_Toc479589462"/>
+      <w:bookmarkStart w:id="101" w:name="_Toc480205437"/>
+      <w:bookmarkStart w:id="102" w:name="_Toc480313688"/>
+      <w:bookmarkStart w:id="103" w:name="_Toc480893652"/>
       <w:r>
         <w:rPr>
           <w:rFonts w:cs="Times New Roman"/>
@@ -19999,11 +21055,11 @@
         </w:rPr>
         <w:t xml:space="preserve"> Cmdlet permettant de changer le mot de passe admin d'un A.D.</w:t>
       </w:r>
-      <w:bookmarkEnd w:id="98"/>
       <w:bookmarkEnd w:id="99"/>
       <w:bookmarkEnd w:id="100"/>
       <w:bookmarkEnd w:id="101"/>
       <w:bookmarkEnd w:id="102"/>
+      <w:bookmarkEnd w:id="103"/>
     </w:p>
     <w:p>
       <w:pPr>
@@ -20214,7 +21270,7 @@
                     <pic:cNvPicPr/>
                   </pic:nvPicPr>
                   <pic:blipFill>
-                    <a:blip r:embed="rId22">
+                    <a:blip r:embed="rId34">
                       <a:extLst>
                         <a:ext uri="{28A0092B-C50C-407E-A947-70E740481C1C}">
                           <a14:useLocalDpi xmlns:a14="http://schemas.microsoft.com/office/drawing/2010/main" val="0"/>
@@ -20249,11 +21305,11 @@
           <w:rFonts w:cs="Times New Roman"/>
         </w:rPr>
       </w:pPr>
-      <w:bookmarkStart w:id="103" w:name="_Toc478930909"/>
-      <w:bookmarkStart w:id="104" w:name="_Toc479589463"/>
-      <w:bookmarkStart w:id="105" w:name="_Toc480205438"/>
-      <w:bookmarkStart w:id="106" w:name="_Toc480313689"/>
-      <w:bookmarkStart w:id="107" w:name="_Toc480893653"/>
+      <w:bookmarkStart w:id="104" w:name="_Toc478930909"/>
+      <w:bookmarkStart w:id="105" w:name="_Toc479589463"/>
+      <w:bookmarkStart w:id="106" w:name="_Toc480205438"/>
+      <w:bookmarkStart w:id="107" w:name="_Toc480313689"/>
+      <w:bookmarkStart w:id="108" w:name="_Toc480893653"/>
       <w:r>
         <w:rPr>
           <w:rFonts w:cs="Times New Roman"/>
@@ -20298,11 +21354,11 @@
         </w:rPr>
         <w:t xml:space="preserve"> YASC ira chercher la valeur dans le fichier des métadonnées</w:t>
       </w:r>
-      <w:bookmarkEnd w:id="103"/>
       <w:bookmarkEnd w:id="104"/>
       <w:bookmarkEnd w:id="105"/>
       <w:bookmarkEnd w:id="106"/>
       <w:bookmarkEnd w:id="107"/>
+      <w:bookmarkEnd w:id="108"/>
     </w:p>
     <w:p>
       <w:pPr>
@@ -20346,18 +21402,17 @@
       <w:pPr>
         <w:pStyle w:val="Titre3"/>
       </w:pPr>
-      <w:bookmarkStart w:id="108" w:name="_Ref479324084"/>
-      <w:bookmarkStart w:id="109" w:name="_Ref479324086"/>
-      <w:bookmarkStart w:id="110" w:name="_Ref479324102"/>
-      <w:bookmarkStart w:id="111" w:name="_Ref479325429"/>
-      <w:bookmarkStart w:id="112" w:name="_Ref479325430"/>
-      <w:bookmarkStart w:id="113" w:name="_Ref479325445"/>
-      <w:bookmarkStart w:id="114" w:name="_Ref479325752"/>
-      <w:bookmarkStart w:id="115" w:name="_Toc481157685"/>
+      <w:bookmarkStart w:id="109" w:name="_Ref479324084"/>
+      <w:bookmarkStart w:id="110" w:name="_Ref479324086"/>
+      <w:bookmarkStart w:id="111" w:name="_Ref479324102"/>
+      <w:bookmarkStart w:id="112" w:name="_Ref479325429"/>
+      <w:bookmarkStart w:id="113" w:name="_Ref479325430"/>
+      <w:bookmarkStart w:id="114" w:name="_Ref479325445"/>
+      <w:bookmarkStart w:id="115" w:name="_Ref479325752"/>
+      <w:bookmarkStart w:id="116" w:name="_Toc481157685"/>
       <w:r>
         <w:t>Le fichier de déploiement d’application : AppData.xml</w:t>
       </w:r>
-      <w:bookmarkEnd w:id="108"/>
       <w:bookmarkEnd w:id="109"/>
       <w:bookmarkEnd w:id="110"/>
       <w:bookmarkEnd w:id="111"/>
@@ -20365,6 +21420,7 @@
       <w:bookmarkEnd w:id="113"/>
       <w:bookmarkEnd w:id="114"/>
       <w:bookmarkEnd w:id="115"/>
+      <w:bookmarkEnd w:id="116"/>
     </w:p>
     <w:p>
       <w:pPr>
@@ -20597,7 +21653,7 @@
                     <pic:cNvPicPr/>
                   </pic:nvPicPr>
                   <pic:blipFill>
-                    <a:blip r:embed="rId23">
+                    <a:blip r:embed="rId35">
                       <a:extLst>
                         <a:ext uri="{28A0092B-C50C-407E-A947-70E740481C1C}">
                           <a14:useLocalDpi xmlns:a14="http://schemas.microsoft.com/office/drawing/2010/main" val="0"/>
@@ -20631,11 +21687,11 @@
           <w:rFonts w:cs="Times New Roman"/>
         </w:rPr>
       </w:pPr>
-      <w:bookmarkStart w:id="116" w:name="_Toc478930910"/>
-      <w:bookmarkStart w:id="117" w:name="_Toc479589464"/>
-      <w:bookmarkStart w:id="118" w:name="_Toc480205439"/>
-      <w:bookmarkStart w:id="119" w:name="_Toc480313690"/>
-      <w:bookmarkStart w:id="120" w:name="_Toc480893654"/>
+      <w:bookmarkStart w:id="117" w:name="_Toc478930910"/>
+      <w:bookmarkStart w:id="118" w:name="_Toc479589464"/>
+      <w:bookmarkStart w:id="119" w:name="_Toc480205439"/>
+      <w:bookmarkStart w:id="120" w:name="_Toc480313690"/>
+      <w:bookmarkStart w:id="121" w:name="_Toc480893654"/>
       <w:r>
         <w:rPr>
           <w:rFonts w:cs="Times New Roman"/>
@@ -20680,11 +21736,11 @@
         </w:rPr>
         <w:t xml:space="preserve"> Tag "General"</w:t>
       </w:r>
-      <w:bookmarkEnd w:id="116"/>
       <w:bookmarkEnd w:id="117"/>
       <w:bookmarkEnd w:id="118"/>
       <w:bookmarkEnd w:id="119"/>
       <w:bookmarkEnd w:id="120"/>
+      <w:bookmarkEnd w:id="121"/>
     </w:p>
     <w:p>
       <w:pPr>
@@ -20805,7 +21861,7 @@
                     <pic:cNvPicPr/>
                   </pic:nvPicPr>
                   <pic:blipFill>
-                    <a:blip r:embed="rId24">
+                    <a:blip r:embed="rId36">
                       <a:extLst>
                         <a:ext uri="{28A0092B-C50C-407E-A947-70E740481C1C}">
                           <a14:useLocalDpi xmlns:a14="http://schemas.microsoft.com/office/drawing/2010/main" val="0"/>
@@ -20839,11 +21895,11 @@
           <w:rFonts w:cs="Times New Roman"/>
         </w:rPr>
       </w:pPr>
-      <w:bookmarkStart w:id="121" w:name="_Toc478930911"/>
-      <w:bookmarkStart w:id="122" w:name="_Toc479589465"/>
-      <w:bookmarkStart w:id="123" w:name="_Toc480205440"/>
-      <w:bookmarkStart w:id="124" w:name="_Toc480313691"/>
-      <w:bookmarkStart w:id="125" w:name="_Toc480893655"/>
+      <w:bookmarkStart w:id="122" w:name="_Toc478930911"/>
+      <w:bookmarkStart w:id="123" w:name="_Toc479589465"/>
+      <w:bookmarkStart w:id="124" w:name="_Toc480205440"/>
+      <w:bookmarkStart w:id="125" w:name="_Toc480313691"/>
+      <w:bookmarkStart w:id="126" w:name="_Toc480893655"/>
       <w:r>
         <w:rPr>
           <w:rFonts w:cs="Times New Roman"/>
@@ -20888,21 +21944,21 @@
         </w:rPr>
         <w:t xml:space="preserve"> Les étapes de déploiement d'un firewall</w:t>
       </w:r>
-      <w:bookmarkEnd w:id="121"/>
       <w:bookmarkEnd w:id="122"/>
       <w:bookmarkEnd w:id="123"/>
       <w:bookmarkEnd w:id="124"/>
       <w:bookmarkEnd w:id="125"/>
+      <w:bookmarkEnd w:id="126"/>
     </w:p>
     <w:p>
       <w:pPr>
         <w:pStyle w:val="Titre3"/>
       </w:pPr>
-      <w:bookmarkStart w:id="126" w:name="_Toc481157686"/>
+      <w:bookmarkStart w:id="127" w:name="_Toc481157686"/>
       <w:r>
         <w:t>En résumé</w:t>
       </w:r>
-      <w:bookmarkEnd w:id="126"/>
+      <w:bookmarkEnd w:id="127"/>
     </w:p>
     <w:p>
       <w:pPr>
@@ -21129,12 +22185,12 @@
       <w:pPr>
         <w:pStyle w:val="Titre2"/>
       </w:pPr>
-      <w:bookmarkStart w:id="127" w:name="_Toc481157687"/>
+      <w:bookmarkStart w:id="128" w:name="_Toc481157687"/>
       <w:r>
         <w:lastRenderedPageBreak/>
         <w:t>Les modules PowerShell</w:t>
       </w:r>
-      <w:bookmarkEnd w:id="127"/>
+      <w:bookmarkEnd w:id="128"/>
     </w:p>
     <w:p>
       <w:pPr>
@@ -21238,8 +22294,8 @@
       <w:pPr>
         <w:pStyle w:val="Titre3"/>
       </w:pPr>
-      <w:bookmarkStart w:id="128" w:name="_Ref479851375"/>
-      <w:bookmarkStart w:id="129" w:name="_Toc481157688"/>
+      <w:bookmarkStart w:id="129" w:name="_Ref479851375"/>
+      <w:bookmarkStart w:id="130" w:name="_Toc481157688"/>
       <w:r>
         <w:t xml:space="preserve">Règles de bonne pratique </w:t>
       </w:r>
@@ -21249,8 +22305,8 @@
       <w:r>
         <w:t>.</w:t>
       </w:r>
-      <w:bookmarkEnd w:id="128"/>
       <w:bookmarkEnd w:id="129"/>
+      <w:bookmarkEnd w:id="130"/>
     </w:p>
     <w:p>
       <w:pPr>
@@ -21338,7 +22394,7 @@
                     <pic:cNvPicPr/>
                   </pic:nvPicPr>
                   <pic:blipFill>
-                    <a:blip r:embed="rId25">
+                    <a:blip r:embed="rId37">
                       <a:extLst>
                         <a:ext uri="{28A0092B-C50C-407E-A947-70E740481C1C}">
                           <a14:useLocalDpi xmlns:a14="http://schemas.microsoft.com/office/drawing/2010/main" val="0"/>
@@ -21373,10 +22429,10 @@
           <w:rFonts w:cs="Times New Roman"/>
         </w:rPr>
       </w:pPr>
-      <w:bookmarkStart w:id="130" w:name="_Toc479589466"/>
-      <w:bookmarkStart w:id="131" w:name="_Toc480205441"/>
-      <w:bookmarkStart w:id="132" w:name="_Toc480313692"/>
-      <w:bookmarkStart w:id="133" w:name="_Toc480893656"/>
+      <w:bookmarkStart w:id="131" w:name="_Toc479589466"/>
+      <w:bookmarkStart w:id="132" w:name="_Toc480205441"/>
+      <w:bookmarkStart w:id="133" w:name="_Toc480313692"/>
+      <w:bookmarkStart w:id="134" w:name="_Toc480893656"/>
       <w:r>
         <w:rPr>
           <w:rFonts w:cs="Times New Roman"/>
@@ -21421,10 +22477,10 @@
         </w:rPr>
         <w:t xml:space="preserve"> Exemple d'en-tête de description</w:t>
       </w:r>
-      <w:bookmarkEnd w:id="130"/>
       <w:bookmarkEnd w:id="131"/>
       <w:bookmarkEnd w:id="132"/>
       <w:bookmarkEnd w:id="133"/>
+      <w:bookmarkEnd w:id="134"/>
     </w:p>
     <w:p>
       <w:pPr>
@@ -21535,7 +22591,7 @@
                     <pic:cNvPicPr/>
                   </pic:nvPicPr>
                   <pic:blipFill>
-                    <a:blip r:embed="rId26">
+                    <a:blip r:embed="rId38">
                       <a:extLst>
                         <a:ext uri="{28A0092B-C50C-407E-A947-70E740481C1C}">
                           <a14:useLocalDpi xmlns:a14="http://schemas.microsoft.com/office/drawing/2010/main" val="0"/>
@@ -21569,10 +22625,10 @@
           <w:rFonts w:cs="Times New Roman"/>
         </w:rPr>
       </w:pPr>
-      <w:bookmarkStart w:id="134" w:name="_Toc479589467"/>
-      <w:bookmarkStart w:id="135" w:name="_Toc480205442"/>
-      <w:bookmarkStart w:id="136" w:name="_Toc480313693"/>
-      <w:bookmarkStart w:id="137" w:name="_Toc480893657"/>
+      <w:bookmarkStart w:id="135" w:name="_Toc479589467"/>
+      <w:bookmarkStart w:id="136" w:name="_Toc480205442"/>
+      <w:bookmarkStart w:id="137" w:name="_Toc480313693"/>
+      <w:bookmarkStart w:id="138" w:name="_Toc480893657"/>
       <w:r>
         <w:rPr>
           <w:rFonts w:cs="Times New Roman"/>
@@ -21659,10 +22715,10 @@
           </w:r>
         </w:sdtContent>
       </w:sdt>
-      <w:bookmarkEnd w:id="134"/>
       <w:bookmarkEnd w:id="135"/>
       <w:bookmarkEnd w:id="136"/>
       <w:bookmarkEnd w:id="137"/>
+      <w:bookmarkEnd w:id="138"/>
     </w:p>
     <w:p>
       <w:pPr>
@@ -21744,7 +22800,7 @@
                     <pic:cNvPicPr/>
                   </pic:nvPicPr>
                   <pic:blipFill>
-                    <a:blip r:embed="rId27">
+                    <a:blip r:embed="rId39">
                       <a:extLst>
                         <a:ext uri="{28A0092B-C50C-407E-A947-70E740481C1C}">
                           <a14:useLocalDpi xmlns:a14="http://schemas.microsoft.com/office/drawing/2010/main" val="0"/>
@@ -21778,10 +22834,10 @@
           <w:rFonts w:cs="Times New Roman"/>
         </w:rPr>
       </w:pPr>
-      <w:bookmarkStart w:id="138" w:name="_Toc479589468"/>
-      <w:bookmarkStart w:id="139" w:name="_Toc480205443"/>
-      <w:bookmarkStart w:id="140" w:name="_Toc480313694"/>
-      <w:bookmarkStart w:id="141" w:name="_Toc480893658"/>
+      <w:bookmarkStart w:id="139" w:name="_Toc479589468"/>
+      <w:bookmarkStart w:id="140" w:name="_Toc480205443"/>
+      <w:bookmarkStart w:id="141" w:name="_Toc480313694"/>
+      <w:bookmarkStart w:id="142" w:name="_Toc480893658"/>
       <w:r>
         <w:rPr>
           <w:rFonts w:cs="Times New Roman"/>
@@ -21868,10 +22924,10 @@
           </w:r>
         </w:sdtContent>
       </w:sdt>
-      <w:bookmarkEnd w:id="138"/>
       <w:bookmarkEnd w:id="139"/>
       <w:bookmarkEnd w:id="140"/>
       <w:bookmarkEnd w:id="141"/>
+      <w:bookmarkEnd w:id="142"/>
     </w:p>
     <w:p>
       <w:pPr>
@@ -21916,7 +22972,7 @@
                     <pic:cNvPicPr/>
                   </pic:nvPicPr>
                   <pic:blipFill>
-                    <a:blip r:embed="rId28">
+                    <a:blip r:embed="rId40">
                       <a:extLst>
                         <a:ext uri="{28A0092B-C50C-407E-A947-70E740481C1C}">
                           <a14:useLocalDpi xmlns:a14="http://schemas.microsoft.com/office/drawing/2010/main" val="0"/>
@@ -21951,10 +23007,10 @@
           <w:rFonts w:cs="Times New Roman"/>
         </w:rPr>
       </w:pPr>
-      <w:bookmarkStart w:id="142" w:name="_Toc479589469"/>
-      <w:bookmarkStart w:id="143" w:name="_Toc480205444"/>
-      <w:bookmarkStart w:id="144" w:name="_Toc480313695"/>
-      <w:bookmarkStart w:id="145" w:name="_Toc480893659"/>
+      <w:bookmarkStart w:id="143" w:name="_Toc479589469"/>
+      <w:bookmarkStart w:id="144" w:name="_Toc480205444"/>
+      <w:bookmarkStart w:id="145" w:name="_Toc480313695"/>
+      <w:bookmarkStart w:id="146" w:name="_Toc480893659"/>
       <w:r>
         <w:rPr>
           <w:rFonts w:cs="Times New Roman"/>
@@ -22041,10 +23097,10 @@
           </w:r>
         </w:sdtContent>
       </w:sdt>
-      <w:bookmarkEnd w:id="142"/>
       <w:bookmarkEnd w:id="143"/>
       <w:bookmarkEnd w:id="144"/>
       <w:bookmarkEnd w:id="145"/>
+      <w:bookmarkEnd w:id="146"/>
     </w:p>
     <w:p>
       <w:pPr>
@@ -22213,7 +23269,7 @@
                     <pic:cNvPicPr/>
                   </pic:nvPicPr>
                   <pic:blipFill>
-                    <a:blip r:embed="rId29">
+                    <a:blip r:embed="rId41">
                       <a:extLst>
                         <a:ext uri="{28A0092B-C50C-407E-A947-70E740481C1C}">
                           <a14:useLocalDpi xmlns:a14="http://schemas.microsoft.com/office/drawing/2010/main" val="0"/>
@@ -22248,10 +23304,10 @@
           <w:lang w:val="en-US"/>
         </w:rPr>
       </w:pPr>
-      <w:bookmarkStart w:id="146" w:name="_Toc479589470"/>
-      <w:bookmarkStart w:id="147" w:name="_Toc480205445"/>
-      <w:bookmarkStart w:id="148" w:name="_Toc480313696"/>
-      <w:bookmarkStart w:id="149" w:name="_Toc480893660"/>
+      <w:bookmarkStart w:id="147" w:name="_Toc479589470"/>
+      <w:bookmarkStart w:id="148" w:name="_Toc480205445"/>
+      <w:bookmarkStart w:id="149" w:name="_Toc480313696"/>
+      <w:bookmarkStart w:id="150" w:name="_Toc480893660"/>
       <w:r>
         <w:rPr>
           <w:rFonts w:cs="Times New Roman"/>
@@ -22344,10 +23400,10 @@
           </w:r>
         </w:sdtContent>
       </w:sdt>
-      <w:bookmarkEnd w:id="146"/>
       <w:bookmarkEnd w:id="147"/>
       <w:bookmarkEnd w:id="148"/>
       <w:bookmarkEnd w:id="149"/>
+      <w:bookmarkEnd w:id="150"/>
     </w:p>
     <w:p>
       <w:pPr>
@@ -22391,7 +23447,7 @@
                     <pic:cNvPicPr/>
                   </pic:nvPicPr>
                   <pic:blipFill>
-                    <a:blip r:embed="rId30">
+                    <a:blip r:embed="rId42">
                       <a:extLst>
                         <a:ext uri="{28A0092B-C50C-407E-A947-70E740481C1C}">
                           <a14:useLocalDpi xmlns:a14="http://schemas.microsoft.com/office/drawing/2010/main" val="0"/>
@@ -22475,7 +23531,7 @@
                     <pic:cNvPicPr/>
                   </pic:nvPicPr>
                   <pic:blipFill>
-                    <a:blip r:embed="rId31">
+                    <a:blip r:embed="rId43">
                       <a:extLst>
                         <a:ext uri="{28A0092B-C50C-407E-A947-70E740481C1C}">
                           <a14:useLocalDpi xmlns:a14="http://schemas.microsoft.com/office/drawing/2010/main" val="0"/>
@@ -22551,7 +23607,7 @@
                     <pic:cNvPicPr/>
                   </pic:nvPicPr>
                   <pic:blipFill>
-                    <a:blip r:embed="rId32">
+                    <a:blip r:embed="rId44">
                       <a:extLst>
                         <a:ext uri="{28A0092B-C50C-407E-A947-70E740481C1C}">
                           <a14:useLocalDpi xmlns:a14="http://schemas.microsoft.com/office/drawing/2010/main" val="0"/>
@@ -22585,10 +23641,10 @@
           <w:rFonts w:cs="Times New Roman"/>
         </w:rPr>
       </w:pPr>
-      <w:bookmarkStart w:id="150" w:name="_Toc479589471"/>
-      <w:bookmarkStart w:id="151" w:name="_Toc480205446"/>
-      <w:bookmarkStart w:id="152" w:name="_Toc480313697"/>
-      <w:bookmarkStart w:id="153" w:name="_Toc480893661"/>
+      <w:bookmarkStart w:id="151" w:name="_Toc479589471"/>
+      <w:bookmarkStart w:id="152" w:name="_Toc480205446"/>
+      <w:bookmarkStart w:id="153" w:name="_Toc480313697"/>
+      <w:bookmarkStart w:id="154" w:name="_Toc480893661"/>
       <w:r>
         <w:rPr>
           <w:rFonts w:cs="Times New Roman"/>
@@ -22675,10 +23731,10 @@
           </w:r>
         </w:sdtContent>
       </w:sdt>
-      <w:bookmarkEnd w:id="150"/>
       <w:bookmarkEnd w:id="151"/>
       <w:bookmarkEnd w:id="152"/>
       <w:bookmarkEnd w:id="153"/>
+      <w:bookmarkEnd w:id="154"/>
     </w:p>
     <w:p>
       <w:pPr>
@@ -22712,19 +23768,19 @@
       <w:pPr>
         <w:pStyle w:val="Titre3"/>
       </w:pPr>
-      <w:bookmarkStart w:id="154" w:name="_Ref480805039"/>
-      <w:bookmarkStart w:id="155" w:name="_Ref480805063"/>
-      <w:bookmarkStart w:id="156" w:name="_Ref480805070"/>
-      <w:bookmarkStart w:id="157" w:name="_Ref480885365"/>
-      <w:bookmarkStart w:id="158" w:name="_Toc481157689"/>
+      <w:bookmarkStart w:id="155" w:name="_Ref480805039"/>
+      <w:bookmarkStart w:id="156" w:name="_Ref480805063"/>
+      <w:bookmarkStart w:id="157" w:name="_Ref480805070"/>
+      <w:bookmarkStart w:id="158" w:name="_Ref480885365"/>
+      <w:bookmarkStart w:id="159" w:name="_Toc481157689"/>
       <w:r>
         <w:t>Déclarer une cmdlet dans le fichier YascEngine.xml</w:t>
       </w:r>
-      <w:bookmarkEnd w:id="154"/>
       <w:bookmarkEnd w:id="155"/>
       <w:bookmarkEnd w:id="156"/>
       <w:bookmarkEnd w:id="157"/>
       <w:bookmarkEnd w:id="158"/>
+      <w:bookmarkEnd w:id="159"/>
     </w:p>
     <w:p>
       <w:pPr>
@@ -22794,7 +23850,7 @@
                     <pic:cNvPicPr/>
                   </pic:nvPicPr>
                   <pic:blipFill>
-                    <a:blip r:embed="rId33">
+                    <a:blip r:embed="rId45">
                       <a:extLst>
                         <a:ext uri="{28A0092B-C50C-407E-A947-70E740481C1C}">
                           <a14:useLocalDpi xmlns:a14="http://schemas.microsoft.com/office/drawing/2010/main" val="0"/>
@@ -22829,10 +23885,10 @@
           <w:rFonts w:cs="Times New Roman"/>
         </w:rPr>
       </w:pPr>
-      <w:bookmarkStart w:id="159" w:name="_Toc479589472"/>
-      <w:bookmarkStart w:id="160" w:name="_Toc480205447"/>
-      <w:bookmarkStart w:id="161" w:name="_Toc480313698"/>
-      <w:bookmarkStart w:id="162" w:name="_Toc480893662"/>
+      <w:bookmarkStart w:id="160" w:name="_Toc479589472"/>
+      <w:bookmarkStart w:id="161" w:name="_Toc480205447"/>
+      <w:bookmarkStart w:id="162" w:name="_Toc480313698"/>
+      <w:bookmarkStart w:id="163" w:name="_Toc480893662"/>
       <w:r>
         <w:rPr>
           <w:rFonts w:cs="Times New Roman"/>
@@ -22877,10 +23933,10 @@
         </w:rPr>
         <w:t xml:space="preserve"> Cmdlet déclarée dans le fichier YascEngine.xml</w:t>
       </w:r>
-      <w:bookmarkEnd w:id="159"/>
       <w:bookmarkEnd w:id="160"/>
       <w:bookmarkEnd w:id="161"/>
       <w:bookmarkEnd w:id="162"/>
+      <w:bookmarkEnd w:id="163"/>
     </w:p>
     <w:p>
       <w:pPr>
@@ -23090,7 +24146,7 @@
                     <pic:cNvPicPr/>
                   </pic:nvPicPr>
                   <pic:blipFill>
-                    <a:blip r:embed="rId34">
+                    <a:blip r:embed="rId46">
                       <a:extLst>
                         <a:ext uri="{28A0092B-C50C-407E-A947-70E740481C1C}">
                           <a14:useLocalDpi xmlns:a14="http://schemas.microsoft.com/office/drawing/2010/main" val="0"/>
@@ -23125,10 +24181,10 @@
           <w:rFonts w:cs="Times New Roman"/>
         </w:rPr>
       </w:pPr>
-      <w:bookmarkStart w:id="163" w:name="_Toc479589473"/>
-      <w:bookmarkStart w:id="164" w:name="_Toc480205448"/>
-      <w:bookmarkStart w:id="165" w:name="_Toc480313699"/>
-      <w:bookmarkStart w:id="166" w:name="_Toc480893663"/>
+      <w:bookmarkStart w:id="164" w:name="_Toc479589473"/>
+      <w:bookmarkStart w:id="165" w:name="_Toc480205448"/>
+      <w:bookmarkStart w:id="166" w:name="_Toc480313699"/>
+      <w:bookmarkStart w:id="167" w:name="_Toc480893663"/>
       <w:r>
         <w:rPr>
           <w:rFonts w:cs="Times New Roman"/>
@@ -23173,10 +24229,10 @@
         </w:rPr>
         <w:t xml:space="preserve"> Déclaration d'une collection dans YascEngine.xml</w:t>
       </w:r>
-      <w:bookmarkEnd w:id="163"/>
       <w:bookmarkEnd w:id="164"/>
       <w:bookmarkEnd w:id="165"/>
       <w:bookmarkEnd w:id="166"/>
+      <w:bookmarkEnd w:id="167"/>
     </w:p>
     <w:p>
       <w:pPr>
@@ -23300,7 +24356,7 @@
                     <pic:cNvPicPr/>
                   </pic:nvPicPr>
                   <pic:blipFill>
-                    <a:blip r:embed="rId35">
+                    <a:blip r:embed="rId47">
                       <a:extLst>
                         <a:ext uri="{28A0092B-C50C-407E-A947-70E740481C1C}">
                           <a14:useLocalDpi xmlns:a14="http://schemas.microsoft.com/office/drawing/2010/main" val="0"/>
@@ -23335,10 +24391,10 @@
           <w:rFonts w:cs="Times New Roman"/>
         </w:rPr>
       </w:pPr>
-      <w:bookmarkStart w:id="167" w:name="_Toc479589474"/>
-      <w:bookmarkStart w:id="168" w:name="_Toc480205449"/>
-      <w:bookmarkStart w:id="169" w:name="_Toc480313700"/>
-      <w:bookmarkStart w:id="170" w:name="_Toc480893664"/>
+      <w:bookmarkStart w:id="168" w:name="_Toc479589474"/>
+      <w:bookmarkStart w:id="169" w:name="_Toc480205449"/>
+      <w:bookmarkStart w:id="170" w:name="_Toc480313700"/>
+      <w:bookmarkStart w:id="171" w:name="_Toc480893664"/>
       <w:r>
         <w:rPr>
           <w:rFonts w:cs="Times New Roman"/>
@@ -23383,10 +24439,10 @@
         </w:rPr>
         <w:t xml:space="preserve"> Déclaration d'une collection dans le fichier YascMeta.xml</w:t>
       </w:r>
-      <w:bookmarkEnd w:id="167"/>
       <w:bookmarkEnd w:id="168"/>
       <w:bookmarkEnd w:id="169"/>
       <w:bookmarkEnd w:id="170"/>
+      <w:bookmarkEnd w:id="171"/>
     </w:p>
     <w:p>
       <w:pPr>
@@ -23505,7 +24561,7 @@
                     <pic:cNvPicPr/>
                   </pic:nvPicPr>
                   <pic:blipFill>
-                    <a:blip r:embed="rId36">
+                    <a:blip r:embed="rId48">
                       <a:extLst>
                         <a:ext uri="{28A0092B-C50C-407E-A947-70E740481C1C}">
                           <a14:useLocalDpi xmlns:a14="http://schemas.microsoft.com/office/drawing/2010/main" val="0"/>
@@ -23566,10 +24622,10 @@
           <w:rFonts w:cs="Times New Roman"/>
         </w:rPr>
       </w:pPr>
-      <w:bookmarkStart w:id="171" w:name="_Toc479589475"/>
-      <w:bookmarkStart w:id="172" w:name="_Toc480205450"/>
-      <w:bookmarkStart w:id="173" w:name="_Toc480313701"/>
-      <w:bookmarkStart w:id="174" w:name="_Toc480893665"/>
+      <w:bookmarkStart w:id="172" w:name="_Toc479589475"/>
+      <w:bookmarkStart w:id="173" w:name="_Toc480205450"/>
+      <w:bookmarkStart w:id="174" w:name="_Toc480313701"/>
+      <w:bookmarkStart w:id="175" w:name="_Toc480893665"/>
       <w:r>
         <w:rPr>
           <w:rFonts w:cs="Times New Roman"/>
@@ -23626,10 +24682,10 @@
         </w:rPr>
         <w:t xml:space="preserve"> de la collection dans le fichier de déploiement "AppData.xml"</w:t>
       </w:r>
-      <w:bookmarkEnd w:id="171"/>
       <w:bookmarkEnd w:id="172"/>
       <w:bookmarkEnd w:id="173"/>
       <w:bookmarkEnd w:id="174"/>
+      <w:bookmarkEnd w:id="175"/>
     </w:p>
     <w:p>
       <w:pPr>
@@ -23651,14 +24707,14 @@
       <w:pPr>
         <w:pStyle w:val="Titre3"/>
       </w:pPr>
-      <w:bookmarkStart w:id="175" w:name="_Ref480885362"/>
-      <w:bookmarkStart w:id="176" w:name="_Toc481157690"/>
+      <w:bookmarkStart w:id="176" w:name="_Ref480885362"/>
+      <w:bookmarkStart w:id="177" w:name="_Toc481157690"/>
       <w:r>
         <w:lastRenderedPageBreak/>
         <w:t>Utilisation de la cmdlet dans le fichier de déploiement de l’application</w:t>
       </w:r>
-      <w:bookmarkEnd w:id="175"/>
       <w:bookmarkEnd w:id="176"/>
+      <w:bookmarkEnd w:id="177"/>
     </w:p>
     <w:p>
       <w:pPr>
@@ -23734,7 +24790,7 @@
                     <pic:cNvPicPr/>
                   </pic:nvPicPr>
                   <pic:blipFill>
-                    <a:blip r:embed="rId37">
+                    <a:blip r:embed="rId49">
                       <a:extLst>
                         <a:ext uri="{28A0092B-C50C-407E-A947-70E740481C1C}">
                           <a14:useLocalDpi xmlns:a14="http://schemas.microsoft.com/office/drawing/2010/main" val="0"/>
@@ -23768,10 +24824,10 @@
           <w:rFonts w:cs="Times New Roman"/>
         </w:rPr>
       </w:pPr>
-      <w:bookmarkStart w:id="177" w:name="_Toc479589476"/>
-      <w:bookmarkStart w:id="178" w:name="_Toc480205451"/>
-      <w:bookmarkStart w:id="179" w:name="_Toc480313702"/>
-      <w:bookmarkStart w:id="180" w:name="_Toc480893666"/>
+      <w:bookmarkStart w:id="178" w:name="_Toc479589476"/>
+      <w:bookmarkStart w:id="179" w:name="_Toc480205451"/>
+      <w:bookmarkStart w:id="180" w:name="_Toc480313702"/>
+      <w:bookmarkStart w:id="181" w:name="_Toc480893666"/>
       <w:r>
         <w:rPr>
           <w:rFonts w:cs="Times New Roman"/>
@@ -23816,10 +24872,10 @@
         </w:rPr>
         <w:t xml:space="preserve"> Configuration d'un vlan sur un switch HP ProCurve</w:t>
       </w:r>
-      <w:bookmarkEnd w:id="177"/>
       <w:bookmarkEnd w:id="178"/>
       <w:bookmarkEnd w:id="179"/>
       <w:bookmarkEnd w:id="180"/>
+      <w:bookmarkEnd w:id="181"/>
     </w:p>
     <w:p>
       <w:pPr>
@@ -23971,11 +25027,11 @@
       <w:pPr>
         <w:pStyle w:val="Titre3"/>
       </w:pPr>
-      <w:bookmarkStart w:id="181" w:name="_Toc481157691"/>
+      <w:bookmarkStart w:id="182" w:name="_Toc481157691"/>
       <w:r>
         <w:t>En résumé</w:t>
       </w:r>
-      <w:bookmarkEnd w:id="181"/>
+      <w:bookmarkEnd w:id="182"/>
     </w:p>
     <w:p>
       <w:pPr>
@@ -24058,7 +25114,7 @@
       <w:pPr>
         <w:pStyle w:val="Titre2"/>
       </w:pPr>
-      <w:bookmarkStart w:id="182" w:name="_Toc481157692"/>
+      <w:bookmarkStart w:id="183" w:name="_Toc481157692"/>
       <w:r>
         <w:lastRenderedPageBreak/>
         <w:t xml:space="preserve">En sortie du processus </w:t>
@@ -24066,7 +25122,7 @@
       <w:r>
         <w:t>YASC</w:t>
       </w:r>
-      <w:bookmarkEnd w:id="182"/>
+      <w:bookmarkEnd w:id="183"/>
     </w:p>
     <w:p>
       <w:pPr>
@@ -24189,11 +25245,11 @@
       <w:pPr>
         <w:pStyle w:val="Titre3"/>
       </w:pPr>
-      <w:bookmarkStart w:id="183" w:name="_Toc481157693"/>
+      <w:bookmarkStart w:id="184" w:name="_Toc481157693"/>
       <w:r>
         <w:t>Schéma de fonctionnement d’un script de déploiement</w:t>
       </w:r>
-      <w:bookmarkEnd w:id="183"/>
+      <w:bookmarkEnd w:id="184"/>
       <w:r>
         <w:t xml:space="preserve"> </w:t>
       </w:r>
@@ -24227,7 +25283,7 @@
                     <pic:cNvPicPr/>
                   </pic:nvPicPr>
                   <pic:blipFill>
-                    <a:blip r:embed="rId38">
+                    <a:blip r:embed="rId50">
                       <a:extLst>
                         <a:ext uri="{28A0092B-C50C-407E-A947-70E740481C1C}">
                           <a14:useLocalDpi xmlns:a14="http://schemas.microsoft.com/office/drawing/2010/main" val="0"/>
@@ -24261,9 +25317,9 @@
           <w:rFonts w:cs="Times New Roman"/>
         </w:rPr>
       </w:pPr>
-      <w:bookmarkStart w:id="184" w:name="_Toc480205459"/>
-      <w:bookmarkStart w:id="185" w:name="_Toc480313680"/>
-      <w:bookmarkStart w:id="186" w:name="_Toc480893640"/>
+      <w:bookmarkStart w:id="185" w:name="_Toc480205459"/>
+      <w:bookmarkStart w:id="186" w:name="_Toc480313680"/>
+      <w:bookmarkStart w:id="187" w:name="_Toc480893640"/>
       <w:r>
         <w:rPr>
           <w:rFonts w:cs="Times New Roman"/>
@@ -24293,7 +25349,7 @@
           <w:rFonts w:cs="Times New Roman"/>
           <w:noProof/>
         </w:rPr>
-        <w:t>6</w:t>
+        <w:t>18</w:t>
       </w:r>
       <w:r>
         <w:rPr>
@@ -24350,9 +25406,9 @@
           </w:r>
         </w:sdtContent>
       </w:sdt>
-      <w:bookmarkEnd w:id="184"/>
       <w:bookmarkEnd w:id="185"/>
       <w:bookmarkEnd w:id="186"/>
+      <w:bookmarkEnd w:id="187"/>
     </w:p>
     <w:p>
       <w:pPr>
@@ -24373,12 +25429,12 @@
       <w:pPr>
         <w:pStyle w:val="Titre3"/>
       </w:pPr>
-      <w:bookmarkStart w:id="187" w:name="_Toc481157694"/>
+      <w:bookmarkStart w:id="188" w:name="_Toc481157694"/>
       <w:r>
         <w:lastRenderedPageBreak/>
         <w:t>Le script de déploiement</w:t>
       </w:r>
-      <w:bookmarkEnd w:id="187"/>
+      <w:bookmarkEnd w:id="188"/>
     </w:p>
     <w:p>
       <w:pPr>
@@ -24436,7 +25492,7 @@
                     <pic:cNvPicPr/>
                   </pic:nvPicPr>
                   <pic:blipFill>
-                    <a:blip r:embed="rId39">
+                    <a:blip r:embed="rId51">
                       <a:extLst>
                         <a:ext uri="{28A0092B-C50C-407E-A947-70E740481C1C}">
                           <a14:useLocalDpi xmlns:a14="http://schemas.microsoft.com/office/drawing/2010/main" val="0"/>
@@ -24470,9 +25526,9 @@
           <w:rFonts w:cs="Times New Roman"/>
         </w:rPr>
       </w:pPr>
-      <w:bookmarkStart w:id="188" w:name="_Toc480205460"/>
-      <w:bookmarkStart w:id="189" w:name="_Toc480313681"/>
-      <w:bookmarkStart w:id="190" w:name="_Toc480893641"/>
+      <w:bookmarkStart w:id="189" w:name="_Toc480205460"/>
+      <w:bookmarkStart w:id="190" w:name="_Toc480313681"/>
+      <w:bookmarkStart w:id="191" w:name="_Toc480893641"/>
       <w:r>
         <w:rPr>
           <w:rFonts w:cs="Times New Roman"/>
@@ -24502,7 +25558,7 @@
           <w:rFonts w:cs="Times New Roman"/>
           <w:noProof/>
         </w:rPr>
-        <w:t>7</w:t>
+        <w:t>19</w:t>
       </w:r>
       <w:r>
         <w:rPr>
@@ -24523,9 +25579,9 @@
         </w:rPr>
         <w:t xml:space="preserve"> dans le cadre de la configuration d’un firewall.</w:t>
       </w:r>
-      <w:bookmarkEnd w:id="188"/>
       <w:bookmarkEnd w:id="189"/>
       <w:bookmarkEnd w:id="190"/>
+      <w:bookmarkEnd w:id="191"/>
     </w:p>
     <w:p>
       <w:pPr>
@@ -25198,7 +26254,7 @@
                     <pic:cNvPicPr/>
                   </pic:nvPicPr>
                   <pic:blipFill>
-                    <a:blip r:embed="rId40">
+                    <a:blip r:embed="rId52">
                       <a:extLst>
                         <a:ext uri="{28A0092B-C50C-407E-A947-70E740481C1C}">
                           <a14:useLocalDpi xmlns:a14="http://schemas.microsoft.com/office/drawing/2010/main" val="0"/>
@@ -25232,9 +26288,9 @@
           <w:rFonts w:cs="Times New Roman"/>
         </w:rPr>
       </w:pPr>
-      <w:bookmarkStart w:id="191" w:name="_Toc480205452"/>
-      <w:bookmarkStart w:id="192" w:name="_Toc480313703"/>
-      <w:bookmarkStart w:id="193" w:name="_Toc480893667"/>
+      <w:bookmarkStart w:id="192" w:name="_Toc480205452"/>
+      <w:bookmarkStart w:id="193" w:name="_Toc480313703"/>
+      <w:bookmarkStart w:id="194" w:name="_Toc480893667"/>
       <w:r>
         <w:rPr>
           <w:rFonts w:cs="Times New Roman"/>
@@ -25279,9 +26335,9 @@
         </w:rPr>
         <w:t xml:space="preserve"> Chargement du fichier YascConfig.xml et création de l'objet YRT</w:t>
       </w:r>
-      <w:bookmarkEnd w:id="191"/>
       <w:bookmarkEnd w:id="192"/>
       <w:bookmarkEnd w:id="193"/>
+      <w:bookmarkEnd w:id="194"/>
     </w:p>
     <w:p>
       <w:pPr>
@@ -25325,7 +26381,7 @@
                     <pic:cNvPicPr/>
                   </pic:nvPicPr>
                   <pic:blipFill>
-                    <a:blip r:embed="rId41">
+                    <a:blip r:embed="rId53">
                       <a:extLst>
                         <a:ext uri="{28A0092B-C50C-407E-A947-70E740481C1C}">
                           <a14:useLocalDpi xmlns:a14="http://schemas.microsoft.com/office/drawing/2010/main" val="0"/>
@@ -25359,9 +26415,9 @@
           <w:rFonts w:cs="Times New Roman"/>
         </w:rPr>
       </w:pPr>
-      <w:bookmarkStart w:id="194" w:name="_Toc480205453"/>
-      <w:bookmarkStart w:id="195" w:name="_Toc480313704"/>
-      <w:bookmarkStart w:id="196" w:name="_Toc480893668"/>
+      <w:bookmarkStart w:id="195" w:name="_Toc480205453"/>
+      <w:bookmarkStart w:id="196" w:name="_Toc480313704"/>
+      <w:bookmarkStart w:id="197" w:name="_Toc480893668"/>
       <w:r>
         <w:rPr>
           <w:rFonts w:cs="Times New Roman"/>
@@ -25406,9 +26462,9 @@
         </w:rPr>
         <w:t xml:space="preserve"> Envoi d'un email à la fin du script de déploiement</w:t>
       </w:r>
-      <w:bookmarkEnd w:id="194"/>
       <w:bookmarkEnd w:id="195"/>
       <w:bookmarkEnd w:id="196"/>
+      <w:bookmarkEnd w:id="197"/>
       <w:r>
         <w:rPr>
           <w:rFonts w:cs="Times New Roman"/>
@@ -25433,7 +26489,7 @@
       <w:pPr>
         <w:pStyle w:val="Titre3"/>
       </w:pPr>
-      <w:bookmarkStart w:id="197" w:name="_Toc481157695"/>
+      <w:bookmarkStart w:id="198" w:name="_Toc481157695"/>
       <w:r>
         <w:lastRenderedPageBreak/>
         <w:t>La documentation</w:t>
@@ -25441,7 +26497,7 @@
       <w:r>
         <w:t xml:space="preserve"> et la copie du contexte d’exécution</w:t>
       </w:r>
-      <w:bookmarkEnd w:id="197"/>
+      <w:bookmarkEnd w:id="198"/>
     </w:p>
     <w:p>
       <w:pPr>
@@ -25547,7 +26603,7 @@
                     <pic:cNvPicPr/>
                   </pic:nvPicPr>
                   <pic:blipFill>
-                    <a:blip r:embed="rId42">
+                    <a:blip r:embed="rId54">
                       <a:extLst>
                         <a:ext uri="{28A0092B-C50C-407E-A947-70E740481C1C}">
                           <a14:useLocalDpi xmlns:a14="http://schemas.microsoft.com/office/drawing/2010/main" val="0"/>
@@ -25581,9 +26637,9 @@
           <w:rFonts w:cs="Times New Roman"/>
         </w:rPr>
       </w:pPr>
-      <w:bookmarkStart w:id="198" w:name="_Toc480205454"/>
-      <w:bookmarkStart w:id="199" w:name="_Toc480313705"/>
-      <w:bookmarkStart w:id="200" w:name="_Toc480893669"/>
+      <w:bookmarkStart w:id="199" w:name="_Toc480205454"/>
+      <w:bookmarkStart w:id="200" w:name="_Toc480313705"/>
+      <w:bookmarkStart w:id="201" w:name="_Toc480893669"/>
       <w:r>
         <w:rPr>
           <w:rFonts w:cs="Times New Roman"/>
@@ -25628,9 +26684,9 @@
         </w:rPr>
         <w:t xml:space="preserve"> Objet contenant sous forme textuelle la documentation</w:t>
       </w:r>
-      <w:bookmarkEnd w:id="198"/>
       <w:bookmarkEnd w:id="199"/>
       <w:bookmarkEnd w:id="200"/>
+      <w:bookmarkEnd w:id="201"/>
     </w:p>
     <w:p>
       <w:pPr>
@@ -25768,7 +26824,7 @@
                     <pic:cNvPicPr/>
                   </pic:nvPicPr>
                   <pic:blipFill>
-                    <a:blip r:embed="rId43">
+                    <a:blip r:embed="rId55">
                       <a:extLst>
                         <a:ext uri="{28A0092B-C50C-407E-A947-70E740481C1C}">
                           <a14:useLocalDpi xmlns:a14="http://schemas.microsoft.com/office/drawing/2010/main" val="0"/>
@@ -25802,9 +26858,9 @@
           <w:rFonts w:cs="Times New Roman"/>
         </w:rPr>
       </w:pPr>
-      <w:bookmarkStart w:id="201" w:name="_Toc480205461"/>
-      <w:bookmarkStart w:id="202" w:name="_Toc480313682"/>
-      <w:bookmarkStart w:id="203" w:name="_Toc480893642"/>
+      <w:bookmarkStart w:id="202" w:name="_Toc480205461"/>
+      <w:bookmarkStart w:id="203" w:name="_Toc480313682"/>
+      <w:bookmarkStart w:id="204" w:name="_Toc480893642"/>
       <w:r>
         <w:rPr>
           <w:rFonts w:cs="Times New Roman"/>
@@ -25834,7 +26890,7 @@
           <w:rFonts w:cs="Times New Roman"/>
           <w:noProof/>
         </w:rPr>
-        <w:t>8</w:t>
+        <w:t>20</w:t>
       </w:r>
       <w:r>
         <w:rPr>
@@ -25849,9 +26905,9 @@
         </w:rPr>
         <w:t xml:space="preserve"> Documentation d'un déploiement à une étape</w:t>
       </w:r>
-      <w:bookmarkEnd w:id="201"/>
       <w:bookmarkEnd w:id="202"/>
       <w:bookmarkEnd w:id="203"/>
+      <w:bookmarkEnd w:id="204"/>
     </w:p>
     <w:p>
       <w:pPr>
@@ -25943,12 +26999,12 @@
       <w:pPr>
         <w:pStyle w:val="Titre2"/>
       </w:pPr>
-      <w:bookmarkStart w:id="204" w:name="_Toc481157696"/>
+      <w:bookmarkStart w:id="205" w:name="_Toc481157696"/>
       <w:r>
         <w:lastRenderedPageBreak/>
         <w:t>En résumé</w:t>
       </w:r>
-      <w:bookmarkEnd w:id="204"/>
+      <w:bookmarkEnd w:id="205"/>
     </w:p>
     <w:p>
       <w:pPr>
@@ -26255,7 +27311,7 @@
       <w:pPr>
         <w:pStyle w:val="Titre1"/>
       </w:pPr>
-      <w:bookmarkStart w:id="205" w:name="_Toc481157697"/>
+      <w:bookmarkStart w:id="206" w:name="_Toc481157697"/>
       <w:r>
         <w:lastRenderedPageBreak/>
         <w:t xml:space="preserve">Développement de module </w:t>
@@ -26275,7 +27331,7 @@
       <w:r>
         <w:t>.</w:t>
       </w:r>
-      <w:bookmarkEnd w:id="205"/>
+      <w:bookmarkEnd w:id="206"/>
     </w:p>
     <w:p>
       <w:pPr>
@@ -26425,7 +27481,7 @@
           <w:lang w:val="en-US"/>
         </w:rPr>
       </w:pPr>
-      <w:bookmarkStart w:id="206" w:name="_Toc481157698"/>
+      <w:bookmarkStart w:id="207" w:name="_Toc481157698"/>
       <w:r>
         <w:rPr>
           <w:lang w:val="en-US"/>
@@ -26456,7 +27512,7 @@
         </w:rPr>
         <w:t>.</w:t>
       </w:r>
-      <w:bookmarkEnd w:id="206"/>
+      <w:bookmarkEnd w:id="207"/>
     </w:p>
     <w:p>
       <w:pPr>
@@ -26606,12 +27662,12 @@
       <w:pPr>
         <w:pStyle w:val="Titre2"/>
       </w:pPr>
-      <w:bookmarkStart w:id="207" w:name="_Toc481157699"/>
+      <w:bookmarkStart w:id="208" w:name="_Toc481157699"/>
       <w:r>
         <w:lastRenderedPageBreak/>
         <w:t>Configurer un switch HP ProCurve grâce à YASC</w:t>
       </w:r>
-      <w:bookmarkEnd w:id="207"/>
+      <w:bookmarkEnd w:id="208"/>
     </w:p>
     <w:p>
       <w:pPr>
@@ -26704,11 +27760,11 @@
       <w:pPr>
         <w:pStyle w:val="Titre3"/>
       </w:pPr>
-      <w:bookmarkStart w:id="208" w:name="_Toc481157700"/>
+      <w:bookmarkStart w:id="209" w:name="_Toc481157700"/>
       <w:r>
         <w:t>L’accès par SSH</w:t>
       </w:r>
-      <w:bookmarkEnd w:id="208"/>
+      <w:bookmarkEnd w:id="209"/>
     </w:p>
     <w:p>
       <w:pPr>
@@ -26855,7 +27911,7 @@
                     <pic:cNvPicPr/>
                   </pic:nvPicPr>
                   <pic:blipFill>
-                    <a:blip r:embed="rId44">
+                    <a:blip r:embed="rId56">
                       <a:extLst>
                         <a:ext uri="{28A0092B-C50C-407E-A947-70E740481C1C}">
                           <a14:useLocalDpi xmlns:a14="http://schemas.microsoft.com/office/drawing/2010/main" val="0"/>
@@ -26889,8 +27945,8 @@
           <w:rFonts w:cs="Times New Roman"/>
         </w:rPr>
       </w:pPr>
-      <w:bookmarkStart w:id="209" w:name="_Toc480313706"/>
-      <w:bookmarkStart w:id="210" w:name="_Toc480893670"/>
+      <w:bookmarkStart w:id="210" w:name="_Toc480313706"/>
+      <w:bookmarkStart w:id="211" w:name="_Toc480893670"/>
       <w:r>
         <w:rPr>
           <w:rFonts w:cs="Times New Roman"/>
@@ -26935,8 +27991,8 @@
         </w:rPr>
         <w:t xml:space="preserve"> Création d'une session SSH et envoi d'une commande</w:t>
       </w:r>
-      <w:bookmarkEnd w:id="209"/>
       <w:bookmarkEnd w:id="210"/>
+      <w:bookmarkEnd w:id="211"/>
     </w:p>
     <w:p>
       <w:pPr>
@@ -26986,7 +28042,7 @@
                     <pic:cNvPicPr/>
                   </pic:nvPicPr>
                   <pic:blipFill>
-                    <a:blip r:embed="rId45">
+                    <a:blip r:embed="rId57">
                       <a:extLst>
                         <a:ext uri="{28A0092B-C50C-407E-A947-70E740481C1C}">
                           <a14:useLocalDpi xmlns:a14="http://schemas.microsoft.com/office/drawing/2010/main" val="0"/>
@@ -27020,8 +28076,8 @@
           <w:rFonts w:cs="Times New Roman"/>
         </w:rPr>
       </w:pPr>
-      <w:bookmarkStart w:id="211" w:name="_Toc480313707"/>
-      <w:bookmarkStart w:id="212" w:name="_Toc480893671"/>
+      <w:bookmarkStart w:id="212" w:name="_Toc480313707"/>
+      <w:bookmarkStart w:id="213" w:name="_Toc480893671"/>
       <w:r>
         <w:rPr>
           <w:rFonts w:cs="Times New Roman"/>
@@ -27066,8 +28122,8 @@
         </w:rPr>
         <w:t xml:space="preserve"> Création d'une session SSH avec un flux ShellStream</w:t>
       </w:r>
-      <w:bookmarkEnd w:id="211"/>
       <w:bookmarkEnd w:id="212"/>
+      <w:bookmarkEnd w:id="213"/>
     </w:p>
     <w:p>
       <w:pPr>
@@ -27128,11 +28184,11 @@
       <w:pPr>
         <w:pStyle w:val="Titre3"/>
       </w:pPr>
-      <w:bookmarkStart w:id="213" w:name="_Toc481157701"/>
+      <w:bookmarkStart w:id="214" w:name="_Toc481157701"/>
       <w:r>
         <w:t>Le mode « Create »</w:t>
       </w:r>
-      <w:bookmarkEnd w:id="213"/>
+      <w:bookmarkEnd w:id="214"/>
     </w:p>
     <w:p>
       <w:pPr>
@@ -27306,7 +28362,7 @@
                     <pic:cNvPicPr/>
                   </pic:nvPicPr>
                   <pic:blipFill>
-                    <a:blip r:embed="rId46">
+                    <a:blip r:embed="rId58">
                       <a:extLst>
                         <a:ext uri="{28A0092B-C50C-407E-A947-70E740481C1C}">
                           <a14:useLocalDpi xmlns:a14="http://schemas.microsoft.com/office/drawing/2010/main" val="0"/>
@@ -27340,8 +28396,8 @@
           <w:rFonts w:cs="Times New Roman"/>
         </w:rPr>
       </w:pPr>
-      <w:bookmarkStart w:id="214" w:name="_Toc480313708"/>
-      <w:bookmarkStart w:id="215" w:name="_Toc480893672"/>
+      <w:bookmarkStart w:id="215" w:name="_Toc480313708"/>
+      <w:bookmarkStart w:id="216" w:name="_Toc480893672"/>
       <w:r>
         <w:rPr>
           <w:rFonts w:cs="Times New Roman"/>
@@ -27392,8 +28448,8 @@
         </w:rPr>
         <w:t>.</w:t>
       </w:r>
-      <w:bookmarkEnd w:id="214"/>
       <w:bookmarkEnd w:id="215"/>
+      <w:bookmarkEnd w:id="216"/>
     </w:p>
     <w:p>
       <w:pPr>
@@ -27536,7 +28592,7 @@
                     <pic:cNvPicPr/>
                   </pic:nvPicPr>
                   <pic:blipFill>
-                    <a:blip r:embed="rId47">
+                    <a:blip r:embed="rId59">
                       <a:extLst>
                         <a:ext uri="{28A0092B-C50C-407E-A947-70E740481C1C}">
                           <a14:useLocalDpi xmlns:a14="http://schemas.microsoft.com/office/drawing/2010/main" val="0"/>
@@ -27570,7 +28626,7 @@
           <w:rFonts w:cs="Times New Roman"/>
         </w:rPr>
       </w:pPr>
-      <w:bookmarkStart w:id="216" w:name="_Toc480893643"/>
+      <w:bookmarkStart w:id="217" w:name="_Toc480893643"/>
       <w:r>
         <w:rPr>
           <w:rFonts w:cs="Times New Roman"/>
@@ -27600,7 +28656,7 @@
           <w:rFonts w:cs="Times New Roman"/>
           <w:noProof/>
         </w:rPr>
-        <w:t>9</w:t>
+        <w:t>21</w:t>
       </w:r>
       <w:r>
         <w:rPr>
@@ -27615,7 +28671,7 @@
         </w:rPr>
         <w:t xml:space="preserve"> Entrée pour un utilisateur "manager" dans le KeePass.</w:t>
       </w:r>
-      <w:bookmarkEnd w:id="216"/>
+      <w:bookmarkEnd w:id="217"/>
     </w:p>
     <w:p>
       <w:pPr>
@@ -27739,7 +28795,7 @@
                     <pic:cNvPicPr/>
                   </pic:nvPicPr>
                   <pic:blipFill>
-                    <a:blip r:embed="rId48">
+                    <a:blip r:embed="rId60">
                       <a:extLst>
                         <a:ext uri="{28A0092B-C50C-407E-A947-70E740481C1C}">
                           <a14:useLocalDpi xmlns:a14="http://schemas.microsoft.com/office/drawing/2010/main" val="0"/>
@@ -27773,7 +28829,7 @@
           <w:rFonts w:cs="Times New Roman"/>
         </w:rPr>
       </w:pPr>
-      <w:bookmarkStart w:id="217" w:name="_Toc480893673"/>
+      <w:bookmarkStart w:id="218" w:name="_Toc480893673"/>
       <w:r>
         <w:rPr>
           <w:rFonts w:cs="Times New Roman"/>
@@ -27830,17 +28886,17 @@
         </w:rPr>
         <w:t>nom.</w:t>
       </w:r>
-      <w:bookmarkEnd w:id="217"/>
+      <w:bookmarkEnd w:id="218"/>
     </w:p>
     <w:p>
       <w:pPr>
         <w:pStyle w:val="Titre3"/>
       </w:pPr>
-      <w:bookmarkStart w:id="218" w:name="_Toc481157702"/>
+      <w:bookmarkStart w:id="219" w:name="_Toc481157702"/>
       <w:r>
         <w:t>Le mode « Audit »</w:t>
       </w:r>
-      <w:bookmarkEnd w:id="218"/>
+      <w:bookmarkEnd w:id="219"/>
     </w:p>
     <w:p>
       <w:pPr>
@@ -28013,7 +29069,7 @@
                     <pic:cNvPicPr/>
                   </pic:nvPicPr>
                   <pic:blipFill>
-                    <a:blip r:embed="rId49">
+                    <a:blip r:embed="rId61">
                       <a:extLst>
                         <a:ext uri="{28A0092B-C50C-407E-A947-70E740481C1C}">
                           <a14:useLocalDpi xmlns:a14="http://schemas.microsoft.com/office/drawing/2010/main" val="0"/>
@@ -28047,7 +29103,7 @@
           <w:rFonts w:cs="Times New Roman"/>
         </w:rPr>
       </w:pPr>
-      <w:bookmarkStart w:id="219" w:name="_Toc480893674"/>
+      <w:bookmarkStart w:id="220" w:name="_Toc480893674"/>
       <w:r>
         <w:rPr>
           <w:rFonts w:cs="Times New Roman"/>
@@ -28092,7 +29148,7 @@
         </w:rPr>
         <w:t xml:space="preserve"> Mode "Audit" de la cmdlet permettant de créer un vlan et de configurer son nom.</w:t>
       </w:r>
-      <w:bookmarkEnd w:id="219"/>
+      <w:bookmarkEnd w:id="220"/>
     </w:p>
     <w:p>
       <w:pPr>
@@ -28159,7 +29215,7 @@
                     <pic:cNvPicPr/>
                   </pic:nvPicPr>
                   <pic:blipFill>
-                    <a:blip r:embed="rId50">
+                    <a:blip r:embed="rId62">
                       <a:extLst>
                         <a:ext uri="{28A0092B-C50C-407E-A947-70E740481C1C}">
                           <a14:useLocalDpi xmlns:a14="http://schemas.microsoft.com/office/drawing/2010/main" val="0"/>
@@ -28193,7 +29249,7 @@
           <w:rFonts w:cs="Times New Roman"/>
         </w:rPr>
       </w:pPr>
-      <w:bookmarkStart w:id="220" w:name="_Toc480893675"/>
+      <w:bookmarkStart w:id="221" w:name="_Toc480893675"/>
       <w:r>
         <w:rPr>
           <w:rFonts w:cs="Times New Roman"/>
@@ -28238,7 +29294,7 @@
         </w:rPr>
         <w:t xml:space="preserve"> Vérifier si le nom du vlan "X" a bien été configuré avec le nom souhaité.</w:t>
       </w:r>
-      <w:bookmarkEnd w:id="220"/>
+      <w:bookmarkEnd w:id="221"/>
     </w:p>
     <w:p>
       <w:pPr>
@@ -28297,12 +29353,12 @@
       <w:pPr>
         <w:pStyle w:val="Titre2"/>
       </w:pPr>
-      <w:bookmarkStart w:id="221" w:name="_Toc481157703"/>
+      <w:bookmarkStart w:id="222" w:name="_Toc481157703"/>
       <w:r>
         <w:lastRenderedPageBreak/>
         <w:t>Les cmdlets de configuration du switch HP ProCurve</w:t>
       </w:r>
-      <w:bookmarkEnd w:id="221"/>
+      <w:bookmarkEnd w:id="222"/>
     </w:p>
     <w:p>
       <w:pPr>
@@ -28399,11 +29455,11 @@
       <w:pPr>
         <w:pStyle w:val="Titre3"/>
       </w:pPr>
-      <w:bookmarkStart w:id="222" w:name="_Toc481157704"/>
+      <w:bookmarkStart w:id="223" w:name="_Toc481157704"/>
       <w:r>
         <w:t>La configuration de 802.1X</w:t>
       </w:r>
-      <w:bookmarkEnd w:id="222"/>
+      <w:bookmarkEnd w:id="223"/>
     </w:p>
     <w:p>
       <w:pPr>
@@ -28564,7 +29620,7 @@
                     <pic:cNvPicPr/>
                   </pic:nvPicPr>
                   <pic:blipFill>
-                    <a:blip r:embed="rId51" cstate="print">
+                    <a:blip r:embed="rId63" cstate="print">
                       <a:extLst>
                         <a:ext uri="{28A0092B-C50C-407E-A947-70E740481C1C}">
                           <a14:useLocalDpi xmlns:a14="http://schemas.microsoft.com/office/drawing/2010/main" val="0"/>
@@ -28599,7 +29655,7 @@
           <w:rFonts w:cs="Times New Roman"/>
         </w:rPr>
       </w:pPr>
-      <w:bookmarkStart w:id="223" w:name="_Toc480893644"/>
+      <w:bookmarkStart w:id="224" w:name="_Toc480893644"/>
       <w:r>
         <w:rPr>
           <w:rFonts w:cs="Times New Roman"/>
@@ -28629,7 +29685,7 @@
           <w:rFonts w:cs="Times New Roman"/>
           <w:noProof/>
         </w:rPr>
-        <w:t>10</w:t>
+        <w:t>22</w:t>
       </w:r>
       <w:r>
         <w:rPr>
@@ -28686,7 +29742,7 @@
           </w:r>
         </w:sdtContent>
       </w:sdt>
-      <w:bookmarkEnd w:id="223"/>
+      <w:bookmarkEnd w:id="224"/>
     </w:p>
     <w:p>
       <w:pPr>
@@ -28908,7 +29964,7 @@
                     <pic:cNvPicPr/>
                   </pic:nvPicPr>
                   <pic:blipFill>
-                    <a:blip r:embed="rId52">
+                    <a:blip r:embed="rId64">
                       <a:extLst>
                         <a:ext uri="{28A0092B-C50C-407E-A947-70E740481C1C}">
                           <a14:useLocalDpi xmlns:a14="http://schemas.microsoft.com/office/drawing/2010/main" val="0"/>
@@ -28943,7 +29999,7 @@
           <w:rFonts w:cs="Times New Roman"/>
         </w:rPr>
       </w:pPr>
-      <w:bookmarkStart w:id="224" w:name="_Toc480893676"/>
+      <w:bookmarkStart w:id="225" w:name="_Toc480893676"/>
       <w:r>
         <w:rPr>
           <w:rFonts w:cs="Times New Roman"/>
@@ -28988,7 +30044,7 @@
         </w:rPr>
         <w:t xml:space="preserve"> Configurer les informations sur le serveur RADIUS</w:t>
       </w:r>
-      <w:bookmarkEnd w:id="224"/>
+      <w:bookmarkEnd w:id="225"/>
     </w:p>
     <w:p>
       <w:pPr>
@@ -29127,7 +30183,7 @@
                     <pic:cNvPicPr/>
                   </pic:nvPicPr>
                   <pic:blipFill>
-                    <a:blip r:embed="rId53">
+                    <a:blip r:embed="rId65">
                       <a:extLst>
                         <a:ext uri="{28A0092B-C50C-407E-A947-70E740481C1C}">
                           <a14:useLocalDpi xmlns:a14="http://schemas.microsoft.com/office/drawing/2010/main" val="0"/>
@@ -29162,7 +30218,7 @@
           <w:rFonts w:cs="Times New Roman"/>
         </w:rPr>
       </w:pPr>
-      <w:bookmarkStart w:id="225" w:name="_Toc480893677"/>
+      <w:bookmarkStart w:id="226" w:name="_Toc480893677"/>
       <w:r>
         <w:rPr>
           <w:rFonts w:cs="Times New Roman"/>
@@ -29207,7 +30263,7 @@
         </w:rPr>
         <w:t xml:space="preserve"> Configurer les informations d'authentification AAA.</w:t>
       </w:r>
-      <w:bookmarkEnd w:id="225"/>
+      <w:bookmarkEnd w:id="226"/>
     </w:p>
     <w:p>
       <w:pPr>
@@ -29424,7 +30480,7 @@
                     <pic:cNvPicPr/>
                   </pic:nvPicPr>
                   <pic:blipFill>
-                    <a:blip r:embed="rId54">
+                    <a:blip r:embed="rId66">
                       <a:extLst>
                         <a:ext uri="{28A0092B-C50C-407E-A947-70E740481C1C}">
                           <a14:useLocalDpi xmlns:a14="http://schemas.microsoft.com/office/drawing/2010/main" val="0"/>
@@ -29459,7 +30515,7 @@
           <w:rFonts w:cs="Times New Roman"/>
         </w:rPr>
       </w:pPr>
-      <w:bookmarkStart w:id="226" w:name="_Toc480893678"/>
+      <w:bookmarkStart w:id="227" w:name="_Toc480893678"/>
       <w:r>
         <w:rPr>
           <w:rFonts w:cs="Times New Roman"/>
@@ -29504,7 +30560,7 @@
         </w:rPr>
         <w:t xml:space="preserve"> Configuration des "authenticator ports" et des vlans pour les clients autorisés et non autorisés.</w:t>
       </w:r>
-      <w:bookmarkEnd w:id="226"/>
+      <w:bookmarkEnd w:id="227"/>
     </w:p>
     <w:p>
       <w:pPr>
@@ -29599,7 +30655,7 @@
                     <pic:cNvPicPr/>
                   </pic:nvPicPr>
                   <pic:blipFill>
-                    <a:blip r:embed="rId55">
+                    <a:blip r:embed="rId67">
                       <a:extLst>
                         <a:ext uri="{28A0092B-C50C-407E-A947-70E740481C1C}">
                           <a14:useLocalDpi xmlns:a14="http://schemas.microsoft.com/office/drawing/2010/main" val="0"/>
@@ -29633,7 +30689,7 @@
           <w:rFonts w:cs="Times New Roman"/>
         </w:rPr>
       </w:pPr>
-      <w:bookmarkStart w:id="227" w:name="_Toc480893645"/>
+      <w:bookmarkStart w:id="228" w:name="_Toc480893645"/>
       <w:r>
         <w:rPr>
           <w:rFonts w:cs="Times New Roman"/>
@@ -29663,7 +30719,7 @@
           <w:rFonts w:cs="Times New Roman"/>
           <w:noProof/>
         </w:rPr>
-        <w:t>11</w:t>
+        <w:t>23</w:t>
       </w:r>
       <w:r>
         <w:rPr>
@@ -29720,7 +30776,7 @@
           </w:r>
         </w:sdtContent>
       </w:sdt>
-      <w:bookmarkEnd w:id="227"/>
+      <w:bookmarkEnd w:id="228"/>
     </w:p>
     <w:p>
       <w:pPr>
@@ -29833,7 +30889,7 @@
                     <pic:cNvPicPr/>
                   </pic:nvPicPr>
                   <pic:blipFill>
-                    <a:blip r:embed="rId56">
+                    <a:blip r:embed="rId68">
                       <a:extLst>
                         <a:ext uri="{28A0092B-C50C-407E-A947-70E740481C1C}">
                           <a14:useLocalDpi xmlns:a14="http://schemas.microsoft.com/office/drawing/2010/main" val="0"/>
@@ -29868,7 +30924,7 @@
           <w:rFonts w:cs="Times New Roman"/>
         </w:rPr>
       </w:pPr>
-      <w:bookmarkStart w:id="228" w:name="_Toc480893646"/>
+      <w:bookmarkStart w:id="229" w:name="_Toc480893646"/>
       <w:r>
         <w:rPr>
           <w:rFonts w:cs="Times New Roman"/>
@@ -29898,7 +30954,7 @@
           <w:rFonts w:cs="Times New Roman"/>
           <w:noProof/>
         </w:rPr>
-        <w:t>12</w:t>
+        <w:t>24</w:t>
       </w:r>
       <w:r>
         <w:rPr>
@@ -29955,7 +31011,7 @@
           </w:r>
         </w:sdtContent>
       </w:sdt>
-      <w:bookmarkEnd w:id="228"/>
+      <w:bookmarkEnd w:id="229"/>
     </w:p>
     <w:p>
       <w:pPr>
@@ -30019,12 +31075,12 @@
       <w:pPr>
         <w:pStyle w:val="Titre3"/>
       </w:pPr>
-      <w:bookmarkStart w:id="229" w:name="_Toc481157705"/>
+      <w:bookmarkStart w:id="230" w:name="_Toc481157705"/>
       <w:r>
         <w:lastRenderedPageBreak/>
         <w:t>La configuration d’un VLAN</w:t>
       </w:r>
-      <w:bookmarkEnd w:id="229"/>
+      <w:bookmarkEnd w:id="230"/>
     </w:p>
     <w:p>
       <w:pPr>
@@ -30360,7 +31416,7 @@
                     <pic:cNvPicPr/>
                   </pic:nvPicPr>
                   <pic:blipFill>
-                    <a:blip r:embed="rId57">
+                    <a:blip r:embed="rId69">
                       <a:extLst>
                         <a:ext uri="{28A0092B-C50C-407E-A947-70E740481C1C}">
                           <a14:useLocalDpi xmlns:a14="http://schemas.microsoft.com/office/drawing/2010/main" val="0"/>
@@ -30394,7 +31450,7 @@
           <w:rFonts w:cs="Times New Roman"/>
         </w:rPr>
       </w:pPr>
-      <w:bookmarkStart w:id="230" w:name="_Toc480893679"/>
+      <w:bookmarkStart w:id="231" w:name="_Toc480893679"/>
       <w:r>
         <w:rPr>
           <w:rFonts w:cs="Times New Roman"/>
@@ -30439,7 +31495,7 @@
         </w:rPr>
         <w:t xml:space="preserve"> Commande permettant de configurer un port dans un mode quelconque pour un vlan donné.</w:t>
       </w:r>
-      <w:bookmarkEnd w:id="230"/>
+      <w:bookmarkEnd w:id="231"/>
     </w:p>
     <w:p>
       <w:pPr>
@@ -30619,7 +31675,7 @@
       <w:pPr>
         <w:pStyle w:val="Titre1"/>
       </w:pPr>
-      <w:bookmarkStart w:id="231" w:name="_Toc481157706"/>
+      <w:bookmarkStart w:id="232" w:name="_Toc481157706"/>
       <w:r>
         <w:lastRenderedPageBreak/>
         <w:t xml:space="preserve">Développement de module </w:t>
@@ -30633,17 +31689,17 @@
       <w:r>
         <w:t>.</w:t>
       </w:r>
-      <w:bookmarkEnd w:id="231"/>
+      <w:bookmarkEnd w:id="232"/>
     </w:p>
     <w:p>
       <w:pPr>
         <w:pStyle w:val="Titre2"/>
       </w:pPr>
-      <w:bookmarkStart w:id="232" w:name="_Toc481157707"/>
+      <w:bookmarkStart w:id="233" w:name="_Toc481157707"/>
       <w:r>
         <w:t>Firewall Fortigate de chez Fortinet</w:t>
       </w:r>
-      <w:bookmarkEnd w:id="232"/>
+      <w:bookmarkEnd w:id="233"/>
     </w:p>
     <w:p>
       <w:pPr>
@@ -30813,11 +31869,11 @@
       <w:pPr>
         <w:pStyle w:val="Titre2"/>
       </w:pPr>
-      <w:bookmarkStart w:id="233" w:name="_Toc481157708"/>
+      <w:bookmarkStart w:id="234" w:name="_Toc481157708"/>
       <w:r>
         <w:t>L’accès par SSH</w:t>
       </w:r>
-      <w:bookmarkEnd w:id="233"/>
+      <w:bookmarkEnd w:id="234"/>
     </w:p>
     <w:p>
       <w:pPr>
@@ -30949,7 +32005,7 @@
                     <pic:cNvPicPr/>
                   </pic:nvPicPr>
                   <pic:blipFill>
-                    <a:blip r:embed="rId58">
+                    <a:blip r:embed="rId70">
                       <a:extLst>
                         <a:ext uri="{28A0092B-C50C-407E-A947-70E740481C1C}">
                           <a14:useLocalDpi xmlns:a14="http://schemas.microsoft.com/office/drawing/2010/main" val="0"/>
@@ -30983,7 +32039,7 @@
           <w:rFonts w:cs="Times New Roman"/>
         </w:rPr>
       </w:pPr>
-      <w:bookmarkStart w:id="234" w:name="_Toc480893680"/>
+      <w:bookmarkStart w:id="235" w:name="_Toc480893680"/>
       <w:r>
         <w:rPr>
           <w:rFonts w:cs="Times New Roman"/>
@@ -31028,7 +32084,7 @@
         </w:rPr>
         <w:t xml:space="preserve"> Créer une session SSH vers le Fortigate et récupérer la configuration pour une adresse.</w:t>
       </w:r>
-      <w:bookmarkEnd w:id="234"/>
+      <w:bookmarkEnd w:id="235"/>
     </w:p>
     <w:p>
       <w:pPr>
@@ -31229,7 +32285,7 @@
                     <pic:cNvPicPr/>
                   </pic:nvPicPr>
                   <pic:blipFill>
-                    <a:blip r:embed="rId59">
+                    <a:blip r:embed="rId71">
                       <a:extLst>
                         <a:ext uri="{28A0092B-C50C-407E-A947-70E740481C1C}">
                           <a14:useLocalDpi xmlns:a14="http://schemas.microsoft.com/office/drawing/2010/main" val="0"/>
@@ -31263,7 +32319,7 @@
           <w:rFonts w:cs="Times New Roman"/>
         </w:rPr>
       </w:pPr>
-      <w:bookmarkStart w:id="235" w:name="_Toc480893681"/>
+      <w:bookmarkStart w:id="236" w:name="_Toc480893681"/>
       <w:r>
         <w:rPr>
           <w:rFonts w:cs="Times New Roman"/>
@@ -31308,7 +32364,7 @@
         </w:rPr>
         <w:t xml:space="preserve"> Configurer une adresse sur le Fortigate via la cmdlet "Invoke-SSHCommand".</w:t>
       </w:r>
-      <w:bookmarkEnd w:id="235"/>
+      <w:bookmarkEnd w:id="236"/>
     </w:p>
     <w:p>
       <w:pPr>
@@ -31327,22 +32383,22 @@
       <w:pPr>
         <w:pStyle w:val="Titre2"/>
       </w:pPr>
-      <w:bookmarkStart w:id="236" w:name="_Toc481157709"/>
+      <w:bookmarkStart w:id="237" w:name="_Toc481157709"/>
       <w:r>
         <w:lastRenderedPageBreak/>
         <w:t>Les cmdlets de configuration du firewall Fortigate</w:t>
       </w:r>
-      <w:bookmarkEnd w:id="236"/>
+      <w:bookmarkEnd w:id="237"/>
     </w:p>
     <w:p>
       <w:pPr>
         <w:pStyle w:val="Titre3"/>
       </w:pPr>
-      <w:bookmarkStart w:id="237" w:name="_Toc481157710"/>
+      <w:bookmarkStart w:id="238" w:name="_Toc481157710"/>
       <w:r>
         <w:t>Le mode de sauvegarde de la configuration.</w:t>
       </w:r>
-      <w:bookmarkEnd w:id="237"/>
+      <w:bookmarkEnd w:id="238"/>
       <w:r>
         <w:t xml:space="preserve"> </w:t>
       </w:r>
@@ -31479,7 +32535,7 @@
                     <pic:cNvPicPr/>
                   </pic:nvPicPr>
                   <pic:blipFill>
-                    <a:blip r:embed="rId60">
+                    <a:blip r:embed="rId72">
                       <a:extLst>
                         <a:ext uri="{28A0092B-C50C-407E-A947-70E740481C1C}">
                           <a14:useLocalDpi xmlns:a14="http://schemas.microsoft.com/office/drawing/2010/main" val="0"/>
@@ -31513,7 +32569,7 @@
           <w:rFonts w:cs="Times New Roman"/>
         </w:rPr>
       </w:pPr>
-      <w:bookmarkStart w:id="238" w:name="_Toc480893682"/>
+      <w:bookmarkStart w:id="239" w:name="_Toc480893682"/>
       <w:r>
         <w:rPr>
           <w:rFonts w:cs="Times New Roman"/>
@@ -31558,7 +32614,7 @@
         </w:rPr>
         <w:t xml:space="preserve"> Vérifie le mode de sauvegarde d'un firewall.</w:t>
       </w:r>
-      <w:bookmarkEnd w:id="238"/>
+      <w:bookmarkEnd w:id="239"/>
     </w:p>
     <w:p>
       <w:pPr>
@@ -31616,12 +32672,12 @@
       <w:pPr>
         <w:pStyle w:val="Titre3"/>
       </w:pPr>
-      <w:bookmarkStart w:id="239" w:name="_Toc481157711"/>
+      <w:bookmarkStart w:id="240" w:name="_Toc481157711"/>
       <w:r>
         <w:lastRenderedPageBreak/>
         <w:t>La configuration d’une interface</w:t>
       </w:r>
-      <w:bookmarkEnd w:id="239"/>
+      <w:bookmarkEnd w:id="240"/>
     </w:p>
     <w:p>
       <w:pPr>
@@ -31922,7 +32978,7 @@
                     <pic:cNvPicPr/>
                   </pic:nvPicPr>
                   <pic:blipFill>
-                    <a:blip r:embed="rId61">
+                    <a:blip r:embed="rId73">
                       <a:extLst>
                         <a:ext uri="{28A0092B-C50C-407E-A947-70E740481C1C}">
                           <a14:useLocalDpi xmlns:a14="http://schemas.microsoft.com/office/drawing/2010/main" val="0"/>
@@ -31956,7 +33012,7 @@
           <w:rFonts w:cs="Times New Roman"/>
         </w:rPr>
       </w:pPr>
-      <w:bookmarkStart w:id="240" w:name="_Toc480893683"/>
+      <w:bookmarkStart w:id="241" w:name="_Toc480893683"/>
       <w:r>
         <w:rPr>
           <w:rFonts w:cs="Times New Roman"/>
@@ -32001,7 +33057,7 @@
         </w:rPr>
         <w:t xml:space="preserve"> Vérifier les méthodes d'accès d'une interface.</w:t>
       </w:r>
-      <w:bookmarkEnd w:id="240"/>
+      <w:bookmarkEnd w:id="241"/>
     </w:p>
     <w:p>
       <w:pPr>
@@ -32053,7 +33109,7 @@
                     <pic:cNvPicPr/>
                   </pic:nvPicPr>
                   <pic:blipFill>
-                    <a:blip r:embed="rId62">
+                    <a:blip r:embed="rId74">
                       <a:extLst>
                         <a:ext uri="{28A0092B-C50C-407E-A947-70E740481C1C}">
                           <a14:useLocalDpi xmlns:a14="http://schemas.microsoft.com/office/drawing/2010/main" val="0"/>
@@ -32088,7 +33144,7 @@
           <w:rFonts w:cs="Times New Roman"/>
         </w:rPr>
       </w:pPr>
-      <w:bookmarkStart w:id="241" w:name="_Toc480893684"/>
+      <w:bookmarkStart w:id="242" w:name="_Toc480893684"/>
       <w:r>
         <w:rPr>
           <w:rFonts w:cs="Times New Roman"/>
@@ -32133,7 +33189,7 @@
         </w:rPr>
         <w:t xml:space="preserve"> Créer une commande CLI sur base d'une collection de données.</w:t>
       </w:r>
-      <w:bookmarkEnd w:id="241"/>
+      <w:bookmarkEnd w:id="242"/>
     </w:p>
     <w:p>
       <w:pPr>
@@ -32276,7 +33332,7 @@
                     <pic:cNvPicPr/>
                   </pic:nvPicPr>
                   <pic:blipFill>
-                    <a:blip r:embed="rId63">
+                    <a:blip r:embed="rId75">
                       <a:extLst>
                         <a:ext uri="{28A0092B-C50C-407E-A947-70E740481C1C}">
                           <a14:useLocalDpi xmlns:a14="http://schemas.microsoft.com/office/drawing/2010/main" val="0"/>
@@ -32311,7 +33367,7 @@
           <w:rFonts w:cs="Times New Roman"/>
         </w:rPr>
       </w:pPr>
-      <w:bookmarkStart w:id="242" w:name="_Toc480893685"/>
+      <w:bookmarkStart w:id="243" w:name="_Toc480893685"/>
       <w:r>
         <w:rPr>
           <w:rFonts w:cs="Times New Roman"/>
@@ -32356,7 +33412,7 @@
         </w:rPr>
         <w:t xml:space="preserve"> Déclaration de l'étape dans le fichier de l'engine.</w:t>
       </w:r>
-      <w:bookmarkEnd w:id="242"/>
+      <w:bookmarkEnd w:id="243"/>
     </w:p>
     <w:p>
       <w:pPr>
@@ -32408,7 +33464,7 @@
                     <pic:cNvPicPr/>
                   </pic:nvPicPr>
                   <pic:blipFill>
-                    <a:blip r:embed="rId64">
+                    <a:blip r:embed="rId76">
                       <a:extLst>
                         <a:ext uri="{28A0092B-C50C-407E-A947-70E740481C1C}">
                           <a14:useLocalDpi xmlns:a14="http://schemas.microsoft.com/office/drawing/2010/main" val="0"/>
@@ -32443,7 +33499,7 @@
           <w:rFonts w:cs="Times New Roman"/>
         </w:rPr>
       </w:pPr>
-      <w:bookmarkStart w:id="243" w:name="_Toc480893686"/>
+      <w:bookmarkStart w:id="244" w:name="_Toc480893686"/>
       <w:r>
         <w:rPr>
           <w:rFonts w:cs="Times New Roman"/>
@@ -32488,7 +33544,7 @@
         </w:rPr>
         <w:t xml:space="preserve"> Ajouter à la déclaration un paramètre (dans ce cas-ci, une collection de données).</w:t>
       </w:r>
-      <w:bookmarkEnd w:id="243"/>
+      <w:bookmarkEnd w:id="244"/>
     </w:p>
     <w:p>
       <w:pPr>
@@ -32533,7 +33589,7 @@
                     <pic:cNvPicPr/>
                   </pic:nvPicPr>
                   <pic:blipFill>
-                    <a:blip r:embed="rId65">
+                    <a:blip r:embed="rId77">
                       <a:extLst>
                         <a:ext uri="{28A0092B-C50C-407E-A947-70E740481C1C}">
                           <a14:useLocalDpi xmlns:a14="http://schemas.microsoft.com/office/drawing/2010/main" val="0"/>
@@ -32824,7 +33880,7 @@
                     <pic:cNvPicPr/>
                   </pic:nvPicPr>
                   <pic:blipFill>
-                    <a:blip r:embed="rId66">
+                    <a:blip r:embed="rId78">
                       <a:extLst>
                         <a:ext uri="{28A0092B-C50C-407E-A947-70E740481C1C}">
                           <a14:useLocalDpi xmlns:a14="http://schemas.microsoft.com/office/drawing/2010/main" val="0"/>
@@ -32932,7 +33988,7 @@
                     <pic:cNvPicPr/>
                   </pic:nvPicPr>
                   <pic:blipFill>
-                    <a:blip r:embed="rId67">
+                    <a:blip r:embed="rId79">
                       <a:extLst>
                         <a:ext uri="{28A0092B-C50C-407E-A947-70E740481C1C}">
                           <a14:useLocalDpi xmlns:a14="http://schemas.microsoft.com/office/drawing/2010/main" val="0"/>
@@ -33066,12 +34122,12 @@
       <w:pPr>
         <w:pStyle w:val="Titre2"/>
       </w:pPr>
-      <w:bookmarkStart w:id="244" w:name="_Toc481157712"/>
+      <w:bookmarkStart w:id="245" w:name="_Toc481157712"/>
       <w:r>
         <w:lastRenderedPageBreak/>
         <w:t>La configuration d’une « Policy »</w:t>
       </w:r>
-      <w:bookmarkEnd w:id="244"/>
+      <w:bookmarkEnd w:id="245"/>
     </w:p>
     <w:p>
       <w:pPr>
@@ -34049,12 +35105,12 @@
       <w:pPr>
         <w:pStyle w:val="Titre2"/>
       </w:pPr>
-      <w:bookmarkStart w:id="245" w:name="_Toc481157713"/>
+      <w:bookmarkStart w:id="246" w:name="_Toc481157713"/>
       <w:r>
         <w:lastRenderedPageBreak/>
         <w:t>La configuration d’un filtre web</w:t>
       </w:r>
-      <w:bookmarkEnd w:id="245"/>
+      <w:bookmarkEnd w:id="246"/>
     </w:p>
     <w:p>
       <w:pPr>
@@ -34137,11 +35193,11 @@
       <w:pPr>
         <w:pStyle w:val="Titre3"/>
       </w:pPr>
-      <w:bookmarkStart w:id="246" w:name="_Toc481157714"/>
+      <w:bookmarkStart w:id="247" w:name="_Toc481157714"/>
       <w:r>
         <w:t>La déclaration de la collection</w:t>
       </w:r>
-      <w:bookmarkEnd w:id="246"/>
+      <w:bookmarkEnd w:id="247"/>
     </w:p>
     <w:p>
       <w:pPr>
@@ -34249,12 +35305,12 @@
       <w:pPr>
         <w:pStyle w:val="Titre3"/>
       </w:pPr>
-      <w:bookmarkStart w:id="247" w:name="_Toc481157715"/>
+      <w:bookmarkStart w:id="248" w:name="_Toc481157715"/>
       <w:r>
         <w:lastRenderedPageBreak/>
         <w:t>Utilisation dans le mode « Audit »</w:t>
       </w:r>
-      <w:bookmarkEnd w:id="247"/>
+      <w:bookmarkEnd w:id="248"/>
     </w:p>
     <w:p>
       <w:pPr>
@@ -34275,24 +35331,24 @@
       <w:pPr>
         <w:pStyle w:val="Titre1"/>
       </w:pPr>
-      <w:bookmarkStart w:id="248" w:name="_Toc481157716"/>
+      <w:bookmarkStart w:id="249" w:name="_Toc481157716"/>
       <w:r>
         <w:lastRenderedPageBreak/>
         <w:t>Annexe</w:t>
       </w:r>
-      <w:bookmarkEnd w:id="248"/>
+      <w:bookmarkEnd w:id="249"/>
     </w:p>
     <w:p>
       <w:pPr>
         <w:pStyle w:val="Titre2"/>
       </w:pPr>
-      <w:bookmarkStart w:id="249" w:name="_Ref480378133"/>
-      <w:bookmarkStart w:id="250" w:name="_Toc481157717"/>
+      <w:bookmarkStart w:id="250" w:name="_Ref480378133"/>
+      <w:bookmarkStart w:id="251" w:name="_Toc481157717"/>
       <w:r>
         <w:t>Les paramètres dynamiques</w:t>
       </w:r>
-      <w:bookmarkEnd w:id="249"/>
       <w:bookmarkEnd w:id="250"/>
+      <w:bookmarkEnd w:id="251"/>
     </w:p>
     <w:p>
       <w:pPr>
@@ -34347,11 +35403,11 @@
       <w:pPr>
         <w:pStyle w:val="Titre3"/>
       </w:pPr>
-      <w:bookmarkStart w:id="251" w:name="_Toc481157718"/>
+      <w:bookmarkStart w:id="252" w:name="_Toc481157718"/>
       <w:r>
         <w:t>Structure d’une cmdlet à paramètres dynamiques</w:t>
       </w:r>
-      <w:bookmarkEnd w:id="251"/>
+      <w:bookmarkEnd w:id="252"/>
     </w:p>
     <w:p>
       <w:pPr>
@@ -34451,7 +35507,7 @@
                     <pic:cNvPicPr/>
                   </pic:nvPicPr>
                   <pic:blipFill>
-                    <a:blip r:embed="rId68">
+                    <a:blip r:embed="rId80">
                       <a:extLst>
                         <a:ext uri="{28A0092B-C50C-407E-A947-70E740481C1C}">
                           <a14:useLocalDpi xmlns:a14="http://schemas.microsoft.com/office/drawing/2010/main" val="0"/>
@@ -34486,7 +35542,7 @@
           <w:rFonts w:cs="Times New Roman"/>
         </w:rPr>
       </w:pPr>
-      <w:bookmarkStart w:id="252" w:name="_Toc480893687"/>
+      <w:bookmarkStart w:id="253" w:name="_Toc480893687"/>
       <w:r>
         <w:rPr>
           <w:rFonts w:cs="Times New Roman"/>
@@ -34531,7 +35587,7 @@
         </w:rPr>
         <w:t xml:space="preserve"> Structure d'une cmdlet à une fonction.</w:t>
       </w:r>
-      <w:bookmarkEnd w:id="252"/>
+      <w:bookmarkEnd w:id="253"/>
     </w:p>
     <w:p>
       <w:pPr>
@@ -34638,7 +35694,7 @@
                     <pic:cNvPicPr/>
                   </pic:nvPicPr>
                   <pic:blipFill>
-                    <a:blip r:embed="rId69">
+                    <a:blip r:embed="rId81">
                       <a:extLst>
                         <a:ext uri="{28A0092B-C50C-407E-A947-70E740481C1C}">
                           <a14:useLocalDpi xmlns:a14="http://schemas.microsoft.com/office/drawing/2010/main" val="0"/>
@@ -34673,7 +35729,7 @@
           <w:rFonts w:cs="Times New Roman"/>
         </w:rPr>
       </w:pPr>
-      <w:bookmarkStart w:id="253" w:name="_Toc480893688"/>
+      <w:bookmarkStart w:id="254" w:name="_Toc480893688"/>
       <w:r>
         <w:rPr>
           <w:rFonts w:cs="Times New Roman"/>
@@ -34718,18 +35774,18 @@
         </w:rPr>
         <w:t xml:space="preserve"> Cmdlet utilisant des paramètres dynamiques.</w:t>
       </w:r>
-      <w:bookmarkEnd w:id="253"/>
+      <w:bookmarkEnd w:id="254"/>
     </w:p>
     <w:p>
       <w:pPr>
         <w:pStyle w:val="Titre3"/>
       </w:pPr>
-      <w:bookmarkStart w:id="254" w:name="_Toc481157719"/>
+      <w:bookmarkStart w:id="255" w:name="_Toc481157719"/>
       <w:r>
         <w:lastRenderedPageBreak/>
         <w:t>Création de paramètres dynamiques</w:t>
       </w:r>
-      <w:bookmarkEnd w:id="254"/>
+      <w:bookmarkEnd w:id="255"/>
     </w:p>
     <w:p>
       <w:pPr>
@@ -34787,7 +35843,7 @@
                     <pic:cNvPicPr/>
                   </pic:nvPicPr>
                   <pic:blipFill>
-                    <a:blip r:embed="rId70">
+                    <a:blip r:embed="rId82">
                       <a:extLst>
                         <a:ext uri="{28A0092B-C50C-407E-A947-70E740481C1C}">
                           <a14:useLocalDpi xmlns:a14="http://schemas.microsoft.com/office/drawing/2010/main" val="0"/>
@@ -34821,7 +35877,7 @@
           <w:rFonts w:cs="Times New Roman"/>
         </w:rPr>
       </w:pPr>
-      <w:bookmarkStart w:id="255" w:name="_Toc480893689"/>
+      <w:bookmarkStart w:id="256" w:name="_Toc480893689"/>
       <w:r>
         <w:rPr>
           <w:rFonts w:cs="Times New Roman"/>
@@ -34866,7 +35922,7 @@
         </w:rPr>
         <w:t xml:space="preserve"> Création d'un paramètre dynamique.</w:t>
       </w:r>
-      <w:bookmarkEnd w:id="255"/>
+      <w:bookmarkEnd w:id="256"/>
     </w:p>
     <w:p>
       <w:pPr>
@@ -34915,7 +35971,7 @@
                     <pic:cNvPicPr/>
                   </pic:nvPicPr>
                   <pic:blipFill>
-                    <a:blip r:embed="rId71">
+                    <a:blip r:embed="rId83">
                       <a:extLst>
                         <a:ext uri="{28A0092B-C50C-407E-A947-70E740481C1C}">
                           <a14:useLocalDpi xmlns:a14="http://schemas.microsoft.com/office/drawing/2010/main" val="0"/>
@@ -34949,7 +36005,7 @@
           <w:rFonts w:cs="Times New Roman"/>
         </w:rPr>
       </w:pPr>
-      <w:bookmarkStart w:id="256" w:name="_Toc480893690"/>
+      <w:bookmarkStart w:id="257" w:name="_Toc480893690"/>
       <w:r>
         <w:rPr>
           <w:rFonts w:cs="Times New Roman"/>
@@ -34994,7 +36050,7 @@
         </w:rPr>
         <w:t xml:space="preserve"> Utilisation du paramètre dynamique dans la portée "Process".</w:t>
       </w:r>
-      <w:bookmarkEnd w:id="256"/>
+      <w:bookmarkEnd w:id="257"/>
     </w:p>
     <w:p>
       <w:pPr>
@@ -35039,7 +36095,7 @@
                     <pic:cNvPicPr/>
                   </pic:nvPicPr>
                   <pic:blipFill>
-                    <a:blip r:embed="rId72">
+                    <a:blip r:embed="rId84">
                       <a:extLst>
                         <a:ext uri="{28A0092B-C50C-407E-A947-70E740481C1C}">
                           <a14:useLocalDpi xmlns:a14="http://schemas.microsoft.com/office/drawing/2010/main" val="0"/>
@@ -35074,7 +36130,7 @@
           <w:rFonts w:cs="Times New Roman"/>
         </w:rPr>
       </w:pPr>
-      <w:bookmarkStart w:id="257" w:name="_Toc480893691"/>
+      <w:bookmarkStart w:id="258" w:name="_Toc480893691"/>
       <w:r>
         <w:rPr>
           <w:rFonts w:cs="Times New Roman"/>
@@ -35131,7 +36187,7 @@
         </w:rPr>
         <w:t xml:space="preserve"> paramètres dynamiques.</w:t>
       </w:r>
-      <w:bookmarkEnd w:id="257"/>
+      <w:bookmarkEnd w:id="258"/>
     </w:p>
     <w:p>
       <w:pPr>
@@ -35141,13 +36197,13 @@
         <w:lastRenderedPageBreak/>
         <w:t xml:space="preserve"> </w:t>
       </w:r>
-      <w:bookmarkStart w:id="258" w:name="_Ref480981777"/>
-      <w:bookmarkStart w:id="259" w:name="_Toc481157720"/>
+      <w:bookmarkStart w:id="259" w:name="_Ref480981777"/>
+      <w:bookmarkStart w:id="260" w:name="_Toc481157720"/>
       <w:r>
         <w:t>Déclarer une collection de données dans le fichier des métadonnées</w:t>
       </w:r>
-      <w:bookmarkEnd w:id="258"/>
       <w:bookmarkEnd w:id="259"/>
+      <w:bookmarkEnd w:id="260"/>
     </w:p>
     <w:p>
       <w:pPr>
@@ -35191,7 +36247,7 @@
                     <pic:cNvPicPr/>
                   </pic:nvPicPr>
                   <pic:blipFill>
-                    <a:blip r:embed="rId73">
+                    <a:blip r:embed="rId85">
                       <a:extLst>
                         <a:ext uri="{28A0092B-C50C-407E-A947-70E740481C1C}">
                           <a14:useLocalDpi xmlns:a14="http://schemas.microsoft.com/office/drawing/2010/main" val="0"/>
@@ -35289,8 +36345,8 @@
       <w:pPr>
         <w:pStyle w:val="Titre1"/>
       </w:pPr>
-      <w:bookmarkStart w:id="260" w:name="_Toc475438081"/>
-      <w:bookmarkStart w:id="261" w:name="_Toc481157721"/>
+      <w:bookmarkStart w:id="261" w:name="_Toc475438081"/>
+      <w:bookmarkStart w:id="262" w:name="_Toc481157721"/>
       <w:r>
         <w:lastRenderedPageBreak/>
         <w:t>Conclusions</w:t>
@@ -35298,28 +36354,28 @@
       <w:r>
         <w:t>.</w:t>
       </w:r>
-      <w:bookmarkEnd w:id="260"/>
       <w:bookmarkEnd w:id="261"/>
+      <w:bookmarkEnd w:id="262"/>
     </w:p>
     <w:p>
       <w:pPr>
         <w:pStyle w:val="Titre2"/>
       </w:pPr>
-      <w:bookmarkStart w:id="262" w:name="_Toc481157722"/>
+      <w:bookmarkStart w:id="263" w:name="_Toc481157722"/>
       <w:r>
         <w:t>Conclusion technique.</w:t>
       </w:r>
-      <w:bookmarkEnd w:id="262"/>
+      <w:bookmarkEnd w:id="263"/>
     </w:p>
     <w:p>
       <w:pPr>
         <w:pStyle w:val="Titre2"/>
       </w:pPr>
-      <w:bookmarkStart w:id="263" w:name="_Toc481157723"/>
+      <w:bookmarkStart w:id="264" w:name="_Toc481157723"/>
       <w:r>
         <w:t>Conclusion personnelle.</w:t>
       </w:r>
-      <w:bookmarkEnd w:id="263"/>
+      <w:bookmarkEnd w:id="264"/>
     </w:p>
     <w:p>
       <w:pPr>
@@ -35336,10 +36392,17 @@
         <w:br w:type="page"/>
       </w:r>
     </w:p>
-    <w:bookmarkStart w:id="264" w:name="_Toc481157724" w:displacedByCustomXml="next"/>
-    <w:bookmarkStart w:id="265" w:name="_Toc475438084" w:displacedByCustomXml="next"/>
+    <w:bookmarkStart w:id="265" w:name="_Toc481157724" w:displacedByCustomXml="next"/>
+    <w:bookmarkStart w:id="266" w:name="_Toc475438084" w:displacedByCustomXml="next"/>
     <w:sdt>
       <w:sdtPr>
+        <w:rPr>
+          <w:rFonts w:ascii="Times New Roman" w:eastAsiaTheme="minorHAnsi" w:hAnsi="Times New Roman" w:cstheme="minorBidi"/>
+          <w:b w:val="0"/>
+          <w:color w:val="auto"/>
+          <w:sz w:val="24"/>
+          <w:szCs w:val="22"/>
+        </w:rPr>
         <w:id w:val="1565681358"/>
         <w:docPartObj>
           <w:docPartGallery w:val="Bibliographies"/>
@@ -35348,11 +36411,7 @@
       </w:sdtPr>
       <w:sdtEndPr>
         <w:rPr>
-          <w:rFonts w:ascii="Times New Roman" w:eastAsiaTheme="minorHAnsi" w:hAnsi="Times New Roman" w:cs="Times New Roman"/>
-          <w:b w:val="0"/>
-          <w:color w:val="auto"/>
-          <w:sz w:val="24"/>
-          <w:szCs w:val="22"/>
+          <w:rFonts w:cs="Times New Roman"/>
         </w:rPr>
       </w:sdtEndPr>
       <w:sdtContent>
@@ -35363,8 +36422,8 @@
           <w:r>
             <w:t>Bibliographie</w:t>
           </w:r>
+          <w:bookmarkEnd w:id="266"/>
           <w:bookmarkEnd w:id="265"/>
-          <w:bookmarkEnd w:id="264"/>
         </w:p>
         <w:sdt>
           <w:sdtPr>
@@ -36096,8 +37155,8 @@
       </w:sdtContent>
     </w:sdt>
     <w:sectPr>
-      <w:headerReference w:type="default" r:id="rId74"/>
-      <w:footerReference w:type="default" r:id="rId75"/>
+      <w:headerReference w:type="default" r:id="rId86"/>
+      <w:footerReference w:type="default" r:id="rId87"/>
       <w:pgSz w:w="11906" w:h="16838"/>
       <w:pgMar w:top="1417" w:right="1417" w:bottom="1417" w:left="1417" w:header="708" w:footer="708" w:gutter="0"/>
       <w:cols w:space="708"/>
@@ -36149,8 +37208,8 @@
       <w:tblLook w:val="04A0" w:firstRow="1" w:lastRow="0" w:firstColumn="1" w:lastColumn="0" w:noHBand="0" w:noVBand="1"/>
     </w:tblPr>
     <w:tblGrid>
-      <w:gridCol w:w="4567"/>
-      <w:gridCol w:w="4505"/>
+      <w:gridCol w:w="4569"/>
+      <w:gridCol w:w="4503"/>
     </w:tblGrid>
     <w:tr>
       <w:trPr>
@@ -36301,7 +37360,7 @@
               <w:szCs w:val="18"/>
               <w:lang w:val="fr-FR"/>
             </w:rPr>
-            <w:t>12</w:t>
+            <w:t>16</w:t>
           </w:r>
           <w:r>
             <w:rPr>
@@ -36371,25 +37430,7 @@
         </w:r>
       </w:hyperlink>
       <w:r>
-        <w:t>. Ce site permet de simuler une invite de commande GIT. Malgré son aspect basique elle permet de s’essayer au</w:t>
-      </w:r>
-      <w:r>
-        <w:t>x</w:t>
-      </w:r>
-      <w:r>
-        <w:t xml:space="preserve"> branche</w:t>
-      </w:r>
-      <w:r>
-        <w:t>s</w:t>
-      </w:r>
-      <w:r>
-        <w:t xml:space="preserve"> et </w:t>
-      </w:r>
-      <w:r>
-        <w:t>autres fonctionnalités</w:t>
-      </w:r>
-      <w:r>
-        <w:t xml:space="preserve"> GIT déjà bien pratique pour débuter.</w:t>
+        <w:t>. Ce site permet de simuler une invite de commande GIT. Malgré son aspect basique elle permet de s’essayer aux branches et autres fonctionnalités GIT déjà bien pratique pour débuter.</w:t>
       </w:r>
     </w:p>
   </w:footnote>
@@ -39743,14 +40784,14 @@
     <w:charset w:val="00"/>
     <w:family w:val="roman"/>
     <w:pitch w:val="variable"/>
-    <w:sig w:usb0="E0002AFF" w:usb1="C0007843" w:usb2="00000009" w:usb3="00000000" w:csb0="000001FF" w:csb1="00000000"/>
+    <w:sig w:usb0="E0002EFF" w:usb1="C000785B" w:usb2="00000009" w:usb3="00000000" w:csb0="000001FF" w:csb1="00000000"/>
   </w:font>
   <w:font w:name="Calibri">
     <w:panose1 w:val="020F0502020204030204"/>
     <w:charset w:val="00"/>
     <w:family w:val="swiss"/>
     <w:pitch w:val="variable"/>
-    <w:sig w:usb0="E00002FF" w:usb1="4000ACFF" w:usb2="00000001" w:usb3="00000000" w:csb0="0000019F" w:csb1="00000000"/>
+    <w:sig w:usb0="E0002AFF" w:usb1="C000247B" w:usb2="00000009" w:usb3="00000000" w:csb0="000001FF" w:csb1="00000000"/>
   </w:font>
   <w:font w:name="Courier New">
     <w:panose1 w:val="02070309020205020404"/>
@@ -39771,14 +40812,14 @@
     <w:charset w:val="00"/>
     <w:family w:val="swiss"/>
     <w:pitch w:val="variable"/>
-    <w:sig w:usb0="E0002AFF" w:usb1="C0007843" w:usb2="00000009" w:usb3="00000000" w:csb0="000001FF" w:csb1="00000000"/>
+    <w:sig w:usb0="E0002EFF" w:usb1="C0007843" w:usb2="00000009" w:usb3="00000000" w:csb0="000001FF" w:csb1="00000000"/>
   </w:font>
   <w:font w:name="Calibri Light">
     <w:panose1 w:val="020F0302020204030204"/>
     <w:charset w:val="00"/>
     <w:family w:val="swiss"/>
     <w:pitch w:val="variable"/>
-    <w:sig w:usb0="A00002EF" w:usb1="4000207B" w:usb2="00000000" w:usb3="00000000" w:csb0="0000009F" w:csb1="00000000"/>
+    <w:sig w:usb0="E0002AFF" w:usb1="C000247B" w:usb2="00000009" w:usb3="00000000" w:csb0="000001FF" w:csb1="00000000"/>
   </w:font>
   <w:font w:name="Comic Sans MS">
     <w:panose1 w:val="030F0702030302020204"/>
@@ -39837,11 +40878,13 @@
     <w:rsid w:val="00734FB2"/>
     <w:rsid w:val="00752E10"/>
     <w:rsid w:val="007A0BE0"/>
+    <w:rsid w:val="007C0A5D"/>
     <w:rsid w:val="00847C08"/>
     <w:rsid w:val="0086496F"/>
     <w:rsid w:val="00872CBB"/>
     <w:rsid w:val="00873958"/>
     <w:rsid w:val="008A59FC"/>
+    <w:rsid w:val="008E3093"/>
     <w:rsid w:val="009035DD"/>
     <w:rsid w:val="009428C7"/>
     <w:rsid w:val="0096759D"/>
@@ -40744,7 +41787,7 @@
     </b:Author>
     <b:City>Birmingham</b:City>
     <b:Publisher>Packt Publishing Ltd</b:Publisher>
-    <b:RefOrder>11</b:RefOrder>
+    <b:RefOrder>12</b:RefOrder>
   </b:Source>
   <b:Source>
     <b:Tag>Lan16</b:Tag>
@@ -40756,7 +41799,7 @@
     <b:Month>novembre</b:Month>
     <b:Day>8 </b:Day>
     <b:URL>https://fr.wikipedia.org/wiki/Langage_de_script</b:URL>
-    <b:RefOrder>12</b:RefOrder>
+    <b:RefOrder>13</b:RefOrder>
   </b:Source>
   <b:Source>
     <b:Tag>Win16</b:Tag>
@@ -40768,7 +41811,7 @@
     <b:Month>décembre</b:Month>
     <b:Day>16</b:Day>
     <b:URL>https://fr.wikipedia.org/wiki/Windows_PowerShell</b:URL>
-    <b:RefOrder>13</b:RefOrder>
+    <b:RefOrder>14</b:RefOrder>
   </b:Source>
   <b:Source>
     <b:Tag>Rob10</b:Tag>
@@ -40791,7 +41834,7 @@
     <b:Month>décembre</b:Month>
     <b:Day>18</b:Day>
     <b:URL>https://superuser.com/questions/223300/powershell-vs-the-unix-shell</b:URL>
-    <b:RefOrder>14</b:RefOrder>
+    <b:RefOrder>15</b:RefOrder>
   </b:Source>
   <b:Source>
     <b:Tag>Les</b:Tag>
@@ -40800,7 +41843,7 @@
     <b:Title>Les cmdlets</b:Title>
     <b:InternetSiteTitle>univ-mlv</b:InternetSiteTitle>
     <b:URL>http://igm.univ-mlv.fr/~dr/XPOSE2008/Introduction%20au%20Powershell/cmdlets.html</b:URL>
-    <b:RefOrder>15</b:RefOrder>
+    <b:RefOrder>16</b:RefOrder>
   </b:Source>
   <b:Source>
     <b:Tag>SUB17</b:Tag>
@@ -40810,7 +41853,7 @@
     <b:InternetSiteTitle>microsoft.com</b:InternetSiteTitle>
     <b:Year>2017</b:Year>
     <b:URL>https://msdn.microsoft.com/en-us/library/fcc1zstk.aspx</b:URL>
-    <b:RefOrder>16</b:RefOrder>
+    <b:RefOrder>17</b:RefOrder>
   </b:Source>
   <b:Source>
     <b:Tag>Per17</b:Tag>
@@ -40822,7 +41865,7 @@
     <b:Month>mars</b:Month>
     <b:Day>4</b:Day>
     <b:URL>https://fr.wikipedia.org/wiki/Perl_(langage)</b:URL>
-    <b:RefOrder>2</b:RefOrder>
+    <b:RefOrder>3</b:RefOrder>
   </b:Source>
   <b:Source>
     <b:Tag>Que</b:Tag>
@@ -40831,7 +41874,7 @@
     <b:Title>Qu'est-ce que Perl ?</b:Title>
     <b:InternetSiteTitle>openclassrooms</b:InternetSiteTitle>
     <b:URL>https://openclassrooms.com/courses/apprenez-a-programmer-en-perl/qu-est-ce-que-perl</b:URL>
-    <b:RefOrder>17</b:RefOrder>
+    <b:RefOrder>18</b:RefOrder>
   </b:Source>
   <b:Source>
     <b:Tag>Pyt17</b:Tag>
@@ -40843,7 +41886,7 @@
     <b:Month>mars</b:Month>
     <b:Day>16</b:Day>
     <b:URL>https://fr.wikipedia.org/wiki/Python_(langage)</b:URL>
-    <b:RefOrder>3</b:RefOrder>
+    <b:RefOrder>4</b:RefOrder>
   </b:Source>
   <b:Source>
     <b:Tag>Que1</b:Tag>
@@ -40852,7 +41895,7 @@
     <b:Title>Qu'est-ce que Python ?</b:Title>
     <b:InternetSiteTitle>openclassrooms</b:InternetSiteTitle>
     <b:URL>https://openclassrooms.com/courses/apprenez-a-programmer-en-python/qu-est-ce-que-python</b:URL>
-    <b:RefOrder>18</b:RefOrder>
+    <b:RefOrder>19</b:RefOrder>
   </b:Source>
   <b:Source>
     <b:Tag>Bas17</b:Tag>
@@ -40862,7 +41905,7 @@
     <b:InternetSiteTitle>ryanstutorials.net</b:InternetSiteTitle>
     <b:Year>2017</b:Year>
     <b:URL>http://ryanstutorials.net/bash-scripting-tutorial/bash-script.php</b:URL>
-    <b:RefOrder>19</b:RefOrder>
+    <b:RefOrder>20</b:RefOrder>
   </b:Source>
   <b:Source>
     <b:Tag>Wha16</b:Tag>
@@ -40874,7 +41917,7 @@
     <b:Month>septembre</b:Month>
     <b:Day>7</b:Day>
     <b:URL>http://www.gnu.org/software/bash/manual/bashref.html#What-is-Bash_003f</b:URL>
-    <b:RefOrder>4</b:RefOrder>
+    <b:RefOrder>5</b:RefOrder>
   </b:Source>
   <b:Source>
     <b:Tag>Che17</b:Tag>
@@ -40886,7 +41929,7 @@
     <b:Month>janvier</b:Month>
     <b:Day>1</b:Day>
     <b:URL>https://fr.wikipedia.org/wiki/Chef_(logiciel)</b:URL>
-    <b:RefOrder>20</b:RefOrder>
+    <b:RefOrder>21</b:RefOrder>
   </b:Source>
   <b:Source>
     <b:Tag>che</b:Tag>
@@ -40895,7 +41938,7 @@
     <b:Title>chef-solo - Chef Docs</b:Title>
     <b:InternetSiteTitle>chef.io</b:InternetSiteTitle>
     <b:URL>https://docs.chef.io/chef_solo.html</b:URL>
-    <b:RefOrder>21</b:RefOrder>
+    <b:RefOrder>22</b:RefOrder>
   </b:Source>
   <b:Source>
     <b:Tag>Ano</b:Tag>
@@ -40904,7 +41947,7 @@
     <b:Title>An overview of chef</b:Title>
     <b:InternetSiteTitle>chef.io</b:InternetSiteTitle>
     <b:URL>https://docs.chef.io/chef_overview.html</b:URL>
-    <b:RefOrder>5</b:RefOrder>
+    <b:RefOrder>6</b:RefOrder>
   </b:Source>
   <b:Source>
     <b:Tag>Pup17</b:Tag>
@@ -40915,7 +41958,7 @@
     <b:InternetSiteTitle>puppet.com</b:InternetSiteTitle>
     <b:Month>janvier</b:Month>
     <b:URL>https://docs.puppet.com/pe/latest/index.html</b:URL>
-    <b:RefOrder>6</b:RefOrder>
+    <b:RefOrder>7</b:RefOrder>
   </b:Source>
   <b:Source>
     <b:Tag>Rud17</b:Tag>
@@ -40927,7 +41970,7 @@
     <b:Month>janvier</b:Month>
     <b:Day>17</b:Day>
     <b:URL>https://fr.wikipedia.org/wiki/Rudder_(logiciel)</b:URL>
-    <b:RefOrder>22</b:RefOrder>
+    <b:RefOrder>23</b:RefOrder>
   </b:Source>
   <b:Source>
     <b:Tag>Rud16</b:Tag>
@@ -40937,7 +41980,7 @@
     <b:InternetSiteTitle>rudder-project.org</b:InternetSiteTitle>
     <b:Year>2016</b:Year>
     <b:URL>http://www.rudder-project.org/rudder-doc-4.0/rudder-doc.pdf</b:URL>
-    <b:RefOrder>7</b:RefOrder>
+    <b:RefOrder>8</b:RefOrder>
   </b:Source>
   <b:Source>
     <b:Tag>YAS16</b:Tag>
@@ -40947,7 +41990,7 @@
     <b:Year>2016</b:Year>
     <b:City>Liège</b:City>
     <b:Publisher>Limelogic</b:Publisher>
-    <b:RefOrder>8</b:RefOrder>
+    <b:RefOrder>9</b:RefOrder>
   </b:Source>
   <b:Source>
     <b:Tag>Int16</b:Tag>
@@ -40959,7 +42002,7 @@
     <b:Month>décembre</b:Month>
     <b:Day>27</b:Day>
     <b:URL>https://fr.wikipedia.org/wiki/Interface_en_ligne_de_commande</b:URL>
-    <b:RefOrder>23</b:RefOrder>
+    <b:RefOrder>24</b:RefOrder>
   </b:Source>
   <b:Source>
     <b:Tag>IEE17</b:Tag>
@@ -40971,7 +42014,7 @@
     <b:Month>mars</b:Month>
     <b:Day>8</b:Day>
     <b:URL>https://fr.wikipedia.org/wiki/IEEE_802.1X</b:URL>
-    <b:RefOrder>24</b:RefOrder>
+    <b:RefOrder>25</b:RefOrder>
   </b:Source>
   <b:Source>
     <b:Tag>EAP17</b:Tag>
@@ -40983,7 +42026,7 @@
     <b:Month>mars</b:Month>
     <b:Day>9</b:Day>
     <b:URL>https://fr.wikipedia.org/wiki/Extensible_Authentication_Protocol#Radius</b:URL>
-    <b:RefOrder>9</b:RefOrder>
+    <b:RefOrder>10</b:RefOrder>
   </b:Source>
   <b:Source>
     <b:Tag>Con</b:Tag>
@@ -40992,7 +42035,7 @@
     <b:Title>Configuring 802.1X Port-Base Authentication</b:Title>
     <b:InternetSiteTitle>cisco.com</b:InternetSiteTitle>
     <b:URL>http://www.cisco.com/c/en/us/td/docs/switches/lan/catalyst3750/software/release/12-1_19_ea1/configuration/guide/3750scg/sw8021x.pdf</b:URL>
-    <b:RefOrder>10</b:RefOrder>
+    <b:RefOrder>11</b:RefOrder>
   </b:Source>
   <b:Source>
     <b:Tag>For17</b:Tag>
@@ -41004,7 +42047,7 @@
     <b:Month>avril</b:Month>
     <b:Day>9</b:Day>
     <b:URL>https://fr.wikipedia.org/wiki/Fortinet</b:URL>
-    <b:RefOrder>25</b:RefOrder>
+    <b:RefOrder>26</b:RefOrder>
   </b:Source>
   <b:Source>
     <b:Tag>Gér17</b:Tag>
@@ -41018,11 +42061,20 @@
     <b:URL>https://openclassrooms.com/courses/gerez-vos-codes-source-avec-git</b:URL>
     <b:RefOrder>1</b:RefOrder>
   </b:Source>
+  <b:Source>
+    <b:Tag>Git</b:Tag>
+    <b:SourceType>InternetSite</b:SourceType>
+    <b:Guid>{B16363A6-D95C-4177-95A1-DE5B4649133F}</b:Guid>
+    <b:Title>GitHub</b:Title>
+    <b:InternetSiteTitle>GitHub.com</b:InternetSiteTitle>
+    <b:URL>https://github.com/</b:URL>
+    <b:RefOrder>2</b:RefOrder>
+  </b:Source>
 </b:Sources>
 </file>
 
 <file path=customXml/itemProps1.xml><?xml version="1.0" encoding="utf-8"?>
-<ds:datastoreItem xmlns:ds="http://schemas.openxmlformats.org/officeDocument/2006/customXml" ds:itemID="{3A6E80E2-7D02-4536-A6DC-2B80B234367A}">
+<ds:datastoreItem xmlns:ds="http://schemas.openxmlformats.org/officeDocument/2006/customXml" ds:itemID="{D031C9A8-F284-408F-960F-096E07944BEA}">
   <ds:schemaRefs>
     <ds:schemaRef ds:uri="http://schemas.openxmlformats.org/officeDocument/2006/bibliography"/>
   </ds:schemaRefs>

</xml_diff>

<commit_message>
Modifications TFE + Ajout images
</commit_message>
<xml_diff>
--- a/TFE.docx
+++ b/TFE.docx
@@ -13874,27 +13874,14 @@
       <w:r>
         <w:t xml:space="preserve">Figure </w:t>
       </w:r>
-      <w:r>
-        <w:fldChar w:fldCharType="begin"/>
-      </w:r>
-      <w:r>
-        <w:instrText xml:space="preserve"> SEQ Figure \* ARABIC </w:instrText>
-      </w:r>
-      <w:r>
-        <w:fldChar w:fldCharType="separate"/>
-      </w:r>
-      <w:r>
-        <w:rPr>
-          <w:noProof/>
-        </w:rPr>
-        <w:t>1</w:t>
-      </w:r>
-      <w:r>
-        <w:rPr>
-          <w:noProof/>
-        </w:rPr>
-        <w:fldChar w:fldCharType="end"/>
-      </w:r>
+      <w:fldSimple w:instr=" SEQ Figure \* ARABIC ">
+        <w:r>
+          <w:rPr>
+            <w:noProof/>
+          </w:rPr>
+          <w:t>1</w:t>
+        </w:r>
+      </w:fldSimple>
       <w:r>
         <w:t xml:space="preserve"> Schéma de fonctionnement décentralisé </w:t>
       </w:r>
@@ -14258,27 +14245,14 @@
       <w:r>
         <w:t xml:space="preserve">Figure </w:t>
       </w:r>
-      <w:r>
-        <w:fldChar w:fldCharType="begin"/>
-      </w:r>
-      <w:r>
-        <w:instrText xml:space="preserve"> SEQ Figure \* ARABIC </w:instrText>
-      </w:r>
-      <w:r>
-        <w:fldChar w:fldCharType="separate"/>
-      </w:r>
-      <w:r>
-        <w:rPr>
-          <w:noProof/>
-        </w:rPr>
-        <w:t>2</w:t>
-      </w:r>
-      <w:r>
-        <w:rPr>
-          <w:noProof/>
-        </w:rPr>
-        <w:fldChar w:fldCharType="end"/>
-      </w:r>
+      <w:fldSimple w:instr=" SEQ Figure \* ARABIC ">
+        <w:r>
+          <w:rPr>
+            <w:noProof/>
+          </w:rPr>
+          <w:t>2</w:t>
+        </w:r>
+      </w:fldSimple>
       <w:r>
         <w:t xml:space="preserve"> Page d'acceuil de GitHub </w:t>
       </w:r>
@@ -14382,27 +14356,14 @@
       <w:r>
         <w:t xml:space="preserve">Figure </w:t>
       </w:r>
-      <w:r>
-        <w:fldChar w:fldCharType="begin"/>
-      </w:r>
-      <w:r>
-        <w:instrText xml:space="preserve"> SEQ Figure \* ARABIC </w:instrText>
-      </w:r>
-      <w:r>
-        <w:fldChar w:fldCharType="separate"/>
-      </w:r>
-      <w:r>
-        <w:rPr>
-          <w:noProof/>
-        </w:rPr>
-        <w:t>3</w:t>
-      </w:r>
-      <w:r>
-        <w:rPr>
-          <w:noProof/>
-        </w:rPr>
-        <w:fldChar w:fldCharType="end"/>
-      </w:r>
+      <w:fldSimple w:instr=" SEQ Figure \* ARABIC ">
+        <w:r>
+          <w:rPr>
+            <w:noProof/>
+          </w:rPr>
+          <w:t>3</w:t>
+        </w:r>
+      </w:fldSimple>
       <w:r>
         <w:t xml:space="preserve"> Création du dépôt "MemoGIT".</w:t>
       </w:r>
@@ -14474,27 +14435,14 @@
       <w:r>
         <w:t xml:space="preserve">Figure </w:t>
       </w:r>
-      <w:r>
-        <w:fldChar w:fldCharType="begin"/>
-      </w:r>
-      <w:r>
-        <w:instrText xml:space="preserve"> SEQ Figure \* ARABIC </w:instrText>
-      </w:r>
-      <w:r>
-        <w:fldChar w:fldCharType="separate"/>
-      </w:r>
-      <w:r>
-        <w:rPr>
-          <w:noProof/>
-        </w:rPr>
-        <w:t>4</w:t>
-      </w:r>
-      <w:r>
-        <w:rPr>
-          <w:noProof/>
-        </w:rPr>
-        <w:fldChar w:fldCharType="end"/>
-      </w:r>
+      <w:fldSimple w:instr=" SEQ Figure \* ARABIC ">
+        <w:r>
+          <w:rPr>
+            <w:noProof/>
+          </w:rPr>
+          <w:t>4</w:t>
+        </w:r>
+      </w:fldSimple>
       <w:r>
         <w:t xml:space="preserve"> Adresse HTTP du dépôt GIT.</w:t>
       </w:r>
@@ -14577,27 +14525,14 @@
       <w:r>
         <w:t xml:space="preserve">Figure </w:t>
       </w:r>
-      <w:r>
-        <w:fldChar w:fldCharType="begin"/>
-      </w:r>
-      <w:r>
-        <w:instrText xml:space="preserve"> SEQ Figure \* ARABIC </w:instrText>
-      </w:r>
-      <w:r>
-        <w:fldChar w:fldCharType="separate"/>
-      </w:r>
-      <w:r>
-        <w:rPr>
-          <w:noProof/>
-        </w:rPr>
-        <w:t>5</w:t>
-      </w:r>
-      <w:r>
-        <w:rPr>
-          <w:noProof/>
-        </w:rPr>
-        <w:fldChar w:fldCharType="end"/>
-      </w:r>
+      <w:fldSimple w:instr=" SEQ Figure \* ARABIC ">
+        <w:r>
+          <w:rPr>
+            <w:noProof/>
+          </w:rPr>
+          <w:t>5</w:t>
+        </w:r>
+      </w:fldSimple>
       <w:r>
         <w:t xml:space="preserve"> Ouverture du bash GIT directement dans le dossier cible.</w:t>
       </w:r>
@@ -14663,27 +14598,14 @@
       <w:r>
         <w:t xml:space="preserve">Figure </w:t>
       </w:r>
-      <w:r>
-        <w:fldChar w:fldCharType="begin"/>
-      </w:r>
-      <w:r>
-        <w:instrText xml:space="preserve"> SEQ Figure \* ARABIC </w:instrText>
-      </w:r>
-      <w:r>
-        <w:fldChar w:fldCharType="separate"/>
-      </w:r>
-      <w:r>
-        <w:rPr>
-          <w:noProof/>
-        </w:rPr>
-        <w:t>6</w:t>
-      </w:r>
-      <w:r>
-        <w:rPr>
-          <w:noProof/>
-        </w:rPr>
-        <w:fldChar w:fldCharType="end"/>
-      </w:r>
+      <w:fldSimple w:instr=" SEQ Figure \* ARABIC ">
+        <w:r>
+          <w:rPr>
+            <w:noProof/>
+          </w:rPr>
+          <w:t>6</w:t>
+        </w:r>
+      </w:fldSimple>
       <w:r>
         <w:t xml:space="preserve"> Cloner le dépôt grâce à l'adresse HTTP GitHub.</w:t>
       </w:r>
@@ -14777,27 +14699,14 @@
       <w:r>
         <w:t xml:space="preserve">Figure </w:t>
       </w:r>
-      <w:r>
-        <w:fldChar w:fldCharType="begin"/>
-      </w:r>
-      <w:r>
-        <w:instrText xml:space="preserve"> SEQ Figure \* ARABIC </w:instrText>
-      </w:r>
-      <w:r>
-        <w:fldChar w:fldCharType="separate"/>
-      </w:r>
-      <w:r>
-        <w:rPr>
-          <w:noProof/>
-        </w:rPr>
-        <w:t>7</w:t>
-      </w:r>
-      <w:r>
-        <w:rPr>
-          <w:noProof/>
-        </w:rPr>
-        <w:fldChar w:fldCharType="end"/>
-      </w:r>
+      <w:fldSimple w:instr=" SEQ Figure \* ARABIC ">
+        <w:r>
+          <w:rPr>
+            <w:noProof/>
+          </w:rPr>
+          <w:t>7</w:t>
+        </w:r>
+      </w:fldSimple>
       <w:r>
         <w:t xml:space="preserve"> Fichier ".git" dans le dossier "MemoGIT".</w:t>
       </w:r>
@@ -14897,27 +14806,14 @@
       <w:r>
         <w:t xml:space="preserve">Figure </w:t>
       </w:r>
-      <w:r>
-        <w:fldChar w:fldCharType="begin"/>
-      </w:r>
-      <w:r>
-        <w:instrText xml:space="preserve"> SEQ Figure \* ARABIC </w:instrText>
-      </w:r>
-      <w:r>
-        <w:fldChar w:fldCharType="separate"/>
-      </w:r>
-      <w:r>
-        <w:rPr>
-          <w:noProof/>
-        </w:rPr>
-        <w:t>8</w:t>
-      </w:r>
-      <w:r>
-        <w:rPr>
-          <w:noProof/>
-        </w:rPr>
-        <w:fldChar w:fldCharType="end"/>
-      </w:r>
+      <w:fldSimple w:instr=" SEQ Figure \* ARABIC ">
+        <w:r>
+          <w:rPr>
+            <w:noProof/>
+          </w:rPr>
+          <w:t>8</w:t>
+        </w:r>
+      </w:fldSimple>
       <w:r>
         <w:t xml:space="preserve"> </w:t>
       </w:r>
@@ -15009,27 +14905,14 @@
       <w:r>
         <w:t xml:space="preserve">Figure </w:t>
       </w:r>
-      <w:r>
-        <w:fldChar w:fldCharType="begin"/>
-      </w:r>
-      <w:r>
-        <w:instrText xml:space="preserve"> SEQ Figure \* ARABIC </w:instrText>
-      </w:r>
-      <w:r>
-        <w:fldChar w:fldCharType="separate"/>
-      </w:r>
-      <w:r>
-        <w:rPr>
-          <w:noProof/>
-        </w:rPr>
-        <w:t>9</w:t>
-      </w:r>
-      <w:r>
-        <w:rPr>
-          <w:noProof/>
-        </w:rPr>
-        <w:fldChar w:fldCharType="end"/>
-      </w:r>
+      <w:fldSimple w:instr=" SEQ Figure \* ARABIC ">
+        <w:r>
+          <w:rPr>
+            <w:noProof/>
+          </w:rPr>
+          <w:t>9</w:t>
+        </w:r>
+      </w:fldSimple>
       <w:r>
         <w:t xml:space="preserve"> </w:t>
       </w:r>
@@ -15111,27 +14994,14 @@
       <w:r>
         <w:t xml:space="preserve">Figure </w:t>
       </w:r>
-      <w:r>
-        <w:fldChar w:fldCharType="begin"/>
-      </w:r>
-      <w:r>
-        <w:instrText xml:space="preserve"> SEQ Figure \* ARABIC </w:instrText>
-      </w:r>
-      <w:r>
-        <w:fldChar w:fldCharType="separate"/>
-      </w:r>
-      <w:r>
-        <w:rPr>
-          <w:noProof/>
-        </w:rPr>
-        <w:t>10</w:t>
-      </w:r>
-      <w:r>
-        <w:rPr>
-          <w:noProof/>
-        </w:rPr>
-        <w:fldChar w:fldCharType="end"/>
-      </w:r>
+      <w:fldSimple w:instr=" SEQ Figure \* ARABIC ">
+        <w:r>
+          <w:rPr>
+            <w:noProof/>
+          </w:rPr>
+          <w:t>10</w:t>
+        </w:r>
+      </w:fldSimple>
       <w:r>
         <w:t xml:space="preserve"> "Push" les modifications vers le "repository" GIT.</w:t>
       </w:r>
@@ -15266,27 +15136,14 @@
       <w:r>
         <w:t xml:space="preserve">Figure </w:t>
       </w:r>
-      <w:r>
-        <w:fldChar w:fldCharType="begin"/>
-      </w:r>
-      <w:r>
-        <w:instrText xml:space="preserve"> SEQ Figure \* ARABIC </w:instrText>
-      </w:r>
-      <w:r>
-        <w:fldChar w:fldCharType="separate"/>
-      </w:r>
-      <w:r>
-        <w:rPr>
-          <w:noProof/>
-        </w:rPr>
-        <w:t>11</w:t>
-      </w:r>
-      <w:r>
-        <w:rPr>
-          <w:noProof/>
-        </w:rPr>
-        <w:fldChar w:fldCharType="end"/>
-      </w:r>
+      <w:fldSimple w:instr=" SEQ Figure \* ARABIC ">
+        <w:r>
+          <w:rPr>
+            <w:noProof/>
+          </w:rPr>
+          <w:t>11</w:t>
+        </w:r>
+      </w:fldSimple>
       <w:r>
         <w:t xml:space="preserve"> Création de la branche "1stTest".</w:t>
       </w:r>
@@ -15360,27 +15217,14 @@
       <w:r>
         <w:t xml:space="preserve">Figure </w:t>
       </w:r>
-      <w:r>
-        <w:fldChar w:fldCharType="begin"/>
-      </w:r>
-      <w:r>
-        <w:instrText xml:space="preserve"> SEQ Figure \* ARABIC </w:instrText>
-      </w:r>
-      <w:r>
-        <w:fldChar w:fldCharType="separate"/>
-      </w:r>
-      <w:r>
-        <w:rPr>
-          <w:noProof/>
-        </w:rPr>
-        <w:t>12</w:t>
-      </w:r>
-      <w:r>
-        <w:rPr>
-          <w:noProof/>
-        </w:rPr>
-        <w:fldChar w:fldCharType="end"/>
-      </w:r>
+      <w:fldSimple w:instr=" SEQ Figure \* ARABIC ">
+        <w:r>
+          <w:rPr>
+            <w:noProof/>
+          </w:rPr>
+          <w:t>12</w:t>
+        </w:r>
+      </w:fldSimple>
       <w:r>
         <w:t xml:space="preserve"> Changer de branche dans GIT.</w:t>
       </w:r>
@@ -15448,27 +15292,14 @@
       <w:r>
         <w:t xml:space="preserve">Figure </w:t>
       </w:r>
-      <w:r>
-        <w:fldChar w:fldCharType="begin"/>
-      </w:r>
-      <w:r>
-        <w:instrText xml:space="preserve"> SEQ Figure \* ARABIC </w:instrText>
-      </w:r>
-      <w:r>
-        <w:fldChar w:fldCharType="separate"/>
-      </w:r>
-      <w:r>
-        <w:rPr>
-          <w:noProof/>
-        </w:rPr>
-        <w:t>13</w:t>
-      </w:r>
-      <w:r>
-        <w:rPr>
-          <w:noProof/>
-        </w:rPr>
-        <w:fldChar w:fldCharType="end"/>
-      </w:r>
+      <w:fldSimple w:instr=" SEQ Figure \* ARABIC ">
+        <w:r>
+          <w:rPr>
+            <w:noProof/>
+          </w:rPr>
+          <w:t>13</w:t>
+        </w:r>
+      </w:fldSimple>
       <w:r>
         <w:t xml:space="preserve"> Ajout d'un fichier texte dans la nouvelle branche.</w:t>
       </w:r>
@@ -15575,27 +15406,14 @@
       <w:r>
         <w:t xml:space="preserve">Figure </w:t>
       </w:r>
-      <w:r>
-        <w:fldChar w:fldCharType="begin"/>
-      </w:r>
-      <w:r>
-        <w:instrText xml:space="preserve"> SEQ Figure \* ARABIC </w:instrText>
-      </w:r>
-      <w:r>
-        <w:fldChar w:fldCharType="separate"/>
-      </w:r>
-      <w:r>
-        <w:rPr>
-          <w:noProof/>
-        </w:rPr>
-        <w:t>14</w:t>
-      </w:r>
-      <w:r>
-        <w:rPr>
-          <w:noProof/>
-        </w:rPr>
-        <w:fldChar w:fldCharType="end"/>
-      </w:r>
+      <w:fldSimple w:instr=" SEQ Figure \* ARABIC ">
+        <w:r>
+          <w:rPr>
+            <w:noProof/>
+          </w:rPr>
+          <w:t>14</w:t>
+        </w:r>
+      </w:fldSimple>
       <w:r>
         <w:t xml:space="preserve"> </w:t>
       </w:r>
@@ -16531,8 +16349,8 @@
       <w:bookmarkStart w:id="38" w:name="_Toc479589457"/>
       <w:bookmarkStart w:id="39" w:name="_Toc480205432"/>
       <w:bookmarkStart w:id="40" w:name="_Toc480313683"/>
-      <w:bookmarkStart w:id="41" w:name="_Toc477600894"/>
-      <w:bookmarkStart w:id="42" w:name="_Toc481574479"/>
+      <w:bookmarkStart w:id="41" w:name="_Toc481574479"/>
+      <w:bookmarkStart w:id="42" w:name="_Toc477600894"/>
       <w:r>
         <w:rPr>
           <w:rFonts w:cs="Times New Roman"/>
@@ -16589,14 +16407,14 @@
       <w:bookmarkEnd w:id="38"/>
       <w:bookmarkEnd w:id="39"/>
       <w:bookmarkEnd w:id="40"/>
+      <w:bookmarkEnd w:id="41"/>
+      <w:r>
+        <w:rPr>
+          <w:rFonts w:cs="Times New Roman"/>
+        </w:rPr>
+        <w:t xml:space="preserve"> </w:t>
+      </w:r>
       <w:bookmarkEnd w:id="42"/>
-      <w:r>
-        <w:rPr>
-          <w:rFonts w:cs="Times New Roman"/>
-        </w:rPr>
-        <w:t xml:space="preserve"> </w:t>
-      </w:r>
-      <w:bookmarkEnd w:id="41"/>
     </w:p>
     <w:p>
       <w:pPr>
@@ -34919,27 +34737,14 @@
       <w:r>
         <w:t xml:space="preserve">Exemple </w:t>
       </w:r>
-      <w:r>
-        <w:fldChar w:fldCharType="begin"/>
-      </w:r>
-      <w:r>
-        <w:instrText xml:space="preserve"> SEQ Exemple \* ARABIC </w:instrText>
-      </w:r>
-      <w:r>
-        <w:fldChar w:fldCharType="separate"/>
-      </w:r>
-      <w:r>
-        <w:rPr>
-          <w:noProof/>
-        </w:rPr>
-        <w:t>36</w:t>
-      </w:r>
-      <w:r>
-        <w:rPr>
-          <w:noProof/>
-        </w:rPr>
-        <w:fldChar w:fldCharType="end"/>
-      </w:r>
+      <w:fldSimple w:instr=" SEQ Exemple \* ARABIC ">
+        <w:r>
+          <w:rPr>
+            <w:noProof/>
+          </w:rPr>
+          <w:t>36</w:t>
+        </w:r>
+      </w:fldSimple>
       <w:r>
         <w:t xml:space="preserve"> </w:t>
       </w:r>
@@ -37757,27 +37562,14 @@
       <w:r>
         <w:t xml:space="preserve">Exemple </w:t>
       </w:r>
-      <w:r>
-        <w:fldChar w:fldCharType="begin"/>
-      </w:r>
-      <w:r>
-        <w:instrText xml:space="preserve"> SEQ Exemple \* ARABIC </w:instrText>
-      </w:r>
-      <w:r>
-        <w:fldChar w:fldCharType="separate"/>
-      </w:r>
-      <w:r>
-        <w:rPr>
-          <w:noProof/>
-        </w:rPr>
-        <w:t>44</w:t>
-      </w:r>
-      <w:r>
-        <w:rPr>
-          <w:noProof/>
-        </w:rPr>
-        <w:fldChar w:fldCharType="end"/>
-      </w:r>
+      <w:fldSimple w:instr=" SEQ Exemple \* ARABIC ">
+        <w:r>
+          <w:rPr>
+            <w:noProof/>
+          </w:rPr>
+          <w:t>44</w:t>
+        </w:r>
+      </w:fldSimple>
       <w:r>
         <w:t xml:space="preserve"> Construction du tableau contenant les catégories et leur politique d'accès.</w:t>
       </w:r>
@@ -37880,27 +37672,14 @@
       <w:r>
         <w:t xml:space="preserve">Exemple </w:t>
       </w:r>
-      <w:r>
-        <w:fldChar w:fldCharType="begin"/>
-      </w:r>
-      <w:r>
-        <w:instrText xml:space="preserve"> SEQ Exemple \* ARABIC </w:instrText>
-      </w:r>
-      <w:r>
-        <w:fldChar w:fldCharType="separate"/>
-      </w:r>
-      <w:r>
-        <w:rPr>
-          <w:noProof/>
-        </w:rPr>
-        <w:t>45</w:t>
-      </w:r>
-      <w:r>
-        <w:rPr>
-          <w:noProof/>
-        </w:rPr>
-        <w:fldChar w:fldCharType="end"/>
-      </w:r>
+      <w:fldSimple w:instr=" SEQ Exemple \* ARABIC ">
+        <w:r>
+          <w:rPr>
+            <w:noProof/>
+          </w:rPr>
+          <w:t>45</w:t>
+        </w:r>
+      </w:fldSimple>
       <w:r>
         <w:t xml:space="preserve"> </w:t>
       </w:r>
@@ -38027,27 +37806,14 @@
       <w:r>
         <w:t xml:space="preserve">Exemple </w:t>
       </w:r>
-      <w:r>
-        <w:fldChar w:fldCharType="begin"/>
-      </w:r>
-      <w:r>
-        <w:instrText xml:space="preserve"> SEQ Exemple \* ARABIC </w:instrText>
-      </w:r>
-      <w:r>
-        <w:fldChar w:fldCharType="separate"/>
-      </w:r>
-      <w:r>
-        <w:rPr>
-          <w:noProof/>
-        </w:rPr>
-        <w:t>46</w:t>
-      </w:r>
-      <w:r>
-        <w:rPr>
-          <w:noProof/>
-        </w:rPr>
-        <w:fldChar w:fldCharType="end"/>
-      </w:r>
+      <w:fldSimple w:instr=" SEQ Exemple \* ARABIC ">
+        <w:r>
+          <w:rPr>
+            <w:noProof/>
+          </w:rPr>
+          <w:t>46</w:t>
+        </w:r>
+      </w:fldSimple>
       <w:r>
         <w:t xml:space="preserve"> Vérifier si une catégorie n'a pas été ajouter par rapport à la configuration souhaitée.</w:t>
       </w:r>
@@ -38130,27 +37896,14 @@
       <w:r>
         <w:t xml:space="preserve">Exemple </w:t>
       </w:r>
-      <w:r>
-        <w:fldChar w:fldCharType="begin"/>
-      </w:r>
-      <w:r>
-        <w:instrText xml:space="preserve"> SEQ Exemple \* ARABIC </w:instrText>
-      </w:r>
-      <w:r>
-        <w:fldChar w:fldCharType="separate"/>
-      </w:r>
-      <w:r>
-        <w:rPr>
-          <w:noProof/>
-        </w:rPr>
-        <w:t>47</w:t>
-      </w:r>
-      <w:r>
-        <w:rPr>
-          <w:noProof/>
-        </w:rPr>
-        <w:fldChar w:fldCharType="end"/>
-      </w:r>
+      <w:fldSimple w:instr=" SEQ Exemple \* ARABIC ">
+        <w:r>
+          <w:rPr>
+            <w:noProof/>
+          </w:rPr>
+          <w:t>47</w:t>
+        </w:r>
+      </w:fldSimple>
       <w:r>
         <w:t xml:space="preserve"> Ajouter à la commande console à envoyer au firewall, la configuration des </w:t>
       </w:r>
@@ -38338,7 +38091,16 @@
     </w:p>
     <w:p>
       <w:r>
-        <w:t xml:space="preserve">Voici, sous forme de tableau, la liste des paramètres utilisés dans la cmdlet « Set-LDPyascFortiGIPSecPhase1 » pour configurer la phase I de IKE : </w:t>
+        <w:t>Voici, sous forme de tableau, la liste des paramètres utilisés dans la cmdlet « Set-LDPyascFortiGIPSecPhase1 » pou</w:t>
+      </w:r>
+      <w:r>
+        <w:t xml:space="preserve">r configurer la phase I de IKE sur le </w:t>
+      </w:r>
+      <w:r>
+        <w:t>Fortigate :</w:t>
+      </w:r>
+      <w:r>
+        <w:t xml:space="preserve"> </w:t>
       </w:r>
     </w:p>
     <w:tbl>
@@ -38645,47 +38407,979 @@
         <w:fldChar w:fldCharType="end"/>
       </w:r>
       <w:r>
-        <w:t xml:space="preserve">) utilisé pour obtenir une combinaisons algorithmes de chiffrement/algorithme de </w:t>
-      </w:r>
-      <w:r>
-        <w:t>hashage correcte et cohérent. En effet le firewall n’accepte que certaines combinaisons, par exemple AES256 et MD5 ou SHA256. À noter qu’il n’y a qu’une commande pour configurer sur le firewall ces deux paramètres. Il a été décider de diviser la commande en deux paramètres dans la cmdlet pour permettre de gérer plus facilement les valeurs de ceux-ci.</w:t>
-      </w:r>
-      <w:bookmarkStart w:id="277" w:name="_GoBack"/>
-      <w:bookmarkEnd w:id="277"/>
+        <w:t>) utilisé pour obtenir une com</w:t>
+      </w:r>
+      <w:r>
+        <w:t>binaison</w:t>
+      </w:r>
+      <w:r>
+        <w:t xml:space="preserve"> algorithmes de chiffrement/algorithme de </w:t>
+      </w:r>
+      <w:r>
+        <w:t>hashage correcte et cohérent</w:t>
+      </w:r>
+      <w:r>
+        <w:t>e</w:t>
+      </w:r>
+      <w:r>
+        <w:t>. En effet</w:t>
+      </w:r>
+      <w:r>
+        <w:t>,</w:t>
+      </w:r>
+      <w:r>
+        <w:t xml:space="preserve"> le firewall n’accepte que certaines combinaisons, par exemple AES256 et MD5 ou SHA256. À noter qu’il n’y a qu’une commande pour configurer sur le firewall ces </w:t>
+      </w:r>
+      <w:r>
+        <w:t>deux algorithmes</w:t>
+      </w:r>
+      <w:r>
+        <w:t>. Il a été décider de diviser</w:t>
+      </w:r>
+      <w:r>
+        <w:t xml:space="preserve"> la commande en deux paramètres </w:t>
+      </w:r>
+      <w:r>
+        <w:t>pour permettre de gé</w:t>
+      </w:r>
+      <w:r>
+        <w:t>rer plus facilement les valeurs.</w:t>
+      </w:r>
+    </w:p>
+    <w:p>
+      <w:r>
+        <w:lastRenderedPageBreak/>
+        <w:t>Voici, sous forme de tableau, la liste des pa</w:t>
+      </w:r>
+      <w:r>
+        <w:t>ramètres utilisés dans</w:t>
+      </w:r>
+      <w:r>
+        <w:t xml:space="preserve"> la cmdlet «</w:t>
+      </w:r>
+      <w:r>
+        <w:t> Set-LDPyascFortiGIPSecPhase2 » pour configurer la phase II de IKE sur le Fortigate</w:t>
+      </w:r>
+      <w:r>
+        <w:t>:</w:t>
+      </w:r>
+    </w:p>
+    <w:tbl>
+      <w:tblPr>
+        <w:tblStyle w:val="Grilledutableau"/>
+        <w:tblW w:w="0" w:type="auto"/>
+        <w:tblLook w:val="04A0" w:firstRow="1" w:lastRow="0" w:firstColumn="1" w:lastColumn="0" w:noHBand="0" w:noVBand="1"/>
+      </w:tblPr>
+      <w:tblGrid>
+        <w:gridCol w:w="4531"/>
+        <w:gridCol w:w="4531"/>
+      </w:tblGrid>
+      <w:tr>
+        <w:tc>
+          <w:tcPr>
+            <w:tcW w:w="4531" w:type="dxa"/>
+          </w:tcPr>
+          <w:p>
+            <w:pPr>
+              <w:ind w:firstLine="0"/>
+              <w:rPr>
+                <w:b/>
+              </w:rPr>
+            </w:pPr>
+            <w:r>
+              <w:rPr>
+                <w:b/>
+              </w:rPr>
+              <w:t>Nom du paramètre</w:t>
+            </w:r>
+          </w:p>
+        </w:tc>
+        <w:tc>
+          <w:tcPr>
+            <w:tcW w:w="4531" w:type="dxa"/>
+          </w:tcPr>
+          <w:p>
+            <w:pPr>
+              <w:ind w:firstLine="0"/>
+              <w:rPr>
+                <w:b/>
+              </w:rPr>
+            </w:pPr>
+            <w:r>
+              <w:rPr>
+                <w:b/>
+              </w:rPr>
+              <w:t>Description</w:t>
+            </w:r>
+          </w:p>
+        </w:tc>
+      </w:tr>
+      <w:tr>
+        <w:tc>
+          <w:tcPr>
+            <w:tcW w:w="4531" w:type="dxa"/>
+          </w:tcPr>
+          <w:p>
+            <w:pPr>
+              <w:ind w:firstLine="0"/>
+            </w:pPr>
+            <w:r>
+              <w:t>Phase1Name</w:t>
+            </w:r>
+          </w:p>
+        </w:tc>
+        <w:tc>
+          <w:tcPr>
+            <w:tcW w:w="4531" w:type="dxa"/>
+          </w:tcPr>
+          <w:p>
+            <w:pPr>
+              <w:ind w:firstLine="0"/>
+            </w:pPr>
+            <w:r>
+              <w:t>Le nom donné à l’étape IPSec phase I dans la première cmdlet.</w:t>
+            </w:r>
+          </w:p>
+        </w:tc>
+      </w:tr>
+      <w:tr>
+        <w:tc>
+          <w:tcPr>
+            <w:tcW w:w="4531" w:type="dxa"/>
+          </w:tcPr>
+          <w:p>
+            <w:pPr>
+              <w:ind w:firstLine="0"/>
+            </w:pPr>
+            <w:r>
+              <w:t>Dhgrp</w:t>
+            </w:r>
+          </w:p>
+        </w:tc>
+        <w:tc>
+          <w:tcPr>
+            <w:tcW w:w="4531" w:type="dxa"/>
+          </w:tcPr>
+          <w:p>
+            <w:pPr>
+              <w:ind w:firstLine="0"/>
+            </w:pPr>
+            <w:r>
+              <w:t>Définit le groupe Diffie-Hellman pour la phase I de IKE.</w:t>
+            </w:r>
+          </w:p>
+        </w:tc>
+      </w:tr>
+      <w:tr>
+        <w:tc>
+          <w:tcPr>
+            <w:tcW w:w="4531" w:type="dxa"/>
+          </w:tcPr>
+          <w:p>
+            <w:pPr>
+              <w:ind w:firstLine="0"/>
+            </w:pPr>
+            <w:r>
+              <w:t>CryptoAlgo</w:t>
+            </w:r>
+          </w:p>
+        </w:tc>
+        <w:tc>
+          <w:tcPr>
+            <w:tcW w:w="4531" w:type="dxa"/>
+          </w:tcPr>
+          <w:p>
+            <w:pPr>
+              <w:ind w:firstLine="0"/>
+            </w:pPr>
+            <w:r>
+              <w:t>Définit l’algorithme de chiffrement utilisé pour le tunnel d’échange de clés.</w:t>
+            </w:r>
+          </w:p>
+        </w:tc>
+      </w:tr>
+      <w:tr>
+        <w:tc>
+          <w:tcPr>
+            <w:tcW w:w="4531" w:type="dxa"/>
+          </w:tcPr>
+          <w:p>
+            <w:pPr>
+              <w:ind w:firstLine="0"/>
+            </w:pPr>
+            <w:r>
+              <w:t>HashAlgo</w:t>
+            </w:r>
+          </w:p>
+        </w:tc>
+        <w:tc>
+          <w:tcPr>
+            <w:tcW w:w="4531" w:type="dxa"/>
+          </w:tcPr>
+          <w:p>
+            <w:pPr>
+              <w:ind w:firstLine="0"/>
+            </w:pPr>
+            <w:r>
+              <w:t>Définit l’algorithme de hashage utilisé pour le tunnel d’échanges de clés.</w:t>
+            </w:r>
+          </w:p>
+        </w:tc>
+      </w:tr>
+      <w:tr>
+        <w:tc>
+          <w:tcPr>
+            <w:tcW w:w="4531" w:type="dxa"/>
+          </w:tcPr>
+          <w:p>
+            <w:pPr>
+              <w:ind w:firstLine="0"/>
+            </w:pPr>
+            <w:r>
+              <w:t>KeepAlive</w:t>
+            </w:r>
+          </w:p>
+        </w:tc>
+        <w:tc>
+          <w:tcPr>
+            <w:tcW w:w="4531" w:type="dxa"/>
+          </w:tcPr>
+          <w:p>
+            <w:pPr>
+              <w:ind w:firstLine="0"/>
+            </w:pPr>
+            <w:r>
+              <w:t xml:space="preserve">Permet d’autoriser le firewall à négocier une nouvelle SA pour la phase II avant que la SA actuelle expire, permettant alors de garder le tunnel actif. Si ce paramètre est </w:t>
+            </w:r>
+            <w:r>
+              <w:t>désactivé</w:t>
+            </w:r>
+            <w:r>
+              <w:t xml:space="preserve">, une nouvelle SA est négocié seulement </w:t>
+            </w:r>
+            <w:r>
+              <w:t>s’il</w:t>
+            </w:r>
+            <w:r>
+              <w:t xml:space="preserve"> y a du </w:t>
+            </w:r>
+            <w:r>
+              <w:t>trafic</w:t>
+            </w:r>
+            <w:r>
+              <w:t xml:space="preserve"> dans le tunnel VPN.</w:t>
+            </w:r>
+          </w:p>
+        </w:tc>
+      </w:tr>
+      <w:tr>
+        <w:tc>
+          <w:tcPr>
+            <w:tcW w:w="4531" w:type="dxa"/>
+          </w:tcPr>
+          <w:p>
+            <w:pPr>
+              <w:ind w:firstLine="0"/>
+            </w:pPr>
+            <w:r>
+              <w:t>AutoNegotiate</w:t>
+            </w:r>
+          </w:p>
+        </w:tc>
+        <w:tc>
+          <w:tcPr>
+            <w:tcW w:w="4531" w:type="dxa"/>
+          </w:tcPr>
+          <w:p>
+            <w:pPr>
+              <w:ind w:firstLine="0"/>
+              <w:jc w:val="both"/>
+            </w:pPr>
+            <w:r>
+              <w:t>Permet d’autoriser la négociation de la SA de phase II même s’il n’y a pas de trafic. Cela se répète toute les cinq secondes jusqu’à la réussite de la négociation.</w:t>
+            </w:r>
+          </w:p>
+        </w:tc>
+      </w:tr>
+      <w:tr>
+        <w:tc>
+          <w:tcPr>
+            <w:tcW w:w="4531" w:type="dxa"/>
+          </w:tcPr>
+          <w:p>
+            <w:pPr>
+              <w:ind w:firstLine="0"/>
+            </w:pPr>
+            <w:r>
+              <w:t>KeyLifeSeconds</w:t>
+            </w:r>
+          </w:p>
+        </w:tc>
+        <w:tc>
+          <w:tcPr>
+            <w:tcW w:w="4531" w:type="dxa"/>
+          </w:tcPr>
+          <w:p>
+            <w:pPr>
+              <w:ind w:firstLine="0"/>
+            </w:pPr>
+            <w:r>
+              <w:t>Configure un nombre de seconde après lequel la clé de pha</w:t>
+            </w:r>
+            <w:r>
+              <w:t>se II expire.</w:t>
+            </w:r>
+          </w:p>
+        </w:tc>
+      </w:tr>
+    </w:tbl>
+    <w:p>
+      <w:r>
+        <w:t xml:space="preserve">Cette cmdlet implémente le même système de paramètre dynamique que la cmdlet « Set-LDPyascFortiGIPSecPhase1 » concernant les algorithmes de chiffrement et de hashage. </w:t>
+      </w:r>
+    </w:p>
+    <w:p>
+      <w:pPr>
+        <w:spacing w:after="160" w:line="259" w:lineRule="auto"/>
+        <w:ind w:firstLine="0"/>
+      </w:pPr>
+      <w:r>
+        <w:br w:type="page"/>
+      </w:r>
     </w:p>
     <w:p>
       <w:pPr>
         <w:pStyle w:val="Titre2"/>
       </w:pPr>
-      <w:bookmarkStart w:id="278" w:name="_Toc481574444"/>
+      <w:bookmarkStart w:id="277" w:name="_Toc481574444"/>
       <w:r>
         <w:lastRenderedPageBreak/>
         <w:t>Divers</w:t>
       </w:r>
-      <w:bookmarkEnd w:id="278"/>
+      <w:bookmarkEnd w:id="277"/>
       <w:r>
         <w:t xml:space="preserve"> </w:t>
       </w:r>
     </w:p>
     <w:p>
       <w:r>
-        <w:t xml:space="preserve">Certaines des fonctionnalités du FortiGate ne sont pas abordées pendant la formation d’information réseaux à la Haute Ecole de la Province de Liège. Ce chapitre a pour but d’expliquer les nouvelles notions vues lors de l’apprentissage de ces différentes notions. Sauf exception, ce dernier chapitre se concentre surtout sur la partie théorique de ces fonctionnalités, donc </w:t>
+        <w:t>Certaines des fonctionnalités du FortiGate ne sont pas abordées pendant la for</w:t>
+      </w:r>
+      <w:r>
+        <w:t>mation d’informaticien</w:t>
+      </w:r>
+      <w:r>
+        <w:t xml:space="preserve"> réseaux à la Haute Ecole de la Province de Liège. Ce chapitre a pour but d’expliquer les nouvelles notions vues lors de l’apprentissage </w:t>
+      </w:r>
+      <w:r>
+        <w:t>de ces différentes fonctionnalités</w:t>
+      </w:r>
+      <w:r>
+        <w:t xml:space="preserve">. Sauf exception, ce dernier chapitre se concentre surtout sur la partie théorique de ces fonctionnalités, donc </w:t>
       </w:r>
       <w:r>
         <w:t xml:space="preserve">nous n’aborderons </w:t>
       </w:r>
       <w:r>
-        <w:t>pas de cmdlets dans ce chapitre.</w:t>
-      </w:r>
-    </w:p>
+        <w:t>pas</w:t>
+      </w:r>
+      <w:r>
+        <w:t>, ou très peu,</w:t>
+      </w:r>
+      <w:r>
+        <w:t xml:space="preserve"> de cmdlets dans ce chapitre.</w:t>
+      </w:r>
+    </w:p>
+    <w:p>
+      <w:pPr>
+        <w:pStyle w:val="Titre3"/>
+      </w:pPr>
+      <w:r>
+        <w:t>S’authentifier par LDAP</w:t>
+      </w:r>
+    </w:p>
+    <w:p>
+      <w:r>
+        <w:t>LDAP, « Lightweight</w:t>
+      </w:r>
+      <w:r>
+        <w:t xml:space="preserve"> Directory Access Protocol » est un protocole permettant d’interroger et de modifier un service d’annuaire.</w:t>
+      </w:r>
+      <w:r>
+        <w:t xml:space="preserve"> Il fonctionne sur base d’une structure arborescente dont chacun des nœuds est constitué d’attributs. Ce modèle est utilisé par les Active Directory Windows Server.</w:t>
+      </w:r>
+    </w:p>
+    <w:p>
+      <w:r>
+        <w:t xml:space="preserve">Globalement l’arborescence se construit de cette manière : </w:t>
+      </w:r>
+      <w:r>
+        <w:t>o</w:t>
+      </w:r>
+      <w:r>
+        <w:t xml:space="preserve">n utilise le nommage DNS pour les éléments de base de l’annuaire (racine et premières branches) et </w:t>
+      </w:r>
+      <w:r>
+        <w:t>on les représente</w:t>
+      </w:r>
+      <w:r>
+        <w:t xml:space="preserve"> par le « domain components » ou « dc ». Cela peut correspondre au nom d’un domaine. Les branches suivantes de l’arborescence sont des OU (« organizational unit ») ou des personnes/ordinateurs et sont représenté respectivement par le diminutif « OU » pour les « organizational unit » et « CN » (« common name ») pour les personnes/ordinateurs.</w:t>
+      </w:r>
+    </w:p>
+    <w:p>
+      <w:r>
+        <w:t>L’assemblage de tous les composants de l’arbre donne à un utilisateur de l’annuaire son « distinguished name ».</w:t>
+      </w:r>
+      <w:r>
+        <w:t xml:space="preserve"> Sous cet exemple, le « distinguished name » du portable 001 s’exprime comme ceci : « </w:t>
+      </w:r>
+      <w:r>
+        <w:rPr>
+          <w:i/>
+        </w:rPr>
+        <w:t>cn=lpt</w:t>
+      </w:r>
+      <w:r>
+        <w:rPr>
+          <w:i/>
+        </w:rPr>
+        <w:t>001,</w:t>
+      </w:r>
+      <w:r>
+        <w:rPr>
+          <w:i/>
+        </w:rPr>
+        <w:t xml:space="preserve"> </w:t>
+      </w:r>
+      <w:r>
+        <w:rPr>
+          <w:i/>
+        </w:rPr>
+        <w:t>ou=machines,</w:t>
+      </w:r>
+      <w:r>
+        <w:rPr>
+          <w:i/>
+        </w:rPr>
+        <w:t xml:space="preserve"> </w:t>
+      </w:r>
+      <w:r>
+        <w:rPr>
+          <w:i/>
+        </w:rPr>
+        <w:t>dc=test,</w:t>
+      </w:r>
+      <w:r>
+        <w:rPr>
+          <w:i/>
+        </w:rPr>
+        <w:t xml:space="preserve"> </w:t>
+      </w:r>
+      <w:r>
+        <w:rPr>
+          <w:i/>
+        </w:rPr>
+        <w:t>dc=local</w:t>
+      </w:r>
+      <w:r>
+        <w:t> »</w:t>
+      </w:r>
+    </w:p>
+    <w:p>
+      <w:pPr>
+        <w:keepNext/>
+        <w:ind w:left="1097" w:firstLine="0"/>
+        <w:jc w:val="center"/>
+      </w:pPr>
+      <w:r>
+        <w:rPr>
+          <w:noProof/>
+          <w:lang w:eastAsia="fr-BE"/>
+        </w:rPr>
+        <w:drawing>
+          <wp:inline distT="0" distB="0" distL="0" distR="0">
+            <wp:extent cx="1619250" cy="3158266"/>
+            <wp:effectExtent l="0" t="0" r="0" b="4445"/>
+            <wp:docPr id="83" name="Image 83"/>
+            <wp:cNvGraphicFramePr>
+              <a:graphicFrameLocks xmlns:a="http://schemas.openxmlformats.org/drawingml/2006/main" noChangeAspect="1"/>
+            </wp:cNvGraphicFramePr>
+            <a:graphic xmlns:a="http://schemas.openxmlformats.org/drawingml/2006/main">
+              <a:graphicData uri="http://schemas.openxmlformats.org/drawingml/2006/picture">
+                <pic:pic xmlns:pic="http://schemas.openxmlformats.org/drawingml/2006/picture">
+                  <pic:nvPicPr>
+                    <pic:cNvPr id="83" name="MindMapLDAP.png"/>
+                    <pic:cNvPicPr/>
+                  </pic:nvPicPr>
+                  <pic:blipFill>
+                    <a:blip r:embed="rId85">
+                      <a:extLst>
+                        <a:ext uri="{28A0092B-C50C-407E-A947-70E740481C1C}">
+                          <a14:useLocalDpi xmlns:a14="http://schemas.microsoft.com/office/drawing/2010/main" val="0"/>
+                        </a:ext>
+                      </a:extLst>
+                    </a:blip>
+                    <a:stretch>
+                      <a:fillRect/>
+                    </a:stretch>
+                  </pic:blipFill>
+                  <pic:spPr>
+                    <a:xfrm>
+                      <a:off x="0" y="0"/>
+                      <a:ext cx="1626231" cy="3171883"/>
+                    </a:xfrm>
+                    <a:prstGeom prst="rect">
+                      <a:avLst/>
+                    </a:prstGeom>
+                  </pic:spPr>
+                </pic:pic>
+              </a:graphicData>
+            </a:graphic>
+          </wp:inline>
+        </w:drawing>
+      </w:r>
+    </w:p>
+    <w:p>
+      <w:pPr>
+        <w:pStyle w:val="Lgende"/>
+        <w:jc w:val="center"/>
+      </w:pPr>
+      <w:r>
+        <w:t xml:space="preserve">Figure </w:t>
+      </w:r>
+      <w:fldSimple w:instr=" SEQ Figure \* ARABIC ">
+        <w:r>
+          <w:rPr>
+            <w:noProof/>
+          </w:rPr>
+          <w:t>26</w:t>
+        </w:r>
+      </w:fldSimple>
+      <w:r>
+        <w:t xml:space="preserve"> Arborescence d'un service d'annuaire.</w:t>
+      </w:r>
+    </w:p>
+    <w:p>
+      <w:r>
+        <w:lastRenderedPageBreak/>
+        <w:t xml:space="preserve">Il est possible de s’authentifier sur le firewall à l’aide du protocole LDAP. </w:t>
+      </w:r>
+      <w:r>
+        <w:t>Cela est particulièrement utile notamment dans le cadre de l’utilisation d’un VPN SSL (mode web et mode tunnel</w:t>
+      </w:r>
+      <w:r>
+        <w:rPr>
+          <w:rStyle w:val="Appelnotedebasdep"/>
+        </w:rPr>
+        <w:footnoteReference w:id="10"/>
+      </w:r>
+      <w:r>
+        <w:t xml:space="preserve">). Pour cela il faut suivre plusieurs étapes de configuration. </w:t>
+      </w:r>
+    </w:p>
+    <w:p>
+      <w:r>
+        <w:t>En premier lieu il faut configurer toute les informations du serveur LDAP. La plupart du temps c’est le contrôleur de domaine. Pour ce faire il faut se situer dans mode de configuration des « users » du firewall. Attention, ; ce terme peut porter à confusion. Ici, on ne configure pas un utilisateur mais un serveur LDAP, autrement dit, un annuaire d’utilisateurs.</w:t>
+      </w:r>
+    </w:p>
+    <w:p>
+      <w:pPr>
+        <w:keepNext/>
+      </w:pPr>
+      <w:r>
+        <w:rPr>
+          <w:noProof/>
+          <w:lang w:eastAsia="fr-BE"/>
+        </w:rPr>
+        <w:drawing>
+          <wp:inline distT="0" distB="0" distL="0" distR="0">
+            <wp:extent cx="5760720" cy="1588135"/>
+            <wp:effectExtent l="0" t="0" r="0" b="0"/>
+            <wp:docPr id="80" name="Image 80"/>
+            <wp:cNvGraphicFramePr>
+              <a:graphicFrameLocks xmlns:a="http://schemas.openxmlformats.org/drawingml/2006/main" noChangeAspect="1"/>
+            </wp:cNvGraphicFramePr>
+            <a:graphic xmlns:a="http://schemas.openxmlformats.org/drawingml/2006/main">
+              <a:graphicData uri="http://schemas.openxmlformats.org/drawingml/2006/picture">
+                <pic:pic xmlns:pic="http://schemas.openxmlformats.org/drawingml/2006/picture">
+                  <pic:nvPicPr>
+                    <pic:cNvPr id="80" name="UserLDAPFortigate.png"/>
+                    <pic:cNvPicPr/>
+                  </pic:nvPicPr>
+                  <pic:blipFill>
+                    <a:blip r:embed="rId86">
+                      <a:extLst>
+                        <a:ext uri="{28A0092B-C50C-407E-A947-70E740481C1C}">
+                          <a14:useLocalDpi xmlns:a14="http://schemas.microsoft.com/office/drawing/2010/main" val="0"/>
+                        </a:ext>
+                      </a:extLst>
+                    </a:blip>
+                    <a:stretch>
+                      <a:fillRect/>
+                    </a:stretch>
+                  </pic:blipFill>
+                  <pic:spPr>
+                    <a:xfrm>
+                      <a:off x="0" y="0"/>
+                      <a:ext cx="5760720" cy="1588135"/>
+                    </a:xfrm>
+                    <a:prstGeom prst="rect">
+                      <a:avLst/>
+                    </a:prstGeom>
+                  </pic:spPr>
+                </pic:pic>
+              </a:graphicData>
+            </a:graphic>
+          </wp:inline>
+        </w:drawing>
+      </w:r>
+    </w:p>
+    <w:p>
+      <w:pPr>
+        <w:pStyle w:val="Lgende"/>
+      </w:pPr>
+      <w:r>
+        <w:t xml:space="preserve">Figure </w:t>
+      </w:r>
+      <w:fldSimple w:instr=" SEQ Figure \* ARABIC ">
+        <w:r>
+          <w:rPr>
+            <w:noProof/>
+          </w:rPr>
+          <w:t>27</w:t>
+        </w:r>
+      </w:fldSimple>
+      <w:r>
+        <w:t xml:space="preserve"> Configuration d'un serveur LDAP sur le Fortigate.</w:t>
+      </w:r>
+    </w:p>
+    <w:p>
+      <w:r>
+        <w:t>Voici un tableau des paramètres les moins évidents et leurs descriptions :</w:t>
+      </w:r>
+    </w:p>
+    <w:tbl>
+      <w:tblPr>
+        <w:tblStyle w:val="Grilledutableau"/>
+        <w:tblW w:w="0" w:type="auto"/>
+        <w:tblLook w:val="04A0" w:firstRow="1" w:lastRow="0" w:firstColumn="1" w:lastColumn="0" w:noHBand="0" w:noVBand="1"/>
+      </w:tblPr>
+      <w:tblGrid>
+        <w:gridCol w:w="4531"/>
+        <w:gridCol w:w="4531"/>
+      </w:tblGrid>
+      <w:tr>
+        <w:tc>
+          <w:tcPr>
+            <w:tcW w:w="4531" w:type="dxa"/>
+          </w:tcPr>
+          <w:p>
+            <w:pPr>
+              <w:ind w:firstLine="0"/>
+              <w:rPr>
+                <w:b/>
+              </w:rPr>
+            </w:pPr>
+            <w:r>
+              <w:rPr>
+                <w:b/>
+              </w:rPr>
+              <w:t>Nom du paramètre</w:t>
+            </w:r>
+          </w:p>
+        </w:tc>
+        <w:tc>
+          <w:tcPr>
+            <w:tcW w:w="4531" w:type="dxa"/>
+          </w:tcPr>
+          <w:p>
+            <w:pPr>
+              <w:ind w:firstLine="0"/>
+              <w:rPr>
+                <w:b/>
+              </w:rPr>
+            </w:pPr>
+            <w:r>
+              <w:rPr>
+                <w:b/>
+              </w:rPr>
+              <w:t>Description</w:t>
+            </w:r>
+          </w:p>
+        </w:tc>
+      </w:tr>
+      <w:tr>
+        <w:tc>
+          <w:tcPr>
+            <w:tcW w:w="4531" w:type="dxa"/>
+          </w:tcPr>
+          <w:p>
+            <w:pPr>
+              <w:ind w:firstLine="0"/>
+            </w:pPr>
+            <w:r>
+              <w:t>CNID</w:t>
+            </w:r>
+          </w:p>
+        </w:tc>
+        <w:tc>
+          <w:tcPr>
+            <w:tcW w:w="4531" w:type="dxa"/>
+          </w:tcPr>
+          <w:p>
+            <w:pPr>
+              <w:ind w:firstLine="0"/>
+            </w:pPr>
+            <w:r>
+              <w:t xml:space="preserve">Correspond à l’identifiant du « common name » du serveur LDAP. La </w:t>
+            </w:r>
+            <w:r>
+              <w:t>plupart</w:t>
+            </w:r>
+            <w:r>
+              <w:t xml:space="preserve"> du temps cette valeur est « cn ». Cependant on peut aussi utilisé SamAccountName, uid ou autre.</w:t>
+            </w:r>
+          </w:p>
+        </w:tc>
+      </w:tr>
+      <w:tr>
+        <w:tc>
+          <w:tcPr>
+            <w:tcW w:w="4531" w:type="dxa"/>
+          </w:tcPr>
+          <w:p>
+            <w:pPr>
+              <w:ind w:firstLine="0"/>
+            </w:pPr>
+            <w:r>
+              <w:t>DN</w:t>
+            </w:r>
+          </w:p>
+        </w:tc>
+        <w:tc>
+          <w:tcPr>
+            <w:tcW w:w="4531" w:type="dxa"/>
+          </w:tcPr>
+          <w:p>
+            <w:pPr>
+              <w:ind w:firstLine="0"/>
+            </w:pPr>
+            <w:r>
+              <w:t>Le DN est le distinguished name. Il correspond dans ce cas au DN utilisé pour rechercher les entrées au sein du serveur LDAP. Il reflète la hiérarchie de la base de données des objets du serveur LDAP.</w:t>
+            </w:r>
+          </w:p>
+        </w:tc>
+      </w:tr>
+      <w:tr>
+        <w:tc>
+          <w:tcPr>
+            <w:tcW w:w="4531" w:type="dxa"/>
+          </w:tcPr>
+          <w:p>
+            <w:pPr>
+              <w:ind w:firstLine="0"/>
+            </w:pPr>
+            <w:r>
+              <w:lastRenderedPageBreak/>
+              <w:t>Type</w:t>
+            </w:r>
+          </w:p>
+        </w:tc>
+        <w:tc>
+          <w:tcPr>
+            <w:tcW w:w="4531" w:type="dxa"/>
+          </w:tcPr>
+          <w:p>
+            <w:pPr>
+              <w:ind w:firstLine="0"/>
+            </w:pPr>
+            <w:r>
+              <w:t xml:space="preserve">Permet de spécifier le type d’authentification pour les recherche LDAP. Il existe trois types : </w:t>
+            </w:r>
+          </w:p>
+          <w:p>
+            <w:pPr>
+              <w:pStyle w:val="Paragraphedeliste"/>
+              <w:numPr>
+                <w:ilvl w:val="0"/>
+                <w:numId w:val="15"/>
+              </w:numPr>
+            </w:pPr>
+            <w:r>
+              <w:t>Anonymous : recherche via l’utilisateur « anonymous »,</w:t>
+            </w:r>
+          </w:p>
+          <w:p>
+            <w:pPr>
+              <w:pStyle w:val="Paragraphedeliste"/>
+              <w:numPr>
+                <w:ilvl w:val="0"/>
+                <w:numId w:val="15"/>
+              </w:numPr>
+            </w:pPr>
+            <w:r>
+              <w:t>Regular : rechercher via un nom d’utilisateur et un mot de passe entré en paramètre,</w:t>
+            </w:r>
+          </w:p>
+          <w:p>
+            <w:pPr>
+              <w:pStyle w:val="Paragraphedeliste"/>
+              <w:numPr>
+                <w:ilvl w:val="0"/>
+                <w:numId w:val="15"/>
+              </w:numPr>
+            </w:pPr>
+            <w:r>
+              <w:t>Simple : simple authentification par mot de passe.</w:t>
+            </w:r>
+          </w:p>
+        </w:tc>
+      </w:tr>
+      <w:tr>
+        <w:tc>
+          <w:tcPr>
+            <w:tcW w:w="4531" w:type="dxa"/>
+          </w:tcPr>
+          <w:p>
+            <w:pPr>
+              <w:ind w:firstLine="0"/>
+            </w:pPr>
+            <w:r>
+              <w:t>Username</w:t>
+            </w:r>
+          </w:p>
+        </w:tc>
+        <w:tc>
+          <w:tcPr>
+            <w:tcW w:w="4531" w:type="dxa"/>
+          </w:tcPr>
+          <w:p>
+            <w:pPr>
+              <w:ind w:firstLine="0"/>
+            </w:pPr>
+            <w:r>
+              <w:t>Le paramètre « Username » est disponible seulement si le type est configuré sur « regular ». Pour une authentification du type « regular » il faut un nom d’utilisateur et un mot de passe.</w:t>
+            </w:r>
+          </w:p>
+        </w:tc>
+      </w:tr>
+    </w:tbl>
     <w:p>
       <w:pPr>
         <w:spacing w:after="160" w:line="259" w:lineRule="auto"/>
         <w:ind w:firstLine="0"/>
       </w:pPr>
+    </w:p>
+    <w:p>
+      <w:pPr>
+        <w:spacing w:after="160" w:line="259" w:lineRule="auto"/>
+        <w:ind w:firstLine="708"/>
+      </w:pPr>
+      <w:r>
+        <w:t xml:space="preserve">Pour permettre à un groupe d’utilisateur d’utiliser le VPN SSL il faut alors faire le lien entre un groupe d’utilisateur sur le firewall et un le « distinguished name » d’un groupe d’utilisateurs sur le serveur LDAP. Pour se faire on se positionne dans le mode de configuration des groupes d’utilisateurs : </w:t>
+      </w:r>
+    </w:p>
+    <w:p>
+      <w:pPr>
+        <w:keepNext/>
+        <w:spacing w:after="160" w:line="259" w:lineRule="auto"/>
+        <w:ind w:firstLine="0"/>
+        <w:jc w:val="center"/>
+      </w:pPr>
+      <w:r>
+        <w:rPr>
+          <w:noProof/>
+          <w:lang w:eastAsia="fr-BE"/>
+        </w:rPr>
+        <w:drawing>
+          <wp:inline distT="0" distB="0" distL="0" distR="0">
+            <wp:extent cx="4962525" cy="1629559"/>
+            <wp:effectExtent l="0" t="0" r="0" b="8890"/>
+            <wp:docPr id="84" name="Image 84"/>
+            <wp:cNvGraphicFramePr>
+              <a:graphicFrameLocks xmlns:a="http://schemas.openxmlformats.org/drawingml/2006/main" noChangeAspect="1"/>
+            </wp:cNvGraphicFramePr>
+            <a:graphic xmlns:a="http://schemas.openxmlformats.org/drawingml/2006/main">
+              <a:graphicData uri="http://schemas.openxmlformats.org/drawingml/2006/picture">
+                <pic:pic xmlns:pic="http://schemas.openxmlformats.org/drawingml/2006/picture">
+                  <pic:nvPicPr>
+                    <pic:cNvPr id="84" name="UserGroupLDAP.png"/>
+                    <pic:cNvPicPr/>
+                  </pic:nvPicPr>
+                  <pic:blipFill>
+                    <a:blip r:embed="rId87">
+                      <a:extLst>
+                        <a:ext uri="{28A0092B-C50C-407E-A947-70E740481C1C}">
+                          <a14:useLocalDpi xmlns:a14="http://schemas.microsoft.com/office/drawing/2010/main" val="0"/>
+                        </a:ext>
+                      </a:extLst>
+                    </a:blip>
+                    <a:stretch>
+                      <a:fillRect/>
+                    </a:stretch>
+                  </pic:blipFill>
+                  <pic:spPr>
+                    <a:xfrm>
+                      <a:off x="0" y="0"/>
+                      <a:ext cx="4970075" cy="1632038"/>
+                    </a:xfrm>
+                    <a:prstGeom prst="rect">
+                      <a:avLst/>
+                    </a:prstGeom>
+                  </pic:spPr>
+                </pic:pic>
+              </a:graphicData>
+            </a:graphic>
+          </wp:inline>
+        </w:drawing>
+      </w:r>
+    </w:p>
+    <w:p>
+      <w:pPr>
+        <w:pStyle w:val="Lgende"/>
+        <w:jc w:val="center"/>
+      </w:pPr>
+      <w:r>
+        <w:t xml:space="preserve">Figure </w:t>
+      </w:r>
+      <w:fldSimple w:instr=" SEQ Figure \* ARABIC ">
+        <w:r>
+          <w:rPr>
+            <w:noProof/>
+          </w:rPr>
+          <w:t>28</w:t>
+        </w:r>
+      </w:fldSimple>
+      <w:r>
+        <w:t xml:space="preserve"> Créer un groupe d'utilisateur lié à un groupe sur le serveur LDAP.</w:t>
+      </w:r>
+    </w:p>
+    <w:p>
+      <w:r>
+        <w:t xml:space="preserve">Il ne reste plus qu’à configurer le VPN SSL et les « policies » permettant aux utilisateurs d’avoir accès au LAN et à Internet </w:t>
+      </w:r>
+      <w:r>
+        <w:t>(«</w:t>
+      </w:r>
+      <w:r>
+        <w:t> policies à double sens »).</w:t>
+      </w:r>
+    </w:p>
+    <w:p>
+      <w:r>
+        <w:t xml:space="preserve">La première chose à faire des de configurer les paramètres du VPN SSL. Cela se réalise dans le mode de configuration « config vpn ssl settings ». </w:t>
+      </w:r>
+    </w:p>
+    <w:p>
+      <w:pPr>
+        <w:spacing w:after="160" w:line="259" w:lineRule="auto"/>
+        <w:ind w:firstLine="0"/>
+      </w:pPr>
       <w:r>
         <w:br w:type="page"/>
       </w:r>
+      <w:bookmarkStart w:id="278" w:name="_GoBack"/>
+      <w:bookmarkEnd w:id="278"/>
     </w:p>
     <w:p>
       <w:pPr>
@@ -38867,7 +39561,7 @@
                     <pic:cNvPicPr/>
                   </pic:nvPicPr>
                   <pic:blipFill>
-                    <a:blip r:embed="rId85">
+                    <a:blip r:embed="rId88">
                       <a:extLst>
                         <a:ext uri="{28A0092B-C50C-407E-A947-70E740481C1C}">
                           <a14:useLocalDpi xmlns:a14="http://schemas.microsoft.com/office/drawing/2010/main" val="0"/>
@@ -39054,7 +39748,7 @@
                     <pic:cNvPicPr/>
                   </pic:nvPicPr>
                   <pic:blipFill>
-                    <a:blip r:embed="rId86">
+                    <a:blip r:embed="rId89">
                       <a:extLst>
                         <a:ext uri="{28A0092B-C50C-407E-A947-70E740481C1C}">
                           <a14:useLocalDpi xmlns:a14="http://schemas.microsoft.com/office/drawing/2010/main" val="0"/>
@@ -39203,7 +39897,7 @@
                     <pic:cNvPicPr/>
                   </pic:nvPicPr>
                   <pic:blipFill>
-                    <a:blip r:embed="rId87">
+                    <a:blip r:embed="rId90">
                       <a:extLst>
                         <a:ext uri="{28A0092B-C50C-407E-A947-70E740481C1C}">
                           <a14:useLocalDpi xmlns:a14="http://schemas.microsoft.com/office/drawing/2010/main" val="0"/>
@@ -39331,7 +40025,7 @@
                     <pic:cNvPicPr/>
                   </pic:nvPicPr>
                   <pic:blipFill>
-                    <a:blip r:embed="rId88">
+                    <a:blip r:embed="rId91">
                       <a:extLst>
                         <a:ext uri="{28A0092B-C50C-407E-A947-70E740481C1C}">
                           <a14:useLocalDpi xmlns:a14="http://schemas.microsoft.com/office/drawing/2010/main" val="0"/>
@@ -39455,7 +40149,7 @@
                     <pic:cNvPicPr/>
                   </pic:nvPicPr>
                   <pic:blipFill>
-                    <a:blip r:embed="rId89">
+                    <a:blip r:embed="rId92">
                       <a:extLst>
                         <a:ext uri="{28A0092B-C50C-407E-A947-70E740481C1C}">
                           <a14:useLocalDpi xmlns:a14="http://schemas.microsoft.com/office/drawing/2010/main" val="0"/>
@@ -39607,7 +40301,7 @@
                     <pic:cNvPicPr/>
                   </pic:nvPicPr>
                   <pic:blipFill>
-                    <a:blip r:embed="rId90">
+                    <a:blip r:embed="rId93">
                       <a:extLst>
                         <a:ext uri="{28A0092B-C50C-407E-A947-70E740481C1C}">
                           <a14:useLocalDpi xmlns:a14="http://schemas.microsoft.com/office/drawing/2010/main" val="0"/>
@@ -40564,8 +41258,8 @@
       </w:sdtContent>
     </w:sdt>
     <w:sectPr>
-      <w:headerReference w:type="default" r:id="rId91"/>
-      <w:footerReference w:type="default" r:id="rId92"/>
+      <w:headerReference w:type="default" r:id="rId94"/>
+      <w:footerReference w:type="default" r:id="rId95"/>
       <w:pgSz w:w="11906" w:h="16838"/>
       <w:pgMar w:top="1417" w:right="1417" w:bottom="1417" w:left="1417" w:header="708" w:footer="708" w:gutter="0"/>
       <w:cols w:space="708"/>
@@ -40617,8 +41311,8 @@
       <w:tblLook w:val="04A0" w:firstRow="1" w:lastRow="0" w:firstColumn="1" w:lastColumn="0" w:noHBand="0" w:noVBand="1"/>
     </w:tblPr>
     <w:tblGrid>
-      <w:gridCol w:w="4567"/>
-      <w:gridCol w:w="4505"/>
+      <w:gridCol w:w="4569"/>
+      <w:gridCol w:w="4503"/>
     </w:tblGrid>
     <w:tr>
       <w:trPr>
@@ -40769,7 +41463,7 @@
               <w:szCs w:val="18"/>
               <w:lang w:val="fr-FR"/>
             </w:rPr>
-            <w:t>80</w:t>
+            <w:t>84</w:t>
           </w:r>
           <w:r>
             <w:rPr>
@@ -40904,7 +41598,6 @@
           <w:r>
             <w:rPr>
               <w:noProof/>
-              <w:lang w:val="en-US"/>
             </w:rPr>
             <w:t>(SUBSYSTEM (Specify Subsystem), 2017)</w:t>
           </w:r>
@@ -41035,6 +41728,9 @@
     <w:p>
       <w:pPr>
         <w:pStyle w:val="Notedebasdepage"/>
+        <w:rPr>
+          <w:lang w:val="en-US"/>
+        </w:rPr>
       </w:pPr>
       <w:r>
         <w:rPr>
@@ -41043,6 +41739,9 @@
         <w:footnoteRef/>
       </w:r>
       <w:r>
+        <w:rPr>
+          <w:lang w:val="en-US"/>
+        </w:rPr>
         <w:t xml:space="preserve"> « Internet Key Exchange »</w:t>
       </w:r>
     </w:p>
@@ -41082,6 +41781,22 @@
       </w:r>
       <w:r>
         <w:t xml:space="preserve"> « Security Association »</w:t>
+      </w:r>
+    </w:p>
+  </w:footnote>
+  <w:footnote w:id="10">
+    <w:p>
+      <w:pPr>
+        <w:pStyle w:val="Notedebasdepage"/>
+      </w:pPr>
+      <w:r>
+        <w:rPr>
+          <w:rStyle w:val="Appelnotedebasdep"/>
+        </w:rPr>
+        <w:footnoteRef/>
+      </w:r>
+      <w:r>
+        <w:t xml:space="preserve"> Le mode web permet d’accéder au VPN par http, on peut alors naviguer par l’intermédiaire d’une interface web ou de télécharger des logicielles complémentaires comme FortiClient. Le mode tunnel utilise justement le logicielle FortiClient pour créer une connexion VPN.</w:t>
       </w:r>
     </w:p>
   </w:footnote>
@@ -43522,6 +44237,7 @@
   <w:style w:type="character" w:default="1" w:styleId="Policepardfaut">
     <w:name w:val="Default Paragraph Font"/>
     <w:uiPriority w:val="1"/>
+    <w:semiHidden/>
     <w:unhideWhenUsed/>
   </w:style>
   <w:style w:type="table" w:default="1" w:styleId="TableauNormal">
@@ -44333,6 +45049,7 @@
     <w:rsid w:val="00372F1F"/>
     <w:rsid w:val="003F399A"/>
     <w:rsid w:val="00444B8D"/>
+    <w:rsid w:val="004717B6"/>
     <w:rsid w:val="004C6AFF"/>
     <w:rsid w:val="00542C6A"/>
     <w:rsid w:val="006275E5"/>
@@ -44341,6 +45058,7 @@
     <w:rsid w:val="006A5F53"/>
     <w:rsid w:val="00734FB2"/>
     <w:rsid w:val="00752E10"/>
+    <w:rsid w:val="00761191"/>
     <w:rsid w:val="00767682"/>
     <w:rsid w:val="007A0BE0"/>
     <w:rsid w:val="007C0A5D"/>
@@ -45559,11 +46277,35 @@
     <b:URL>http://www.brocade.com/content/html/en/vrouter5600/40r1/vrouter-40r1-ipsecvpn/GUID-0B3591F2-F0FE-4F64-ABF9-A3B5F05ABD96.html</b:URL>
     <b:RefOrder>28</b:RefOrder>
   </b:Source>
+  <b:Source>
+    <b:Tag>Lig17</b:Tag>
+    <b:SourceType>InternetSite</b:SourceType>
+    <b:Guid>{105DC408-4B5F-4481-88D0-C04ECF683458}</b:Guid>
+    <b:Title>Lightweight Directory Access Protocol - Wikipedia</b:Title>
+    <b:InternetSiteTitle>Wikipedia</b:InternetSiteTitle>
+    <b:Year>2017</b:Year>
+    <b:Month>mars</b:Month>
+    <b:Day>29</b:Day>
+    <b:URL>https://fr.wikipedia.org/wiki/Lightweight_Directory_Access_Protocol#Sch.C3.A9ma</b:URL>
+    <b:RefOrder>29</b:RefOrder>
+  </b:Source>
+  <b:Source>
+    <b:Tag>SSL15</b:Tag>
+    <b:SourceType>InternetSite</b:SourceType>
+    <b:Guid>{72B32AA2-2963-481E-A3F7-793C982B9C9C}</b:Guid>
+    <b:Title>SSL VPN using web and tunnel mode - Fortinet Cookbook</b:Title>
+    <b:InternetSiteTitle>cookbook.fortinet.com</b:InternetSiteTitle>
+    <b:Year>2015</b:Year>
+    <b:Month>décembre</b:Month>
+    <b:Day>23</b:Day>
+    <b:URL>http://cookbook.fortinet.com/ssl-vpn-using-web-and-tunnel-mode-54/</b:URL>
+    <b:RefOrder>30</b:RefOrder>
+  </b:Source>
 </b:Sources>
 </file>
 
 <file path=customXml/itemProps1.xml><?xml version="1.0" encoding="utf-8"?>
-<ds:datastoreItem xmlns:ds="http://schemas.openxmlformats.org/officeDocument/2006/customXml" ds:itemID="{185C1421-2F70-4E4C-9C0B-DC83DF6BDB65}">
+<ds:datastoreItem xmlns:ds="http://schemas.openxmlformats.org/officeDocument/2006/customXml" ds:itemID="{AFB25B88-8FC9-454B-B49A-9CCC1E834D53}">
   <ds:schemaRefs>
     <ds:schemaRef ds:uri="http://schemas.openxmlformats.org/officeDocument/2006/bibliography"/>
   </ds:schemaRefs>

</xml_diff>

<commit_message>
Ajout du chapitre divers et remerciements + ajout d'images
</commit_message>
<xml_diff>
--- a/TFE.docx
+++ b/TFE.docx
@@ -414,19 +414,60 @@
       <w:bookmarkEnd w:id="10"/>
     </w:p>
     <w:p>
+      <w:r>
+        <w:t>Ce travail de fin d’étude conclue mes trois années d’études en tant qu’</w:t>
+      </w:r>
+      <w:r>
+        <w:t>analyste</w:t>
+      </w:r>
+      <w:r>
+        <w:t xml:space="preserve"> programmeur. </w:t>
+      </w:r>
+      <w:r>
+        <w:t>Il va de soi qu’il n’aurait surement pas eu le même visage sans l’aide de plusieurs personnes.</w:t>
+      </w:r>
+    </w:p>
+    <w:p>
+      <w:r>
+        <w:t xml:space="preserve">J’aimerais donc remercier mes professeurs pour le savoir qu’ils m’ont apportés durant ces trois années pour me permettre de me lancer dans le monde professionnel. J’aimerais remercier plus particulièrement monsieur De Fooz pour l’attention qu’il m’a portée et son soutien sur ce travail. </w:t>
+      </w:r>
+    </w:p>
+    <w:p>
+      <w:r>
+        <w:t>Je remercie aussi évidemment l’entreprise qui m’a accueillie, Limelogic. Je remercie surtout toutes les personnes au sein de l’entreprise qui m’ont appris énormément de chose et qui m’ont permis de m’épanouir dans mon futur métier. Leur patience et leur sympathie est sans égale et je me félicite d’avoir pu travailler à leur côté pendant ces quatre mois.</w:t>
+      </w:r>
+    </w:p>
+    <w:p>
+      <w:r>
+        <w:t xml:space="preserve">Je remercie monsieur Granados et monsieur Robin de m’avoir permis de travailler à leur côté et de m’avoir laissé la chance de faire mes preuves. Ils ont sans nul doute contribué à mon insertion dans le monde professionnel. </w:t>
+      </w:r>
+    </w:p>
+    <w:p>
+      <w:pPr>
+        <w:spacing w:after="160" w:line="259" w:lineRule="auto"/>
+        <w:ind w:firstLine="0"/>
+      </w:pPr>
+      <w:r>
+        <w:br w:type="page"/>
+      </w:r>
+      <w:bookmarkStart w:id="11" w:name="_GoBack"/>
+      <w:bookmarkEnd w:id="11"/>
+    </w:p>
+    <w:p>
       <w:pPr>
         <w:pStyle w:val="Titre1"/>
       </w:pPr>
-      <w:bookmarkStart w:id="11" w:name="_Toc475438069"/>
-      <w:bookmarkStart w:id="12" w:name="_Toc481574380"/>
-      <w:r>
+      <w:bookmarkStart w:id="12" w:name="_Toc475438069"/>
+      <w:bookmarkStart w:id="13" w:name="_Toc481574380"/>
+      <w:r>
+        <w:lastRenderedPageBreak/>
         <w:t>Table des matières</w:t>
       </w:r>
       <w:r>
         <w:t>.</w:t>
       </w:r>
-      <w:bookmarkEnd w:id="11"/>
       <w:bookmarkEnd w:id="12"/>
+      <w:bookmarkEnd w:id="13"/>
     </w:p>
     <w:sdt>
       <w:sdtPr>
@@ -7916,12 +7957,12 @@
       <w:pPr>
         <w:pStyle w:val="Titre1"/>
       </w:pPr>
-      <w:bookmarkStart w:id="13" w:name="_Toc481574381"/>
+      <w:bookmarkStart w:id="14" w:name="_Toc481574381"/>
       <w:r>
         <w:lastRenderedPageBreak/>
         <w:t>Table des figures.</w:t>
       </w:r>
-      <w:bookmarkEnd w:id="13"/>
+      <w:bookmarkEnd w:id="14"/>
       <w:r>
         <w:t xml:space="preserve"> </w:t>
       </w:r>
@@ -13609,12 +13650,12 @@
       <w:pPr>
         <w:pStyle w:val="Titre1"/>
       </w:pPr>
-      <w:bookmarkStart w:id="14" w:name="_Toc481574382"/>
+      <w:bookmarkStart w:id="15" w:name="_Toc481574382"/>
       <w:r>
         <w:lastRenderedPageBreak/>
         <w:t>Description des outils.</w:t>
       </w:r>
-      <w:bookmarkEnd w:id="14"/>
+      <w:bookmarkEnd w:id="15"/>
     </w:p>
     <w:p>
       <w:pPr>
@@ -13748,11 +13789,11 @@
       <w:pPr>
         <w:pStyle w:val="Titre2"/>
       </w:pPr>
-      <w:bookmarkStart w:id="15" w:name="_Toc481574383"/>
+      <w:bookmarkStart w:id="16" w:name="_Toc481574383"/>
       <w:r>
         <w:t>GIT : outil de gestion de versions</w:t>
       </w:r>
-      <w:bookmarkEnd w:id="15"/>
+      <w:bookmarkEnd w:id="16"/>
     </w:p>
     <w:p>
       <w:r>
@@ -13870,7 +13911,7 @@
         <w:pStyle w:val="Lgende"/>
         <w:jc w:val="center"/>
       </w:pPr>
-      <w:bookmarkStart w:id="16" w:name="_Toc481574454"/>
+      <w:bookmarkStart w:id="17" w:name="_Toc481574454"/>
       <w:r>
         <w:t xml:space="preserve">Figure </w:t>
       </w:r>
@@ -13914,7 +13955,7 @@
       <w:r>
         <w:t>.</w:t>
       </w:r>
-      <w:bookmarkEnd w:id="16"/>
+      <w:bookmarkEnd w:id="17"/>
     </w:p>
     <w:p>
       <w:r>
@@ -13932,11 +13973,11 @@
       <w:pPr>
         <w:pStyle w:val="Titre3"/>
       </w:pPr>
-      <w:bookmarkStart w:id="17" w:name="_Toc481574384"/>
+      <w:bookmarkStart w:id="18" w:name="_Toc481574384"/>
       <w:r>
         <w:t>Commencer à travailler avec GIT</w:t>
       </w:r>
-      <w:bookmarkEnd w:id="17"/>
+      <w:bookmarkEnd w:id="18"/>
       <w:r>
         <w:t xml:space="preserve"> </w:t>
       </w:r>
@@ -14241,7 +14282,7 @@
       <w:pPr>
         <w:pStyle w:val="Lgende"/>
       </w:pPr>
-      <w:bookmarkStart w:id="18" w:name="_Toc481574455"/>
+      <w:bookmarkStart w:id="19" w:name="_Toc481574455"/>
       <w:r>
         <w:t xml:space="preserve">Figure </w:t>
       </w:r>
@@ -14285,7 +14326,7 @@
       <w:r>
         <w:t>.</w:t>
       </w:r>
-      <w:bookmarkEnd w:id="18"/>
+      <w:bookmarkEnd w:id="19"/>
     </w:p>
     <w:p>
       <w:pPr>
@@ -14352,7 +14393,7 @@
       <w:pPr>
         <w:pStyle w:val="Lgende"/>
       </w:pPr>
-      <w:bookmarkStart w:id="19" w:name="_Toc481574456"/>
+      <w:bookmarkStart w:id="20" w:name="_Toc481574456"/>
       <w:r>
         <w:t xml:space="preserve">Figure </w:t>
       </w:r>
@@ -14367,7 +14408,7 @@
       <w:r>
         <w:t xml:space="preserve"> Création du dépôt "MemoGIT".</w:t>
       </w:r>
-      <w:bookmarkEnd w:id="19"/>
+      <w:bookmarkEnd w:id="20"/>
     </w:p>
     <w:p>
       <w:r>
@@ -14431,7 +14472,7 @@
       <w:pPr>
         <w:pStyle w:val="Lgende"/>
       </w:pPr>
-      <w:bookmarkStart w:id="20" w:name="_Toc481574457"/>
+      <w:bookmarkStart w:id="21" w:name="_Toc481574457"/>
       <w:r>
         <w:t xml:space="preserve">Figure </w:t>
       </w:r>
@@ -14446,7 +14487,7 @@
       <w:r>
         <w:t xml:space="preserve"> Adresse HTTP du dépôt GIT.</w:t>
       </w:r>
-      <w:bookmarkEnd w:id="20"/>
+      <w:bookmarkEnd w:id="21"/>
     </w:p>
     <w:p>
       <w:r>
@@ -14521,7 +14562,7 @@
       <w:pPr>
         <w:pStyle w:val="Lgende"/>
       </w:pPr>
-      <w:bookmarkStart w:id="21" w:name="_Toc481574458"/>
+      <w:bookmarkStart w:id="22" w:name="_Toc481574458"/>
       <w:r>
         <w:t xml:space="preserve">Figure </w:t>
       </w:r>
@@ -14536,7 +14577,7 @@
       <w:r>
         <w:t xml:space="preserve"> Ouverture du bash GIT directement dans le dossier cible.</w:t>
       </w:r>
-      <w:bookmarkEnd w:id="21"/>
+      <w:bookmarkEnd w:id="22"/>
     </w:p>
     <w:p>
       <w:pPr>
@@ -14594,7 +14635,7 @@
       <w:pPr>
         <w:pStyle w:val="Lgende"/>
       </w:pPr>
-      <w:bookmarkStart w:id="22" w:name="_Toc481574459"/>
+      <w:bookmarkStart w:id="23" w:name="_Toc481574459"/>
       <w:r>
         <w:t xml:space="preserve">Figure </w:t>
       </w:r>
@@ -14609,7 +14650,7 @@
       <w:r>
         <w:t xml:space="preserve"> Cloner le dépôt grâce à l'adresse HTTP GitHub.</w:t>
       </w:r>
-      <w:bookmarkEnd w:id="22"/>
+      <w:bookmarkEnd w:id="23"/>
     </w:p>
     <w:p>
       <w:pPr>
@@ -14624,12 +14665,12 @@
       <w:pPr>
         <w:pStyle w:val="Titre3"/>
       </w:pPr>
-      <w:bookmarkStart w:id="23" w:name="_Toc481574385"/>
+      <w:bookmarkStart w:id="24" w:name="_Toc481574385"/>
       <w:r>
         <w:lastRenderedPageBreak/>
         <w:t>Travailler avec GIT</w:t>
       </w:r>
-      <w:bookmarkEnd w:id="23"/>
+      <w:bookmarkEnd w:id="24"/>
     </w:p>
     <w:p>
       <w:r>
@@ -14695,7 +14736,7 @@
       <w:pPr>
         <w:pStyle w:val="Lgende"/>
       </w:pPr>
-      <w:bookmarkStart w:id="24" w:name="_Toc481574460"/>
+      <w:bookmarkStart w:id="25" w:name="_Toc481574460"/>
       <w:r>
         <w:t xml:space="preserve">Figure </w:t>
       </w:r>
@@ -14710,7 +14751,7 @@
       <w:r>
         <w:t xml:space="preserve"> Fichier ".git" dans le dossier "MemoGIT".</w:t>
       </w:r>
-      <w:bookmarkEnd w:id="24"/>
+      <w:bookmarkEnd w:id="25"/>
     </w:p>
     <w:p>
       <w:r>
@@ -14802,7 +14843,7 @@
         <w:pStyle w:val="Lgende"/>
         <w:jc w:val="center"/>
       </w:pPr>
-      <w:bookmarkStart w:id="25" w:name="_Toc481574461"/>
+      <w:bookmarkStart w:id="26" w:name="_Toc481574461"/>
       <w:r>
         <w:t xml:space="preserve">Figure </w:t>
       </w:r>
@@ -14820,7 +14861,7 @@
       <w:r>
         <w:t>Ajouter le "tracking" d'un fichier ou d'un dossier par GIT.</w:t>
       </w:r>
-      <w:bookmarkEnd w:id="25"/>
+      <w:bookmarkEnd w:id="26"/>
     </w:p>
     <w:p>
       <w:r>
@@ -14901,7 +14942,7 @@
         <w:pStyle w:val="Lgende"/>
         <w:jc w:val="center"/>
       </w:pPr>
-      <w:bookmarkStart w:id="26" w:name="_Toc481574462"/>
+      <w:bookmarkStart w:id="27" w:name="_Toc481574462"/>
       <w:r>
         <w:t xml:space="preserve">Figure </w:t>
       </w:r>
@@ -14919,7 +14960,7 @@
       <w:r>
         <w:t>Commit du fichier Memo02-05-2017.txt</w:t>
       </w:r>
-      <w:bookmarkEnd w:id="26"/>
+      <w:bookmarkEnd w:id="27"/>
     </w:p>
     <w:p>
       <w:r>
@@ -14990,7 +15031,7 @@
         <w:pStyle w:val="Lgende"/>
         <w:jc w:val="center"/>
       </w:pPr>
-      <w:bookmarkStart w:id="27" w:name="_Toc481574463"/>
+      <w:bookmarkStart w:id="28" w:name="_Toc481574463"/>
       <w:r>
         <w:t xml:space="preserve">Figure </w:t>
       </w:r>
@@ -15005,7 +15046,7 @@
       <w:r>
         <w:t xml:space="preserve"> "Push" les modifications vers le "repository" GIT.</w:t>
       </w:r>
-      <w:bookmarkEnd w:id="27"/>
+      <w:bookmarkEnd w:id="28"/>
     </w:p>
     <w:p>
       <w:r>
@@ -15132,7 +15173,7 @@
         <w:pStyle w:val="Lgende"/>
         <w:jc w:val="center"/>
       </w:pPr>
-      <w:bookmarkStart w:id="28" w:name="_Toc481574464"/>
+      <w:bookmarkStart w:id="29" w:name="_Toc481574464"/>
       <w:r>
         <w:t xml:space="preserve">Figure </w:t>
       </w:r>
@@ -15147,7 +15188,7 @@
       <w:r>
         <w:t xml:space="preserve"> Création de la branche "1stTest".</w:t>
       </w:r>
-      <w:bookmarkEnd w:id="28"/>
+      <w:bookmarkEnd w:id="29"/>
     </w:p>
     <w:p>
       <w:r>
@@ -15213,7 +15254,7 @@
         <w:pStyle w:val="Lgende"/>
         <w:jc w:val="center"/>
       </w:pPr>
-      <w:bookmarkStart w:id="29" w:name="_Toc481574465"/>
+      <w:bookmarkStart w:id="30" w:name="_Toc481574465"/>
       <w:r>
         <w:t xml:space="preserve">Figure </w:t>
       </w:r>
@@ -15228,7 +15269,7 @@
       <w:r>
         <w:t xml:space="preserve"> Changer de branche dans GIT.</w:t>
       </w:r>
-      <w:bookmarkEnd w:id="29"/>
+      <w:bookmarkEnd w:id="30"/>
     </w:p>
     <w:p>
       <w:pPr>
@@ -15288,7 +15329,7 @@
         <w:pStyle w:val="Lgende"/>
         <w:jc w:val="center"/>
       </w:pPr>
-      <w:bookmarkStart w:id="30" w:name="_Toc481574466"/>
+      <w:bookmarkStart w:id="31" w:name="_Toc481574466"/>
       <w:r>
         <w:t xml:space="preserve">Figure </w:t>
       </w:r>
@@ -15303,7 +15344,7 @@
       <w:r>
         <w:t xml:space="preserve"> Ajout d'un fichier texte dans la nouvelle branche.</w:t>
       </w:r>
-      <w:bookmarkEnd w:id="30"/>
+      <w:bookmarkEnd w:id="31"/>
     </w:p>
     <w:p>
       <w:r>
@@ -15322,11 +15363,11 @@
       <w:pPr>
         <w:pStyle w:val="Titre3"/>
       </w:pPr>
-      <w:bookmarkStart w:id="31" w:name="_Toc481574386"/>
+      <w:bookmarkStart w:id="32" w:name="_Toc481574386"/>
       <w:r>
         <w:t>Les GUI</w:t>
       </w:r>
-      <w:bookmarkEnd w:id="31"/>
+      <w:bookmarkEnd w:id="32"/>
     </w:p>
     <w:p>
       <w:r>
@@ -15402,7 +15443,7 @@
         <w:pStyle w:val="Lgende"/>
         <w:jc w:val="center"/>
       </w:pPr>
-      <w:bookmarkStart w:id="32" w:name="_Toc481574467"/>
+      <w:bookmarkStart w:id="33" w:name="_Toc481574467"/>
       <w:r>
         <w:t xml:space="preserve">Figure </w:t>
       </w:r>
@@ -15423,18 +15464,18 @@
       <w:r>
         <w:t>.</w:t>
       </w:r>
-      <w:bookmarkEnd w:id="32"/>
+      <w:bookmarkEnd w:id="33"/>
     </w:p>
     <w:p>
       <w:pPr>
         <w:pStyle w:val="Titre2"/>
       </w:pPr>
-      <w:bookmarkStart w:id="33" w:name="_Toc481574387"/>
+      <w:bookmarkStart w:id="34" w:name="_Toc481574387"/>
       <w:r>
         <w:lastRenderedPageBreak/>
         <w:t>Un langage de script.</w:t>
       </w:r>
-      <w:bookmarkEnd w:id="33"/>
+      <w:bookmarkEnd w:id="34"/>
     </w:p>
     <w:p>
       <w:pPr>
@@ -15829,7 +15870,7 @@
       <w:pPr>
         <w:pStyle w:val="Titre2"/>
       </w:pPr>
-      <w:bookmarkStart w:id="34" w:name="_Toc481574388"/>
+      <w:bookmarkStart w:id="35" w:name="_Toc481574388"/>
       <w:r>
         <w:t>Window</w:t>
       </w:r>
@@ -15842,7 +15883,7 @@
       <w:r>
         <w:t>PowerShell</w:t>
       </w:r>
-      <w:bookmarkEnd w:id="34"/>
+      <w:bookmarkEnd w:id="35"/>
       <w:r>
         <w:t xml:space="preserve"> </w:t>
       </w:r>
@@ -16343,14 +16384,14 @@
           <w:rFonts w:cs="Times New Roman"/>
         </w:rPr>
       </w:pPr>
-      <w:bookmarkStart w:id="35" w:name="_Toc477603718"/>
-      <w:bookmarkStart w:id="36" w:name="_Toc477799029"/>
-      <w:bookmarkStart w:id="37" w:name="_Toc478930903"/>
-      <w:bookmarkStart w:id="38" w:name="_Toc479589457"/>
-      <w:bookmarkStart w:id="39" w:name="_Toc480205432"/>
-      <w:bookmarkStart w:id="40" w:name="_Toc480313683"/>
-      <w:bookmarkStart w:id="41" w:name="_Toc481574479"/>
-      <w:bookmarkStart w:id="42" w:name="_Toc477600894"/>
+      <w:bookmarkStart w:id="36" w:name="_Toc477603718"/>
+      <w:bookmarkStart w:id="37" w:name="_Toc477799029"/>
+      <w:bookmarkStart w:id="38" w:name="_Toc478930903"/>
+      <w:bookmarkStart w:id="39" w:name="_Toc479589457"/>
+      <w:bookmarkStart w:id="40" w:name="_Toc480205432"/>
+      <w:bookmarkStart w:id="41" w:name="_Toc480313683"/>
+      <w:bookmarkStart w:id="42" w:name="_Toc481574479"/>
+      <w:bookmarkStart w:id="43" w:name="_Toc477600894"/>
       <w:r>
         <w:rPr>
           <w:rFonts w:cs="Times New Roman"/>
@@ -16401,20 +16442,20 @@
         </w:rPr>
         <w:t>hell</w:t>
       </w:r>
-      <w:bookmarkEnd w:id="35"/>
       <w:bookmarkEnd w:id="36"/>
       <w:bookmarkEnd w:id="37"/>
       <w:bookmarkEnd w:id="38"/>
       <w:bookmarkEnd w:id="39"/>
       <w:bookmarkEnd w:id="40"/>
       <w:bookmarkEnd w:id="41"/>
+      <w:bookmarkEnd w:id="42"/>
       <w:r>
         <w:rPr>
           <w:rFonts w:cs="Times New Roman"/>
         </w:rPr>
         <w:t xml:space="preserve"> </w:t>
       </w:r>
-      <w:bookmarkEnd w:id="42"/>
+      <w:bookmarkEnd w:id="43"/>
     </w:p>
     <w:p>
       <w:pPr>
@@ -16479,13 +16520,13 @@
           <w:rFonts w:cs="Times New Roman"/>
         </w:rPr>
       </w:pPr>
-      <w:bookmarkStart w:id="43" w:name="_Toc477603719"/>
-      <w:bookmarkStart w:id="44" w:name="_Toc477799030"/>
-      <w:bookmarkStart w:id="45" w:name="_Toc478930904"/>
-      <w:bookmarkStart w:id="46" w:name="_Toc479589458"/>
-      <w:bookmarkStart w:id="47" w:name="_Toc480205433"/>
-      <w:bookmarkStart w:id="48" w:name="_Toc480313684"/>
-      <w:bookmarkStart w:id="49" w:name="_Toc481574480"/>
+      <w:bookmarkStart w:id="44" w:name="_Toc477603719"/>
+      <w:bookmarkStart w:id="45" w:name="_Toc477799030"/>
+      <w:bookmarkStart w:id="46" w:name="_Toc478930904"/>
+      <w:bookmarkStart w:id="47" w:name="_Toc479589458"/>
+      <w:bookmarkStart w:id="48" w:name="_Toc480205433"/>
+      <w:bookmarkStart w:id="49" w:name="_Toc480313684"/>
+      <w:bookmarkStart w:id="50" w:name="_Toc481574480"/>
       <w:r>
         <w:rPr>
           <w:rFonts w:cs="Times New Roman"/>
@@ -16530,13 +16571,13 @@
         </w:rPr>
         <w:t xml:space="preserve"> Création d'une fonction permettant de changer la valeur d'une variable de l'objet créer précédemment</w:t>
       </w:r>
-      <w:bookmarkEnd w:id="43"/>
       <w:bookmarkEnd w:id="44"/>
       <w:bookmarkEnd w:id="45"/>
       <w:bookmarkEnd w:id="46"/>
       <w:bookmarkEnd w:id="47"/>
       <w:bookmarkEnd w:id="48"/>
       <w:bookmarkEnd w:id="49"/>
+      <w:bookmarkEnd w:id="50"/>
     </w:p>
     <w:p>
       <w:pPr>
@@ -16601,13 +16642,13 @@
           <w:rFonts w:cs="Times New Roman"/>
         </w:rPr>
       </w:pPr>
-      <w:bookmarkStart w:id="50" w:name="_Toc477603720"/>
-      <w:bookmarkStart w:id="51" w:name="_Toc477799031"/>
-      <w:bookmarkStart w:id="52" w:name="_Toc478930905"/>
-      <w:bookmarkStart w:id="53" w:name="_Toc479589459"/>
-      <w:bookmarkStart w:id="54" w:name="_Toc480205434"/>
-      <w:bookmarkStart w:id="55" w:name="_Toc480313685"/>
-      <w:bookmarkStart w:id="56" w:name="_Toc481574481"/>
+      <w:bookmarkStart w:id="51" w:name="_Toc477603720"/>
+      <w:bookmarkStart w:id="52" w:name="_Toc477799031"/>
+      <w:bookmarkStart w:id="53" w:name="_Toc478930905"/>
+      <w:bookmarkStart w:id="54" w:name="_Toc479589459"/>
+      <w:bookmarkStart w:id="55" w:name="_Toc480205434"/>
+      <w:bookmarkStart w:id="56" w:name="_Toc480313685"/>
+      <w:bookmarkStart w:id="57" w:name="_Toc481574481"/>
       <w:r>
         <w:rPr>
           <w:rFonts w:cs="Times New Roman"/>
@@ -16652,13 +16693,13 @@
         </w:rPr>
         <w:t xml:space="preserve"> Instanciation du type et pipe vers la fonction</w:t>
       </w:r>
-      <w:bookmarkEnd w:id="50"/>
       <w:bookmarkEnd w:id="51"/>
       <w:bookmarkEnd w:id="52"/>
       <w:bookmarkEnd w:id="53"/>
       <w:bookmarkEnd w:id="54"/>
       <w:bookmarkEnd w:id="55"/>
       <w:bookmarkEnd w:id="56"/>
+      <w:bookmarkEnd w:id="57"/>
     </w:p>
     <w:p>
       <w:pPr>
@@ -17068,14 +17109,14 @@
       <w:pPr>
         <w:pStyle w:val="Titre2"/>
       </w:pPr>
-      <w:bookmarkStart w:id="57" w:name="_Toc481574389"/>
+      <w:bookmarkStart w:id="58" w:name="_Toc481574389"/>
       <w:r>
         <w:t xml:space="preserve">La syntaxe d’une cmdlet </w:t>
       </w:r>
       <w:r>
         <w:t>PowerShell</w:t>
       </w:r>
-      <w:bookmarkEnd w:id="57"/>
+      <w:bookmarkEnd w:id="58"/>
     </w:p>
     <w:p>
       <w:pPr>
@@ -17362,7 +17403,7 @@
           <w:szCs w:val="26"/>
         </w:rPr>
       </w:pPr>
-      <w:bookmarkStart w:id="58" w:name="_Toc481574390"/>
+      <w:bookmarkStart w:id="59" w:name="_Toc481574390"/>
       <w:r>
         <w:rPr>
           <w:rStyle w:val="CodeHTML"/>
@@ -17417,17 +17458,17 @@
         </w:rPr>
         <w:t>Bash</w:t>
       </w:r>
-      <w:bookmarkEnd w:id="58"/>
+      <w:bookmarkEnd w:id="59"/>
     </w:p>
     <w:p>
       <w:pPr>
         <w:pStyle w:val="Titre3"/>
       </w:pPr>
-      <w:bookmarkStart w:id="59" w:name="_Toc481574391"/>
+      <w:bookmarkStart w:id="60" w:name="_Toc481574391"/>
       <w:r>
         <w:t>Perl</w:t>
       </w:r>
-      <w:bookmarkEnd w:id="59"/>
+      <w:bookmarkEnd w:id="60"/>
     </w:p>
     <w:p>
       <w:pPr>
@@ -17638,12 +17679,12 @@
           <w:rFonts w:cs="Times New Roman"/>
         </w:rPr>
       </w:pPr>
-      <w:bookmarkStart w:id="60" w:name="_Toc477799032"/>
-      <w:bookmarkStart w:id="61" w:name="_Toc478930906"/>
-      <w:bookmarkStart w:id="62" w:name="_Toc479589460"/>
-      <w:bookmarkStart w:id="63" w:name="_Toc480205435"/>
-      <w:bookmarkStart w:id="64" w:name="_Toc480313686"/>
-      <w:bookmarkStart w:id="65" w:name="_Toc481574482"/>
+      <w:bookmarkStart w:id="61" w:name="_Toc477799032"/>
+      <w:bookmarkStart w:id="62" w:name="_Toc478930906"/>
+      <w:bookmarkStart w:id="63" w:name="_Toc479589460"/>
+      <w:bookmarkStart w:id="64" w:name="_Toc480205435"/>
+      <w:bookmarkStart w:id="65" w:name="_Toc480313686"/>
+      <w:bookmarkStart w:id="66" w:name="_Toc481574482"/>
       <w:r>
         <w:rPr>
           <w:rFonts w:cs="Times New Roman"/>
@@ -17730,22 +17771,22 @@
           </w:r>
         </w:sdtContent>
       </w:sdt>
-      <w:bookmarkEnd w:id="60"/>
       <w:bookmarkEnd w:id="61"/>
       <w:bookmarkEnd w:id="62"/>
       <w:bookmarkEnd w:id="63"/>
       <w:bookmarkEnd w:id="64"/>
       <w:bookmarkEnd w:id="65"/>
+      <w:bookmarkEnd w:id="66"/>
     </w:p>
     <w:p>
       <w:pPr>
         <w:pStyle w:val="Titre3"/>
       </w:pPr>
-      <w:bookmarkStart w:id="66" w:name="_Toc481574392"/>
+      <w:bookmarkStart w:id="67" w:name="_Toc481574392"/>
       <w:r>
         <w:t>Python</w:t>
       </w:r>
-      <w:bookmarkEnd w:id="66"/>
+      <w:bookmarkEnd w:id="67"/>
     </w:p>
     <w:p>
       <w:pPr>
@@ -17973,11 +18014,11 @@
           <w:rFonts w:cs="Times New Roman"/>
         </w:rPr>
       </w:pPr>
-      <w:bookmarkStart w:id="67" w:name="_Toc478930907"/>
-      <w:bookmarkStart w:id="68" w:name="_Toc479589461"/>
-      <w:bookmarkStart w:id="69" w:name="_Toc480205436"/>
-      <w:bookmarkStart w:id="70" w:name="_Toc480313687"/>
-      <w:bookmarkStart w:id="71" w:name="_Toc481574483"/>
+      <w:bookmarkStart w:id="68" w:name="_Toc478930907"/>
+      <w:bookmarkStart w:id="69" w:name="_Toc479589461"/>
+      <w:bookmarkStart w:id="70" w:name="_Toc480205436"/>
+      <w:bookmarkStart w:id="71" w:name="_Toc480313687"/>
+      <w:bookmarkStart w:id="72" w:name="_Toc481574483"/>
       <w:r>
         <w:rPr>
           <w:rFonts w:cs="Times New Roman"/>
@@ -18064,22 +18105,22 @@
           </w:r>
         </w:sdtContent>
       </w:sdt>
-      <w:bookmarkEnd w:id="67"/>
       <w:bookmarkEnd w:id="68"/>
       <w:bookmarkEnd w:id="69"/>
       <w:bookmarkEnd w:id="70"/>
       <w:bookmarkEnd w:id="71"/>
+      <w:bookmarkEnd w:id="72"/>
     </w:p>
     <w:p>
       <w:pPr>
         <w:pStyle w:val="Titre3"/>
       </w:pPr>
-      <w:bookmarkStart w:id="72" w:name="_Toc481574393"/>
+      <w:bookmarkStart w:id="73" w:name="_Toc481574393"/>
       <w:r>
         <w:lastRenderedPageBreak/>
         <w:t>Bash</w:t>
       </w:r>
-      <w:bookmarkEnd w:id="72"/>
+      <w:bookmarkEnd w:id="73"/>
     </w:p>
     <w:p>
       <w:pPr>
@@ -18361,7 +18402,7 @@
       <w:pPr>
         <w:pStyle w:val="Titre3"/>
       </w:pPr>
-      <w:bookmarkStart w:id="73" w:name="_Toc481574394"/>
+      <w:bookmarkStart w:id="74" w:name="_Toc481574394"/>
       <w:r>
         <w:t xml:space="preserve">Les </w:t>
       </w:r>
@@ -18380,7 +18421,7 @@
       <w:r>
         <w:t>PowerShell</w:t>
       </w:r>
-      <w:bookmarkEnd w:id="73"/>
+      <w:bookmarkEnd w:id="74"/>
     </w:p>
     <w:p>
       <w:pPr>
@@ -19009,22 +19050,22 @@
       <w:pPr>
         <w:pStyle w:val="Titre1"/>
       </w:pPr>
-      <w:bookmarkStart w:id="74" w:name="_Toc481574395"/>
+      <w:bookmarkStart w:id="75" w:name="_Toc481574395"/>
       <w:r>
         <w:lastRenderedPageBreak/>
         <w:t>Etude de l’existant.</w:t>
       </w:r>
-      <w:bookmarkEnd w:id="74"/>
+      <w:bookmarkEnd w:id="75"/>
     </w:p>
     <w:p>
       <w:pPr>
         <w:pStyle w:val="Titre2"/>
       </w:pPr>
-      <w:bookmarkStart w:id="75" w:name="_Toc481574396"/>
+      <w:bookmarkStart w:id="76" w:name="_Toc481574396"/>
       <w:r>
         <w:t>La problématique</w:t>
       </w:r>
-      <w:bookmarkEnd w:id="75"/>
+      <w:bookmarkEnd w:id="76"/>
     </w:p>
     <w:p>
       <w:pPr>
@@ -19362,11 +19403,11 @@
       <w:pPr>
         <w:pStyle w:val="Titre2"/>
       </w:pPr>
-      <w:bookmarkStart w:id="76" w:name="_Toc481574397"/>
+      <w:bookmarkStart w:id="77" w:name="_Toc481574397"/>
       <w:r>
         <w:t>Chef</w:t>
       </w:r>
-      <w:bookmarkEnd w:id="76"/>
+      <w:bookmarkEnd w:id="77"/>
     </w:p>
     <w:p>
       <w:pPr>
@@ -19670,13 +19711,13 @@
           <w:lang w:val="en-US"/>
         </w:rPr>
       </w:pPr>
-      <w:bookmarkStart w:id="77" w:name="_Toc478480735"/>
-      <w:bookmarkStart w:id="78" w:name="_Toc478930899"/>
-      <w:bookmarkStart w:id="79" w:name="_Toc478930912"/>
-      <w:bookmarkStart w:id="80" w:name="_Toc479589453"/>
-      <w:bookmarkStart w:id="81" w:name="_Toc480205455"/>
-      <w:bookmarkStart w:id="82" w:name="_Toc480313676"/>
-      <w:bookmarkStart w:id="83" w:name="_Toc481574468"/>
+      <w:bookmarkStart w:id="78" w:name="_Toc478480735"/>
+      <w:bookmarkStart w:id="79" w:name="_Toc478930899"/>
+      <w:bookmarkStart w:id="80" w:name="_Toc478930912"/>
+      <w:bookmarkStart w:id="81" w:name="_Toc479589453"/>
+      <w:bookmarkStart w:id="82" w:name="_Toc480205455"/>
+      <w:bookmarkStart w:id="83" w:name="_Toc480313676"/>
+      <w:bookmarkStart w:id="84" w:name="_Toc481574468"/>
       <w:r>
         <w:rPr>
           <w:rFonts w:cs="Times New Roman"/>
@@ -19782,13 +19823,13 @@
           </w:r>
         </w:sdtContent>
       </w:sdt>
-      <w:bookmarkEnd w:id="77"/>
       <w:bookmarkEnd w:id="78"/>
       <w:bookmarkEnd w:id="79"/>
       <w:bookmarkEnd w:id="80"/>
       <w:bookmarkEnd w:id="81"/>
       <w:bookmarkEnd w:id="82"/>
       <w:bookmarkEnd w:id="83"/>
+      <w:bookmarkEnd w:id="84"/>
     </w:p>
     <w:p>
       <w:pPr>
@@ -19819,11 +19860,11 @@
       <w:pPr>
         <w:pStyle w:val="Titre2"/>
       </w:pPr>
-      <w:bookmarkStart w:id="84" w:name="_Toc481574398"/>
+      <w:bookmarkStart w:id="85" w:name="_Toc481574398"/>
       <w:r>
         <w:t>Puppet</w:t>
       </w:r>
-      <w:bookmarkEnd w:id="84"/>
+      <w:bookmarkEnd w:id="85"/>
       <w:r>
         <w:t xml:space="preserve"> </w:t>
       </w:r>
@@ -19981,11 +20022,11 @@
       <w:pPr>
         <w:pStyle w:val="Titre3"/>
       </w:pPr>
-      <w:bookmarkStart w:id="85" w:name="_Toc481574399"/>
+      <w:bookmarkStart w:id="86" w:name="_Toc481574399"/>
       <w:r>
         <w:t>Architecture</w:t>
       </w:r>
-      <w:bookmarkEnd w:id="85"/>
+      <w:bookmarkEnd w:id="86"/>
     </w:p>
     <w:p>
       <w:pPr>
@@ -20391,13 +20432,13 @@
           <w:lang w:val="en-US"/>
         </w:rPr>
       </w:pPr>
-      <w:bookmarkStart w:id="86" w:name="_Toc478480736"/>
-      <w:bookmarkStart w:id="87" w:name="_Toc478930900"/>
-      <w:bookmarkStart w:id="88" w:name="_Toc478930913"/>
-      <w:bookmarkStart w:id="89" w:name="_Toc479589454"/>
-      <w:bookmarkStart w:id="90" w:name="_Toc480205456"/>
-      <w:bookmarkStart w:id="91" w:name="_Toc480313677"/>
-      <w:bookmarkStart w:id="92" w:name="_Toc481574469"/>
+      <w:bookmarkStart w:id="87" w:name="_Toc478480736"/>
+      <w:bookmarkStart w:id="88" w:name="_Toc478930900"/>
+      <w:bookmarkStart w:id="89" w:name="_Toc478930913"/>
+      <w:bookmarkStart w:id="90" w:name="_Toc479589454"/>
+      <w:bookmarkStart w:id="91" w:name="_Toc480205456"/>
+      <w:bookmarkStart w:id="92" w:name="_Toc480313677"/>
+      <w:bookmarkStart w:id="93" w:name="_Toc481574469"/>
       <w:r>
         <w:rPr>
           <w:rFonts w:cs="Times New Roman"/>
@@ -20490,13 +20531,13 @@
           </w:r>
         </w:sdtContent>
       </w:sdt>
-      <w:bookmarkEnd w:id="86"/>
       <w:bookmarkEnd w:id="87"/>
       <w:bookmarkEnd w:id="88"/>
       <w:bookmarkEnd w:id="89"/>
       <w:bookmarkEnd w:id="90"/>
       <w:bookmarkEnd w:id="91"/>
       <w:bookmarkEnd w:id="92"/>
+      <w:bookmarkEnd w:id="93"/>
     </w:p>
     <w:p>
       <w:pPr>
@@ -20520,12 +20561,12 @@
       <w:pPr>
         <w:pStyle w:val="Titre2"/>
       </w:pPr>
-      <w:bookmarkStart w:id="93" w:name="_Toc481574400"/>
+      <w:bookmarkStart w:id="94" w:name="_Toc481574400"/>
       <w:r>
         <w:lastRenderedPageBreak/>
         <w:t>Rudder</w:t>
       </w:r>
-      <w:bookmarkEnd w:id="93"/>
+      <w:bookmarkEnd w:id="94"/>
     </w:p>
     <w:p>
       <w:pPr>
@@ -20827,13 +20868,13 @@
           <w:lang w:val="en-US"/>
         </w:rPr>
       </w:pPr>
-      <w:bookmarkStart w:id="94" w:name="_Toc478480737"/>
-      <w:bookmarkStart w:id="95" w:name="_Toc478930901"/>
-      <w:bookmarkStart w:id="96" w:name="_Toc478930914"/>
-      <w:bookmarkStart w:id="97" w:name="_Toc479589455"/>
-      <w:bookmarkStart w:id="98" w:name="_Toc480205457"/>
-      <w:bookmarkStart w:id="99" w:name="_Toc480313678"/>
-      <w:bookmarkStart w:id="100" w:name="_Toc481574470"/>
+      <w:bookmarkStart w:id="95" w:name="_Toc478480737"/>
+      <w:bookmarkStart w:id="96" w:name="_Toc478930901"/>
+      <w:bookmarkStart w:id="97" w:name="_Toc478930914"/>
+      <w:bookmarkStart w:id="98" w:name="_Toc479589455"/>
+      <w:bookmarkStart w:id="99" w:name="_Toc480205457"/>
+      <w:bookmarkStart w:id="100" w:name="_Toc480313678"/>
+      <w:bookmarkStart w:id="101" w:name="_Toc481574470"/>
       <w:r>
         <w:rPr>
           <w:rFonts w:cs="Times New Roman"/>
@@ -20926,13 +20967,13 @@
           </w:r>
         </w:sdtContent>
       </w:sdt>
-      <w:bookmarkEnd w:id="94"/>
       <w:bookmarkEnd w:id="95"/>
       <w:bookmarkEnd w:id="96"/>
       <w:bookmarkEnd w:id="97"/>
       <w:bookmarkEnd w:id="98"/>
       <w:bookmarkEnd w:id="99"/>
       <w:bookmarkEnd w:id="100"/>
+      <w:bookmarkEnd w:id="101"/>
     </w:p>
     <w:p>
       <w:pPr>
@@ -20976,11 +21017,11 @@
       <w:pPr>
         <w:pStyle w:val="Titre2"/>
       </w:pPr>
-      <w:bookmarkStart w:id="101" w:name="_Toc481574401"/>
+      <w:bookmarkStart w:id="102" w:name="_Toc481574401"/>
       <w:r>
         <w:t>Pourquoi utiliser YASC ?</w:t>
       </w:r>
-      <w:bookmarkEnd w:id="101"/>
+      <w:bookmarkEnd w:id="102"/>
     </w:p>
     <w:p>
       <w:pPr>
@@ -21690,12 +21731,12 @@
       <w:pPr>
         <w:pStyle w:val="Titre1"/>
       </w:pPr>
-      <w:bookmarkStart w:id="102" w:name="_Toc481574402"/>
+      <w:bookmarkStart w:id="103" w:name="_Toc481574402"/>
       <w:r>
         <w:lastRenderedPageBreak/>
         <w:t>YASC</w:t>
       </w:r>
-      <w:bookmarkEnd w:id="102"/>
+      <w:bookmarkEnd w:id="103"/>
     </w:p>
     <w:p>
       <w:pPr>
@@ -22106,14 +22147,14 @@
       <w:pPr>
         <w:pStyle w:val="Titre2"/>
       </w:pPr>
-      <w:bookmarkStart w:id="103" w:name="_Ref479847871"/>
-      <w:bookmarkStart w:id="104" w:name="_Toc481574403"/>
+      <w:bookmarkStart w:id="104" w:name="_Ref479847871"/>
+      <w:bookmarkStart w:id="105" w:name="_Toc481574403"/>
       <w:r>
         <w:lastRenderedPageBreak/>
         <w:t>Diagramme de fonctionnement</w:t>
       </w:r>
-      <w:bookmarkEnd w:id="103"/>
       <w:bookmarkEnd w:id="104"/>
+      <w:bookmarkEnd w:id="105"/>
     </w:p>
     <w:p>
       <w:pPr>
@@ -22181,12 +22222,12 @@
           <w:lang w:val="en-US"/>
         </w:rPr>
       </w:pPr>
-      <w:bookmarkStart w:id="105" w:name="_Toc478930902"/>
-      <w:bookmarkStart w:id="106" w:name="_Toc478930915"/>
-      <w:bookmarkStart w:id="107" w:name="_Toc479589456"/>
-      <w:bookmarkStart w:id="108" w:name="_Toc480205458"/>
-      <w:bookmarkStart w:id="109" w:name="_Toc480313679"/>
-      <w:bookmarkStart w:id="110" w:name="_Toc481574471"/>
+      <w:bookmarkStart w:id="106" w:name="_Toc478930902"/>
+      <w:bookmarkStart w:id="107" w:name="_Toc478930915"/>
+      <w:bookmarkStart w:id="108" w:name="_Toc479589456"/>
+      <w:bookmarkStart w:id="109" w:name="_Toc480205458"/>
+      <w:bookmarkStart w:id="110" w:name="_Toc480313679"/>
+      <w:bookmarkStart w:id="111" w:name="_Toc481574471"/>
       <w:r>
         <w:rPr>
           <w:rFonts w:cs="Times New Roman"/>
@@ -22279,23 +22320,23 @@
           </w:r>
         </w:sdtContent>
       </w:sdt>
-      <w:bookmarkEnd w:id="105"/>
       <w:bookmarkEnd w:id="106"/>
       <w:bookmarkEnd w:id="107"/>
       <w:bookmarkEnd w:id="108"/>
       <w:bookmarkEnd w:id="109"/>
       <w:bookmarkEnd w:id="110"/>
+      <w:bookmarkEnd w:id="111"/>
     </w:p>
     <w:p>
       <w:pPr>
         <w:pStyle w:val="Titre2"/>
       </w:pPr>
-      <w:bookmarkStart w:id="111" w:name="_Toc481574404"/>
+      <w:bookmarkStart w:id="112" w:name="_Toc481574404"/>
       <w:r>
         <w:lastRenderedPageBreak/>
         <w:t>Les fichiers XML de configuration</w:t>
       </w:r>
-      <w:bookmarkEnd w:id="111"/>
+      <w:bookmarkEnd w:id="112"/>
     </w:p>
     <w:p>
       <w:pPr>
@@ -22338,11 +22379,11 @@
       <w:pPr>
         <w:pStyle w:val="Titre3"/>
       </w:pPr>
-      <w:bookmarkStart w:id="112" w:name="_Toc481574405"/>
+      <w:bookmarkStart w:id="113" w:name="_Toc481574405"/>
       <w:r>
         <w:t>Le fichier de configuration de YASC : YascConfig.xml</w:t>
       </w:r>
-      <w:bookmarkEnd w:id="112"/>
+      <w:bookmarkEnd w:id="113"/>
     </w:p>
     <w:p>
       <w:pPr>
@@ -22585,11 +22626,11 @@
       <w:pPr>
         <w:pStyle w:val="Titre3"/>
       </w:pPr>
-      <w:bookmarkStart w:id="113" w:name="_Toc481574406"/>
+      <w:bookmarkStart w:id="114" w:name="_Toc481574406"/>
       <w:r>
         <w:t>Le fichier des métadonnées : YascMeta.XML</w:t>
       </w:r>
-      <w:bookmarkEnd w:id="113"/>
+      <w:bookmarkEnd w:id="114"/>
     </w:p>
     <w:p>
       <w:pPr>
@@ -22860,11 +22901,11 @@
       <w:pPr>
         <w:pStyle w:val="Titre3"/>
       </w:pPr>
-      <w:bookmarkStart w:id="114" w:name="_Toc481574407"/>
+      <w:bookmarkStart w:id="115" w:name="_Toc481574407"/>
       <w:r>
         <w:t>Le fichier de définition des modules PowerShell : YascEngine.xml</w:t>
       </w:r>
-      <w:bookmarkEnd w:id="114"/>
+      <w:bookmarkEnd w:id="115"/>
     </w:p>
     <w:p>
       <w:pPr>
@@ -23147,11 +23188,11 @@
           <w:rFonts w:cs="Times New Roman"/>
         </w:rPr>
       </w:pPr>
-      <w:bookmarkStart w:id="115" w:name="_Toc478930908"/>
-      <w:bookmarkStart w:id="116" w:name="_Toc479589462"/>
-      <w:bookmarkStart w:id="117" w:name="_Toc480205437"/>
-      <w:bookmarkStart w:id="118" w:name="_Toc480313688"/>
-      <w:bookmarkStart w:id="119" w:name="_Toc481574484"/>
+      <w:bookmarkStart w:id="116" w:name="_Toc478930908"/>
+      <w:bookmarkStart w:id="117" w:name="_Toc479589462"/>
+      <w:bookmarkStart w:id="118" w:name="_Toc480205437"/>
+      <w:bookmarkStart w:id="119" w:name="_Toc480313688"/>
+      <w:bookmarkStart w:id="120" w:name="_Toc481574484"/>
       <w:r>
         <w:rPr>
           <w:rFonts w:cs="Times New Roman"/>
@@ -23196,11 +23237,11 @@
         </w:rPr>
         <w:t xml:space="preserve"> Cmdlet permettant de changer le mot de passe admin d'un A.D.</w:t>
       </w:r>
-      <w:bookmarkEnd w:id="115"/>
       <w:bookmarkEnd w:id="116"/>
       <w:bookmarkEnd w:id="117"/>
       <w:bookmarkEnd w:id="118"/>
       <w:bookmarkEnd w:id="119"/>
+      <w:bookmarkEnd w:id="120"/>
     </w:p>
     <w:p>
       <w:pPr>
@@ -23446,11 +23487,11 @@
           <w:rFonts w:cs="Times New Roman"/>
         </w:rPr>
       </w:pPr>
-      <w:bookmarkStart w:id="120" w:name="_Toc478930909"/>
-      <w:bookmarkStart w:id="121" w:name="_Toc479589463"/>
-      <w:bookmarkStart w:id="122" w:name="_Toc480205438"/>
-      <w:bookmarkStart w:id="123" w:name="_Toc480313689"/>
-      <w:bookmarkStart w:id="124" w:name="_Toc481574485"/>
+      <w:bookmarkStart w:id="121" w:name="_Toc478930909"/>
+      <w:bookmarkStart w:id="122" w:name="_Toc479589463"/>
+      <w:bookmarkStart w:id="123" w:name="_Toc480205438"/>
+      <w:bookmarkStart w:id="124" w:name="_Toc480313689"/>
+      <w:bookmarkStart w:id="125" w:name="_Toc481574485"/>
       <w:r>
         <w:rPr>
           <w:rFonts w:cs="Times New Roman"/>
@@ -23495,11 +23536,11 @@
         </w:rPr>
         <w:t xml:space="preserve"> YASC ira chercher la valeur dans le fichier des métadonnées</w:t>
       </w:r>
-      <w:bookmarkEnd w:id="120"/>
       <w:bookmarkEnd w:id="121"/>
       <w:bookmarkEnd w:id="122"/>
       <w:bookmarkEnd w:id="123"/>
       <w:bookmarkEnd w:id="124"/>
+      <w:bookmarkEnd w:id="125"/>
     </w:p>
     <w:p>
       <w:pPr>
@@ -23543,18 +23584,17 @@
       <w:pPr>
         <w:pStyle w:val="Titre3"/>
       </w:pPr>
-      <w:bookmarkStart w:id="125" w:name="_Ref479324084"/>
-      <w:bookmarkStart w:id="126" w:name="_Ref479324086"/>
-      <w:bookmarkStart w:id="127" w:name="_Ref479324102"/>
-      <w:bookmarkStart w:id="128" w:name="_Ref479325429"/>
-      <w:bookmarkStart w:id="129" w:name="_Ref479325430"/>
-      <w:bookmarkStart w:id="130" w:name="_Ref479325445"/>
-      <w:bookmarkStart w:id="131" w:name="_Ref479325752"/>
-      <w:bookmarkStart w:id="132" w:name="_Toc481574408"/>
+      <w:bookmarkStart w:id="126" w:name="_Ref479324084"/>
+      <w:bookmarkStart w:id="127" w:name="_Ref479324086"/>
+      <w:bookmarkStart w:id="128" w:name="_Ref479324102"/>
+      <w:bookmarkStart w:id="129" w:name="_Ref479325429"/>
+      <w:bookmarkStart w:id="130" w:name="_Ref479325430"/>
+      <w:bookmarkStart w:id="131" w:name="_Ref479325445"/>
+      <w:bookmarkStart w:id="132" w:name="_Ref479325752"/>
+      <w:bookmarkStart w:id="133" w:name="_Toc481574408"/>
       <w:r>
         <w:t>Le fichier de déploiement d’application : AppData.xml</w:t>
       </w:r>
-      <w:bookmarkEnd w:id="125"/>
       <w:bookmarkEnd w:id="126"/>
       <w:bookmarkEnd w:id="127"/>
       <w:bookmarkEnd w:id="128"/>
@@ -23562,6 +23602,7 @@
       <w:bookmarkEnd w:id="130"/>
       <w:bookmarkEnd w:id="131"/>
       <w:bookmarkEnd w:id="132"/>
+      <w:bookmarkEnd w:id="133"/>
     </w:p>
     <w:p>
       <w:pPr>
@@ -23828,11 +23869,11 @@
           <w:rFonts w:cs="Times New Roman"/>
         </w:rPr>
       </w:pPr>
-      <w:bookmarkStart w:id="133" w:name="_Toc478930910"/>
-      <w:bookmarkStart w:id="134" w:name="_Toc479589464"/>
-      <w:bookmarkStart w:id="135" w:name="_Toc480205439"/>
-      <w:bookmarkStart w:id="136" w:name="_Toc480313690"/>
-      <w:bookmarkStart w:id="137" w:name="_Toc481574486"/>
+      <w:bookmarkStart w:id="134" w:name="_Toc478930910"/>
+      <w:bookmarkStart w:id="135" w:name="_Toc479589464"/>
+      <w:bookmarkStart w:id="136" w:name="_Toc480205439"/>
+      <w:bookmarkStart w:id="137" w:name="_Toc480313690"/>
+      <w:bookmarkStart w:id="138" w:name="_Toc481574486"/>
       <w:r>
         <w:rPr>
           <w:rFonts w:cs="Times New Roman"/>
@@ -23877,11 +23918,11 @@
         </w:rPr>
         <w:t xml:space="preserve"> Tag "General"</w:t>
       </w:r>
-      <w:bookmarkEnd w:id="133"/>
       <w:bookmarkEnd w:id="134"/>
       <w:bookmarkEnd w:id="135"/>
       <w:bookmarkEnd w:id="136"/>
       <w:bookmarkEnd w:id="137"/>
+      <w:bookmarkEnd w:id="138"/>
     </w:p>
     <w:p>
       <w:pPr>
@@ -24036,11 +24077,11 @@
           <w:rFonts w:cs="Times New Roman"/>
         </w:rPr>
       </w:pPr>
-      <w:bookmarkStart w:id="138" w:name="_Toc478930911"/>
-      <w:bookmarkStart w:id="139" w:name="_Toc479589465"/>
-      <w:bookmarkStart w:id="140" w:name="_Toc480205440"/>
-      <w:bookmarkStart w:id="141" w:name="_Toc480313691"/>
-      <w:bookmarkStart w:id="142" w:name="_Toc481574487"/>
+      <w:bookmarkStart w:id="139" w:name="_Toc478930911"/>
+      <w:bookmarkStart w:id="140" w:name="_Toc479589465"/>
+      <w:bookmarkStart w:id="141" w:name="_Toc480205440"/>
+      <w:bookmarkStart w:id="142" w:name="_Toc480313691"/>
+      <w:bookmarkStart w:id="143" w:name="_Toc481574487"/>
       <w:r>
         <w:rPr>
           <w:rFonts w:cs="Times New Roman"/>
@@ -24085,21 +24126,21 @@
         </w:rPr>
         <w:t xml:space="preserve"> Les étapes de déploiement d'un firewall</w:t>
       </w:r>
-      <w:bookmarkEnd w:id="138"/>
       <w:bookmarkEnd w:id="139"/>
       <w:bookmarkEnd w:id="140"/>
       <w:bookmarkEnd w:id="141"/>
       <w:bookmarkEnd w:id="142"/>
+      <w:bookmarkEnd w:id="143"/>
     </w:p>
     <w:p>
       <w:pPr>
         <w:pStyle w:val="Titre3"/>
       </w:pPr>
-      <w:bookmarkStart w:id="143" w:name="_Toc481574409"/>
+      <w:bookmarkStart w:id="144" w:name="_Toc481574409"/>
       <w:r>
         <w:t>En résumé</w:t>
       </w:r>
-      <w:bookmarkEnd w:id="143"/>
+      <w:bookmarkEnd w:id="144"/>
     </w:p>
     <w:p>
       <w:pPr>
@@ -24326,12 +24367,12 @@
       <w:pPr>
         <w:pStyle w:val="Titre2"/>
       </w:pPr>
-      <w:bookmarkStart w:id="144" w:name="_Toc481574410"/>
+      <w:bookmarkStart w:id="145" w:name="_Toc481574410"/>
       <w:r>
         <w:lastRenderedPageBreak/>
         <w:t>Les modules PowerShell</w:t>
       </w:r>
-      <w:bookmarkEnd w:id="144"/>
+      <w:bookmarkEnd w:id="145"/>
     </w:p>
     <w:p>
       <w:pPr>
@@ -24435,8 +24476,8 @@
       <w:pPr>
         <w:pStyle w:val="Titre3"/>
       </w:pPr>
-      <w:bookmarkStart w:id="145" w:name="_Ref479851375"/>
-      <w:bookmarkStart w:id="146" w:name="_Toc481574411"/>
+      <w:bookmarkStart w:id="146" w:name="_Ref479851375"/>
+      <w:bookmarkStart w:id="147" w:name="_Toc481574411"/>
       <w:r>
         <w:t xml:space="preserve">Règles de bonne pratique </w:t>
       </w:r>
@@ -24446,8 +24487,8 @@
       <w:r>
         <w:t>.</w:t>
       </w:r>
-      <w:bookmarkEnd w:id="145"/>
       <w:bookmarkEnd w:id="146"/>
+      <w:bookmarkEnd w:id="147"/>
     </w:p>
     <w:p>
       <w:pPr>
@@ -24570,10 +24611,10 @@
           <w:rFonts w:cs="Times New Roman"/>
         </w:rPr>
       </w:pPr>
-      <w:bookmarkStart w:id="147" w:name="_Toc479589466"/>
-      <w:bookmarkStart w:id="148" w:name="_Toc480205441"/>
-      <w:bookmarkStart w:id="149" w:name="_Toc480313692"/>
-      <w:bookmarkStart w:id="150" w:name="_Toc481574488"/>
+      <w:bookmarkStart w:id="148" w:name="_Toc479589466"/>
+      <w:bookmarkStart w:id="149" w:name="_Toc480205441"/>
+      <w:bookmarkStart w:id="150" w:name="_Toc480313692"/>
+      <w:bookmarkStart w:id="151" w:name="_Toc481574488"/>
       <w:r>
         <w:rPr>
           <w:rFonts w:cs="Times New Roman"/>
@@ -24618,10 +24659,10 @@
         </w:rPr>
         <w:t xml:space="preserve"> Exemple d'en-tête de description</w:t>
       </w:r>
-      <w:bookmarkEnd w:id="147"/>
       <w:bookmarkEnd w:id="148"/>
       <w:bookmarkEnd w:id="149"/>
       <w:bookmarkEnd w:id="150"/>
+      <w:bookmarkEnd w:id="151"/>
     </w:p>
     <w:p>
       <w:pPr>
@@ -24766,10 +24807,10 @@
           <w:rFonts w:cs="Times New Roman"/>
         </w:rPr>
       </w:pPr>
-      <w:bookmarkStart w:id="151" w:name="_Toc479589467"/>
-      <w:bookmarkStart w:id="152" w:name="_Toc480205442"/>
-      <w:bookmarkStart w:id="153" w:name="_Toc480313693"/>
-      <w:bookmarkStart w:id="154" w:name="_Toc481574489"/>
+      <w:bookmarkStart w:id="152" w:name="_Toc479589467"/>
+      <w:bookmarkStart w:id="153" w:name="_Toc480205442"/>
+      <w:bookmarkStart w:id="154" w:name="_Toc480313693"/>
+      <w:bookmarkStart w:id="155" w:name="_Toc481574489"/>
       <w:r>
         <w:rPr>
           <w:rFonts w:cs="Times New Roman"/>
@@ -24856,10 +24897,10 @@
           </w:r>
         </w:sdtContent>
       </w:sdt>
-      <w:bookmarkEnd w:id="151"/>
       <w:bookmarkEnd w:id="152"/>
       <w:bookmarkEnd w:id="153"/>
       <w:bookmarkEnd w:id="154"/>
+      <w:bookmarkEnd w:id="155"/>
     </w:p>
     <w:p>
       <w:pPr>
@@ -24975,10 +25016,10 @@
           <w:rFonts w:cs="Times New Roman"/>
         </w:rPr>
       </w:pPr>
-      <w:bookmarkStart w:id="155" w:name="_Toc479589468"/>
-      <w:bookmarkStart w:id="156" w:name="_Toc480205443"/>
-      <w:bookmarkStart w:id="157" w:name="_Toc480313694"/>
-      <w:bookmarkStart w:id="158" w:name="_Toc481574490"/>
+      <w:bookmarkStart w:id="156" w:name="_Toc479589468"/>
+      <w:bookmarkStart w:id="157" w:name="_Toc480205443"/>
+      <w:bookmarkStart w:id="158" w:name="_Toc480313694"/>
+      <w:bookmarkStart w:id="159" w:name="_Toc481574490"/>
       <w:r>
         <w:rPr>
           <w:rFonts w:cs="Times New Roman"/>
@@ -25065,10 +25106,10 @@
           </w:r>
         </w:sdtContent>
       </w:sdt>
-      <w:bookmarkEnd w:id="155"/>
       <w:bookmarkEnd w:id="156"/>
       <w:bookmarkEnd w:id="157"/>
       <w:bookmarkEnd w:id="158"/>
+      <w:bookmarkEnd w:id="159"/>
     </w:p>
     <w:p>
       <w:pPr>
@@ -25148,10 +25189,10 @@
           <w:rFonts w:cs="Times New Roman"/>
         </w:rPr>
       </w:pPr>
-      <w:bookmarkStart w:id="159" w:name="_Toc479589469"/>
-      <w:bookmarkStart w:id="160" w:name="_Toc480205444"/>
-      <w:bookmarkStart w:id="161" w:name="_Toc480313695"/>
-      <w:bookmarkStart w:id="162" w:name="_Toc481574491"/>
+      <w:bookmarkStart w:id="160" w:name="_Toc479589469"/>
+      <w:bookmarkStart w:id="161" w:name="_Toc480205444"/>
+      <w:bookmarkStart w:id="162" w:name="_Toc480313695"/>
+      <w:bookmarkStart w:id="163" w:name="_Toc481574491"/>
       <w:r>
         <w:rPr>
           <w:rFonts w:cs="Times New Roman"/>
@@ -25238,10 +25279,10 @@
           </w:r>
         </w:sdtContent>
       </w:sdt>
-      <w:bookmarkEnd w:id="159"/>
       <w:bookmarkEnd w:id="160"/>
       <w:bookmarkEnd w:id="161"/>
       <w:bookmarkEnd w:id="162"/>
+      <w:bookmarkEnd w:id="163"/>
     </w:p>
     <w:p>
       <w:pPr>
@@ -25445,10 +25486,10 @@
           <w:lang w:val="en-US"/>
         </w:rPr>
       </w:pPr>
-      <w:bookmarkStart w:id="163" w:name="_Toc479589470"/>
-      <w:bookmarkStart w:id="164" w:name="_Toc480205445"/>
-      <w:bookmarkStart w:id="165" w:name="_Toc480313696"/>
-      <w:bookmarkStart w:id="166" w:name="_Toc481574492"/>
+      <w:bookmarkStart w:id="164" w:name="_Toc479589470"/>
+      <w:bookmarkStart w:id="165" w:name="_Toc480205445"/>
+      <w:bookmarkStart w:id="166" w:name="_Toc480313696"/>
+      <w:bookmarkStart w:id="167" w:name="_Toc481574492"/>
       <w:r>
         <w:rPr>
           <w:rFonts w:cs="Times New Roman"/>
@@ -25541,10 +25582,10 @@
           </w:r>
         </w:sdtContent>
       </w:sdt>
-      <w:bookmarkEnd w:id="163"/>
       <w:bookmarkEnd w:id="164"/>
       <w:bookmarkEnd w:id="165"/>
       <w:bookmarkEnd w:id="166"/>
+      <w:bookmarkEnd w:id="167"/>
     </w:p>
     <w:p>
       <w:pPr>
@@ -25782,10 +25823,10 @@
           <w:rFonts w:cs="Times New Roman"/>
         </w:rPr>
       </w:pPr>
-      <w:bookmarkStart w:id="167" w:name="_Toc479589471"/>
-      <w:bookmarkStart w:id="168" w:name="_Toc480205446"/>
-      <w:bookmarkStart w:id="169" w:name="_Toc480313697"/>
-      <w:bookmarkStart w:id="170" w:name="_Toc481574493"/>
+      <w:bookmarkStart w:id="168" w:name="_Toc479589471"/>
+      <w:bookmarkStart w:id="169" w:name="_Toc480205446"/>
+      <w:bookmarkStart w:id="170" w:name="_Toc480313697"/>
+      <w:bookmarkStart w:id="171" w:name="_Toc481574493"/>
       <w:r>
         <w:rPr>
           <w:rFonts w:cs="Times New Roman"/>
@@ -25872,10 +25913,10 @@
           </w:r>
         </w:sdtContent>
       </w:sdt>
-      <w:bookmarkEnd w:id="167"/>
       <w:bookmarkEnd w:id="168"/>
       <w:bookmarkEnd w:id="169"/>
       <w:bookmarkEnd w:id="170"/>
+      <w:bookmarkEnd w:id="171"/>
     </w:p>
     <w:p>
       <w:pPr>
@@ -25909,19 +25950,19 @@
       <w:pPr>
         <w:pStyle w:val="Titre3"/>
       </w:pPr>
-      <w:bookmarkStart w:id="171" w:name="_Ref480805039"/>
-      <w:bookmarkStart w:id="172" w:name="_Ref480805063"/>
-      <w:bookmarkStart w:id="173" w:name="_Ref480805070"/>
-      <w:bookmarkStart w:id="174" w:name="_Ref480885365"/>
-      <w:bookmarkStart w:id="175" w:name="_Toc481574412"/>
+      <w:bookmarkStart w:id="172" w:name="_Ref480805039"/>
+      <w:bookmarkStart w:id="173" w:name="_Ref480805063"/>
+      <w:bookmarkStart w:id="174" w:name="_Ref480805070"/>
+      <w:bookmarkStart w:id="175" w:name="_Ref480885365"/>
+      <w:bookmarkStart w:id="176" w:name="_Toc481574412"/>
       <w:r>
         <w:t>Déclarer une cmdlet dans le fichier YascEngine.xml</w:t>
       </w:r>
-      <w:bookmarkEnd w:id="171"/>
       <w:bookmarkEnd w:id="172"/>
       <w:bookmarkEnd w:id="173"/>
       <w:bookmarkEnd w:id="174"/>
       <w:bookmarkEnd w:id="175"/>
+      <w:bookmarkEnd w:id="176"/>
     </w:p>
     <w:p>
       <w:pPr>
@@ -26026,10 +26067,10 @@
           <w:rFonts w:cs="Times New Roman"/>
         </w:rPr>
       </w:pPr>
-      <w:bookmarkStart w:id="176" w:name="_Toc479589472"/>
-      <w:bookmarkStart w:id="177" w:name="_Toc480205447"/>
-      <w:bookmarkStart w:id="178" w:name="_Toc480313698"/>
-      <w:bookmarkStart w:id="179" w:name="_Toc481574494"/>
+      <w:bookmarkStart w:id="177" w:name="_Toc479589472"/>
+      <w:bookmarkStart w:id="178" w:name="_Toc480205447"/>
+      <w:bookmarkStart w:id="179" w:name="_Toc480313698"/>
+      <w:bookmarkStart w:id="180" w:name="_Toc481574494"/>
       <w:r>
         <w:rPr>
           <w:rFonts w:cs="Times New Roman"/>
@@ -26074,10 +26115,10 @@
         </w:rPr>
         <w:t xml:space="preserve"> Cmdlet déclarée dans le fichier YascEngine.xml</w:t>
       </w:r>
-      <w:bookmarkEnd w:id="176"/>
       <w:bookmarkEnd w:id="177"/>
       <w:bookmarkEnd w:id="178"/>
       <w:bookmarkEnd w:id="179"/>
+      <w:bookmarkEnd w:id="180"/>
     </w:p>
     <w:p>
       <w:pPr>
@@ -26322,10 +26363,10 @@
           <w:rFonts w:cs="Times New Roman"/>
         </w:rPr>
       </w:pPr>
-      <w:bookmarkStart w:id="180" w:name="_Toc479589473"/>
-      <w:bookmarkStart w:id="181" w:name="_Toc480205448"/>
-      <w:bookmarkStart w:id="182" w:name="_Toc480313699"/>
-      <w:bookmarkStart w:id="183" w:name="_Toc481574495"/>
+      <w:bookmarkStart w:id="181" w:name="_Toc479589473"/>
+      <w:bookmarkStart w:id="182" w:name="_Toc480205448"/>
+      <w:bookmarkStart w:id="183" w:name="_Toc480313699"/>
+      <w:bookmarkStart w:id="184" w:name="_Toc481574495"/>
       <w:r>
         <w:rPr>
           <w:rFonts w:cs="Times New Roman"/>
@@ -26370,10 +26411,10 @@
         </w:rPr>
         <w:t xml:space="preserve"> Déclaration d'une collection dans YascEngine.xml</w:t>
       </w:r>
-      <w:bookmarkEnd w:id="180"/>
       <w:bookmarkEnd w:id="181"/>
       <w:bookmarkEnd w:id="182"/>
       <w:bookmarkEnd w:id="183"/>
+      <w:bookmarkEnd w:id="184"/>
     </w:p>
     <w:p>
       <w:pPr>
@@ -26532,10 +26573,10 @@
           <w:rFonts w:cs="Times New Roman"/>
         </w:rPr>
       </w:pPr>
-      <w:bookmarkStart w:id="184" w:name="_Toc479589474"/>
-      <w:bookmarkStart w:id="185" w:name="_Toc480205449"/>
-      <w:bookmarkStart w:id="186" w:name="_Toc480313700"/>
-      <w:bookmarkStart w:id="187" w:name="_Toc481574496"/>
+      <w:bookmarkStart w:id="185" w:name="_Toc479589474"/>
+      <w:bookmarkStart w:id="186" w:name="_Toc480205449"/>
+      <w:bookmarkStart w:id="187" w:name="_Toc480313700"/>
+      <w:bookmarkStart w:id="188" w:name="_Toc481574496"/>
       <w:r>
         <w:rPr>
           <w:rFonts w:cs="Times New Roman"/>
@@ -26580,10 +26621,10 @@
         </w:rPr>
         <w:t xml:space="preserve"> Déclaration d'une collection dans le fichier YascMeta.xml</w:t>
       </w:r>
-      <w:bookmarkEnd w:id="184"/>
       <w:bookmarkEnd w:id="185"/>
       <w:bookmarkEnd w:id="186"/>
       <w:bookmarkEnd w:id="187"/>
+      <w:bookmarkEnd w:id="188"/>
     </w:p>
     <w:p>
       <w:pPr>
@@ -26763,10 +26804,10 @@
           <w:rFonts w:cs="Times New Roman"/>
         </w:rPr>
       </w:pPr>
-      <w:bookmarkStart w:id="188" w:name="_Toc479589475"/>
-      <w:bookmarkStart w:id="189" w:name="_Toc480205450"/>
-      <w:bookmarkStart w:id="190" w:name="_Toc480313701"/>
-      <w:bookmarkStart w:id="191" w:name="_Toc481574497"/>
+      <w:bookmarkStart w:id="189" w:name="_Toc479589475"/>
+      <w:bookmarkStart w:id="190" w:name="_Toc480205450"/>
+      <w:bookmarkStart w:id="191" w:name="_Toc480313701"/>
+      <w:bookmarkStart w:id="192" w:name="_Toc481574497"/>
       <w:r>
         <w:rPr>
           <w:rFonts w:cs="Times New Roman"/>
@@ -26823,10 +26864,10 @@
         </w:rPr>
         <w:t xml:space="preserve"> de la collection dans le fichier de déploiement "AppData.xml"</w:t>
       </w:r>
-      <w:bookmarkEnd w:id="188"/>
       <w:bookmarkEnd w:id="189"/>
       <w:bookmarkEnd w:id="190"/>
       <w:bookmarkEnd w:id="191"/>
+      <w:bookmarkEnd w:id="192"/>
     </w:p>
     <w:p>
       <w:pPr>
@@ -26848,14 +26889,14 @@
       <w:pPr>
         <w:pStyle w:val="Titre3"/>
       </w:pPr>
-      <w:bookmarkStart w:id="192" w:name="_Ref480885362"/>
-      <w:bookmarkStart w:id="193" w:name="_Toc481574413"/>
+      <w:bookmarkStart w:id="193" w:name="_Ref480885362"/>
+      <w:bookmarkStart w:id="194" w:name="_Toc481574413"/>
       <w:r>
         <w:lastRenderedPageBreak/>
         <w:t>Utilisation de la cmdlet dans le fichier de déploiement de l’application</w:t>
       </w:r>
-      <w:bookmarkEnd w:id="192"/>
       <w:bookmarkEnd w:id="193"/>
+      <w:bookmarkEnd w:id="194"/>
     </w:p>
     <w:p>
       <w:pPr>
@@ -26965,10 +27006,10 @@
           <w:rFonts w:cs="Times New Roman"/>
         </w:rPr>
       </w:pPr>
-      <w:bookmarkStart w:id="194" w:name="_Toc479589476"/>
-      <w:bookmarkStart w:id="195" w:name="_Toc480205451"/>
-      <w:bookmarkStart w:id="196" w:name="_Toc480313702"/>
-      <w:bookmarkStart w:id="197" w:name="_Toc481574498"/>
+      <w:bookmarkStart w:id="195" w:name="_Toc479589476"/>
+      <w:bookmarkStart w:id="196" w:name="_Toc480205451"/>
+      <w:bookmarkStart w:id="197" w:name="_Toc480313702"/>
+      <w:bookmarkStart w:id="198" w:name="_Toc481574498"/>
       <w:r>
         <w:rPr>
           <w:rFonts w:cs="Times New Roman"/>
@@ -27013,10 +27054,10 @@
         </w:rPr>
         <w:t xml:space="preserve"> Configuration d'un vlan sur un switch HP ProCurve</w:t>
       </w:r>
-      <w:bookmarkEnd w:id="194"/>
       <w:bookmarkEnd w:id="195"/>
       <w:bookmarkEnd w:id="196"/>
       <w:bookmarkEnd w:id="197"/>
+      <w:bookmarkEnd w:id="198"/>
     </w:p>
     <w:p>
       <w:pPr>
@@ -27168,11 +27209,11 @@
       <w:pPr>
         <w:pStyle w:val="Titre3"/>
       </w:pPr>
-      <w:bookmarkStart w:id="198" w:name="_Toc481574414"/>
+      <w:bookmarkStart w:id="199" w:name="_Toc481574414"/>
       <w:r>
         <w:t>En résumé</w:t>
       </w:r>
-      <w:bookmarkEnd w:id="198"/>
+      <w:bookmarkEnd w:id="199"/>
     </w:p>
     <w:p>
       <w:pPr>
@@ -27255,7 +27296,7 @@
       <w:pPr>
         <w:pStyle w:val="Titre2"/>
       </w:pPr>
-      <w:bookmarkStart w:id="199" w:name="_Toc481574415"/>
+      <w:bookmarkStart w:id="200" w:name="_Toc481574415"/>
       <w:r>
         <w:lastRenderedPageBreak/>
         <w:t xml:space="preserve">En sortie du processus </w:t>
@@ -27263,7 +27304,7 @@
       <w:r>
         <w:t>YASC</w:t>
       </w:r>
-      <w:bookmarkEnd w:id="199"/>
+      <w:bookmarkEnd w:id="200"/>
     </w:p>
     <w:p>
       <w:pPr>
@@ -27386,11 +27427,11 @@
       <w:pPr>
         <w:pStyle w:val="Titre3"/>
       </w:pPr>
-      <w:bookmarkStart w:id="200" w:name="_Toc481574416"/>
+      <w:bookmarkStart w:id="201" w:name="_Toc481574416"/>
       <w:r>
         <w:t>Schéma de fonctionnement d’un script de déploiement</w:t>
       </w:r>
-      <w:bookmarkEnd w:id="200"/>
+      <w:bookmarkEnd w:id="201"/>
       <w:r>
         <w:t xml:space="preserve"> </w:t>
       </w:r>
@@ -27458,9 +27499,9 @@
           <w:rFonts w:cs="Times New Roman"/>
         </w:rPr>
       </w:pPr>
-      <w:bookmarkStart w:id="201" w:name="_Toc480205459"/>
-      <w:bookmarkStart w:id="202" w:name="_Toc480313680"/>
-      <w:bookmarkStart w:id="203" w:name="_Toc481574472"/>
+      <w:bookmarkStart w:id="202" w:name="_Toc480205459"/>
+      <w:bookmarkStart w:id="203" w:name="_Toc480313680"/>
+      <w:bookmarkStart w:id="204" w:name="_Toc481574472"/>
       <w:r>
         <w:rPr>
           <w:rFonts w:cs="Times New Roman"/>
@@ -27547,9 +27588,9 @@
           </w:r>
         </w:sdtContent>
       </w:sdt>
-      <w:bookmarkEnd w:id="201"/>
       <w:bookmarkEnd w:id="202"/>
       <w:bookmarkEnd w:id="203"/>
+      <w:bookmarkEnd w:id="204"/>
     </w:p>
     <w:p>
       <w:pPr>
@@ -27570,12 +27611,12 @@
       <w:pPr>
         <w:pStyle w:val="Titre3"/>
       </w:pPr>
-      <w:bookmarkStart w:id="204" w:name="_Toc481574417"/>
+      <w:bookmarkStart w:id="205" w:name="_Toc481574417"/>
       <w:r>
         <w:lastRenderedPageBreak/>
         <w:t>Le script de déploiement</w:t>
       </w:r>
-      <w:bookmarkEnd w:id="204"/>
+      <w:bookmarkEnd w:id="205"/>
     </w:p>
     <w:p>
       <w:pPr>
@@ -27667,9 +27708,9 @@
           <w:rFonts w:cs="Times New Roman"/>
         </w:rPr>
       </w:pPr>
-      <w:bookmarkStart w:id="205" w:name="_Toc480205460"/>
-      <w:bookmarkStart w:id="206" w:name="_Toc480313681"/>
-      <w:bookmarkStart w:id="207" w:name="_Toc481574473"/>
+      <w:bookmarkStart w:id="206" w:name="_Toc480205460"/>
+      <w:bookmarkStart w:id="207" w:name="_Toc480313681"/>
+      <w:bookmarkStart w:id="208" w:name="_Toc481574473"/>
       <w:r>
         <w:rPr>
           <w:rFonts w:cs="Times New Roman"/>
@@ -27720,9 +27761,9 @@
         </w:rPr>
         <w:t xml:space="preserve"> dans le cadre de la configuration d’un firewall.</w:t>
       </w:r>
-      <w:bookmarkEnd w:id="205"/>
       <w:bookmarkEnd w:id="206"/>
       <w:bookmarkEnd w:id="207"/>
+      <w:bookmarkEnd w:id="208"/>
     </w:p>
     <w:p>
       <w:pPr>
@@ -28429,9 +28470,9 @@
           <w:rFonts w:cs="Times New Roman"/>
         </w:rPr>
       </w:pPr>
-      <w:bookmarkStart w:id="208" w:name="_Toc480205452"/>
-      <w:bookmarkStart w:id="209" w:name="_Toc480313703"/>
-      <w:bookmarkStart w:id="210" w:name="_Toc481574499"/>
+      <w:bookmarkStart w:id="209" w:name="_Toc480205452"/>
+      <w:bookmarkStart w:id="210" w:name="_Toc480313703"/>
+      <w:bookmarkStart w:id="211" w:name="_Toc481574499"/>
       <w:r>
         <w:rPr>
           <w:rFonts w:cs="Times New Roman"/>
@@ -28476,9 +28517,9 @@
         </w:rPr>
         <w:t xml:space="preserve"> Chargement du fichier YascConfig.xml et création de l'objet YRT</w:t>
       </w:r>
-      <w:bookmarkEnd w:id="208"/>
       <w:bookmarkEnd w:id="209"/>
       <w:bookmarkEnd w:id="210"/>
+      <w:bookmarkEnd w:id="211"/>
     </w:p>
     <w:p>
       <w:pPr>
@@ -28556,9 +28597,9 @@
           <w:rFonts w:cs="Times New Roman"/>
         </w:rPr>
       </w:pPr>
-      <w:bookmarkStart w:id="211" w:name="_Toc480205453"/>
-      <w:bookmarkStart w:id="212" w:name="_Toc480313704"/>
-      <w:bookmarkStart w:id="213" w:name="_Toc481574500"/>
+      <w:bookmarkStart w:id="212" w:name="_Toc480205453"/>
+      <w:bookmarkStart w:id="213" w:name="_Toc480313704"/>
+      <w:bookmarkStart w:id="214" w:name="_Toc481574500"/>
       <w:r>
         <w:rPr>
           <w:rFonts w:cs="Times New Roman"/>
@@ -28603,9 +28644,9 @@
         </w:rPr>
         <w:t xml:space="preserve"> Envoi d'un email à la fin du script de déploiement</w:t>
       </w:r>
-      <w:bookmarkEnd w:id="211"/>
       <w:bookmarkEnd w:id="212"/>
       <w:bookmarkEnd w:id="213"/>
+      <w:bookmarkEnd w:id="214"/>
       <w:r>
         <w:rPr>
           <w:rFonts w:cs="Times New Roman"/>
@@ -28630,7 +28671,7 @@
       <w:pPr>
         <w:pStyle w:val="Titre3"/>
       </w:pPr>
-      <w:bookmarkStart w:id="214" w:name="_Toc481574418"/>
+      <w:bookmarkStart w:id="215" w:name="_Toc481574418"/>
       <w:r>
         <w:lastRenderedPageBreak/>
         <w:t>La documentation</w:t>
@@ -28638,7 +28679,7 @@
       <w:r>
         <w:t xml:space="preserve"> et la copie du contexte d’exécution</w:t>
       </w:r>
-      <w:bookmarkEnd w:id="214"/>
+      <w:bookmarkEnd w:id="215"/>
     </w:p>
     <w:p>
       <w:pPr>
@@ -28778,9 +28819,9 @@
           <w:rFonts w:cs="Times New Roman"/>
         </w:rPr>
       </w:pPr>
-      <w:bookmarkStart w:id="215" w:name="_Toc480205454"/>
-      <w:bookmarkStart w:id="216" w:name="_Toc480313705"/>
-      <w:bookmarkStart w:id="217" w:name="_Toc481574501"/>
+      <w:bookmarkStart w:id="216" w:name="_Toc480205454"/>
+      <w:bookmarkStart w:id="217" w:name="_Toc480313705"/>
+      <w:bookmarkStart w:id="218" w:name="_Toc481574501"/>
       <w:r>
         <w:rPr>
           <w:rFonts w:cs="Times New Roman"/>
@@ -28825,9 +28866,9 @@
         </w:rPr>
         <w:t xml:space="preserve"> Objet contenant sous forme textuelle la documentation</w:t>
       </w:r>
-      <w:bookmarkEnd w:id="215"/>
       <w:bookmarkEnd w:id="216"/>
       <w:bookmarkEnd w:id="217"/>
+      <w:bookmarkEnd w:id="218"/>
     </w:p>
     <w:p>
       <w:pPr>
@@ -28999,9 +29040,9 @@
           <w:rFonts w:cs="Times New Roman"/>
         </w:rPr>
       </w:pPr>
-      <w:bookmarkStart w:id="218" w:name="_Toc480205461"/>
-      <w:bookmarkStart w:id="219" w:name="_Toc480313682"/>
-      <w:bookmarkStart w:id="220" w:name="_Toc481574474"/>
+      <w:bookmarkStart w:id="219" w:name="_Toc480205461"/>
+      <w:bookmarkStart w:id="220" w:name="_Toc480313682"/>
+      <w:bookmarkStart w:id="221" w:name="_Toc481574474"/>
       <w:r>
         <w:rPr>
           <w:rFonts w:cs="Times New Roman"/>
@@ -29046,9 +29087,9 @@
         </w:rPr>
         <w:t xml:space="preserve"> Documentation d'un déploiement à une étape</w:t>
       </w:r>
-      <w:bookmarkEnd w:id="218"/>
       <w:bookmarkEnd w:id="219"/>
       <w:bookmarkEnd w:id="220"/>
+      <w:bookmarkEnd w:id="221"/>
     </w:p>
     <w:p>
       <w:pPr>
@@ -29140,12 +29181,12 @@
       <w:pPr>
         <w:pStyle w:val="Titre2"/>
       </w:pPr>
-      <w:bookmarkStart w:id="221" w:name="_Toc481574419"/>
+      <w:bookmarkStart w:id="222" w:name="_Toc481574419"/>
       <w:r>
         <w:lastRenderedPageBreak/>
         <w:t>En résumé</w:t>
       </w:r>
-      <w:bookmarkEnd w:id="221"/>
+      <w:bookmarkEnd w:id="222"/>
     </w:p>
     <w:p>
       <w:pPr>
@@ -29452,7 +29493,7 @@
       <w:pPr>
         <w:pStyle w:val="Titre1"/>
       </w:pPr>
-      <w:bookmarkStart w:id="222" w:name="_Toc481574420"/>
+      <w:bookmarkStart w:id="223" w:name="_Toc481574420"/>
       <w:r>
         <w:lastRenderedPageBreak/>
         <w:t xml:space="preserve">Développement de module </w:t>
@@ -29472,7 +29513,7 @@
       <w:r>
         <w:t>.</w:t>
       </w:r>
-      <w:bookmarkEnd w:id="222"/>
+      <w:bookmarkEnd w:id="223"/>
     </w:p>
     <w:p>
       <w:pPr>
@@ -29622,7 +29663,7 @@
           <w:lang w:val="en-US"/>
         </w:rPr>
       </w:pPr>
-      <w:bookmarkStart w:id="223" w:name="_Toc481574421"/>
+      <w:bookmarkStart w:id="224" w:name="_Toc481574421"/>
       <w:r>
         <w:rPr>
           <w:lang w:val="en-US"/>
@@ -29653,7 +29694,7 @@
         </w:rPr>
         <w:t>.</w:t>
       </w:r>
-      <w:bookmarkEnd w:id="223"/>
+      <w:bookmarkEnd w:id="224"/>
     </w:p>
     <w:p>
       <w:pPr>
@@ -29803,12 +29844,12 @@
       <w:pPr>
         <w:pStyle w:val="Titre2"/>
       </w:pPr>
-      <w:bookmarkStart w:id="224" w:name="_Toc481574422"/>
+      <w:bookmarkStart w:id="225" w:name="_Toc481574422"/>
       <w:r>
         <w:lastRenderedPageBreak/>
         <w:t>Configurer un switch HP ProCurve grâce à YASC</w:t>
       </w:r>
-      <w:bookmarkEnd w:id="224"/>
+      <w:bookmarkEnd w:id="225"/>
     </w:p>
     <w:p>
       <w:pPr>
@@ -29901,11 +29942,11 @@
       <w:pPr>
         <w:pStyle w:val="Titre3"/>
       </w:pPr>
-      <w:bookmarkStart w:id="225" w:name="_Toc481574423"/>
+      <w:bookmarkStart w:id="226" w:name="_Toc481574423"/>
       <w:r>
         <w:t>L’accès par SSH</w:t>
       </w:r>
-      <w:bookmarkEnd w:id="225"/>
+      <w:bookmarkEnd w:id="226"/>
     </w:p>
     <w:p>
       <w:pPr>
@@ -30086,8 +30127,8 @@
           <w:rFonts w:cs="Times New Roman"/>
         </w:rPr>
       </w:pPr>
-      <w:bookmarkStart w:id="226" w:name="_Toc480313706"/>
-      <w:bookmarkStart w:id="227" w:name="_Toc481574502"/>
+      <w:bookmarkStart w:id="227" w:name="_Toc480313706"/>
+      <w:bookmarkStart w:id="228" w:name="_Toc481574502"/>
       <w:r>
         <w:rPr>
           <w:rFonts w:cs="Times New Roman"/>
@@ -30132,8 +30173,8 @@
         </w:rPr>
         <w:t xml:space="preserve"> Création d'une session SSH et envoi d'une commande</w:t>
       </w:r>
-      <w:bookmarkEnd w:id="226"/>
       <w:bookmarkEnd w:id="227"/>
+      <w:bookmarkEnd w:id="228"/>
     </w:p>
     <w:p>
       <w:pPr>
@@ -30217,8 +30258,8 @@
           <w:rFonts w:cs="Times New Roman"/>
         </w:rPr>
       </w:pPr>
-      <w:bookmarkStart w:id="228" w:name="_Toc480313707"/>
-      <w:bookmarkStart w:id="229" w:name="_Toc481574503"/>
+      <w:bookmarkStart w:id="229" w:name="_Toc480313707"/>
+      <w:bookmarkStart w:id="230" w:name="_Toc481574503"/>
       <w:r>
         <w:rPr>
           <w:rFonts w:cs="Times New Roman"/>
@@ -30263,8 +30304,8 @@
         </w:rPr>
         <w:t xml:space="preserve"> Création d'une session SSH avec un flux ShellStream</w:t>
       </w:r>
-      <w:bookmarkEnd w:id="228"/>
       <w:bookmarkEnd w:id="229"/>
+      <w:bookmarkEnd w:id="230"/>
     </w:p>
     <w:p>
       <w:pPr>
@@ -30325,11 +30366,11 @@
       <w:pPr>
         <w:pStyle w:val="Titre3"/>
       </w:pPr>
-      <w:bookmarkStart w:id="230" w:name="_Toc481574424"/>
+      <w:bookmarkStart w:id="231" w:name="_Toc481574424"/>
       <w:r>
         <w:t>Le mode « Create »</w:t>
       </w:r>
-      <w:bookmarkEnd w:id="230"/>
+      <w:bookmarkEnd w:id="231"/>
     </w:p>
     <w:p>
       <w:pPr>
@@ -30537,8 +30578,8 @@
           <w:rFonts w:cs="Times New Roman"/>
         </w:rPr>
       </w:pPr>
-      <w:bookmarkStart w:id="231" w:name="_Toc480313708"/>
-      <w:bookmarkStart w:id="232" w:name="_Toc481574504"/>
+      <w:bookmarkStart w:id="232" w:name="_Toc480313708"/>
+      <w:bookmarkStart w:id="233" w:name="_Toc481574504"/>
       <w:r>
         <w:rPr>
           <w:rFonts w:cs="Times New Roman"/>
@@ -30589,8 +30630,8 @@
         </w:rPr>
         <w:t>.</w:t>
       </w:r>
-      <w:bookmarkEnd w:id="231"/>
       <w:bookmarkEnd w:id="232"/>
+      <w:bookmarkEnd w:id="233"/>
     </w:p>
     <w:p>
       <w:pPr>
@@ -30767,7 +30808,7 @@
           <w:rFonts w:cs="Times New Roman"/>
         </w:rPr>
       </w:pPr>
-      <w:bookmarkStart w:id="233" w:name="_Toc481574475"/>
+      <w:bookmarkStart w:id="234" w:name="_Toc481574475"/>
       <w:r>
         <w:rPr>
           <w:rFonts w:cs="Times New Roman"/>
@@ -30812,7 +30853,7 @@
         </w:rPr>
         <w:t xml:space="preserve"> Entrée pour un utilisateur "manager" dans le KeePass.</w:t>
       </w:r>
-      <w:bookmarkEnd w:id="233"/>
+      <w:bookmarkEnd w:id="234"/>
     </w:p>
     <w:p>
       <w:pPr>
@@ -30970,7 +31011,7 @@
           <w:rFonts w:cs="Times New Roman"/>
         </w:rPr>
       </w:pPr>
-      <w:bookmarkStart w:id="234" w:name="_Toc481574505"/>
+      <w:bookmarkStart w:id="235" w:name="_Toc481574505"/>
       <w:r>
         <w:rPr>
           <w:rFonts w:cs="Times New Roman"/>
@@ -31027,17 +31068,17 @@
         </w:rPr>
         <w:t>nom.</w:t>
       </w:r>
-      <w:bookmarkEnd w:id="234"/>
+      <w:bookmarkEnd w:id="235"/>
     </w:p>
     <w:p>
       <w:pPr>
         <w:pStyle w:val="Titre3"/>
       </w:pPr>
-      <w:bookmarkStart w:id="235" w:name="_Toc481574425"/>
+      <w:bookmarkStart w:id="236" w:name="_Toc481574425"/>
       <w:r>
         <w:t>Le mode « Audit »</w:t>
       </w:r>
-      <w:bookmarkEnd w:id="235"/>
+      <w:bookmarkEnd w:id="236"/>
     </w:p>
     <w:p>
       <w:pPr>
@@ -31244,7 +31285,7 @@
           <w:rFonts w:cs="Times New Roman"/>
         </w:rPr>
       </w:pPr>
-      <w:bookmarkStart w:id="236" w:name="_Toc481574506"/>
+      <w:bookmarkStart w:id="237" w:name="_Toc481574506"/>
       <w:r>
         <w:rPr>
           <w:rFonts w:cs="Times New Roman"/>
@@ -31289,7 +31330,7 @@
         </w:rPr>
         <w:t xml:space="preserve"> Mode "Audit" de la cmdlet permettant de créer un vlan et de configurer son nom.</w:t>
       </w:r>
-      <w:bookmarkEnd w:id="236"/>
+      <w:bookmarkEnd w:id="237"/>
     </w:p>
     <w:p>
       <w:pPr>
@@ -31390,7 +31431,7 @@
           <w:rFonts w:cs="Times New Roman"/>
         </w:rPr>
       </w:pPr>
-      <w:bookmarkStart w:id="237" w:name="_Toc481574507"/>
+      <w:bookmarkStart w:id="238" w:name="_Toc481574507"/>
       <w:r>
         <w:rPr>
           <w:rFonts w:cs="Times New Roman"/>
@@ -31435,7 +31476,7 @@
         </w:rPr>
         <w:t xml:space="preserve"> Vérifier si le nom du vlan "X" a bien été configuré avec le nom souhaité.</w:t>
       </w:r>
-      <w:bookmarkEnd w:id="237"/>
+      <w:bookmarkEnd w:id="238"/>
     </w:p>
     <w:p>
       <w:pPr>
@@ -31494,12 +31535,12 @@
       <w:pPr>
         <w:pStyle w:val="Titre2"/>
       </w:pPr>
-      <w:bookmarkStart w:id="238" w:name="_Toc481574426"/>
+      <w:bookmarkStart w:id="239" w:name="_Toc481574426"/>
       <w:r>
         <w:lastRenderedPageBreak/>
         <w:t>Les cmdlets de configuration du switch HP ProCurve</w:t>
       </w:r>
-      <w:bookmarkEnd w:id="238"/>
+      <w:bookmarkEnd w:id="239"/>
     </w:p>
     <w:p>
       <w:pPr>
@@ -31596,11 +31637,11 @@
       <w:pPr>
         <w:pStyle w:val="Titre3"/>
       </w:pPr>
-      <w:bookmarkStart w:id="239" w:name="_Toc481574427"/>
+      <w:bookmarkStart w:id="240" w:name="_Toc481574427"/>
       <w:r>
         <w:t>La configuration de 802.1X</w:t>
       </w:r>
-      <w:bookmarkEnd w:id="239"/>
+      <w:bookmarkEnd w:id="240"/>
     </w:p>
     <w:p>
       <w:pPr>
@@ -31796,7 +31837,7 @@
           <w:rFonts w:cs="Times New Roman"/>
         </w:rPr>
       </w:pPr>
-      <w:bookmarkStart w:id="240" w:name="_Toc481574476"/>
+      <w:bookmarkStart w:id="241" w:name="_Toc481574476"/>
       <w:r>
         <w:rPr>
           <w:rFonts w:cs="Times New Roman"/>
@@ -31883,7 +31924,7 @@
           </w:r>
         </w:sdtContent>
       </w:sdt>
-      <w:bookmarkEnd w:id="240"/>
+      <w:bookmarkEnd w:id="241"/>
     </w:p>
     <w:p>
       <w:pPr>
@@ -32140,7 +32181,7 @@
           <w:rFonts w:cs="Times New Roman"/>
         </w:rPr>
       </w:pPr>
-      <w:bookmarkStart w:id="241" w:name="_Toc481574508"/>
+      <w:bookmarkStart w:id="242" w:name="_Toc481574508"/>
       <w:r>
         <w:rPr>
           <w:rFonts w:cs="Times New Roman"/>
@@ -32185,7 +32226,7 @@
         </w:rPr>
         <w:t xml:space="preserve"> Configurer les informations sur le serveur RADIUS</w:t>
       </w:r>
-      <w:bookmarkEnd w:id="241"/>
+      <w:bookmarkEnd w:id="242"/>
     </w:p>
     <w:p>
       <w:pPr>
@@ -32359,7 +32400,7 @@
           <w:rFonts w:cs="Times New Roman"/>
         </w:rPr>
       </w:pPr>
-      <w:bookmarkStart w:id="242" w:name="_Toc481574509"/>
+      <w:bookmarkStart w:id="243" w:name="_Toc481574509"/>
       <w:r>
         <w:rPr>
           <w:rFonts w:cs="Times New Roman"/>
@@ -32404,7 +32445,7 @@
         </w:rPr>
         <w:t xml:space="preserve"> Configurer les informations d'authentification AAA.</w:t>
       </w:r>
-      <w:bookmarkEnd w:id="242"/>
+      <w:bookmarkEnd w:id="243"/>
     </w:p>
     <w:p>
       <w:pPr>
@@ -32656,7 +32697,7 @@
           <w:rFonts w:cs="Times New Roman"/>
         </w:rPr>
       </w:pPr>
-      <w:bookmarkStart w:id="243" w:name="_Toc481574510"/>
+      <w:bookmarkStart w:id="244" w:name="_Toc481574510"/>
       <w:r>
         <w:rPr>
           <w:rFonts w:cs="Times New Roman"/>
@@ -32701,7 +32742,7 @@
         </w:rPr>
         <w:t xml:space="preserve"> Configuration des "authenticator ports" et des vlans pour les clients autorisés et non autorisés.</w:t>
       </w:r>
-      <w:bookmarkEnd w:id="243"/>
+      <w:bookmarkEnd w:id="244"/>
     </w:p>
     <w:p>
       <w:pPr>
@@ -32830,7 +32871,7 @@
           <w:rFonts w:cs="Times New Roman"/>
         </w:rPr>
       </w:pPr>
-      <w:bookmarkStart w:id="244" w:name="_Toc481574477"/>
+      <w:bookmarkStart w:id="245" w:name="_Toc481574477"/>
       <w:r>
         <w:rPr>
           <w:rFonts w:cs="Times New Roman"/>
@@ -32924,7 +32965,7 @@
           </w:r>
         </w:sdtContent>
       </w:sdt>
-      <w:bookmarkEnd w:id="244"/>
+      <w:bookmarkEnd w:id="245"/>
     </w:p>
     <w:p>
       <w:pPr>
@@ -33072,7 +33113,7 @@
           <w:rFonts w:cs="Times New Roman"/>
         </w:rPr>
       </w:pPr>
-      <w:bookmarkStart w:id="245" w:name="_Toc481574478"/>
+      <w:bookmarkStart w:id="246" w:name="_Toc481574478"/>
       <w:r>
         <w:rPr>
           <w:rFonts w:cs="Times New Roman"/>
@@ -33166,7 +33207,7 @@
           </w:r>
         </w:sdtContent>
       </w:sdt>
-      <w:bookmarkEnd w:id="245"/>
+      <w:bookmarkEnd w:id="246"/>
     </w:p>
     <w:p>
       <w:pPr>
@@ -33230,12 +33271,12 @@
       <w:pPr>
         <w:pStyle w:val="Titre3"/>
       </w:pPr>
-      <w:bookmarkStart w:id="246" w:name="_Toc481574428"/>
+      <w:bookmarkStart w:id="247" w:name="_Toc481574428"/>
       <w:r>
         <w:lastRenderedPageBreak/>
         <w:t>La configuration d’un VLAN</w:t>
       </w:r>
-      <w:bookmarkEnd w:id="246"/>
+      <w:bookmarkEnd w:id="247"/>
     </w:p>
     <w:p>
       <w:pPr>
@@ -33605,7 +33646,7 @@
           <w:rFonts w:cs="Times New Roman"/>
         </w:rPr>
       </w:pPr>
-      <w:bookmarkStart w:id="247" w:name="_Toc481574511"/>
+      <w:bookmarkStart w:id="248" w:name="_Toc481574511"/>
       <w:r>
         <w:rPr>
           <w:rFonts w:cs="Times New Roman"/>
@@ -33650,7 +33691,7 @@
         </w:rPr>
         <w:t xml:space="preserve"> Commande permettant de configurer un port dans un mode quelconque pour un vlan donné.</w:t>
       </w:r>
-      <w:bookmarkEnd w:id="247"/>
+      <w:bookmarkEnd w:id="248"/>
     </w:p>
     <w:p>
       <w:pPr>
@@ -33830,7 +33871,7 @@
       <w:pPr>
         <w:pStyle w:val="Titre1"/>
       </w:pPr>
-      <w:bookmarkStart w:id="248" w:name="_Toc481574429"/>
+      <w:bookmarkStart w:id="249" w:name="_Toc481574429"/>
       <w:r>
         <w:lastRenderedPageBreak/>
         <w:t xml:space="preserve">Développement de module </w:t>
@@ -33844,17 +33885,17 @@
       <w:r>
         <w:t>.</w:t>
       </w:r>
-      <w:bookmarkEnd w:id="248"/>
+      <w:bookmarkEnd w:id="249"/>
     </w:p>
     <w:p>
       <w:pPr>
         <w:pStyle w:val="Titre2"/>
       </w:pPr>
-      <w:bookmarkStart w:id="249" w:name="_Toc481574430"/>
+      <w:bookmarkStart w:id="250" w:name="_Toc481574430"/>
       <w:r>
         <w:t>Firewall Fortigate de chez Fortinet</w:t>
       </w:r>
-      <w:bookmarkEnd w:id="249"/>
+      <w:bookmarkEnd w:id="250"/>
     </w:p>
     <w:p>
       <w:pPr>
@@ -34024,11 +34065,11 @@
       <w:pPr>
         <w:pStyle w:val="Titre2"/>
       </w:pPr>
-      <w:bookmarkStart w:id="250" w:name="_Toc481574431"/>
+      <w:bookmarkStart w:id="251" w:name="_Toc481574431"/>
       <w:r>
         <w:t>L’accès par SSH</w:t>
       </w:r>
-      <w:bookmarkEnd w:id="250"/>
+      <w:bookmarkEnd w:id="251"/>
     </w:p>
     <w:p>
       <w:pPr>
@@ -34194,7 +34235,7 @@
           <w:rFonts w:cs="Times New Roman"/>
         </w:rPr>
       </w:pPr>
-      <w:bookmarkStart w:id="251" w:name="_Toc481574512"/>
+      <w:bookmarkStart w:id="252" w:name="_Toc481574512"/>
       <w:r>
         <w:rPr>
           <w:rFonts w:cs="Times New Roman"/>
@@ -34239,7 +34280,7 @@
         </w:rPr>
         <w:t xml:space="preserve"> Créer une session SSH vers le Fortigate et récupérer la configuration pour une adresse.</w:t>
       </w:r>
-      <w:bookmarkEnd w:id="251"/>
+      <w:bookmarkEnd w:id="252"/>
     </w:p>
     <w:p>
       <w:pPr>
@@ -34474,7 +34515,7 @@
           <w:rFonts w:cs="Times New Roman"/>
         </w:rPr>
       </w:pPr>
-      <w:bookmarkStart w:id="252" w:name="_Toc481574513"/>
+      <w:bookmarkStart w:id="253" w:name="_Toc481574513"/>
       <w:r>
         <w:rPr>
           <w:rFonts w:cs="Times New Roman"/>
@@ -34519,7 +34560,7 @@
         </w:rPr>
         <w:t xml:space="preserve"> Configurer une adresse sur le Fortigate via la cmdlet "Invoke-SSHCommand".</w:t>
       </w:r>
-      <w:bookmarkEnd w:id="252"/>
+      <w:bookmarkEnd w:id="253"/>
     </w:p>
     <w:p>
       <w:pPr>
@@ -34538,22 +34579,22 @@
       <w:pPr>
         <w:pStyle w:val="Titre2"/>
       </w:pPr>
-      <w:bookmarkStart w:id="253" w:name="_Toc481574432"/>
+      <w:bookmarkStart w:id="254" w:name="_Toc481574432"/>
       <w:r>
         <w:lastRenderedPageBreak/>
         <w:t>Les cmdlets de configuration du firewall Fortigate</w:t>
       </w:r>
-      <w:bookmarkEnd w:id="253"/>
+      <w:bookmarkEnd w:id="254"/>
     </w:p>
     <w:p>
       <w:pPr>
         <w:pStyle w:val="Titre3"/>
       </w:pPr>
-      <w:bookmarkStart w:id="254" w:name="_Toc481574433"/>
+      <w:bookmarkStart w:id="255" w:name="_Toc481574433"/>
       <w:r>
         <w:t>Le mode de sauvegarde de la configuration.</w:t>
       </w:r>
-      <w:bookmarkEnd w:id="254"/>
+      <w:bookmarkEnd w:id="255"/>
       <w:r>
         <w:t xml:space="preserve"> </w:t>
       </w:r>
@@ -34733,7 +34774,7 @@
           <w:rFonts w:cs="Times New Roman"/>
         </w:rPr>
       </w:pPr>
-      <w:bookmarkStart w:id="255" w:name="_Toc481574514"/>
+      <w:bookmarkStart w:id="256" w:name="_Toc481574514"/>
       <w:r>
         <w:t xml:space="preserve">Exemple </w:t>
       </w:r>
@@ -34751,7 +34792,7 @@
       <w:r>
         <w:t>Vérifie le mode de sauvegarde d'un firewall.</w:t>
       </w:r>
-      <w:bookmarkEnd w:id="255"/>
+      <w:bookmarkEnd w:id="256"/>
     </w:p>
     <w:p>
       <w:pPr>
@@ -34809,12 +34850,12 @@
       <w:pPr>
         <w:pStyle w:val="Titre3"/>
       </w:pPr>
-      <w:bookmarkStart w:id="256" w:name="_Toc481574434"/>
+      <w:bookmarkStart w:id="257" w:name="_Toc481574434"/>
       <w:r>
         <w:lastRenderedPageBreak/>
         <w:t>La configuration d’une interface</w:t>
       </w:r>
-      <w:bookmarkEnd w:id="256"/>
+      <w:bookmarkEnd w:id="257"/>
     </w:p>
     <w:p>
       <w:pPr>
@@ -35149,7 +35190,7 @@
           <w:rFonts w:cs="Times New Roman"/>
         </w:rPr>
       </w:pPr>
-      <w:bookmarkStart w:id="257" w:name="_Toc481574515"/>
+      <w:bookmarkStart w:id="258" w:name="_Toc481574515"/>
       <w:r>
         <w:rPr>
           <w:rFonts w:cs="Times New Roman"/>
@@ -35194,7 +35235,7 @@
         </w:rPr>
         <w:t xml:space="preserve"> Vérifier les méthodes d'accès d'une interface.</w:t>
       </w:r>
-      <w:bookmarkEnd w:id="257"/>
+      <w:bookmarkEnd w:id="258"/>
     </w:p>
     <w:p>
       <w:pPr>
@@ -35281,7 +35322,7 @@
           <w:rFonts w:cs="Times New Roman"/>
         </w:rPr>
       </w:pPr>
-      <w:bookmarkStart w:id="258" w:name="_Toc481574516"/>
+      <w:bookmarkStart w:id="259" w:name="_Toc481574516"/>
       <w:r>
         <w:rPr>
           <w:rFonts w:cs="Times New Roman"/>
@@ -35326,7 +35367,7 @@
         </w:rPr>
         <w:t xml:space="preserve"> Créer une commande CLI sur base d'une collection de données.</w:t>
       </w:r>
-      <w:bookmarkEnd w:id="258"/>
+      <w:bookmarkEnd w:id="259"/>
     </w:p>
     <w:p>
       <w:pPr>
@@ -35504,7 +35545,7 @@
           <w:rFonts w:cs="Times New Roman"/>
         </w:rPr>
       </w:pPr>
-      <w:bookmarkStart w:id="259" w:name="_Toc481574517"/>
+      <w:bookmarkStart w:id="260" w:name="_Toc481574517"/>
       <w:r>
         <w:rPr>
           <w:rFonts w:cs="Times New Roman"/>
@@ -35549,7 +35590,7 @@
         </w:rPr>
         <w:t xml:space="preserve"> Déclaration de l'étape dans le fichier de l'engine.</w:t>
       </w:r>
-      <w:bookmarkEnd w:id="259"/>
+      <w:bookmarkEnd w:id="260"/>
     </w:p>
     <w:p>
       <w:pPr>
@@ -35636,7 +35677,7 @@
           <w:rFonts w:cs="Times New Roman"/>
         </w:rPr>
       </w:pPr>
-      <w:bookmarkStart w:id="260" w:name="_Toc481574518"/>
+      <w:bookmarkStart w:id="261" w:name="_Toc481574518"/>
       <w:r>
         <w:rPr>
           <w:rFonts w:cs="Times New Roman"/>
@@ -35681,7 +35722,7 @@
         </w:rPr>
         <w:t xml:space="preserve"> Ajouter à la déclaration un paramètre (dans ce cas-ci, une collection de données).</w:t>
       </w:r>
-      <w:bookmarkEnd w:id="260"/>
+      <w:bookmarkEnd w:id="261"/>
     </w:p>
     <w:p>
       <w:pPr>
@@ -35760,7 +35801,7 @@
           <w:rFonts w:cs="Times New Roman"/>
         </w:rPr>
       </w:pPr>
-      <w:bookmarkStart w:id="261" w:name="_Toc481574519"/>
+      <w:bookmarkStart w:id="262" w:name="_Toc481574519"/>
       <w:r>
         <w:rPr>
           <w:rFonts w:cs="Times New Roman"/>
@@ -35805,7 +35846,7 @@
         </w:rPr>
         <w:t xml:space="preserve"> Donner les valeurs attendues à la collection de données.</w:t>
       </w:r>
-      <w:bookmarkEnd w:id="261"/>
+      <w:bookmarkEnd w:id="262"/>
     </w:p>
     <w:p>
       <w:pPr>
@@ -36053,7 +36094,7 @@
           <w:rFonts w:cs="Times New Roman"/>
         </w:rPr>
       </w:pPr>
-      <w:bookmarkStart w:id="262" w:name="_Toc481574520"/>
+      <w:bookmarkStart w:id="263" w:name="_Toc481574520"/>
       <w:r>
         <w:rPr>
           <w:rFonts w:cs="Times New Roman"/>
@@ -36098,7 +36139,7 @@
         </w:rPr>
         <w:t xml:space="preserve"> Vérifier un éventuel chevauchement d'adresses IP via la cmdlet "Test-LDPyascFortiGIPexists".</w:t>
       </w:r>
-      <w:bookmarkEnd w:id="262"/>
+      <w:bookmarkEnd w:id="263"/>
     </w:p>
     <w:p>
       <w:pPr>
@@ -36163,7 +36204,7 @@
           <w:rFonts w:cs="Times New Roman"/>
         </w:rPr>
       </w:pPr>
-      <w:bookmarkStart w:id="263" w:name="_Toc481574521"/>
+      <w:bookmarkStart w:id="264" w:name="_Toc481574521"/>
       <w:r>
         <w:rPr>
           <w:rFonts w:cs="Times New Roman"/>
@@ -36208,7 +36249,7 @@
         </w:rPr>
         <w:t xml:space="preserve"> Dans le cas où un chevauchement a été détecter, on n'ajoute pas la commande de configuration de l'adresse IP à la commande globale.</w:t>
       </w:r>
-      <w:bookmarkEnd w:id="263"/>
+      <w:bookmarkEnd w:id="264"/>
     </w:p>
     <w:p>
       <w:pPr>
@@ -36265,12 +36306,12 @@
       <w:pPr>
         <w:pStyle w:val="Titre2"/>
       </w:pPr>
-      <w:bookmarkStart w:id="264" w:name="_Toc481574435"/>
+      <w:bookmarkStart w:id="265" w:name="_Toc481574435"/>
       <w:r>
         <w:lastRenderedPageBreak/>
         <w:t>La configuration d’une « Policy »</w:t>
       </w:r>
-      <w:bookmarkEnd w:id="264"/>
+      <w:bookmarkEnd w:id="265"/>
     </w:p>
     <w:p>
       <w:pPr>
@@ -36601,12 +36642,12 @@
       <w:pPr>
         <w:pStyle w:val="Titre3"/>
       </w:pPr>
-      <w:bookmarkStart w:id="265" w:name="_Toc481574436"/>
+      <w:bookmarkStart w:id="266" w:name="_Toc481574436"/>
       <w:r>
         <w:lastRenderedPageBreak/>
         <w:t>Les objets</w:t>
       </w:r>
-      <w:bookmarkEnd w:id="265"/>
+      <w:bookmarkEnd w:id="266"/>
     </w:p>
     <w:p>
       <w:pPr>
@@ -37250,12 +37291,12 @@
       <w:pPr>
         <w:pStyle w:val="Titre2"/>
       </w:pPr>
-      <w:bookmarkStart w:id="266" w:name="_Toc481574437"/>
+      <w:bookmarkStart w:id="267" w:name="_Toc481574437"/>
       <w:r>
         <w:lastRenderedPageBreak/>
         <w:t>La configuration d’un filtre web</w:t>
       </w:r>
-      <w:bookmarkEnd w:id="266"/>
+      <w:bookmarkEnd w:id="267"/>
     </w:p>
     <w:p>
       <w:pPr>
@@ -37350,11 +37391,11 @@
       <w:pPr>
         <w:pStyle w:val="Titre3"/>
       </w:pPr>
-      <w:bookmarkStart w:id="267" w:name="_Toc481574438"/>
+      <w:bookmarkStart w:id="268" w:name="_Toc481574438"/>
       <w:r>
         <w:t>La déclaration de la collection</w:t>
       </w:r>
-      <w:bookmarkEnd w:id="267"/>
+      <w:bookmarkEnd w:id="268"/>
     </w:p>
     <w:p>
       <w:pPr>
@@ -37462,12 +37503,12 @@
       <w:pPr>
         <w:pStyle w:val="Titre3"/>
       </w:pPr>
-      <w:bookmarkStart w:id="268" w:name="_Toc481574439"/>
+      <w:bookmarkStart w:id="269" w:name="_Toc481574439"/>
       <w:r>
         <w:lastRenderedPageBreak/>
         <w:t>Utilisation dans le mode « Audit »</w:t>
       </w:r>
-      <w:bookmarkEnd w:id="268"/>
+      <w:bookmarkEnd w:id="269"/>
     </w:p>
     <w:p>
       <w:r>
@@ -37558,7 +37599,7 @@
         <w:pStyle w:val="Lgende"/>
         <w:jc w:val="center"/>
       </w:pPr>
-      <w:bookmarkStart w:id="269" w:name="_Toc481574522"/>
+      <w:bookmarkStart w:id="270" w:name="_Toc481574522"/>
       <w:r>
         <w:t xml:space="preserve">Exemple </w:t>
       </w:r>
@@ -37573,7 +37614,7 @@
       <w:r>
         <w:t xml:space="preserve"> Construction du tableau contenant les catégories et leur politique d'accès.</w:t>
       </w:r>
-      <w:bookmarkEnd w:id="269"/>
+      <w:bookmarkEnd w:id="270"/>
     </w:p>
     <w:p>
       <w:r>
@@ -37668,7 +37709,7 @@
         <w:pStyle w:val="Lgende"/>
         <w:jc w:val="center"/>
       </w:pPr>
-      <w:bookmarkStart w:id="270" w:name="_Toc481574523"/>
+      <w:bookmarkStart w:id="271" w:name="_Toc481574523"/>
       <w:r>
         <w:t xml:space="preserve">Exemple </w:t>
       </w:r>
@@ -37686,7 +37727,7 @@
       <w:r>
         <w:t>Vérifier si une catégorie n’a pas été supprimé par rapport à la configuration souhaitée.</w:t>
       </w:r>
-      <w:bookmarkEnd w:id="270"/>
+      <w:bookmarkEnd w:id="271"/>
     </w:p>
     <w:p>
       <w:pPr>
@@ -37802,7 +37843,7 @@
       <w:pPr>
         <w:pStyle w:val="Lgende"/>
       </w:pPr>
-      <w:bookmarkStart w:id="271" w:name="_Toc481574524"/>
+      <w:bookmarkStart w:id="272" w:name="_Toc481574524"/>
       <w:r>
         <w:t xml:space="preserve">Exemple </w:t>
       </w:r>
@@ -37817,17 +37858,17 @@
       <w:r>
         <w:t xml:space="preserve"> Vérifier si une catégorie n'a pas été ajouter par rapport à la configuration souhaitée.</w:t>
       </w:r>
-      <w:bookmarkEnd w:id="271"/>
+      <w:bookmarkEnd w:id="272"/>
     </w:p>
     <w:p>
       <w:pPr>
         <w:pStyle w:val="Titre3"/>
       </w:pPr>
-      <w:bookmarkStart w:id="272" w:name="_Toc481574440"/>
+      <w:bookmarkStart w:id="273" w:name="_Toc481574440"/>
       <w:r>
         <w:t>Utilisation dans le mode « Create »</w:t>
       </w:r>
-      <w:bookmarkEnd w:id="272"/>
+      <w:bookmarkEnd w:id="273"/>
     </w:p>
     <w:p>
       <w:r>
@@ -37892,7 +37933,7 @@
         <w:pStyle w:val="Lgende"/>
         <w:jc w:val="center"/>
       </w:pPr>
-      <w:bookmarkStart w:id="273" w:name="_Toc481574525"/>
+      <w:bookmarkStart w:id="274" w:name="_Toc481574525"/>
       <w:r>
         <w:t xml:space="preserve">Exemple </w:t>
       </w:r>
@@ -37913,7 +37954,7 @@
       <w:r>
         <w:t>d’accès.</w:t>
       </w:r>
-      <w:bookmarkEnd w:id="273"/>
+      <w:bookmarkEnd w:id="274"/>
     </w:p>
     <w:p>
       <w:pPr>
@@ -37928,22 +37969,22 @@
       <w:pPr>
         <w:pStyle w:val="Titre2"/>
       </w:pPr>
-      <w:bookmarkStart w:id="274" w:name="_Toc481574441"/>
+      <w:bookmarkStart w:id="275" w:name="_Toc481574441"/>
       <w:r>
         <w:lastRenderedPageBreak/>
         <w:t>La configuration d’IPSec</w:t>
       </w:r>
-      <w:bookmarkEnd w:id="274"/>
+      <w:bookmarkEnd w:id="275"/>
     </w:p>
     <w:p>
       <w:pPr>
         <w:pStyle w:val="Titre3"/>
       </w:pPr>
-      <w:bookmarkStart w:id="275" w:name="_Toc481574442"/>
+      <w:bookmarkStart w:id="276" w:name="_Toc481574442"/>
       <w:r>
         <w:t>IPSec et IKE</w:t>
       </w:r>
-      <w:bookmarkEnd w:id="275"/>
+      <w:bookmarkEnd w:id="276"/>
     </w:p>
     <w:p>
       <w:r>
@@ -38051,12 +38092,12 @@
       <w:pPr>
         <w:pStyle w:val="Titre3"/>
       </w:pPr>
-      <w:bookmarkStart w:id="276" w:name="_Toc481574443"/>
+      <w:bookmarkStart w:id="277" w:name="_Toc481574443"/>
       <w:r>
         <w:lastRenderedPageBreak/>
         <w:t>IPSec sur le firewall Fortigate</w:t>
       </w:r>
-      <w:bookmarkEnd w:id="276"/>
+      <w:bookmarkEnd w:id="277"/>
     </w:p>
     <w:p>
       <w:r>
@@ -38751,12 +38792,12 @@
       <w:pPr>
         <w:pStyle w:val="Titre2"/>
       </w:pPr>
-      <w:bookmarkStart w:id="277" w:name="_Toc481574444"/>
+      <w:bookmarkStart w:id="278" w:name="_Toc481574444"/>
       <w:r>
         <w:lastRenderedPageBreak/>
         <w:t>Divers</w:t>
       </w:r>
-      <w:bookmarkEnd w:id="277"/>
+      <w:bookmarkEnd w:id="278"/>
       <w:r>
         <w:t xml:space="preserve"> </w:t>
       </w:r>
@@ -39276,7 +39317,13 @@
         <w:ind w:firstLine="708"/>
       </w:pPr>
       <w:r>
-        <w:t xml:space="preserve">Pour permettre à un groupe d’utilisateur d’utiliser le VPN SSL il faut alors faire le lien entre un groupe d’utilisateur sur le firewall et un le « distinguished name » d’un groupe d’utilisateurs sur le serveur LDAP. Pour se faire on se positionne dans le mode de configuration des groupes d’utilisateurs : </w:t>
+        <w:t>Pour permettre à un groupe d’utilisateur d’utiliser le VPN SSL il faut alors faire le lien entre un groupe d’u</w:t>
+      </w:r>
+      <w:r>
+        <w:t>tilisateur sur le firewall et</w:t>
+      </w:r>
+      <w:r>
+        <w:t xml:space="preserve"> le « distinguished name » d’un groupe d’utilisateurs sur le serveur LDAP. Pour se faire on se positionne dans le mode de configuration des groupes d’utilisateurs : </w:t>
       </w:r>
     </w:p>
     <w:p>
@@ -39367,7 +39414,432 @@
     </w:p>
     <w:p>
       <w:r>
-        <w:t xml:space="preserve">La première chose à faire des de configurer les paramètres du VPN SSL. Cela se réalise dans le mode de configuration « config vpn ssl settings ». </w:t>
+        <w:t xml:space="preserve">La configuration des paramètres du VPN SSL </w:t>
+      </w:r>
+      <w:r>
+        <w:t xml:space="preserve">se réalise dans le mode de configuration « config vpn ssl settings ». </w:t>
+      </w:r>
+      <w:r>
+        <w:t xml:space="preserve">Ce mode contient toute les informations concernant l’IP, les </w:t>
+      </w:r>
+      <w:r>
+        <w:t>interfaces,</w:t>
+      </w:r>
+      <w:r>
+        <w:t xml:space="preserve"> les adresses, etc. nécessaire au fonctionnement du VPN.</w:t>
+      </w:r>
+    </w:p>
+    <w:p>
+      <w:pPr>
+        <w:keepNext/>
+        <w:jc w:val="center"/>
+      </w:pPr>
+      <w:r>
+        <w:rPr>
+          <w:noProof/>
+          <w:lang w:eastAsia="fr-BE"/>
+        </w:rPr>
+        <w:lastRenderedPageBreak/>
+        <w:drawing>
+          <wp:inline distT="0" distB="0" distL="0" distR="0">
+            <wp:extent cx="2400300" cy="1440180"/>
+            <wp:effectExtent l="0" t="0" r="0" b="7620"/>
+            <wp:docPr id="76" name="Image 76"/>
+            <wp:cNvGraphicFramePr>
+              <a:graphicFrameLocks xmlns:a="http://schemas.openxmlformats.org/drawingml/2006/main" noChangeAspect="1"/>
+            </wp:cNvGraphicFramePr>
+            <a:graphic xmlns:a="http://schemas.openxmlformats.org/drawingml/2006/main">
+              <a:graphicData uri="http://schemas.openxmlformats.org/drawingml/2006/picture">
+                <pic:pic xmlns:pic="http://schemas.openxmlformats.org/drawingml/2006/picture">
+                  <pic:nvPicPr>
+                    <pic:cNvPr id="76" name="VPNSSLSettings.png"/>
+                    <pic:cNvPicPr/>
+                  </pic:nvPicPr>
+                  <pic:blipFill>
+                    <a:blip r:embed="rId88">
+                      <a:extLst>
+                        <a:ext uri="{28A0092B-C50C-407E-A947-70E740481C1C}">
+                          <a14:useLocalDpi xmlns:a14="http://schemas.microsoft.com/office/drawing/2010/main" val="0"/>
+                        </a:ext>
+                      </a:extLst>
+                    </a:blip>
+                    <a:stretch>
+                      <a:fillRect/>
+                    </a:stretch>
+                  </pic:blipFill>
+                  <pic:spPr>
+                    <a:xfrm>
+                      <a:off x="0" y="0"/>
+                      <a:ext cx="2400639" cy="1440383"/>
+                    </a:xfrm>
+                    <a:prstGeom prst="rect">
+                      <a:avLst/>
+                    </a:prstGeom>
+                  </pic:spPr>
+                </pic:pic>
+              </a:graphicData>
+            </a:graphic>
+          </wp:inline>
+        </w:drawing>
+      </w:r>
+    </w:p>
+    <w:p>
+      <w:pPr>
+        <w:pStyle w:val="Lgende"/>
+        <w:jc w:val="center"/>
+      </w:pPr>
+      <w:r>
+        <w:t xml:space="preserve">Figure </w:t>
+      </w:r>
+      <w:fldSimple w:instr=" SEQ Figure \* ARABIC ">
+        <w:r>
+          <w:rPr>
+            <w:noProof/>
+          </w:rPr>
+          <w:t>29</w:t>
+        </w:r>
+      </w:fldSimple>
+      <w:r>
+        <w:t xml:space="preserve"> Configuration des paramètres du VPN SSL.</w:t>
+      </w:r>
+    </w:p>
+    <w:p>
+      <w:r>
+        <w:t>Une fois les paramètres configurer il faut encore activer le « Web mode » et/ou le « Tunnel mode » avant de créer les policies. En réalité cette étape consiste juste a permettre à l’utilisateur d’accéder au VPN via l’interface web et/ou simplement par le tunnel en lui-même. On peut aussi configurer du « split-tunneling » qui permet d’assurer que seul le trafic cibler accède au réseau local du VPN.</w:t>
+      </w:r>
+    </w:p>
+    <w:p>
+      <w:pPr>
+        <w:keepNext/>
+        <w:jc w:val="center"/>
+      </w:pPr>
+      <w:r>
+        <w:rPr>
+          <w:noProof/>
+          <w:lang w:eastAsia="fr-BE"/>
+        </w:rPr>
+        <w:drawing>
+          <wp:inline distT="0" distB="0" distL="0" distR="0">
+            <wp:extent cx="4095750" cy="1573630"/>
+            <wp:effectExtent l="0" t="0" r="0" b="7620"/>
+            <wp:docPr id="85" name="Image 85"/>
+            <wp:cNvGraphicFramePr>
+              <a:graphicFrameLocks xmlns:a="http://schemas.openxmlformats.org/drawingml/2006/main" noChangeAspect="1"/>
+            </wp:cNvGraphicFramePr>
+            <a:graphic xmlns:a="http://schemas.openxmlformats.org/drawingml/2006/main">
+              <a:graphicData uri="http://schemas.openxmlformats.org/drawingml/2006/picture">
+                <pic:pic xmlns:pic="http://schemas.openxmlformats.org/drawingml/2006/picture">
+                  <pic:nvPicPr>
+                    <pic:cNvPr id="85" name="FullAccessSSLVPN.png"/>
+                    <pic:cNvPicPr/>
+                  </pic:nvPicPr>
+                  <pic:blipFill>
+                    <a:blip r:embed="rId89">
+                      <a:extLst>
+                        <a:ext uri="{28A0092B-C50C-407E-A947-70E740481C1C}">
+                          <a14:useLocalDpi xmlns:a14="http://schemas.microsoft.com/office/drawing/2010/main" val="0"/>
+                        </a:ext>
+                      </a:extLst>
+                    </a:blip>
+                    <a:stretch>
+                      <a:fillRect/>
+                    </a:stretch>
+                  </pic:blipFill>
+                  <pic:spPr>
+                    <a:xfrm>
+                      <a:off x="0" y="0"/>
+                      <a:ext cx="4116810" cy="1581722"/>
+                    </a:xfrm>
+                    <a:prstGeom prst="rect">
+                      <a:avLst/>
+                    </a:prstGeom>
+                  </pic:spPr>
+                </pic:pic>
+              </a:graphicData>
+            </a:graphic>
+          </wp:inline>
+        </w:drawing>
+      </w:r>
+    </w:p>
+    <w:p>
+      <w:pPr>
+        <w:pStyle w:val="Lgende"/>
+        <w:jc w:val="center"/>
+      </w:pPr>
+      <w:r>
+        <w:t xml:space="preserve">Figure </w:t>
+      </w:r>
+      <w:fldSimple w:instr=" SEQ Figure \* ARABIC ">
+        <w:r>
+          <w:rPr>
+            <w:noProof/>
+          </w:rPr>
+          <w:t>30</w:t>
+        </w:r>
+      </w:fldSimple>
+      <w:r>
+        <w:t xml:space="preserve"> Configuration du mode tunnel ET du mode web avec du "split-tunneling".</w:t>
+      </w:r>
+    </w:p>
+    <w:p>
+      <w:r>
+        <w:t>Inutile de s’attarder sur les policies. Il faut savoir qu’elles servent seulement à s’assurer que seul les membres du groupe VPN et le réseau correspondant à ces membres puissent avoir accès au VPN pour accéder à internet et au LAN.</w:t>
+      </w:r>
+    </w:p>
+    <w:p>
+      <w:r>
+        <w:br w:type="page"/>
+      </w:r>
+    </w:p>
+    <w:p>
+      <w:pPr>
+        <w:pStyle w:val="Titre3"/>
+      </w:pPr>
+      <w:r>
+        <w:lastRenderedPageBreak/>
+        <w:t>SSL Web portal</w:t>
+      </w:r>
+    </w:p>
+    <w:p>
+      <w:r>
+        <w:t xml:space="preserve">Le portail Web du VPN SSL est, comme expliqué au chapitre précédent, une page web servant d’intermédiaire à la connexion VPN. Via ce portail on </w:t>
+      </w:r>
+      <w:r>
+        <w:t>a</w:t>
+      </w:r>
+      <w:r>
+        <w:t xml:space="preserve"> la possibilité de télécharger des outils comme FortiClient, permettant d’implém</w:t>
+      </w:r>
+      <w:r>
+        <w:t>enter le mode tunnel du VPN</w:t>
+      </w:r>
+      <w:r>
+        <w:t>, d’accéder</w:t>
+      </w:r>
+      <w:r>
+        <w:t xml:space="preserve"> à des pages web d’internet de façon sécurisé par l’intermédiaire du VPN</w:t>
+      </w:r>
+      <w:r>
+        <w:t xml:space="preserve"> ou encore de créer des bookmarks qui sont en réalité des moyens de connexion rapide et sécurisé vers des ressources du réseau comme par exemple des serveurs de FTP ou des switches</w:t>
+      </w:r>
+      <w:r>
+        <w:t xml:space="preserve">. </w:t>
+      </w:r>
+      <w:r>
+        <w:t>Les figures ci-dessous illustre l’apparence que peut prendre le portail web du Fortigate. Cependant cette apparence change en fonction des versions de l’OS.</w:t>
+      </w:r>
+    </w:p>
+    <w:p>
+      <w:pPr>
+        <w:keepNext/>
+        <w:jc w:val="center"/>
+      </w:pPr>
+      <w:r>
+        <w:rPr>
+          <w:noProof/>
+          <w:lang w:eastAsia="fr-BE"/>
+        </w:rPr>
+        <w:drawing>
+          <wp:inline distT="0" distB="0" distL="0" distR="0">
+            <wp:extent cx="2117802" cy="2457450"/>
+            <wp:effectExtent l="0" t="0" r="0" b="0"/>
+            <wp:docPr id="86" name="Image 86"/>
+            <wp:cNvGraphicFramePr>
+              <a:graphicFrameLocks xmlns:a="http://schemas.openxmlformats.org/drawingml/2006/main" noChangeAspect="1"/>
+            </wp:cNvGraphicFramePr>
+            <a:graphic xmlns:a="http://schemas.openxmlformats.org/drawingml/2006/main">
+              <a:graphicData uri="http://schemas.openxmlformats.org/drawingml/2006/picture">
+                <pic:pic xmlns:pic="http://schemas.openxmlformats.org/drawingml/2006/picture">
+                  <pic:nvPicPr>
+                    <pic:cNvPr id="86" name="6b-web-portal.png"/>
+                    <pic:cNvPicPr/>
+                  </pic:nvPicPr>
+                  <pic:blipFill>
+                    <a:blip r:embed="rId90">
+                      <a:extLst>
+                        <a:ext uri="{28A0092B-C50C-407E-A947-70E740481C1C}">
+                          <a14:useLocalDpi xmlns:a14="http://schemas.microsoft.com/office/drawing/2010/main" val="0"/>
+                        </a:ext>
+                      </a:extLst>
+                    </a:blip>
+                    <a:stretch>
+                      <a:fillRect/>
+                    </a:stretch>
+                  </pic:blipFill>
+                  <pic:spPr>
+                    <a:xfrm>
+                      <a:off x="0" y="0"/>
+                      <a:ext cx="2121876" cy="2462178"/>
+                    </a:xfrm>
+                    <a:prstGeom prst="rect">
+                      <a:avLst/>
+                    </a:prstGeom>
+                  </pic:spPr>
+                </pic:pic>
+              </a:graphicData>
+            </a:graphic>
+          </wp:inline>
+        </w:drawing>
+      </w:r>
+    </w:p>
+    <w:p>
+      <w:pPr>
+        <w:pStyle w:val="Lgende"/>
+        <w:jc w:val="center"/>
+      </w:pPr>
+      <w:r>
+        <w:t xml:space="preserve">Figure </w:t>
+      </w:r>
+      <w:fldSimple w:instr=" SEQ Figure \* ARABIC ">
+        <w:r>
+          <w:rPr>
+            <w:noProof/>
+          </w:rPr>
+          <w:t>31</w:t>
+        </w:r>
+      </w:fldSimple>
+      <w:r>
+        <w:t xml:space="preserve"> Créer des bookmarks, télécharger FortiClient, etc ...</w:t>
+      </w:r>
+      <w:r>
+        <w:t xml:space="preserve"> </w:t>
+      </w:r>
+      <w:sdt>
+        <w:sdtPr>
+          <w:id w:val="1469088138"/>
+          <w:citation/>
+        </w:sdtPr>
+        <w:sdtContent>
+          <w:r>
+            <w:fldChar w:fldCharType="begin"/>
+          </w:r>
+          <w:r>
+            <w:instrText xml:space="preserve"> CITATION SSL15 \l 2060 </w:instrText>
+          </w:r>
+          <w:r>
+            <w:fldChar w:fldCharType="separate"/>
+          </w:r>
+          <w:r>
+            <w:rPr>
+              <w:noProof/>
+            </w:rPr>
+            <w:t>(SSL VPN using web and tunnel mode - Fortinet Cookbook, 2015)</w:t>
+          </w:r>
+          <w:r>
+            <w:fldChar w:fldCharType="end"/>
+          </w:r>
+        </w:sdtContent>
+      </w:sdt>
+    </w:p>
+    <w:p>
+      <w:pPr>
+        <w:keepNext/>
+        <w:jc w:val="center"/>
+      </w:pPr>
+      <w:r>
+        <w:rPr>
+          <w:noProof/>
+          <w:lang w:eastAsia="fr-BE"/>
+        </w:rPr>
+        <w:drawing>
+          <wp:inline distT="0" distB="0" distL="0" distR="0">
+            <wp:extent cx="4448175" cy="1668066"/>
+            <wp:effectExtent l="0" t="0" r="0" b="8890"/>
+            <wp:docPr id="87" name="Image 87"/>
+            <wp:cNvGraphicFramePr>
+              <a:graphicFrameLocks xmlns:a="http://schemas.openxmlformats.org/drawingml/2006/main" noChangeAspect="1"/>
+            </wp:cNvGraphicFramePr>
+            <a:graphic xmlns:a="http://schemas.openxmlformats.org/drawingml/2006/main">
+              <a:graphicData uri="http://schemas.openxmlformats.org/drawingml/2006/picture">
+                <pic:pic xmlns:pic="http://schemas.openxmlformats.org/drawingml/2006/picture">
+                  <pic:nvPicPr>
+                    <pic:cNvPr id="87" name="6d-http-https-768x288.png"/>
+                    <pic:cNvPicPr/>
+                  </pic:nvPicPr>
+                  <pic:blipFill>
+                    <a:blip r:embed="rId91">
+                      <a:extLst>
+                        <a:ext uri="{28A0092B-C50C-407E-A947-70E740481C1C}">
+                          <a14:useLocalDpi xmlns:a14="http://schemas.microsoft.com/office/drawing/2010/main" val="0"/>
+                        </a:ext>
+                      </a:extLst>
+                    </a:blip>
+                    <a:stretch>
+                      <a:fillRect/>
+                    </a:stretch>
+                  </pic:blipFill>
+                  <pic:spPr>
+                    <a:xfrm>
+                      <a:off x="0" y="0"/>
+                      <a:ext cx="4454249" cy="1670344"/>
+                    </a:xfrm>
+                    <a:prstGeom prst="rect">
+                      <a:avLst/>
+                    </a:prstGeom>
+                  </pic:spPr>
+                </pic:pic>
+              </a:graphicData>
+            </a:graphic>
+          </wp:inline>
+        </w:drawing>
+      </w:r>
+    </w:p>
+    <w:p>
+      <w:pPr>
+        <w:pStyle w:val="Lgende"/>
+        <w:jc w:val="center"/>
+      </w:pPr>
+      <w:r>
+        <w:t xml:space="preserve">Figure </w:t>
+      </w:r>
+      <w:fldSimple w:instr=" SEQ Figure \* ARABIC ">
+        <w:r>
+          <w:rPr>
+            <w:noProof/>
+          </w:rPr>
+          <w:t>32</w:t>
+        </w:r>
+      </w:fldSimple>
+      <w:r>
+        <w:t xml:space="preserve"> Le portail web permet d'accéder aux ressources du réseau via plusieurs protocoles différents. Il permet aussi l'accès à des pages web ou des serveu</w:t>
+      </w:r>
+      <w:r>
+        <w:t>rs</w:t>
+      </w:r>
+      <w:r>
+        <w:t xml:space="preserve"> FTP et tout cela de </w:t>
+      </w:r>
+      <w:r>
+        <w:t xml:space="preserve">façon totalement sécurisée </w:t>
+      </w:r>
+      <w:sdt>
+        <w:sdtPr>
+          <w:id w:val="590978560"/>
+          <w:citation/>
+        </w:sdtPr>
+        <w:sdtContent>
+          <w:r>
+            <w:fldChar w:fldCharType="begin"/>
+          </w:r>
+          <w:r>
+            <w:instrText xml:space="preserve"> CITATION SSL15 \l 2060 </w:instrText>
+          </w:r>
+          <w:r>
+            <w:fldChar w:fldCharType="separate"/>
+          </w:r>
+          <w:r>
+            <w:rPr>
+              <w:noProof/>
+            </w:rPr>
+            <w:t>(SSL VPN using web and tunnel mode - Fortinet Cookbook, 2015)</w:t>
+          </w:r>
+          <w:r>
+            <w:fldChar w:fldCharType="end"/>
+          </w:r>
+        </w:sdtContent>
+      </w:sdt>
+      <w:r>
+        <w:t>.</w:t>
       </w:r>
     </w:p>
     <w:p>
@@ -39378,8 +39850,165 @@
       <w:r>
         <w:br w:type="page"/>
       </w:r>
-      <w:bookmarkStart w:id="278" w:name="_GoBack"/>
-      <w:bookmarkEnd w:id="278"/>
+    </w:p>
+    <w:p>
+      <w:pPr>
+        <w:pStyle w:val="Titre3"/>
+      </w:pPr>
+      <w:r>
+        <w:lastRenderedPageBreak/>
+        <w:t>Les « traffic shapers »</w:t>
+      </w:r>
+    </w:p>
+    <w:p>
+      <w:r>
+        <w:t xml:space="preserve">Un shaper, pour un firewall Fortigate, est un objet </w:t>
+      </w:r>
+      <w:r>
+        <w:t>permettant</w:t>
+      </w:r>
+      <w:r>
+        <w:t xml:space="preserve"> de limiter la bande passante utilisé par une adresse IP ou un service donné. Cet objet est souvent utilisé dans des policies qui s’appliquent donc à des réseaux, des interfaces ou encore des services. </w:t>
+      </w:r>
+      <w:r>
+        <w:t>Ce sont donc des objets indispensables pour gérer correctement un réseau. Avec des shapers l’on peut limiter la connexion internet provenant de site web à certaines heures de la journée ou, inversement, l’augmenter jusqu’à son maximum à d’autre heures de la journée. Prenons par exemple le cas des réseaux sociaux qui peuvent être</w:t>
+      </w:r>
+      <w:r>
+        <w:t xml:space="preserve"> </w:t>
+      </w:r>
+      <w:r>
+        <w:t xml:space="preserve">meurtrier </w:t>
+      </w:r>
+      <w:r>
+        <w:t>en termes de</w:t>
+      </w:r>
+      <w:r>
+        <w:t xml:space="preserve"> productivité au </w:t>
+      </w:r>
+      <w:r>
+        <w:t>travail.</w:t>
+      </w:r>
+      <w:r>
+        <w:t xml:space="preserve"> </w:t>
+      </w:r>
+      <w:r>
+        <w:t xml:space="preserve">Il existe deux types de shapers : les shapers et les reverse shapers. </w:t>
+      </w:r>
+    </w:p>
+    <w:p>
+      <w:r>
+        <w:t xml:space="preserve">Les shapers affectent la vitesse en upload vers des destinations alors </w:t>
+      </w:r>
+      <w:r>
+        <w:t xml:space="preserve">que </w:t>
+      </w:r>
+      <w:r>
+        <w:t>les reverse shapers affectent la vitesse en download d’une destination vers la source</w:t>
+      </w:r>
+      <w:r>
+        <w:t>.</w:t>
+      </w:r>
+      <w:r>
+        <w:t xml:space="preserve"> </w:t>
+      </w:r>
+    </w:p>
+    <w:p>
+      <w:r>
+        <w:t xml:space="preserve">Le fonctionnement est assez simple, lors de l’analyse d’une policy si celle si doit être appliqué à un trafic ( cela peut donc concerné l’adresse IP d’un hôte ou d’un réseau, tout utilisateurs d’une interface, une période de la journée, etc…) alors les limites de la bandes passantes sont appliqués à ce trafic. </w:t>
+      </w:r>
+    </w:p>
+    <w:p>
+      <w:r>
+        <w:t>Il est possible de configuré plusieurs paramètres pour un shaper. La plupart du temps on se contente du paramètre « Maximum-bandwidth » et « guaranteed-bandwidth ». Le premier paramètre permet de limiter la bande passante à un valeur exprimé en Kbps. Le second paramètre permet d’offrir au trafic une valeur minimal pour cette bande passante. Ainsi on pourra, par exemple, assurer au trafic VoIP une qualité minimale requise pour un confort de conversation.</w:t>
+      </w:r>
+    </w:p>
+    <w:p>
+      <w:pPr>
+        <w:keepNext/>
+        <w:jc w:val="center"/>
+      </w:pPr>
+      <w:r>
+        <w:rPr>
+          <w:noProof/>
+          <w:lang w:eastAsia="fr-BE"/>
+        </w:rPr>
+        <w:drawing>
+          <wp:inline distT="0" distB="0" distL="0" distR="0">
+            <wp:extent cx="2746970" cy="2476500"/>
+            <wp:effectExtent l="0" t="0" r="0" b="0"/>
+            <wp:docPr id="88" name="Image 88"/>
+            <wp:cNvGraphicFramePr>
+              <a:graphicFrameLocks xmlns:a="http://schemas.openxmlformats.org/drawingml/2006/main" noChangeAspect="1"/>
+            </wp:cNvGraphicFramePr>
+            <a:graphic xmlns:a="http://schemas.openxmlformats.org/drawingml/2006/main">
+              <a:graphicData uri="http://schemas.openxmlformats.org/drawingml/2006/picture">
+                <pic:pic xmlns:pic="http://schemas.openxmlformats.org/drawingml/2006/picture">
+                  <pic:nvPicPr>
+                    <pic:cNvPr id="88" name="Shapers.png"/>
+                    <pic:cNvPicPr/>
+                  </pic:nvPicPr>
+                  <pic:blipFill>
+                    <a:blip r:embed="rId92">
+                      <a:extLst>
+                        <a:ext uri="{28A0092B-C50C-407E-A947-70E740481C1C}">
+                          <a14:useLocalDpi xmlns:a14="http://schemas.microsoft.com/office/drawing/2010/main" val="0"/>
+                        </a:ext>
+                      </a:extLst>
+                    </a:blip>
+                    <a:stretch>
+                      <a:fillRect/>
+                    </a:stretch>
+                  </pic:blipFill>
+                  <pic:spPr>
+                    <a:xfrm>
+                      <a:off x="0" y="0"/>
+                      <a:ext cx="2751108" cy="2480230"/>
+                    </a:xfrm>
+                    <a:prstGeom prst="rect">
+                      <a:avLst/>
+                    </a:prstGeom>
+                  </pic:spPr>
+                </pic:pic>
+              </a:graphicData>
+            </a:graphic>
+          </wp:inline>
+        </w:drawing>
+      </w:r>
+    </w:p>
+    <w:p>
+      <w:pPr>
+        <w:pStyle w:val="Lgende"/>
+        <w:jc w:val="center"/>
+      </w:pPr>
+      <w:r>
+        <w:t xml:space="preserve">Figure </w:t>
+      </w:r>
+      <w:fldSimple w:instr=" SEQ Figure \* ARABIC ">
+        <w:r>
+          <w:rPr>
+            <w:noProof/>
+          </w:rPr>
+          <w:t>33</w:t>
+        </w:r>
+      </w:fldSimple>
+      <w:r>
+        <w:t xml:space="preserve"> Shapers créés pour limiter la bande passante selon trois niveaux. "Accès limité", "Accès médium" et "Accès </w:t>
+      </w:r>
+      <w:r>
+        <w:t>privilégié</w:t>
+      </w:r>
+      <w:r>
+        <w:t>".</w:t>
+      </w:r>
+    </w:p>
+    <w:p>
+      <w:pPr>
+        <w:spacing w:after="160" w:line="259" w:lineRule="auto"/>
+        <w:ind w:firstLine="0"/>
+      </w:pPr>
+      <w:r>
+        <w:br w:type="page"/>
+      </w:r>
     </w:p>
     <w:p>
       <w:pPr>
@@ -39561,7 +40190,7 @@
                     <pic:cNvPicPr/>
                   </pic:nvPicPr>
                   <pic:blipFill>
-                    <a:blip r:embed="rId88">
+                    <a:blip r:embed="rId93">
                       <a:extLst>
                         <a:ext uri="{28A0092B-C50C-407E-A947-70E740481C1C}">
                           <a14:useLocalDpi xmlns:a14="http://schemas.microsoft.com/office/drawing/2010/main" val="0"/>
@@ -39748,7 +40377,7 @@
                     <pic:cNvPicPr/>
                   </pic:nvPicPr>
                   <pic:blipFill>
-                    <a:blip r:embed="rId89">
+                    <a:blip r:embed="rId94">
                       <a:extLst>
                         <a:ext uri="{28A0092B-C50C-407E-A947-70E740481C1C}">
                           <a14:useLocalDpi xmlns:a14="http://schemas.microsoft.com/office/drawing/2010/main" val="0"/>
@@ -39897,7 +40526,7 @@
                     <pic:cNvPicPr/>
                   </pic:nvPicPr>
                   <pic:blipFill>
-                    <a:blip r:embed="rId90">
+                    <a:blip r:embed="rId95">
                       <a:extLst>
                         <a:ext uri="{28A0092B-C50C-407E-A947-70E740481C1C}">
                           <a14:useLocalDpi xmlns:a14="http://schemas.microsoft.com/office/drawing/2010/main" val="0"/>
@@ -40025,7 +40654,7 @@
                     <pic:cNvPicPr/>
                   </pic:nvPicPr>
                   <pic:blipFill>
-                    <a:blip r:embed="rId91">
+                    <a:blip r:embed="rId96">
                       <a:extLst>
                         <a:ext uri="{28A0092B-C50C-407E-A947-70E740481C1C}">
                           <a14:useLocalDpi xmlns:a14="http://schemas.microsoft.com/office/drawing/2010/main" val="0"/>
@@ -40149,7 +40778,7 @@
                     <pic:cNvPicPr/>
                   </pic:nvPicPr>
                   <pic:blipFill>
-                    <a:blip r:embed="rId92">
+                    <a:blip r:embed="rId97">
                       <a:extLst>
                         <a:ext uri="{28A0092B-C50C-407E-A947-70E740481C1C}">
                           <a14:useLocalDpi xmlns:a14="http://schemas.microsoft.com/office/drawing/2010/main" val="0"/>
@@ -40301,7 +40930,7 @@
                     <pic:cNvPicPr/>
                   </pic:nvPicPr>
                   <pic:blipFill>
-                    <a:blip r:embed="rId93">
+                    <a:blip r:embed="rId98">
                       <a:extLst>
                         <a:ext uri="{28A0092B-C50C-407E-A947-70E740481C1C}">
                           <a14:useLocalDpi xmlns:a14="http://schemas.microsoft.com/office/drawing/2010/main" val="0"/>
@@ -41258,8 +41887,8 @@
       </w:sdtContent>
     </w:sdt>
     <w:sectPr>
-      <w:headerReference w:type="default" r:id="rId94"/>
-      <w:footerReference w:type="default" r:id="rId95"/>
+      <w:headerReference w:type="default" r:id="rId99"/>
+      <w:footerReference w:type="default" r:id="rId100"/>
       <w:pgSz w:w="11906" w:h="16838"/>
       <w:pgMar w:top="1417" w:right="1417" w:bottom="1417" w:left="1417" w:header="708" w:footer="708" w:gutter="0"/>
       <w:cols w:space="708"/>
@@ -41463,7 +42092,7 @@
               <w:szCs w:val="18"/>
               <w:lang w:val="fr-FR"/>
             </w:rPr>
-            <w:t>84</w:t>
+            <w:t>4</w:t>
           </w:r>
           <w:r>
             <w:rPr>
@@ -44963,14 +45592,14 @@
     <w:charset w:val="00"/>
     <w:family w:val="roman"/>
     <w:pitch w:val="variable"/>
-    <w:sig w:usb0="E0002EFF" w:usb1="C000785B" w:usb2="00000009" w:usb3="00000000" w:csb0="000001FF" w:csb1="00000000"/>
+    <w:sig w:usb0="E0002AFF" w:usb1="C0007843" w:usb2="00000009" w:usb3="00000000" w:csb0="000001FF" w:csb1="00000000"/>
   </w:font>
   <w:font w:name="Calibri">
     <w:panose1 w:val="020F0502020204030204"/>
     <w:charset w:val="00"/>
     <w:family w:val="swiss"/>
     <w:pitch w:val="variable"/>
-    <w:sig w:usb0="E0002AFF" w:usb1="C000247B" w:usb2="00000009" w:usb3="00000000" w:csb0="000001FF" w:csb1="00000000"/>
+    <w:sig w:usb0="E00002FF" w:usb1="4000ACFF" w:usb2="00000001" w:usb3="00000000" w:csb0="0000019F" w:csb1="00000000"/>
   </w:font>
   <w:font w:name="Courier New">
     <w:panose1 w:val="02070309020205020404"/>
@@ -44991,14 +45620,14 @@
     <w:charset w:val="00"/>
     <w:family w:val="swiss"/>
     <w:pitch w:val="variable"/>
-    <w:sig w:usb0="E0002EFF" w:usb1="C0007843" w:usb2="00000009" w:usb3="00000000" w:csb0="000001FF" w:csb1="00000000"/>
+    <w:sig w:usb0="E0002AFF" w:usb1="C0007843" w:usb2="00000009" w:usb3="00000000" w:csb0="000001FF" w:csb1="00000000"/>
   </w:font>
   <w:font w:name="Calibri Light">
     <w:panose1 w:val="020F0302020204030204"/>
     <w:charset w:val="00"/>
     <w:family w:val="swiss"/>
     <w:pitch w:val="variable"/>
-    <w:sig w:usb0="E0002AFF" w:usb1="C000247B" w:usb2="00000009" w:usb3="00000000" w:csb0="000001FF" w:csb1="00000000"/>
+    <w:sig w:usb0="A00002EF" w:usb1="4000207B" w:usb2="00000000" w:usb3="00000000" w:csb0="0000009F" w:csb1="00000000"/>
   </w:font>
   <w:font w:name="Comic Sans MS">
     <w:panose1 w:val="030F0702030302020204"/>
@@ -45027,6 +45656,7 @@
   <w:rsids>
     <w:rsidRoot w:val="0096759D"/>
     <w:rsid w:val="000065B8"/>
+    <w:rsid w:val="000575BE"/>
     <w:rsid w:val="000806D6"/>
     <w:rsid w:val="000D61A7"/>
     <w:rsid w:val="00102D84"/>
@@ -45083,6 +45713,7 @@
     <w:rsid w:val="00B93A4E"/>
     <w:rsid w:val="00BA3E6D"/>
     <w:rsid w:val="00C40FDA"/>
+    <w:rsid w:val="00C73D1C"/>
     <w:rsid w:val="00C9211E"/>
     <w:rsid w:val="00CB03B9"/>
     <w:rsid w:val="00CB0492"/>
@@ -45973,7 +46604,7 @@
     </b:Author>
     <b:City>Birmingham</b:City>
     <b:Publisher>Packt Publishing Ltd</b:Publisher>
-    <b:RefOrder>12</b:RefOrder>
+    <b:RefOrder>13</b:RefOrder>
   </b:Source>
   <b:Source>
     <b:Tag>Lan16</b:Tag>
@@ -45985,7 +46616,7 @@
     <b:Month>novembre</b:Month>
     <b:Day>8 </b:Day>
     <b:URL>https://fr.wikipedia.org/wiki/Langage_de_script</b:URL>
-    <b:RefOrder>13</b:RefOrder>
+    <b:RefOrder>14</b:RefOrder>
   </b:Source>
   <b:Source>
     <b:Tag>Win16</b:Tag>
@@ -45997,7 +46628,7 @@
     <b:Month>décembre</b:Month>
     <b:Day>16</b:Day>
     <b:URL>https://fr.wikipedia.org/wiki/Windows_PowerShell</b:URL>
-    <b:RefOrder>14</b:RefOrder>
+    <b:RefOrder>15</b:RefOrder>
   </b:Source>
   <b:Source>
     <b:Tag>Rob10</b:Tag>
@@ -46020,7 +46651,7 @@
     <b:Month>décembre</b:Month>
     <b:Day>18</b:Day>
     <b:URL>https://superuser.com/questions/223300/powershell-vs-the-unix-shell</b:URL>
-    <b:RefOrder>15</b:RefOrder>
+    <b:RefOrder>16</b:RefOrder>
   </b:Source>
   <b:Source>
     <b:Tag>Les</b:Tag>
@@ -46029,7 +46660,7 @@
     <b:Title>Les cmdlets</b:Title>
     <b:InternetSiteTitle>univ-mlv</b:InternetSiteTitle>
     <b:URL>http://igm.univ-mlv.fr/~dr/XPOSE2008/Introduction%20au%20Powershell/cmdlets.html</b:URL>
-    <b:RefOrder>16</b:RefOrder>
+    <b:RefOrder>17</b:RefOrder>
   </b:Source>
   <b:Source>
     <b:Tag>SUB17</b:Tag>
@@ -46039,7 +46670,7 @@
     <b:InternetSiteTitle>microsoft.com</b:InternetSiteTitle>
     <b:Year>2017</b:Year>
     <b:URL>https://msdn.microsoft.com/en-us/library/fcc1zstk.aspx</b:URL>
-    <b:RefOrder>17</b:RefOrder>
+    <b:RefOrder>18</b:RefOrder>
   </b:Source>
   <b:Source>
     <b:Tag>Per17</b:Tag>
@@ -46060,7 +46691,7 @@
     <b:Title>Qu'est-ce que Perl ?</b:Title>
     <b:InternetSiteTitle>openclassrooms</b:InternetSiteTitle>
     <b:URL>https://openclassrooms.com/courses/apprenez-a-programmer-en-perl/qu-est-ce-que-perl</b:URL>
-    <b:RefOrder>18</b:RefOrder>
+    <b:RefOrder>19</b:RefOrder>
   </b:Source>
   <b:Source>
     <b:Tag>Pyt17</b:Tag>
@@ -46081,7 +46712,7 @@
     <b:Title>Qu'est-ce que Python ?</b:Title>
     <b:InternetSiteTitle>openclassrooms</b:InternetSiteTitle>
     <b:URL>https://openclassrooms.com/courses/apprenez-a-programmer-en-python/qu-est-ce-que-python</b:URL>
-    <b:RefOrder>19</b:RefOrder>
+    <b:RefOrder>20</b:RefOrder>
   </b:Source>
   <b:Source>
     <b:Tag>Bas17</b:Tag>
@@ -46091,7 +46722,7 @@
     <b:InternetSiteTitle>ryanstutorials.net</b:InternetSiteTitle>
     <b:Year>2017</b:Year>
     <b:URL>http://ryanstutorials.net/bash-scripting-tutorial/bash-script.php</b:URL>
-    <b:RefOrder>20</b:RefOrder>
+    <b:RefOrder>21</b:RefOrder>
   </b:Source>
   <b:Source>
     <b:Tag>Wha16</b:Tag>
@@ -46115,7 +46746,7 @@
     <b:Month>janvier</b:Month>
     <b:Day>1</b:Day>
     <b:URL>https://fr.wikipedia.org/wiki/Chef_(logiciel)</b:URL>
-    <b:RefOrder>21</b:RefOrder>
+    <b:RefOrder>22</b:RefOrder>
   </b:Source>
   <b:Source>
     <b:Tag>che</b:Tag>
@@ -46124,7 +46755,7 @@
     <b:Title>chef-solo - Chef Docs</b:Title>
     <b:InternetSiteTitle>chef.io</b:InternetSiteTitle>
     <b:URL>https://docs.chef.io/chef_solo.html</b:URL>
-    <b:RefOrder>22</b:RefOrder>
+    <b:RefOrder>23</b:RefOrder>
   </b:Source>
   <b:Source>
     <b:Tag>Ano</b:Tag>
@@ -46156,7 +46787,7 @@
     <b:Month>janvier</b:Month>
     <b:Day>17</b:Day>
     <b:URL>https://fr.wikipedia.org/wiki/Rudder_(logiciel)</b:URL>
-    <b:RefOrder>23</b:RefOrder>
+    <b:RefOrder>24</b:RefOrder>
   </b:Source>
   <b:Source>
     <b:Tag>Rud16</b:Tag>
@@ -46188,7 +46819,7 @@
     <b:Month>décembre</b:Month>
     <b:Day>27</b:Day>
     <b:URL>https://fr.wikipedia.org/wiki/Interface_en_ligne_de_commande</b:URL>
-    <b:RefOrder>24</b:RefOrder>
+    <b:RefOrder>25</b:RefOrder>
   </b:Source>
   <b:Source>
     <b:Tag>IEE17</b:Tag>
@@ -46200,7 +46831,7 @@
     <b:Month>mars</b:Month>
     <b:Day>8</b:Day>
     <b:URL>https://fr.wikipedia.org/wiki/IEEE_802.1X</b:URL>
-    <b:RefOrder>25</b:RefOrder>
+    <b:RefOrder>26</b:RefOrder>
   </b:Source>
   <b:Source>
     <b:Tag>EAP17</b:Tag>
@@ -46233,7 +46864,7 @@
     <b:Month>avril</b:Month>
     <b:Day>9</b:Day>
     <b:URL>https://fr.wikipedia.org/wiki/Fortinet</b:URL>
-    <b:RefOrder>26</b:RefOrder>
+    <b:RefOrder>27</b:RefOrder>
   </b:Source>
   <b:Source>
     <b:Tag>Gér17</b:Tag>
@@ -46266,7 +46897,7 @@
     <b:Month>mars</b:Month>
     <b:Day>25</b:Day>
     <b:URL>https://fr.wikipedia.org/wiki/Internet_Protocol_Security#R.C3.A9f.C3.A9rences</b:URL>
-    <b:RefOrder>27</b:RefOrder>
+    <b:RefOrder>28</b:RefOrder>
   </b:Source>
   <b:Source>
     <b:Tag>IPS</b:Tag>
@@ -46275,7 +46906,7 @@
     <b:Title>IPSec phase 1 and phase 2</b:Title>
     <b:InternetSiteTitle>brocade.com</b:InternetSiteTitle>
     <b:URL>http://www.brocade.com/content/html/en/vrouter5600/40r1/vrouter-40r1-ipsecvpn/GUID-0B3591F2-F0FE-4F64-ABF9-A3B5F05ABD96.html</b:URL>
-    <b:RefOrder>28</b:RefOrder>
+    <b:RefOrder>29</b:RefOrder>
   </b:Source>
   <b:Source>
     <b:Tag>Lig17</b:Tag>
@@ -46287,7 +46918,7 @@
     <b:Month>mars</b:Month>
     <b:Day>29</b:Day>
     <b:URL>https://fr.wikipedia.org/wiki/Lightweight_Directory_Access_Protocol#Sch.C3.A9ma</b:URL>
-    <b:RefOrder>29</b:RefOrder>
+    <b:RefOrder>30</b:RefOrder>
   </b:Source>
   <b:Source>
     <b:Tag>SSL15</b:Tag>
@@ -46299,13 +46930,13 @@
     <b:Month>décembre</b:Month>
     <b:Day>23</b:Day>
     <b:URL>http://cookbook.fortinet.com/ssl-vpn-using-web-and-tunnel-mode-54/</b:URL>
-    <b:RefOrder>30</b:RefOrder>
+    <b:RefOrder>12</b:RefOrder>
   </b:Source>
 </b:Sources>
 </file>
 
 <file path=customXml/itemProps1.xml><?xml version="1.0" encoding="utf-8"?>
-<ds:datastoreItem xmlns:ds="http://schemas.openxmlformats.org/officeDocument/2006/customXml" ds:itemID="{AFB25B88-8FC9-454B-B49A-9CCC1E834D53}">
+<ds:datastoreItem xmlns:ds="http://schemas.openxmlformats.org/officeDocument/2006/customXml" ds:itemID="{21BB4E4E-0982-48E1-A114-8942C97C184B}">
   <ds:schemaRefs>
     <ds:schemaRef ds:uri="http://schemas.openxmlformats.org/officeDocument/2006/bibliography"/>
   </ds:schemaRefs>

</xml_diff>

<commit_message>
Modifications du fichier des modifs.
</commit_message>
<xml_diff>
--- a/TFE.docx
+++ b/TFE.docx
@@ -14901,14 +14901,27 @@
       <w:r>
         <w:t xml:space="preserve">Figure </w:t>
       </w:r>
-      <w:fldSimple w:instr=" SEQ Figure \* ARABIC ">
-        <w:r>
-          <w:rPr>
-            <w:noProof/>
-          </w:rPr>
-          <w:t>1</w:t>
-        </w:r>
-      </w:fldSimple>
+      <w:r>
+        <w:fldChar w:fldCharType="begin"/>
+      </w:r>
+      <w:r>
+        <w:instrText xml:space="preserve"> SEQ Figure \* ARABIC </w:instrText>
+      </w:r>
+      <w:r>
+        <w:fldChar w:fldCharType="separate"/>
+      </w:r>
+      <w:r>
+        <w:rPr>
+          <w:noProof/>
+        </w:rPr>
+        <w:t>1</w:t>
+      </w:r>
+      <w:r>
+        <w:rPr>
+          <w:noProof/>
+        </w:rPr>
+        <w:fldChar w:fldCharType="end"/>
+      </w:r>
       <w:r>
         <w:t xml:space="preserve"> Schéma de fonctionnement décentralisé </w:t>
       </w:r>
@@ -14917,6 +14930,7 @@
           <w:id w:val="1302734417"/>
           <w:citation/>
         </w:sdtPr>
+        <w:sdtEndPr/>
         <w:sdtContent>
           <w:r>
             <w:fldChar w:fldCharType="begin"/>
@@ -15326,14 +15340,27 @@
       <w:r>
         <w:t xml:space="preserve">Figure </w:t>
       </w:r>
-      <w:fldSimple w:instr=" SEQ Figure \* ARABIC ">
-        <w:r>
-          <w:rPr>
-            <w:noProof/>
-          </w:rPr>
-          <w:t>2</w:t>
-        </w:r>
-      </w:fldSimple>
+      <w:r>
+        <w:fldChar w:fldCharType="begin"/>
+      </w:r>
+      <w:r>
+        <w:instrText xml:space="preserve"> SEQ Figure \* ARABIC </w:instrText>
+      </w:r>
+      <w:r>
+        <w:fldChar w:fldCharType="separate"/>
+      </w:r>
+      <w:r>
+        <w:rPr>
+          <w:noProof/>
+        </w:rPr>
+        <w:t>2</w:t>
+      </w:r>
+      <w:r>
+        <w:rPr>
+          <w:noProof/>
+        </w:rPr>
+        <w:fldChar w:fldCharType="end"/>
+      </w:r>
       <w:r>
         <w:t xml:space="preserve"> Page d'acceuil de GitHub </w:t>
       </w:r>
@@ -15342,6 +15369,7 @@
           <w:id w:val="-661312951"/>
           <w:citation/>
         </w:sdtPr>
+        <w:sdtEndPr/>
         <w:sdtContent>
           <w:r>
             <w:fldChar w:fldCharType="begin"/>
@@ -15445,14 +15473,27 @@
       <w:r>
         <w:t xml:space="preserve">Figure </w:t>
       </w:r>
-      <w:fldSimple w:instr=" SEQ Figure \* ARABIC ">
-        <w:r>
-          <w:rPr>
-            <w:noProof/>
-          </w:rPr>
-          <w:t>3</w:t>
-        </w:r>
-      </w:fldSimple>
+      <w:r>
+        <w:fldChar w:fldCharType="begin"/>
+      </w:r>
+      <w:r>
+        <w:instrText xml:space="preserve"> SEQ Figure \* ARABIC </w:instrText>
+      </w:r>
+      <w:r>
+        <w:fldChar w:fldCharType="separate"/>
+      </w:r>
+      <w:r>
+        <w:rPr>
+          <w:noProof/>
+        </w:rPr>
+        <w:t>3</w:t>
+      </w:r>
+      <w:r>
+        <w:rPr>
+          <w:noProof/>
+        </w:rPr>
+        <w:fldChar w:fldCharType="end"/>
+      </w:r>
       <w:r>
         <w:t xml:space="preserve"> Création du dépôt "MemoGIT".</w:t>
       </w:r>
@@ -15535,14 +15576,27 @@
       <w:r>
         <w:t xml:space="preserve">Figure </w:t>
       </w:r>
-      <w:fldSimple w:instr=" SEQ Figure \* ARABIC ">
-        <w:r>
-          <w:rPr>
-            <w:noProof/>
-          </w:rPr>
-          <w:t>4</w:t>
-        </w:r>
-      </w:fldSimple>
+      <w:r>
+        <w:fldChar w:fldCharType="begin"/>
+      </w:r>
+      <w:r>
+        <w:instrText xml:space="preserve"> SEQ Figure \* ARABIC </w:instrText>
+      </w:r>
+      <w:r>
+        <w:fldChar w:fldCharType="separate"/>
+      </w:r>
+      <w:r>
+        <w:rPr>
+          <w:noProof/>
+        </w:rPr>
+        <w:t>4</w:t>
+      </w:r>
+      <w:r>
+        <w:rPr>
+          <w:noProof/>
+        </w:rPr>
+        <w:fldChar w:fldCharType="end"/>
+      </w:r>
       <w:r>
         <w:t xml:space="preserve"> Adresse HTTP du dépôt GIT.</w:t>
       </w:r>
@@ -15660,14 +15714,27 @@
       <w:r>
         <w:t xml:space="preserve">Figure </w:t>
       </w:r>
-      <w:fldSimple w:instr=" SEQ Figure \* ARABIC ">
-        <w:r>
-          <w:rPr>
-            <w:noProof/>
-          </w:rPr>
-          <w:t>5</w:t>
-        </w:r>
-      </w:fldSimple>
+      <w:r>
+        <w:fldChar w:fldCharType="begin"/>
+      </w:r>
+      <w:r>
+        <w:instrText xml:space="preserve"> SEQ Figure \* ARABIC </w:instrText>
+      </w:r>
+      <w:r>
+        <w:fldChar w:fldCharType="separate"/>
+      </w:r>
+      <w:r>
+        <w:rPr>
+          <w:noProof/>
+        </w:rPr>
+        <w:t>5</w:t>
+      </w:r>
+      <w:r>
+        <w:rPr>
+          <w:noProof/>
+        </w:rPr>
+        <w:fldChar w:fldCharType="end"/>
+      </w:r>
       <w:r>
         <w:t xml:space="preserve"> Ouverture du bash GIT directement dans le dossier cible.</w:t>
       </w:r>
@@ -15735,14 +15802,27 @@
       <w:r>
         <w:t xml:space="preserve">Figure </w:t>
       </w:r>
-      <w:fldSimple w:instr=" SEQ Figure \* ARABIC ">
-        <w:r>
-          <w:rPr>
-            <w:noProof/>
-          </w:rPr>
-          <w:t>6</w:t>
-        </w:r>
-      </w:fldSimple>
+      <w:r>
+        <w:fldChar w:fldCharType="begin"/>
+      </w:r>
+      <w:r>
+        <w:instrText xml:space="preserve"> SEQ Figure \* ARABIC </w:instrText>
+      </w:r>
+      <w:r>
+        <w:fldChar w:fldCharType="separate"/>
+      </w:r>
+      <w:r>
+        <w:rPr>
+          <w:noProof/>
+        </w:rPr>
+        <w:t>6</w:t>
+      </w:r>
+      <w:r>
+        <w:rPr>
+          <w:noProof/>
+        </w:rPr>
+        <w:fldChar w:fldCharType="end"/>
+      </w:r>
       <w:r>
         <w:t xml:space="preserve"> Cloner le dépôt grâce à l'adresse HTTP GitHub.</w:t>
       </w:r>
@@ -15869,14 +15949,27 @@
       <w:r>
         <w:t xml:space="preserve">Figure </w:t>
       </w:r>
-      <w:fldSimple w:instr=" SEQ Figure \* ARABIC ">
-        <w:r>
-          <w:rPr>
-            <w:noProof/>
-          </w:rPr>
-          <w:t>7</w:t>
-        </w:r>
-      </w:fldSimple>
+      <w:r>
+        <w:fldChar w:fldCharType="begin"/>
+      </w:r>
+      <w:r>
+        <w:instrText xml:space="preserve"> SEQ Figure \* ARABIC </w:instrText>
+      </w:r>
+      <w:r>
+        <w:fldChar w:fldCharType="separate"/>
+      </w:r>
+      <w:r>
+        <w:rPr>
+          <w:noProof/>
+        </w:rPr>
+        <w:t>7</w:t>
+      </w:r>
+      <w:r>
+        <w:rPr>
+          <w:noProof/>
+        </w:rPr>
+        <w:fldChar w:fldCharType="end"/>
+      </w:r>
       <w:r>
         <w:t xml:space="preserve"> Fichier ".git" dans le dossier "MemoGIT".</w:t>
       </w:r>
@@ -16014,14 +16107,27 @@
       <w:r>
         <w:t xml:space="preserve">Figure </w:t>
       </w:r>
-      <w:fldSimple w:instr=" SEQ Figure \* ARABIC ">
-        <w:r>
-          <w:rPr>
-            <w:noProof/>
-          </w:rPr>
-          <w:t>8</w:t>
-        </w:r>
-      </w:fldSimple>
+      <w:r>
+        <w:fldChar w:fldCharType="begin"/>
+      </w:r>
+      <w:r>
+        <w:instrText xml:space="preserve"> SEQ Figure \* ARABIC </w:instrText>
+      </w:r>
+      <w:r>
+        <w:fldChar w:fldCharType="separate"/>
+      </w:r>
+      <w:r>
+        <w:rPr>
+          <w:noProof/>
+        </w:rPr>
+        <w:t>8</w:t>
+      </w:r>
+      <w:r>
+        <w:rPr>
+          <w:noProof/>
+        </w:rPr>
+        <w:fldChar w:fldCharType="end"/>
+      </w:r>
       <w:r>
         <w:t xml:space="preserve"> </w:t>
       </w:r>
@@ -16148,14 +16254,27 @@
       <w:r>
         <w:t xml:space="preserve">Figure </w:t>
       </w:r>
-      <w:fldSimple w:instr=" SEQ Figure \* ARABIC ">
-        <w:r>
-          <w:rPr>
-            <w:noProof/>
-          </w:rPr>
-          <w:t>9</w:t>
-        </w:r>
-      </w:fldSimple>
+      <w:r>
+        <w:fldChar w:fldCharType="begin"/>
+      </w:r>
+      <w:r>
+        <w:instrText xml:space="preserve"> SEQ Figure \* ARABIC </w:instrText>
+      </w:r>
+      <w:r>
+        <w:fldChar w:fldCharType="separate"/>
+      </w:r>
+      <w:r>
+        <w:rPr>
+          <w:noProof/>
+        </w:rPr>
+        <w:t>9</w:t>
+      </w:r>
+      <w:r>
+        <w:rPr>
+          <w:noProof/>
+        </w:rPr>
+        <w:fldChar w:fldCharType="end"/>
+      </w:r>
       <w:r>
         <w:t xml:space="preserve"> </w:t>
       </w:r>
@@ -16257,14 +16376,27 @@
       <w:r>
         <w:t xml:space="preserve">Figure </w:t>
       </w:r>
-      <w:fldSimple w:instr=" SEQ Figure \* ARABIC ">
-        <w:r>
-          <w:rPr>
-            <w:noProof/>
-          </w:rPr>
-          <w:t>10</w:t>
-        </w:r>
-      </w:fldSimple>
+      <w:r>
+        <w:fldChar w:fldCharType="begin"/>
+      </w:r>
+      <w:r>
+        <w:instrText xml:space="preserve"> SEQ Figure \* ARABIC </w:instrText>
+      </w:r>
+      <w:r>
+        <w:fldChar w:fldCharType="separate"/>
+      </w:r>
+      <w:r>
+        <w:rPr>
+          <w:noProof/>
+        </w:rPr>
+        <w:t>10</w:t>
+      </w:r>
+      <w:r>
+        <w:rPr>
+          <w:noProof/>
+        </w:rPr>
+        <w:fldChar w:fldCharType="end"/>
+      </w:r>
       <w:r>
         <w:t xml:space="preserve"> "Push" les modifications vers le "repository" GIT.</w:t>
       </w:r>
@@ -16422,14 +16554,30 @@
       <w:r>
         <w:t xml:space="preserve">Figure </w:t>
       </w:r>
-      <w:fldSimple w:instr=" SEQ Figure \* ARABIC ">
-        <w:r>
-          <w:rPr>
-            <w:noProof/>
-          </w:rPr>
-          <w:t>11</w:t>
-        </w:r>
-      </w:fldSimple>
+      <w:r>
+        <w:fldChar w:fldCharType="begin"/>
+      </w:r>
+      <w:r>
+        <w:instrText xml:space="preserve"> SEQ Figure \* ARABI</w:instrText>
+      </w:r>
+      <w:r>
+        <w:instrText xml:space="preserve">C </w:instrText>
+      </w:r>
+      <w:r>
+        <w:fldChar w:fldCharType="separate"/>
+      </w:r>
+      <w:r>
+        <w:rPr>
+          <w:noProof/>
+        </w:rPr>
+        <w:t>11</w:t>
+      </w:r>
+      <w:r>
+        <w:rPr>
+          <w:noProof/>
+        </w:rPr>
+        <w:fldChar w:fldCharType="end"/>
+      </w:r>
       <w:r>
         <w:t xml:space="preserve"> Création de la branche "1stTest".</w:t>
       </w:r>
@@ -16505,14 +16653,27 @@
       <w:r>
         <w:t xml:space="preserve">Figure </w:t>
       </w:r>
-      <w:fldSimple w:instr=" SEQ Figure \* ARABIC ">
-        <w:r>
-          <w:rPr>
-            <w:noProof/>
-          </w:rPr>
-          <w:t>12</w:t>
-        </w:r>
-      </w:fldSimple>
+      <w:r>
+        <w:fldChar w:fldCharType="begin"/>
+      </w:r>
+      <w:r>
+        <w:instrText xml:space="preserve"> SEQ Figure \* ARABIC </w:instrText>
+      </w:r>
+      <w:r>
+        <w:fldChar w:fldCharType="separate"/>
+      </w:r>
+      <w:r>
+        <w:rPr>
+          <w:noProof/>
+        </w:rPr>
+        <w:t>12</w:t>
+      </w:r>
+      <w:r>
+        <w:rPr>
+          <w:noProof/>
+        </w:rPr>
+        <w:fldChar w:fldCharType="end"/>
+      </w:r>
       <w:r>
         <w:t xml:space="preserve"> Changer de branche dans GIT.</w:t>
       </w:r>
@@ -16582,14 +16743,27 @@
       <w:r>
         <w:t xml:space="preserve">Figure </w:t>
       </w:r>
-      <w:fldSimple w:instr=" SEQ Figure \* ARABIC ">
-        <w:r>
-          <w:rPr>
-            <w:noProof/>
-          </w:rPr>
-          <w:t>13</w:t>
-        </w:r>
-      </w:fldSimple>
+      <w:r>
+        <w:fldChar w:fldCharType="begin"/>
+      </w:r>
+      <w:r>
+        <w:instrText xml:space="preserve"> SEQ Figure \* ARABIC </w:instrText>
+      </w:r>
+      <w:r>
+        <w:fldChar w:fldCharType="separate"/>
+      </w:r>
+      <w:r>
+        <w:rPr>
+          <w:noProof/>
+        </w:rPr>
+        <w:t>13</w:t>
+      </w:r>
+      <w:r>
+        <w:rPr>
+          <w:noProof/>
+        </w:rPr>
+        <w:fldChar w:fldCharType="end"/>
+      </w:r>
       <w:r>
         <w:t xml:space="preserve"> Ajout d'un fichier texte dans la nouvelle branche.</w:t>
       </w:r>
@@ -16726,14 +16900,27 @@
       <w:r>
         <w:t xml:space="preserve">Figure </w:t>
       </w:r>
-      <w:fldSimple w:instr=" SEQ Figure \* ARABIC ">
-        <w:r>
-          <w:rPr>
-            <w:noProof/>
-          </w:rPr>
-          <w:t>14</w:t>
-        </w:r>
-      </w:fldSimple>
+      <w:r>
+        <w:fldChar w:fldCharType="begin"/>
+      </w:r>
+      <w:r>
+        <w:instrText xml:space="preserve"> SEQ Figure \* ARABIC </w:instrText>
+      </w:r>
+      <w:r>
+        <w:fldChar w:fldCharType="separate"/>
+      </w:r>
+      <w:r>
+        <w:rPr>
+          <w:noProof/>
+        </w:rPr>
+        <w:t>14</w:t>
+      </w:r>
+      <w:r>
+        <w:rPr>
+          <w:noProof/>
+        </w:rPr>
+        <w:fldChar w:fldCharType="end"/>
+      </w:r>
       <w:r>
         <w:t xml:space="preserve"> </w:t>
       </w:r>
@@ -18835,6 +19022,7 @@
           <w:id w:val="-437906347"/>
           <w:citation/>
         </w:sdtPr>
+        <w:sdtEndPr/>
         <w:sdtContent>
           <w:r>
             <w:rPr>
@@ -19187,6 +19375,7 @@
           <w:id w:val="-1427265015"/>
           <w:citation/>
         </w:sdtPr>
+        <w:sdtEndPr/>
         <w:sdtContent>
           <w:r>
             <w:rPr>
@@ -19501,6 +19690,7 @@
           <w:id w:val="-1790573746"/>
           <w:citation/>
         </w:sdtPr>
+        <w:sdtEndPr/>
         <w:sdtContent>
           <w:r>
             <w:rPr>
@@ -21093,6 +21283,7 @@
           <w:id w:val="581576079"/>
           <w:citation/>
         </w:sdtPr>
+        <w:sdtEndPr/>
         <w:sdtContent>
           <w:r>
             <w:rPr>
@@ -21889,6 +22080,7 @@
           <w:id w:val="602615988"/>
           <w:citation/>
         </w:sdtPr>
+        <w:sdtEndPr/>
         <w:sdtContent>
           <w:r>
             <w:rPr>
@@ -22331,6 +22523,7 @@
           <w:id w:val="1706288853"/>
           <w:citation/>
         </w:sdtPr>
+        <w:sdtEndPr/>
         <w:sdtContent>
           <w:r>
             <w:rPr>
@@ -23698,6 +23891,7 @@
           <w:id w:val="1965616459"/>
           <w:citation/>
         </w:sdtPr>
+        <w:sdtEndPr/>
         <w:sdtContent>
           <w:r>
             <w:rPr>
@@ -26327,6 +26521,7 @@
           <w:id w:val="790402916"/>
           <w:citation/>
         </w:sdtPr>
+        <w:sdtEndPr/>
         <w:sdtContent>
           <w:r>
             <w:rPr>
@@ -26538,6 +26733,7 @@
           <w:id w:val="-380474253"/>
           <w:citation/>
         </w:sdtPr>
+        <w:sdtEndPr/>
         <w:sdtContent>
           <w:r>
             <w:rPr>
@@ -26713,6 +26909,7 @@
           <w:id w:val="-570348560"/>
           <w:citation/>
         </w:sdtPr>
+        <w:sdtEndPr/>
         <w:sdtContent>
           <w:r>
             <w:rPr>
@@ -27040,6 +27237,7 @@
           <w:id w:val="-697389859"/>
           <w:citation/>
         </w:sdtPr>
+        <w:sdtEndPr/>
         <w:sdtContent>
           <w:r>
             <w:rPr>
@@ -27375,6 +27573,7 @@
           <w:id w:val="667298434"/>
           <w:citation/>
         </w:sdtPr>
+        <w:sdtEndPr/>
         <w:sdtContent>
           <w:r>
             <w:rPr>
@@ -29099,6 +29298,7 @@
           <w:id w:val="1743516301"/>
           <w:citation/>
         </w:sdtPr>
+        <w:sdtEndPr/>
         <w:sdtContent>
           <w:r>
             <w:rPr>
@@ -33536,6 +33736,7 @@
           <w:id w:val="-1611662686"/>
           <w:citation/>
         </w:sdtPr>
+        <w:sdtEndPr/>
         <w:sdtContent>
           <w:r>
             <w:rPr>
@@ -34578,6 +34779,7 @@
           <w:id w:val="-1464728144"/>
           <w:citation/>
         </w:sdtPr>
+        <w:sdtEndPr/>
         <w:sdtContent>
           <w:r>
             <w:rPr>
@@ -34834,6 +35036,7 @@
           <w:id w:val="1805198447"/>
           <w:citation/>
         </w:sdtPr>
+        <w:sdtEndPr/>
         <w:sdtContent>
           <w:r>
             <w:rPr>
@@ -36526,14 +36729,27 @@
       <w:r>
         <w:t xml:space="preserve">Exemple </w:t>
       </w:r>
-      <w:fldSimple w:instr=" SEQ Exemple \* ARABIC ">
-        <w:r>
-          <w:rPr>
-            <w:noProof/>
-          </w:rPr>
-          <w:t>36</w:t>
-        </w:r>
-      </w:fldSimple>
+      <w:r>
+        <w:fldChar w:fldCharType="begin"/>
+      </w:r>
+      <w:r>
+        <w:instrText xml:space="preserve"> SEQ Exemple \* ARABIC </w:instrText>
+      </w:r>
+      <w:r>
+        <w:fldChar w:fldCharType="separate"/>
+      </w:r>
+      <w:r>
+        <w:rPr>
+          <w:noProof/>
+        </w:rPr>
+        <w:t>36</w:t>
+      </w:r>
+      <w:r>
+        <w:rPr>
+          <w:noProof/>
+        </w:rPr>
+        <w:fldChar w:fldCharType="end"/>
+      </w:r>
       <w:r>
         <w:t xml:space="preserve"> </w:t>
       </w:r>
@@ -39415,14 +39631,27 @@
       <w:r>
         <w:t xml:space="preserve">Exemple </w:t>
       </w:r>
-      <w:fldSimple w:instr=" SEQ Exemple \* ARABIC ">
-        <w:r>
-          <w:rPr>
-            <w:noProof/>
-          </w:rPr>
-          <w:t>44</w:t>
-        </w:r>
-      </w:fldSimple>
+      <w:r>
+        <w:fldChar w:fldCharType="begin"/>
+      </w:r>
+      <w:r>
+        <w:instrText xml:space="preserve"> SEQ Exemple \* ARABIC </w:instrText>
+      </w:r>
+      <w:r>
+        <w:fldChar w:fldCharType="separate"/>
+      </w:r>
+      <w:r>
+        <w:rPr>
+          <w:noProof/>
+        </w:rPr>
+        <w:t>44</w:t>
+      </w:r>
+      <w:r>
+        <w:rPr>
+          <w:noProof/>
+        </w:rPr>
+        <w:fldChar w:fldCharType="end"/>
+      </w:r>
       <w:r>
         <w:t xml:space="preserve"> Construction du tableau contenant les catégories et leur politique d'accès.</w:t>
       </w:r>
@@ -39533,14 +39762,27 @@
       <w:r>
         <w:t xml:space="preserve">Exemple </w:t>
       </w:r>
-      <w:fldSimple w:instr=" SEQ Exemple \* ARABIC ">
-        <w:r>
-          <w:rPr>
-            <w:noProof/>
-          </w:rPr>
-          <w:t>45</w:t>
-        </w:r>
-      </w:fldSimple>
+      <w:r>
+        <w:fldChar w:fldCharType="begin"/>
+      </w:r>
+      <w:r>
+        <w:instrText xml:space="preserve"> SEQ Exemple \* ARABIC </w:instrText>
+      </w:r>
+      <w:r>
+        <w:fldChar w:fldCharType="separate"/>
+      </w:r>
+      <w:r>
+        <w:rPr>
+          <w:noProof/>
+        </w:rPr>
+        <w:t>45</w:t>
+      </w:r>
+      <w:r>
+        <w:rPr>
+          <w:noProof/>
+        </w:rPr>
+        <w:fldChar w:fldCharType="end"/>
+      </w:r>
       <w:r>
         <w:t xml:space="preserve"> </w:t>
       </w:r>
@@ -39681,14 +39923,27 @@
       <w:r>
         <w:t xml:space="preserve">Exemple </w:t>
       </w:r>
-      <w:fldSimple w:instr=" SEQ Exemple \* ARABIC ">
-        <w:r>
-          <w:rPr>
-            <w:noProof/>
-          </w:rPr>
-          <w:t>46</w:t>
-        </w:r>
-      </w:fldSimple>
+      <w:r>
+        <w:fldChar w:fldCharType="begin"/>
+      </w:r>
+      <w:r>
+        <w:instrText xml:space="preserve"> SEQ Exemple \* ARABIC </w:instrText>
+      </w:r>
+      <w:r>
+        <w:fldChar w:fldCharType="separate"/>
+      </w:r>
+      <w:r>
+        <w:rPr>
+          <w:noProof/>
+        </w:rPr>
+        <w:t>46</w:t>
+      </w:r>
+      <w:r>
+        <w:rPr>
+          <w:noProof/>
+        </w:rPr>
+        <w:fldChar w:fldCharType="end"/>
+      </w:r>
       <w:r>
         <w:t xml:space="preserve"> Vérifier si une catégorie n'a pas été ajouter par rapport à la configuration souhaitée.</w:t>
       </w:r>
@@ -39777,14 +40032,27 @@
       <w:r>
         <w:t xml:space="preserve">Exemple </w:t>
       </w:r>
-      <w:fldSimple w:instr=" SEQ Exemple \* ARABIC ">
-        <w:r>
-          <w:rPr>
-            <w:noProof/>
-          </w:rPr>
-          <w:t>47</w:t>
-        </w:r>
-      </w:fldSimple>
+      <w:r>
+        <w:fldChar w:fldCharType="begin"/>
+      </w:r>
+      <w:r>
+        <w:instrText xml:space="preserve"> SEQ Exemple \* ARABIC </w:instrText>
+      </w:r>
+      <w:r>
+        <w:fldChar w:fldCharType="separate"/>
+      </w:r>
+      <w:r>
+        <w:rPr>
+          <w:noProof/>
+        </w:rPr>
+        <w:t>47</w:t>
+      </w:r>
+      <w:r>
+        <w:rPr>
+          <w:noProof/>
+        </w:rPr>
+        <w:fldChar w:fldCharType="end"/>
+      </w:r>
       <w:r>
         <w:t xml:space="preserve"> Ajouter à la commande console à envoyer au firewall, la configuration des </w:t>
       </w:r>
@@ -40853,14 +41121,27 @@
       <w:r>
         <w:t xml:space="preserve">Figure </w:t>
       </w:r>
-      <w:fldSimple w:instr=" SEQ Figure \* ARABIC ">
-        <w:r>
-          <w:rPr>
-            <w:noProof/>
-          </w:rPr>
-          <w:t>26</w:t>
-        </w:r>
-      </w:fldSimple>
+      <w:r>
+        <w:fldChar w:fldCharType="begin"/>
+      </w:r>
+      <w:r>
+        <w:instrText xml:space="preserve"> SEQ Figure \* ARABIC </w:instrText>
+      </w:r>
+      <w:r>
+        <w:fldChar w:fldCharType="separate"/>
+      </w:r>
+      <w:r>
+        <w:rPr>
+          <w:noProof/>
+        </w:rPr>
+        <w:t>26</w:t>
+      </w:r>
+      <w:r>
+        <w:rPr>
+          <w:noProof/>
+        </w:rPr>
+        <w:fldChar w:fldCharType="end"/>
+      </w:r>
       <w:r>
         <w:t xml:space="preserve"> Arborescence d'un service d'annuaire.</w:t>
       </w:r>
@@ -40951,14 +41232,27 @@
       <w:r>
         <w:t xml:space="preserve">Figure </w:t>
       </w:r>
-      <w:fldSimple w:instr=" SEQ Figure \* ARABIC ">
-        <w:r>
-          <w:rPr>
-            <w:noProof/>
-          </w:rPr>
-          <w:t>27</w:t>
-        </w:r>
-      </w:fldSimple>
+      <w:r>
+        <w:fldChar w:fldCharType="begin"/>
+      </w:r>
+      <w:r>
+        <w:instrText xml:space="preserve"> SEQ Figure \* ARABIC </w:instrText>
+      </w:r>
+      <w:r>
+        <w:fldChar w:fldCharType="separate"/>
+      </w:r>
+      <w:r>
+        <w:rPr>
+          <w:noProof/>
+        </w:rPr>
+        <w:t>27</w:t>
+      </w:r>
+      <w:r>
+        <w:rPr>
+          <w:noProof/>
+        </w:rPr>
+        <w:fldChar w:fldCharType="end"/>
+      </w:r>
       <w:r>
         <w:t xml:space="preserve"> Configuration d'un serveur LDAP sur le Fortigate.</w:t>
       </w:r>
@@ -41262,14 +41556,27 @@
       <w:r>
         <w:t xml:space="preserve">Figure </w:t>
       </w:r>
-      <w:fldSimple w:instr=" SEQ Figure \* ARABIC ">
-        <w:r>
-          <w:rPr>
-            <w:noProof/>
-          </w:rPr>
-          <w:t>28</w:t>
-        </w:r>
-      </w:fldSimple>
+      <w:r>
+        <w:fldChar w:fldCharType="begin"/>
+      </w:r>
+      <w:r>
+        <w:instrText xml:space="preserve"> SEQ Figure \* ARABIC </w:instrText>
+      </w:r>
+      <w:r>
+        <w:fldChar w:fldCharType="separate"/>
+      </w:r>
+      <w:r>
+        <w:rPr>
+          <w:noProof/>
+        </w:rPr>
+        <w:t>28</w:t>
+      </w:r>
+      <w:r>
+        <w:rPr>
+          <w:noProof/>
+        </w:rPr>
+        <w:fldChar w:fldCharType="end"/>
+      </w:r>
       <w:r>
         <w:t xml:space="preserve"> Créer un groupe d'utilisateur lié à un groupe sur le serveur LDAP.</w:t>
       </w:r>
@@ -41368,14 +41675,27 @@
       <w:r>
         <w:t xml:space="preserve">Figure </w:t>
       </w:r>
-      <w:fldSimple w:instr=" SEQ Figure \* ARABIC ">
-        <w:r>
-          <w:rPr>
-            <w:noProof/>
-          </w:rPr>
-          <w:t>29</w:t>
-        </w:r>
-      </w:fldSimple>
+      <w:r>
+        <w:fldChar w:fldCharType="begin"/>
+      </w:r>
+      <w:r>
+        <w:instrText xml:space="preserve"> SEQ Figure \* ARABIC </w:instrText>
+      </w:r>
+      <w:r>
+        <w:fldChar w:fldCharType="separate"/>
+      </w:r>
+      <w:r>
+        <w:rPr>
+          <w:noProof/>
+        </w:rPr>
+        <w:t>29</w:t>
+      </w:r>
+      <w:r>
+        <w:rPr>
+          <w:noProof/>
+        </w:rPr>
+        <w:fldChar w:fldCharType="end"/>
+      </w:r>
       <w:r>
         <w:t xml:space="preserve"> Configuration des paramètres du VPN SSL.</w:t>
       </w:r>
@@ -41456,14 +41776,27 @@
       <w:r>
         <w:t xml:space="preserve">Figure </w:t>
       </w:r>
-      <w:fldSimple w:instr=" SEQ Figure \* ARABIC ">
-        <w:r>
-          <w:rPr>
-            <w:noProof/>
-          </w:rPr>
-          <w:t>30</w:t>
-        </w:r>
-      </w:fldSimple>
+      <w:r>
+        <w:fldChar w:fldCharType="begin"/>
+      </w:r>
+      <w:r>
+        <w:instrText xml:space="preserve"> SEQ Figure \* ARABIC </w:instrText>
+      </w:r>
+      <w:r>
+        <w:fldChar w:fldCharType="separate"/>
+      </w:r>
+      <w:r>
+        <w:rPr>
+          <w:noProof/>
+        </w:rPr>
+        <w:t>30</w:t>
+      </w:r>
+      <w:r>
+        <w:rPr>
+          <w:noProof/>
+        </w:rPr>
+        <w:fldChar w:fldCharType="end"/>
+      </w:r>
       <w:r>
         <w:t xml:space="preserve"> Configuration du mode tunnel ET du mode web avec du "split-tunneling".</w:t>
       </w:r>
@@ -41529,7 +41862,6 @@
         <w:keepNext/>
         <w:jc w:val="center"/>
       </w:pPr>
-      <w:bookmarkStart w:id="496" w:name="_GoBack"/>
       <w:r>
         <w:rPr>
           <w:noProof/>
@@ -41577,26 +41909,38 @@
           </wp:inline>
         </w:drawing>
       </w:r>
-      <w:bookmarkEnd w:id="496"/>
     </w:p>
     <w:p>
       <w:pPr>
         <w:pStyle w:val="Lgende"/>
         <w:jc w:val="center"/>
       </w:pPr>
-      <w:bookmarkStart w:id="497" w:name="_Toc482096284"/>
-      <w:bookmarkStart w:id="498" w:name="_Toc482957415"/>
+      <w:bookmarkStart w:id="496" w:name="_Toc482096284"/>
+      <w:bookmarkStart w:id="497" w:name="_Toc482957415"/>
       <w:r>
         <w:t xml:space="preserve">Figure </w:t>
       </w:r>
-      <w:fldSimple w:instr=" SEQ Figure \* ARABIC ">
-        <w:r>
-          <w:rPr>
-            <w:noProof/>
-          </w:rPr>
-          <w:t>31</w:t>
-        </w:r>
-      </w:fldSimple>
+      <w:r>
+        <w:fldChar w:fldCharType="begin"/>
+      </w:r>
+      <w:r>
+        <w:instrText xml:space="preserve"> SEQ Figure \* ARABIC </w:instrText>
+      </w:r>
+      <w:r>
+        <w:fldChar w:fldCharType="separate"/>
+      </w:r>
+      <w:r>
+        <w:rPr>
+          <w:noProof/>
+        </w:rPr>
+        <w:t>31</w:t>
+      </w:r>
+      <w:r>
+        <w:rPr>
+          <w:noProof/>
+        </w:rPr>
+        <w:fldChar w:fldCharType="end"/>
+      </w:r>
       <w:r>
         <w:t xml:space="preserve"> Créer des bookmarks, télécharger FortiClient, etc ...</w:t>
       </w:r>
@@ -41608,6 +41952,7 @@
           <w:id w:val="1469088138"/>
           <w:citation/>
         </w:sdtPr>
+        <w:sdtEndPr/>
         <w:sdtContent>
           <w:r>
             <w:fldChar w:fldCharType="begin"/>
@@ -41629,8 +41974,8 @@
           </w:r>
         </w:sdtContent>
       </w:sdt>
+      <w:bookmarkEnd w:id="496"/>
       <w:bookmarkEnd w:id="497"/>
-      <w:bookmarkEnd w:id="498"/>
     </w:p>
     <w:p>
       <w:pPr>
@@ -41690,19 +42035,32 @@
         <w:pStyle w:val="Lgende"/>
         <w:jc w:val="center"/>
       </w:pPr>
-      <w:bookmarkStart w:id="499" w:name="_Toc482096285"/>
-      <w:bookmarkStart w:id="500" w:name="_Toc482957416"/>
+      <w:bookmarkStart w:id="498" w:name="_Toc482096285"/>
+      <w:bookmarkStart w:id="499" w:name="_Toc482957416"/>
       <w:r>
         <w:t xml:space="preserve">Figure </w:t>
       </w:r>
-      <w:fldSimple w:instr=" SEQ Figure \* ARABIC ">
-        <w:r>
-          <w:rPr>
-            <w:noProof/>
-          </w:rPr>
-          <w:t>32</w:t>
-        </w:r>
-      </w:fldSimple>
+      <w:r>
+        <w:fldChar w:fldCharType="begin"/>
+      </w:r>
+      <w:r>
+        <w:instrText xml:space="preserve"> SEQ Figure \* ARABIC </w:instrText>
+      </w:r>
+      <w:r>
+        <w:fldChar w:fldCharType="separate"/>
+      </w:r>
+      <w:r>
+        <w:rPr>
+          <w:noProof/>
+        </w:rPr>
+        <w:t>32</w:t>
+      </w:r>
+      <w:r>
+        <w:rPr>
+          <w:noProof/>
+        </w:rPr>
+        <w:fldChar w:fldCharType="end"/>
+      </w:r>
       <w:r>
         <w:t xml:space="preserve"> Le portail web permet d'accéder aux ressources du réseau via plusieurs protocoles différents. Il permet aussi l'accès à des pages web ou des serveu</w:t>
       </w:r>
@@ -41720,6 +42078,7 @@
           <w:id w:val="590978560"/>
           <w:citation/>
         </w:sdtPr>
+        <w:sdtEndPr/>
         <w:sdtContent>
           <w:r>
             <w:fldChar w:fldCharType="begin"/>
@@ -41744,8 +42103,8 @@
       <w:r>
         <w:t>.</w:t>
       </w:r>
+      <w:bookmarkEnd w:id="498"/>
       <w:bookmarkEnd w:id="499"/>
-      <w:bookmarkEnd w:id="500"/>
     </w:p>
     <w:p>
       <w:pPr>
@@ -41760,16 +42119,16 @@
       <w:pPr>
         <w:pStyle w:val="Titre3"/>
       </w:pPr>
-      <w:bookmarkStart w:id="501" w:name="_Toc482096244"/>
-      <w:bookmarkStart w:id="502" w:name="_Toc482117030"/>
-      <w:bookmarkStart w:id="503" w:name="_Toc482957374"/>
+      <w:bookmarkStart w:id="500" w:name="_Toc482096244"/>
+      <w:bookmarkStart w:id="501" w:name="_Toc482117030"/>
+      <w:bookmarkStart w:id="502" w:name="_Toc482957374"/>
       <w:r>
         <w:lastRenderedPageBreak/>
         <w:t>Les « traffic shapers »</w:t>
       </w:r>
+      <w:bookmarkEnd w:id="500"/>
       <w:bookmarkEnd w:id="501"/>
       <w:bookmarkEnd w:id="502"/>
-      <w:bookmarkEnd w:id="503"/>
     </w:p>
     <w:p>
       <w:r>
@@ -41903,19 +42262,32 @@
         <w:pStyle w:val="Lgende"/>
         <w:jc w:val="center"/>
       </w:pPr>
-      <w:bookmarkStart w:id="504" w:name="_Toc482096286"/>
-      <w:bookmarkStart w:id="505" w:name="_Toc482957417"/>
+      <w:bookmarkStart w:id="503" w:name="_Toc482096286"/>
+      <w:bookmarkStart w:id="504" w:name="_Toc482957417"/>
       <w:r>
         <w:t xml:space="preserve">Figure </w:t>
       </w:r>
-      <w:fldSimple w:instr=" SEQ Figure \* ARABIC ">
-        <w:r>
-          <w:rPr>
-            <w:noProof/>
-          </w:rPr>
-          <w:t>33</w:t>
-        </w:r>
-      </w:fldSimple>
+      <w:r>
+        <w:fldChar w:fldCharType="begin"/>
+      </w:r>
+      <w:r>
+        <w:instrText xml:space="preserve"> SEQ Figure \* ARABIC </w:instrText>
+      </w:r>
+      <w:r>
+        <w:fldChar w:fldCharType="separate"/>
+      </w:r>
+      <w:r>
+        <w:rPr>
+          <w:noProof/>
+        </w:rPr>
+        <w:t>33</w:t>
+      </w:r>
+      <w:r>
+        <w:rPr>
+          <w:noProof/>
+        </w:rPr>
+        <w:fldChar w:fldCharType="end"/>
+      </w:r>
       <w:r>
         <w:t xml:space="preserve"> Shapers créés pour limiter la bande passante selon trois niveaux. "Accès limité", "Accès médium" et "Accès </w:t>
       </w:r>
@@ -41925,8 +42297,8 @@
       <w:r>
         <w:t>".</w:t>
       </w:r>
+      <w:bookmarkEnd w:id="503"/>
       <w:bookmarkEnd w:id="504"/>
-      <w:bookmarkEnd w:id="505"/>
     </w:p>
     <w:p>
       <w:pPr>
@@ -41941,12 +42313,12 @@
       <w:pPr>
         <w:pStyle w:val="Titre2"/>
       </w:pPr>
-      <w:bookmarkStart w:id="506" w:name="_Toc482957375"/>
+      <w:bookmarkStart w:id="505" w:name="_Toc482957375"/>
       <w:r>
         <w:lastRenderedPageBreak/>
         <w:t>En résumé</w:t>
       </w:r>
-      <w:bookmarkEnd w:id="506"/>
+      <w:bookmarkEnd w:id="505"/>
     </w:p>
     <w:p>
       <w:r>
@@ -41976,32 +42348,32 @@
       <w:pPr>
         <w:pStyle w:val="Titre1"/>
       </w:pPr>
-      <w:bookmarkStart w:id="507" w:name="_Toc475438081"/>
-      <w:bookmarkStart w:id="508" w:name="_Toc482096250"/>
-      <w:bookmarkStart w:id="509" w:name="_Toc482117036"/>
-      <w:bookmarkStart w:id="510" w:name="_Toc482957376"/>
+      <w:bookmarkStart w:id="506" w:name="_Toc475438081"/>
+      <w:bookmarkStart w:id="507" w:name="_Toc482096250"/>
+      <w:bookmarkStart w:id="508" w:name="_Toc482117036"/>
+      <w:bookmarkStart w:id="509" w:name="_Toc482957376"/>
       <w:r>
         <w:lastRenderedPageBreak/>
         <w:t>Conclusions.</w:t>
       </w:r>
+      <w:bookmarkEnd w:id="506"/>
       <w:bookmarkEnd w:id="507"/>
       <w:bookmarkEnd w:id="508"/>
       <w:bookmarkEnd w:id="509"/>
+    </w:p>
+    <w:p>
+      <w:pPr>
+        <w:pStyle w:val="Titre2"/>
+      </w:pPr>
+      <w:bookmarkStart w:id="510" w:name="_Toc482096251"/>
+      <w:bookmarkStart w:id="511" w:name="_Toc482117037"/>
+      <w:bookmarkStart w:id="512" w:name="_Toc482957377"/>
+      <w:r>
+        <w:t>Conclusion technique.</w:t>
+      </w:r>
       <w:bookmarkEnd w:id="510"/>
-    </w:p>
-    <w:p>
-      <w:pPr>
-        <w:pStyle w:val="Titre2"/>
-      </w:pPr>
-      <w:bookmarkStart w:id="511" w:name="_Toc482096251"/>
-      <w:bookmarkStart w:id="512" w:name="_Toc482117037"/>
-      <w:bookmarkStart w:id="513" w:name="_Toc482957377"/>
-      <w:r>
-        <w:t>Conclusion technique.</w:t>
-      </w:r>
       <w:bookmarkEnd w:id="511"/>
       <w:bookmarkEnd w:id="512"/>
-      <w:bookmarkEnd w:id="513"/>
     </w:p>
     <w:p>
       <w:r>
@@ -42049,16 +42421,16 @@
       <w:pPr>
         <w:pStyle w:val="Titre2"/>
       </w:pPr>
-      <w:bookmarkStart w:id="514" w:name="_Toc482096252"/>
-      <w:bookmarkStart w:id="515" w:name="_Toc482117038"/>
-      <w:bookmarkStart w:id="516" w:name="_Toc482957378"/>
+      <w:bookmarkStart w:id="513" w:name="_Toc482096252"/>
+      <w:bookmarkStart w:id="514" w:name="_Toc482117038"/>
+      <w:bookmarkStart w:id="515" w:name="_Toc482957378"/>
       <w:r>
         <w:lastRenderedPageBreak/>
         <w:t>Conclusion personnelle.</w:t>
       </w:r>
+      <w:bookmarkEnd w:id="513"/>
       <w:bookmarkEnd w:id="514"/>
       <w:bookmarkEnd w:id="515"/>
-      <w:bookmarkEnd w:id="516"/>
     </w:p>
     <w:p>
       <w:r>
@@ -42108,6 +42480,7 @@
           <w:id w:val="547885130"/>
           <w:citation/>
         </w:sdtPr>
+        <w:sdtEndPr/>
         <w:sdtContent>
           <w:r>
             <w:rPr>
@@ -42161,95 +42534,95 @@
       <w:pPr>
         <w:pStyle w:val="Titre1"/>
       </w:pPr>
-      <w:bookmarkStart w:id="517" w:name="_Toc482096245"/>
-      <w:bookmarkStart w:id="518" w:name="_Toc482117031"/>
-      <w:bookmarkStart w:id="519" w:name="_Toc482957379"/>
+      <w:bookmarkStart w:id="516" w:name="_Toc482096245"/>
+      <w:bookmarkStart w:id="517" w:name="_Toc482117031"/>
+      <w:bookmarkStart w:id="518" w:name="_Toc482957379"/>
       <w:r>
         <w:lastRenderedPageBreak/>
         <w:t>Annexe</w:t>
       </w:r>
+      <w:bookmarkEnd w:id="516"/>
       <w:bookmarkEnd w:id="517"/>
       <w:bookmarkEnd w:id="518"/>
+    </w:p>
+    <w:p>
+      <w:pPr>
+        <w:pStyle w:val="Titre2"/>
+      </w:pPr>
+      <w:bookmarkStart w:id="519" w:name="_Ref480378133"/>
+      <w:bookmarkStart w:id="520" w:name="_Toc482096246"/>
+      <w:bookmarkStart w:id="521" w:name="_Toc482117032"/>
+      <w:bookmarkStart w:id="522" w:name="_Toc482957380"/>
+      <w:r>
+        <w:t>Les paramètres dynamiques</w:t>
+      </w:r>
       <w:bookmarkEnd w:id="519"/>
-    </w:p>
-    <w:p>
-      <w:pPr>
-        <w:pStyle w:val="Titre2"/>
-      </w:pPr>
-      <w:bookmarkStart w:id="520" w:name="_Ref480378133"/>
-      <w:bookmarkStart w:id="521" w:name="_Toc482096246"/>
-      <w:bookmarkStart w:id="522" w:name="_Toc482117032"/>
-      <w:bookmarkStart w:id="523" w:name="_Toc482957380"/>
-      <w:r>
-        <w:t>Les paramètres dynamiques</w:t>
-      </w:r>
       <w:bookmarkEnd w:id="520"/>
       <w:bookmarkEnd w:id="521"/>
       <w:bookmarkEnd w:id="522"/>
+    </w:p>
+    <w:p>
+      <w:pPr>
+        <w:rPr>
+          <w:rFonts w:cs="Times New Roman"/>
+        </w:rPr>
+      </w:pPr>
+      <w:r>
+        <w:rPr>
+          <w:rFonts w:cs="Times New Roman"/>
+        </w:rPr>
+        <w:t xml:space="preserve">En PowerShell, un paramètre dynamique est un paramètre qui est créé au moment de l’exécution (Runtime). Ces paramètres dynamiques peuvent « voir » les paramètres statiques. Cela signifie que l’on peut configurer leurs valeurs ainsi que bien </w:t>
+      </w:r>
+      <w:r>
+        <w:rPr>
+          <w:rFonts w:cs="Times New Roman"/>
+        </w:rPr>
+        <w:t>d’autres attributs</w:t>
+      </w:r>
+      <w:r>
+        <w:rPr>
+          <w:rFonts w:cs="Times New Roman"/>
+        </w:rPr>
+        <w:t xml:space="preserve"> en fonction des valeurs d’un paramètre statique. Cependant les paramètres </w:t>
+      </w:r>
+      <w:r>
+        <w:rPr>
+          <w:rFonts w:cs="Times New Roman"/>
+        </w:rPr>
+        <w:t>dynamiques</w:t>
+      </w:r>
+      <w:r>
+        <w:rPr>
+          <w:rFonts w:cs="Times New Roman"/>
+        </w:rPr>
+        <w:t xml:space="preserve"> ne sont pas </w:t>
+      </w:r>
+      <w:r>
+        <w:rPr>
+          <w:rFonts w:cs="Times New Roman"/>
+        </w:rPr>
+        <w:t>visibles</w:t>
+      </w:r>
+      <w:r>
+        <w:rPr>
+          <w:rFonts w:cs="Times New Roman"/>
+        </w:rPr>
+        <w:t xml:space="preserve"> dans l’aide de la cmdlet (Get-Help).</w:t>
+      </w:r>
+    </w:p>
+    <w:p>
+      <w:pPr>
+        <w:pStyle w:val="Titre3"/>
+      </w:pPr>
+      <w:bookmarkStart w:id="523" w:name="_Toc482096247"/>
+      <w:bookmarkStart w:id="524" w:name="_Toc482117033"/>
+      <w:bookmarkStart w:id="525" w:name="_Toc482957381"/>
+      <w:r>
+        <w:t>Structure d’une cmdlet à paramètres dynamiques</w:t>
+      </w:r>
       <w:bookmarkEnd w:id="523"/>
-    </w:p>
-    <w:p>
-      <w:pPr>
-        <w:rPr>
-          <w:rFonts w:cs="Times New Roman"/>
-        </w:rPr>
-      </w:pPr>
-      <w:r>
-        <w:rPr>
-          <w:rFonts w:cs="Times New Roman"/>
-        </w:rPr>
-        <w:t xml:space="preserve">En PowerShell, un paramètre dynamique est un paramètre qui est créé au moment de l’exécution (Runtime). Ces paramètres dynamiques peuvent « voir » les paramètres statiques. Cela signifie que l’on peut configurer leurs valeurs ainsi que bien </w:t>
-      </w:r>
-      <w:r>
-        <w:rPr>
-          <w:rFonts w:cs="Times New Roman"/>
-        </w:rPr>
-        <w:t>d’autres attributs</w:t>
-      </w:r>
-      <w:r>
-        <w:rPr>
-          <w:rFonts w:cs="Times New Roman"/>
-        </w:rPr>
-        <w:t xml:space="preserve"> en fonction des valeurs d’un paramètre statique. Cependant les paramètres </w:t>
-      </w:r>
-      <w:r>
-        <w:rPr>
-          <w:rFonts w:cs="Times New Roman"/>
-        </w:rPr>
-        <w:t>dynamiques</w:t>
-      </w:r>
-      <w:r>
-        <w:rPr>
-          <w:rFonts w:cs="Times New Roman"/>
-        </w:rPr>
-        <w:t xml:space="preserve"> ne sont pas </w:t>
-      </w:r>
-      <w:r>
-        <w:rPr>
-          <w:rFonts w:cs="Times New Roman"/>
-        </w:rPr>
-        <w:t>visibles</w:t>
-      </w:r>
-      <w:r>
-        <w:rPr>
-          <w:rFonts w:cs="Times New Roman"/>
-        </w:rPr>
-        <w:t xml:space="preserve"> dans l’aide de la cmdlet (Get-Help).</w:t>
-      </w:r>
-    </w:p>
-    <w:p>
-      <w:pPr>
-        <w:pStyle w:val="Titre3"/>
-      </w:pPr>
-      <w:bookmarkStart w:id="524" w:name="_Toc482096247"/>
-      <w:bookmarkStart w:id="525" w:name="_Toc482117033"/>
-      <w:bookmarkStart w:id="526" w:name="_Toc482957381"/>
-      <w:r>
-        <w:t>Structure d’une cmdlet à paramètres dynamiques</w:t>
-      </w:r>
       <w:bookmarkEnd w:id="524"/>
       <w:bookmarkEnd w:id="525"/>
-      <w:bookmarkEnd w:id="526"/>
     </w:p>
     <w:p>
       <w:pPr>
@@ -42384,8 +42757,8 @@
           <w:rFonts w:cs="Times New Roman"/>
         </w:rPr>
       </w:pPr>
-      <w:bookmarkStart w:id="527" w:name="_Toc482096334"/>
-      <w:bookmarkStart w:id="528" w:name="_Toc482957465"/>
+      <w:bookmarkStart w:id="526" w:name="_Toc482096334"/>
+      <w:bookmarkStart w:id="527" w:name="_Toc482957465"/>
       <w:r>
         <w:rPr>
           <w:rFonts w:cs="Times New Roman"/>
@@ -42430,8 +42803,8 @@
         </w:rPr>
         <w:t xml:space="preserve"> Structure d'une cmdlet à une fonction.</w:t>
       </w:r>
+      <w:bookmarkEnd w:id="526"/>
       <w:bookmarkEnd w:id="527"/>
-      <w:bookmarkEnd w:id="528"/>
     </w:p>
     <w:p>
       <w:pPr>
@@ -42573,8 +42946,8 @@
           <w:rFonts w:cs="Times New Roman"/>
         </w:rPr>
       </w:pPr>
-      <w:bookmarkStart w:id="529" w:name="_Toc482096335"/>
-      <w:bookmarkStart w:id="530" w:name="_Toc482957466"/>
+      <w:bookmarkStart w:id="528" w:name="_Toc482096335"/>
+      <w:bookmarkStart w:id="529" w:name="_Toc482957466"/>
       <w:r>
         <w:rPr>
           <w:rFonts w:cs="Times New Roman"/>
@@ -42619,23 +42992,23 @@
         </w:rPr>
         <w:t xml:space="preserve"> Cmdlet utilisant des paramètres dynamiques.</w:t>
       </w:r>
+      <w:bookmarkEnd w:id="528"/>
       <w:bookmarkEnd w:id="529"/>
-      <w:bookmarkEnd w:id="530"/>
     </w:p>
     <w:p>
       <w:pPr>
         <w:pStyle w:val="Titre3"/>
       </w:pPr>
-      <w:bookmarkStart w:id="531" w:name="_Toc482096248"/>
-      <w:bookmarkStart w:id="532" w:name="_Toc482117034"/>
-      <w:bookmarkStart w:id="533" w:name="_Toc482957382"/>
+      <w:bookmarkStart w:id="530" w:name="_Toc482096248"/>
+      <w:bookmarkStart w:id="531" w:name="_Toc482117034"/>
+      <w:bookmarkStart w:id="532" w:name="_Toc482957382"/>
       <w:r>
         <w:lastRenderedPageBreak/>
         <w:t>Création de paramètres dynamiques</w:t>
       </w:r>
+      <w:bookmarkEnd w:id="530"/>
       <w:bookmarkEnd w:id="531"/>
       <w:bookmarkEnd w:id="532"/>
-      <w:bookmarkEnd w:id="533"/>
     </w:p>
     <w:p>
       <w:pPr>
@@ -42671,6 +43044,7 @@
           <w:rFonts w:cs="Times New Roman"/>
         </w:rPr>
       </w:pPr>
+      <w:bookmarkStart w:id="533" w:name="_GoBack"/>
       <w:r>
         <w:rPr>
           <w:rFonts w:cs="Times New Roman"/>
@@ -42679,7 +43053,7 @@
         </w:rPr>
         <w:drawing>
           <wp:inline distT="0" distB="0" distL="0" distR="0">
-            <wp:extent cx="6267450" cy="3761023"/>
+            <wp:extent cx="6333196" cy="3800475"/>
             <wp:effectExtent l="0" t="0" r="0" b="0"/>
             <wp:docPr id="47" name="Image 47"/>
             <wp:cNvGraphicFramePr>
@@ -42707,7 +43081,7 @@
                   <pic:spPr>
                     <a:xfrm>
                       <a:off x="0" y="0"/>
-                      <a:ext cx="6325795" cy="3796035"/>
+                      <a:ext cx="6441306" cy="3865350"/>
                     </a:xfrm>
                     <a:prstGeom prst="rect">
                       <a:avLst/>
@@ -42719,6 +43093,7 @@
           </wp:inline>
         </w:drawing>
       </w:r>
+      <w:bookmarkEnd w:id="533"/>
     </w:p>
     <w:p>
       <w:pPr>
@@ -42809,8 +43184,8 @@
         </w:rPr>
         <w:drawing>
           <wp:inline distT="0" distB="0" distL="0" distR="0">
-            <wp:extent cx="4171950" cy="464010"/>
-            <wp:effectExtent l="0" t="0" r="0" b="0"/>
+            <wp:extent cx="4076700" cy="453416"/>
+            <wp:effectExtent l="0" t="0" r="0" b="3810"/>
             <wp:docPr id="48" name="Image 48"/>
             <wp:cNvGraphicFramePr>
               <a:graphicFrameLocks xmlns:a="http://schemas.openxmlformats.org/drawingml/2006/main" noChangeAspect="1"/>
@@ -42837,7 +43212,7 @@
                   <pic:spPr>
                     <a:xfrm>
                       <a:off x="0" y="0"/>
-                      <a:ext cx="4223790" cy="469776"/>
+                      <a:ext cx="4145171" cy="461031"/>
                     </a:xfrm>
                     <a:prstGeom prst="rect">
                       <a:avLst/>
@@ -42935,8 +43310,8 @@
         </w:rPr>
         <w:drawing>
           <wp:inline distT="0" distB="0" distL="0" distR="0">
-            <wp:extent cx="3780885" cy="609600"/>
-            <wp:effectExtent l="0" t="0" r="0" b="0"/>
+            <wp:extent cx="3619500" cy="583579"/>
+            <wp:effectExtent l="0" t="0" r="0" b="6985"/>
             <wp:docPr id="49" name="Image 49"/>
             <wp:cNvGraphicFramePr>
               <a:graphicFrameLocks xmlns:a="http://schemas.openxmlformats.org/drawingml/2006/main" noChangeAspect="1"/>
@@ -42963,7 +43338,7 @@
                   <pic:spPr>
                     <a:xfrm>
                       <a:off x="0" y="0"/>
-                      <a:ext cx="4118545" cy="664042"/>
+                      <a:ext cx="3999415" cy="644833"/>
                     </a:xfrm>
                     <a:prstGeom prst="rect">
                       <a:avLst/>
@@ -43205,10 +43580,10 @@
         <w:br w:type="page"/>
       </w:r>
     </w:p>
-    <w:bookmarkStart w:id="546" w:name="_Toc482117039" w:displacedByCustomXml="next"/>
-    <w:bookmarkStart w:id="547" w:name="_Toc482096253" w:displacedByCustomXml="next"/>
-    <w:bookmarkStart w:id="548" w:name="_Toc475438084" w:displacedByCustomXml="next"/>
-    <w:bookmarkStart w:id="549" w:name="_Toc482957384" w:displacedByCustomXml="next"/>
+    <w:bookmarkStart w:id="546" w:name="_Toc482957384" w:displacedByCustomXml="next"/>
+    <w:bookmarkStart w:id="547" w:name="_Toc475438084" w:displacedByCustomXml="next"/>
+    <w:bookmarkStart w:id="548" w:name="_Toc482096253" w:displacedByCustomXml="next"/>
+    <w:bookmarkStart w:id="549" w:name="_Toc482117039" w:displacedByCustomXml="next"/>
     <w:sdt>
       <w:sdtPr>
         <w:rPr>
@@ -43250,6 +43625,7 @@
             <w:id w:val="111145805"/>
             <w:bibliography/>
           </w:sdtPr>
+          <w:sdtEndPr/>
           <w:sdtContent>
             <w:p>
               <w:pPr>
@@ -44236,6 +44612,7 @@
           <w:dataBinding w:prefixMappings="xmlns:ns0='http://purl.org/dc/elements/1.1/' xmlns:ns1='http://schemas.openxmlformats.org/package/2006/metadata/core-properties' " w:xpath="/ns1:coreProperties[1]/ns0:creator[1]" w:storeItemID="{6C3C8BC8-F283-45AE-878A-BAB7291924A1}"/>
           <w:text/>
         </w:sdtPr>
+        <w:sdtEndPr/>
         <w:sdtContent>
           <w:tc>
             <w:tcPr>
@@ -44319,7 +44696,7 @@
               <w:szCs w:val="18"/>
               <w:lang w:val="fr-FR"/>
             </w:rPr>
-            <w:t>89</w:t>
+            <w:t>87</w:t>
           </w:r>
           <w:r>
             <w:rPr>
@@ -44470,6 +44847,7 @@
           <w:id w:val="-1475980759"/>
           <w:citation/>
         </w:sdtPr>
+        <w:sdtEndPr/>
         <w:sdtContent>
           <w:r>
             <w:fldChar w:fldCharType="begin"/>
@@ -44624,6 +45002,7 @@
         <w:dataBinding w:prefixMappings="xmlns:ns0='http://purl.org/dc/elements/1.1/' xmlns:ns1='http://schemas.openxmlformats.org/package/2006/metadata/core-properties' " w:xpath="/ns1:coreProperties[1]/ns0:title[1]" w:storeItemID="{6C3C8BC8-F283-45AE-878A-BAB7291924A1}"/>
         <w:text/>
       </w:sdtPr>
+      <w:sdtEndPr/>
       <w:sdtContent>
         <w:r>
           <w:rPr>
@@ -48189,6 +48568,7 @@
     <w:rsid w:val="00A03004"/>
     <w:rsid w:val="00A036C6"/>
     <w:rsid w:val="00A333E7"/>
+    <w:rsid w:val="00B27487"/>
     <w:rsid w:val="00B64029"/>
     <w:rsid w:val="00B74312"/>
     <w:rsid w:val="00B81D70"/>
@@ -49447,7 +49827,7 @@
 </file>
 
 <file path=customXml/itemProps1.xml><?xml version="1.0" encoding="utf-8"?>
-<ds:datastoreItem xmlns:ds="http://schemas.openxmlformats.org/officeDocument/2006/customXml" ds:itemID="{3C63B656-E9C2-4E28-8E13-E47D440FEF71}">
+<ds:datastoreItem xmlns:ds="http://schemas.openxmlformats.org/officeDocument/2006/customXml" ds:itemID="{655BDF5A-D2D0-4A0C-95D3-4367AAA96777}">
   <ds:schemaRefs>
     <ds:schemaRef ds:uri="http://schemas.openxmlformats.org/officeDocument/2006/bibliography"/>
   </ds:schemaRefs>

</xml_diff>